<commit_message>
Updated Report with Iteration no.2 results
</commit_message>
<xml_diff>
--- a/Report.docx
+++ b/Report.docx
@@ -175,6 +175,20 @@
       <w:pPr>
         <w:pStyle w:val="Normal"/>
         <w:jc w:val="center"/>
+        <w:rPr/>
+      </w:pPr>
+      <w:r>
+        <w:rPr>
+          <w:sz w:val="28"/>
+          <w:szCs w:val="28"/>
+        </w:rPr>
+        <w:t>Mestrado Integrado em Engenharia Informática e Computação</w:t>
+      </w:r>
+    </w:p>
+    <w:p>
+      <w:pPr>
+        <w:pStyle w:val="Normal"/>
+        <w:jc w:val="center"/>
         <w:rPr>
           <w:rFonts w:ascii="Liberation Serif" w:hAnsi="Liberation Serif"/>
           <w:sz w:val="28"/>
@@ -186,24 +200,20 @@
           <w:sz w:val="28"/>
           <w:szCs w:val="28"/>
         </w:rPr>
-        <w:t>Mestrado Integrado em Engenharia Informática e Computação</w:t>
       </w:r>
     </w:p>
     <w:p>
       <w:pPr>
         <w:pStyle w:val="Normal"/>
         <w:jc w:val="center"/>
-        <w:rPr>
-          <w:rFonts w:ascii="Liberation Serif" w:hAnsi="Liberation Serif"/>
-          <w:sz w:val="28"/>
-          <w:szCs w:val="28"/>
-        </w:rPr>
-      </w:pPr>
-      <w:r>
-        <w:rPr>
-          <w:sz w:val="28"/>
-          <w:szCs w:val="28"/>
-        </w:rPr>
+        <w:rPr/>
+      </w:pPr>
+      <w:r>
+        <w:rPr>
+          <w:sz w:val="36"/>
+          <w:szCs w:val="36"/>
+        </w:rPr>
+        <w:t>Conceção e Análise de Algorítmos</w:t>
       </w:r>
     </w:p>
     <w:p>
@@ -221,7 +231,6 @@
           <w:sz w:val="36"/>
           <w:szCs w:val="36"/>
         </w:rPr>
-        <w:t>Conceção e Análise de Algorítmos</w:t>
       </w:r>
     </w:p>
     <w:p>
@@ -281,14 +290,19 @@
         <w:jc w:val="center"/>
         <w:rPr>
           <w:rFonts w:ascii="Liberation Serif" w:hAnsi="Liberation Serif"/>
-          <w:sz w:val="36"/>
-          <w:szCs w:val="36"/>
-        </w:rPr>
-      </w:pPr>
-      <w:r>
-        <w:rPr>
-          <w:sz w:val="36"/>
-          <w:szCs w:val="36"/>
+          <w:b/>
+          <w:b/>
+          <w:bCs/>
+          <w:sz w:val="80"/>
+          <w:szCs w:val="80"/>
+        </w:rPr>
+      </w:pPr>
+      <w:r>
+        <w:rPr>
+          <w:b/>
+          <w:bCs/>
+          <w:sz w:val="80"/>
+          <w:szCs w:val="80"/>
         </w:rPr>
       </w:r>
     </w:p>
@@ -296,45 +310,30 @@
       <w:pPr>
         <w:pStyle w:val="Normal"/>
         <w:jc w:val="center"/>
-        <w:rPr>
-          <w:rFonts w:ascii="Liberation Serif" w:hAnsi="Liberation Serif"/>
-          <w:b/>
+        <w:rPr/>
+      </w:pPr>
+      <w:r>
+        <w:rPr>
           <w:b/>
           <w:bCs/>
           <w:sz w:val="80"/>
           <w:szCs w:val="80"/>
         </w:rPr>
-      </w:pPr>
-      <w:r>
-        <w:rPr>
-          <w:b/>
-          <w:bCs/>
-          <w:sz w:val="80"/>
-          <w:szCs w:val="80"/>
-        </w:rPr>
+        <w:t>EasyPilot</w:t>
       </w:r>
     </w:p>
     <w:p>
       <w:pPr>
         <w:pStyle w:val="Normal"/>
         <w:jc w:val="center"/>
-        <w:rPr>
-          <w:rFonts w:ascii="Liberation Serif" w:hAnsi="Liberation Serif"/>
-          <w:b/>
-          <w:b/>
-          <w:bCs/>
-          <w:sz w:val="80"/>
-          <w:szCs w:val="80"/>
-        </w:rPr>
-      </w:pPr>
-      <w:r>
-        <w:rPr>
-          <w:b/>
-          <w:bCs/>
-          <w:sz w:val="80"/>
-          <w:szCs w:val="80"/>
-        </w:rPr>
-        <w:t>EasyPilot</w:t>
+        <w:rPr/>
+      </w:pPr>
+      <w:r>
+        <w:rPr>
+          <w:sz w:val="56"/>
+          <w:szCs w:val="56"/>
+        </w:rPr>
+        <w:t>Sistema de Navegação</w:t>
       </w:r>
     </w:p>
     <w:p>
@@ -352,35 +351,13 @@
           <w:sz w:val="56"/>
           <w:szCs w:val="56"/>
         </w:rPr>
-        <w:t>Sistema de Navegação</w:t>
       </w:r>
     </w:p>
     <w:p>
       <w:pPr>
         <w:pStyle w:val="Normal"/>
         <w:jc w:val="center"/>
-        <w:rPr>
-          <w:rFonts w:ascii="Liberation Serif" w:hAnsi="Liberation Serif"/>
-          <w:sz w:val="56"/>
-          <w:szCs w:val="56"/>
-        </w:rPr>
-      </w:pPr>
-      <w:r>
-        <w:rPr>
-          <w:sz w:val="56"/>
-          <w:szCs w:val="56"/>
-        </w:rPr>
-      </w:r>
-    </w:p>
-    <w:p>
-      <w:pPr>
-        <w:pStyle w:val="Normal"/>
-        <w:jc w:val="center"/>
-        <w:rPr>
-          <w:rFonts w:ascii="Liberation Serif" w:hAnsi="Liberation Serif"/>
-          <w:sz w:val="40"/>
-          <w:szCs w:val="40"/>
-        </w:rPr>
+        <w:rPr/>
       </w:pPr>
       <w:r>
         <w:rPr>
@@ -627,11 +604,7 @@
       <w:pPr>
         <w:pStyle w:val="Normal"/>
         <w:jc w:val="right"/>
-        <w:rPr>
-          <w:rFonts w:ascii="Liberation Serif" w:hAnsi="Liberation Serif"/>
-          <w:sz w:val="24"/>
-          <w:szCs w:val="24"/>
-        </w:rPr>
+        <w:rPr/>
       </w:pPr>
       <w:r>
         <w:rPr>
@@ -671,7 +644,7 @@
       <w:hyperlink w:anchor="__RefHeading___Toc112_1963847657">
         <w:r>
           <w:rPr>
-            <w:rStyle w:val="IndexLink"/>
+            <w:rStyle w:val="Style"/>
           </w:rPr>
           <w:t>Descrição do Problema</w:t>
           <w:tab/>
@@ -683,7 +656,6 @@
       <w:pPr>
         <w:pStyle w:val="Contents2"/>
         <w:tabs>
-          <w:tab w:val="right" w:pos="9355" w:leader="dot"/>
           <w:tab w:val="right" w:pos="9638" w:leader="dot"/>
         </w:tabs>
         <w:rPr/>
@@ -691,7 +663,7 @@
       <w:hyperlink w:anchor="__RefHeading___Toc117_1963847657">
         <w:r>
           <w:rPr>
-            <w:rStyle w:val="IndexLink"/>
+            <w:rStyle w:val="Style"/>
           </w:rPr>
           <w:t>Iteração 1: Verificação da possibilidade de Navegar entre dois Locais</w:t>
           <w:tab/>
@@ -703,7 +675,6 @@
       <w:pPr>
         <w:pStyle w:val="Contents2"/>
         <w:tabs>
-          <w:tab w:val="right" w:pos="9355" w:leader="dot"/>
           <w:tab w:val="right" w:pos="9638" w:leader="dot"/>
         </w:tabs>
         <w:rPr/>
@@ -711,7 +682,7 @@
       <w:hyperlink w:anchor="__RefHeading___Toc120_1963847657">
         <w:r>
           <w:rPr>
-            <w:rStyle w:val="IndexLink"/>
+            <w:rStyle w:val="Style"/>
           </w:rPr>
           <w:t>Iteração 2: Melhor percurso entre dois Locais, desprezando a existência de POIs no percurso</w:t>
           <w:tab/>
@@ -723,7 +694,6 @@
       <w:pPr>
         <w:pStyle w:val="Contents2"/>
         <w:tabs>
-          <w:tab w:val="right" w:pos="9355" w:leader="dot"/>
           <w:tab w:val="right" w:pos="9638" w:leader="dot"/>
         </w:tabs>
         <w:rPr/>
@@ -731,7 +701,7 @@
       <w:hyperlink w:anchor="__RefHeading___Toc122_1963847657">
         <w:r>
           <w:rPr>
-            <w:rStyle w:val="IndexLink"/>
+            <w:rStyle w:val="Style"/>
           </w:rPr>
           <w:t>Iteração 3: Melhor percurso entre dois Locais, considerando POIs de vários tipos no percurso</w:t>
           <w:tab/>
@@ -750,7 +720,7 @@
       <w:hyperlink w:anchor="__RefHeading___Toc140_1963847657">
         <w:r>
           <w:rPr>
-            <w:rStyle w:val="IndexLink"/>
+            <w:rStyle w:val="Style"/>
           </w:rPr>
           <w:t>Formalização do Problema</w:t>
           <w:tab/>
@@ -762,7 +732,6 @@
       <w:pPr>
         <w:pStyle w:val="Contents2"/>
         <w:tabs>
-          <w:tab w:val="right" w:pos="9355" w:leader="dot"/>
           <w:tab w:val="right" w:pos="9638" w:leader="dot"/>
         </w:tabs>
         <w:rPr/>
@@ -770,7 +739,7 @@
       <w:hyperlink w:anchor="__RefHeading___Toc142_1963847657">
         <w:r>
           <w:rPr>
-            <w:rStyle w:val="IndexLink"/>
+            <w:rStyle w:val="Style"/>
           </w:rPr>
           <w:t>Dados de Entrada</w:t>
           <w:tab/>
@@ -782,7 +751,6 @@
       <w:pPr>
         <w:pStyle w:val="Contents2"/>
         <w:tabs>
-          <w:tab w:val="right" w:pos="9355" w:leader="dot"/>
           <w:tab w:val="right" w:pos="9638" w:leader="dot"/>
         </w:tabs>
         <w:rPr/>
@@ -790,7 +758,7 @@
       <w:hyperlink w:anchor="__RefHeading___Toc144_1963847657">
         <w:r>
           <w:rPr>
-            <w:rStyle w:val="IndexLink"/>
+            <w:rStyle w:val="Style"/>
           </w:rPr>
           <w:t>Dados de Saída</w:t>
           <w:tab/>
@@ -802,7 +770,6 @@
       <w:pPr>
         <w:pStyle w:val="Contents2"/>
         <w:tabs>
-          <w:tab w:val="right" w:pos="9355" w:leader="dot"/>
           <w:tab w:val="right" w:pos="9638" w:leader="dot"/>
         </w:tabs>
         <w:rPr/>
@@ -810,7 +777,7 @@
       <w:hyperlink w:anchor="__RefHeading___Toc146_1963847657">
         <w:r>
           <w:rPr>
-            <w:rStyle w:val="IndexLink"/>
+            <w:rStyle w:val="Style"/>
           </w:rPr>
           <w:t>Restrições</w:t>
           <w:tab/>
@@ -822,7 +789,6 @@
       <w:pPr>
         <w:pStyle w:val="Contents2"/>
         <w:tabs>
-          <w:tab w:val="right" w:pos="9355" w:leader="dot"/>
           <w:tab w:val="right" w:pos="9638" w:leader="dot"/>
         </w:tabs>
         <w:rPr/>
@@ -830,9 +796,8 @@
       <w:hyperlink w:anchor="__RefHeading___Toc148_1963847657">
         <w:r>
           <w:rPr>
-            <w:rStyle w:val="IndexLink"/>
+            <w:rStyle w:val="Style"/>
             <w:position w:val="0"/>
-            <w:sz w:val="24"/>
             <w:sz w:val="24"/>
             <w:vertAlign w:val="baseline"/>
           </w:rPr>
@@ -840,7 +805,7 @@
         </w:r>
         <w:r>
           <w:rPr>
-            <w:rStyle w:val="IndexLink"/>
+            <w:rStyle w:val="Style"/>
           </w:rPr>
           <w:tab/>
           <w:t>6</w:t>
@@ -858,9 +823,8 @@
       <w:hyperlink w:anchor="__RefHeading___Toc181_1963847657">
         <w:r>
           <w:rPr>
-            <w:rStyle w:val="IndexLink"/>
+            <w:rStyle w:val="Style"/>
             <w:position w:val="0"/>
-            <w:sz w:val="24"/>
             <w:sz w:val="24"/>
             <w:vertAlign w:val="baseline"/>
           </w:rPr>
@@ -868,7 +832,7 @@
         </w:r>
         <w:r>
           <w:rPr>
-            <w:rStyle w:val="IndexLink"/>
+            <w:rStyle w:val="Style"/>
           </w:rPr>
           <w:tab/>
           <w:t>7</w:t>
@@ -879,7 +843,6 @@
       <w:pPr>
         <w:pStyle w:val="Contents2"/>
         <w:tabs>
-          <w:tab w:val="right" w:pos="9355" w:leader="dot"/>
           <w:tab w:val="right" w:pos="9638" w:leader="dot"/>
         </w:tabs>
         <w:rPr/>
@@ -887,7 +850,7 @@
       <w:hyperlink w:anchor="__RefHeading___Toc183_1963847657">
         <w:r>
           <w:rPr>
-            <w:rStyle w:val="IndexLink"/>
+            <w:rStyle w:val="Style"/>
           </w:rPr>
           <w:t>Representação de um Grafo</w:t>
           <w:tab/>
@@ -899,7 +862,6 @@
       <w:pPr>
         <w:pStyle w:val="Contents2"/>
         <w:tabs>
-          <w:tab w:val="right" w:pos="9355" w:leader="dot"/>
           <w:tab w:val="right" w:pos="9638" w:leader="dot"/>
         </w:tabs>
         <w:rPr/>
@@ -907,7 +869,7 @@
       <w:hyperlink w:anchor="__RefHeading___Toc185_1963847657">
         <w:r>
           <w:rPr>
-            <w:rStyle w:val="IndexLink"/>
+            <w:rStyle w:val="Style"/>
           </w:rPr>
           <w:t>Algorítmos que operam sobre a estrutura Grafo</w:t>
           <w:tab/>
@@ -919,7 +881,6 @@
       <w:pPr>
         <w:pStyle w:val="Contents2"/>
         <w:tabs>
-          <w:tab w:val="right" w:pos="9355" w:leader="dot"/>
           <w:tab w:val="right" w:pos="9638" w:leader="dot"/>
         </w:tabs>
         <w:rPr/>
@@ -927,11 +888,10 @@
       <w:hyperlink w:anchor="__RefHeading___Toc187_1963847657">
         <w:r>
           <w:rPr>
-            <w:rStyle w:val="IndexLink"/>
+            <w:rStyle w:val="Style"/>
             <w:i w:val="false"/>
             <w:iCs w:val="false"/>
             <w:position w:val="0"/>
-            <w:sz w:val="24"/>
             <w:sz w:val="24"/>
             <w:vertAlign w:val="baseline"/>
           </w:rPr>
@@ -939,7 +899,7 @@
         </w:r>
         <w:r>
           <w:rPr>
-            <w:rStyle w:val="IndexLink"/>
+            <w:rStyle w:val="Style"/>
           </w:rPr>
           <w:tab/>
           <w:t>8</w:t>
@@ -957,7 +917,7 @@
       <w:hyperlink w:anchor="__RefHeading___Toc565_614083082">
         <w:r>
           <w:rPr>
-            <w:rStyle w:val="IndexLink"/>
+            <w:rStyle w:val="Style"/>
           </w:rPr>
           <w:t>Solução Implementada</w:t>
           <w:tab/>
@@ -969,7 +929,6 @@
       <w:pPr>
         <w:pStyle w:val="Contents2"/>
         <w:tabs>
-          <w:tab w:val="right" w:pos="9355" w:leader="dot"/>
           <w:tab w:val="right" w:pos="9638" w:leader="dot"/>
         </w:tabs>
         <w:rPr/>
@@ -977,7 +936,7 @@
       <w:hyperlink w:anchor="__RefHeading___Toc567_614083082">
         <w:r>
           <w:rPr>
-            <w:rStyle w:val="IndexLink"/>
+            <w:rStyle w:val="Style"/>
           </w:rPr>
           <w:t>Iteração 1: Verificação da possibilidade de Navegar entre dois Locais</w:t>
           <w:tab/>
@@ -987,6 +946,25 @@
     </w:p>
     <w:p>
       <w:pPr>
+        <w:pStyle w:val="Contents2"/>
+        <w:tabs>
+          <w:tab w:val="right" w:pos="9638" w:leader="dot"/>
+        </w:tabs>
+        <w:rPr/>
+      </w:pPr>
+      <w:hyperlink w:anchor="__RefHeading___Toc586_330149545">
+        <w:r>
+          <w:rPr>
+            <w:rStyle w:val="Style"/>
+          </w:rPr>
+          <w:t>Iteração 2: Melhor percurso entre dois Locais, desprezando a existência de POIs no percurso</w:t>
+          <w:tab/>
+          <w:t>11</w:t>
+        </w:r>
+      </w:hyperlink>
+    </w:p>
+    <w:p>
+      <w:pPr>
         <w:pStyle w:val="Contents1"/>
         <w:tabs>
           <w:tab w:val="right" w:pos="9638" w:leader="dot"/>
@@ -996,11 +974,11 @@
       <w:hyperlink w:anchor="__RefHeading___Toc572_614083082">
         <w:r>
           <w:rPr>
-            <w:rStyle w:val="IndexLink"/>
+            <w:rStyle w:val="Style"/>
           </w:rPr>
           <w:t>Dificuldades encontradas no desenvolvilmento do Trabalho</w:t>
           <w:tab/>
-          <w:t>12</w:t>
+          <w:t>14</w:t>
         </w:r>
       </w:hyperlink>
     </w:p>
@@ -1015,11 +993,11 @@
       <w:hyperlink w:anchor="__RefHeading___Toc198_1963847657">
         <w:r>
           <w:rPr>
-            <w:rStyle w:val="IndexLink"/>
+            <w:rStyle w:val="Style"/>
           </w:rPr>
           <w:t>Casos de Utilização</w:t>
           <w:tab/>
-          <w:t>13</w:t>
+          <w:t>15</w:t>
         </w:r>
       </w:hyperlink>
     </w:p>
@@ -1034,11 +1012,11 @@
       <w:hyperlink w:anchor="__RefHeading___Toc202_1963847657">
         <w:r>
           <w:rPr>
-            <w:rStyle w:val="IndexLink"/>
+            <w:rStyle w:val="Style"/>
           </w:rPr>
           <w:t>Conclusões</w:t>
           <w:tab/>
-          <w:t>14</w:t>
+          <w:t>16</w:t>
         </w:r>
       </w:hyperlink>
     </w:p>
@@ -1053,11 +1031,11 @@
       <w:hyperlink w:anchor="__RefHeading___Toc204_1963847657">
         <w:r>
           <w:rPr>
-            <w:rStyle w:val="IndexLink"/>
+            <w:rStyle w:val="Style"/>
           </w:rPr>
           <w:t>Bibliografia e outras Fontes de Referência</w:t>
           <w:tab/>
-          <w:t>15</w:t>
+          <w:t>17</w:t>
         </w:r>
       </w:hyperlink>
       <w:r>
@@ -1092,9 +1070,7 @@
           <w:numId w:val="3"/>
         </w:numPr>
         <w:ind w:left="0" w:hanging="0"/>
-        <w:rPr>
-          <w:rFonts w:ascii="Liberation Serif" w:hAnsi="Liberation Serif"/>
-        </w:rPr>
+        <w:rPr/>
       </w:pPr>
       <w:bookmarkStart w:id="2" w:name="__RefHeading___Toc112_1963847657"/>
       <w:bookmarkEnd w:id="2"/>
@@ -1122,11 +1098,11 @@
         <w:pStyle w:val="Normal"/>
         <w:spacing w:lineRule="auto" w:line="276" w:before="114" w:after="114"/>
         <w:jc w:val="both"/>
-        <w:rPr>
-          <w:rFonts w:ascii="Liberation Serif" w:hAnsi="Liberation Serif"/>
-          <w:b w:val="false"/>
-          <w:b w:val="false"/>
-          <w:i w:val="false"/>
+        <w:rPr/>
+      </w:pPr>
+      <w:r>
+        <w:rPr>
+          <w:b w:val="false"/>
           <w:i w:val="false"/>
           <w:caps w:val="false"/>
           <w:smallCaps w:val="false"/>
@@ -1138,7 +1114,18 @@
           <w:u w:val="none"/>
           <w:effect w:val="none"/>
         </w:rPr>
-      </w:pPr>
+        <w:t>A navegação GPS é uma tecnologia amplamente utilizada atualmente, equipando cada vez mais veículos, e disponível em diferentes apps para dispositivos móveis, como smartphones, tablets, e mesmo relógios de pulso. As funcionalidades básicas de um navegador geralmente incluem a deteção da posição atual, a partir da qual se escolhe um destino, para o qual se calcula um caminho.</w:t>
+      </w:r>
+    </w:p>
+    <w:p>
+      <w:pPr>
+        <w:pStyle w:val="Normal"/>
+        <w:spacing w:lineRule="auto" w:line="276" w:before="114" w:after="114"/>
+        <w:jc w:val="both"/>
+        <w:rPr/>
+      </w:pPr>
+      <w:bookmarkStart w:id="3" w:name="docs-internal-guid-80777329-76ce-0ffb-eb61-43247ef656cd"/>
+      <w:bookmarkEnd w:id="3"/>
       <w:r>
         <w:rPr>
           <w:b w:val="false"/>
@@ -1153,47 +1140,6 @@
           <w:u w:val="none"/>
           <w:effect w:val="none"/>
         </w:rPr>
-        <w:t>A navegação GPS é uma tecnologia amplamente utilizada atualmente, equipando cada vez mais veículos, e disponível em diferentes apps para dispositivos móveis, como smartphones, tablets, e mesmo relógios de pulso. As funcionalidades básicas de um navegador geralmente incluem a deteção da posição atual, a partir da qual se escolhe um destino, para o qual se calcula um caminho.</w:t>
-      </w:r>
-    </w:p>
-    <w:p>
-      <w:pPr>
-        <w:pStyle w:val="Normal"/>
-        <w:spacing w:lineRule="auto" w:line="276" w:before="114" w:after="114"/>
-        <w:jc w:val="both"/>
-        <w:rPr>
-          <w:rFonts w:ascii="Liberation Serif" w:hAnsi="Liberation Serif"/>
-          <w:b w:val="false"/>
-          <w:b w:val="false"/>
-          <w:i w:val="false"/>
-          <w:i w:val="false"/>
-          <w:caps w:val="false"/>
-          <w:smallCaps w:val="false"/>
-          <w:strike w:val="false"/>
-          <w:dstrike w:val="false"/>
-          <w:color w:val="000000"/>
-          <w:sz w:val="24"/>
-          <w:szCs w:val="24"/>
-          <w:u w:val="none"/>
-          <w:effect w:val="none"/>
-        </w:rPr>
-      </w:pPr>
-      <w:bookmarkStart w:id="3" w:name="docs-internal-guid-80777329-76ce-0ffb-eb61-43247ef656cd"/>
-      <w:bookmarkEnd w:id="3"/>
-      <w:r>
-        <w:rPr>
-          <w:b w:val="false"/>
-          <w:i w:val="false"/>
-          <w:caps w:val="false"/>
-          <w:smallCaps w:val="false"/>
-          <w:strike w:val="false"/>
-          <w:dstrike w:val="false"/>
-          <w:color w:val="000000"/>
-          <w:sz w:val="24"/>
-          <w:szCs w:val="24"/>
-          <w:u w:val="none"/>
-          <w:effect w:val="none"/>
-        </w:rPr>
         <w:t>Neste trabalho, pretende-se implementar um navegador que identifique o caminho a seguir, numa dada rede, a partir de uma origem até ao destino desejado. O itinerário poderá ser simples, ou ainda incluir vários pontos de interesse (POIs).</w:t>
       </w:r>
     </w:p>
@@ -1203,22 +1149,7 @@
         <w:spacing w:lineRule="auto" w:line="276" w:before="114" w:after="114"/>
         <w:ind w:left="0" w:hanging="0"/>
         <w:jc w:val="both"/>
-        <w:rPr>
-          <w:rFonts w:ascii="Liberation Serif" w:hAnsi="Liberation Serif"/>
-          <w:b w:val="false"/>
-          <w:b w:val="false"/>
-          <w:i w:val="false"/>
-          <w:i w:val="false"/>
-          <w:caps w:val="false"/>
-          <w:smallCaps w:val="false"/>
-          <w:strike w:val="false"/>
-          <w:dstrike w:val="false"/>
-          <w:color w:val="000000"/>
-          <w:sz w:val="24"/>
-          <w:szCs w:val="24"/>
-          <w:u w:val="none"/>
-          <w:effect w:val="none"/>
-        </w:rPr>
+        <w:rPr/>
       </w:pPr>
       <w:r>
         <w:rPr>
@@ -1394,9 +1325,7 @@
         </w:numPr>
         <w:spacing w:before="285" w:after="285"/>
         <w:ind w:left="0" w:hanging="0"/>
-        <w:rPr>
-          <w:rFonts w:ascii="Liberation Serif" w:hAnsi="Liberation Serif"/>
-        </w:rPr>
+        <w:rPr/>
       </w:pPr>
       <w:bookmarkStart w:id="4" w:name="__RefHeading___Toc117_1963847657"/>
       <w:bookmarkEnd w:id="4"/>
@@ -1413,9 +1342,7 @@
         <w:spacing w:lineRule="auto" w:line="276" w:before="114" w:after="114"/>
         <w:ind w:left="0" w:hanging="0"/>
         <w:jc w:val="both"/>
-        <w:rPr>
-          <w:rFonts w:ascii="Liberation Serif" w:hAnsi="Liberation Serif"/>
-        </w:rPr>
+        <w:rPr/>
       </w:pPr>
       <w:r>
         <w:rPr/>
@@ -1428,9 +1355,7 @@
         <w:spacing w:lineRule="auto" w:line="276" w:before="114" w:after="114"/>
         <w:ind w:left="0" w:hanging="0"/>
         <w:jc w:val="both"/>
-        <w:rPr>
-          <w:rFonts w:ascii="Liberation Serif" w:hAnsi="Liberation Serif"/>
-        </w:rPr>
+        <w:rPr/>
       </w:pPr>
       <w:r>
         <w:rPr/>
@@ -1443,9 +1368,7 @@
         <w:spacing w:lineRule="auto" w:line="276" w:before="114" w:after="114"/>
         <w:ind w:left="0" w:hanging="0"/>
         <w:jc w:val="both"/>
-        <w:rPr>
-          <w:rFonts w:ascii="Liberation Serif" w:hAnsi="Liberation Serif"/>
-        </w:rPr>
+        <w:rPr/>
       </w:pPr>
       <w:r>
         <w:rPr/>
@@ -1490,9 +1413,7 @@
         <w:spacing w:before="285" w:after="285"/>
         <w:ind w:left="0" w:hanging="0"/>
         <w:jc w:val="both"/>
-        <w:rPr>
-          <w:rFonts w:ascii="Liberation Serif" w:hAnsi="Liberation Serif"/>
-        </w:rPr>
+        <w:rPr/>
       </w:pPr>
       <w:bookmarkStart w:id="5" w:name="__RefHeading___Toc120_1963847657"/>
       <w:bookmarkEnd w:id="5"/>
@@ -1507,9 +1428,7 @@
       <w:pPr>
         <w:pStyle w:val="TextBody"/>
         <w:jc w:val="both"/>
-        <w:rPr>
-          <w:rFonts w:ascii="Liberation Serif" w:hAnsi="Liberation Serif"/>
-        </w:rPr>
+        <w:rPr/>
       </w:pPr>
       <w:r>
         <w:rPr/>
@@ -1532,9 +1451,7 @@
       <w:pPr>
         <w:pStyle w:val="TextBody"/>
         <w:jc w:val="both"/>
-        <w:rPr>
-          <w:rFonts w:ascii="Liberation Serif" w:hAnsi="Liberation Serif"/>
-        </w:rPr>
+        <w:rPr/>
       </w:pPr>
       <w:r>
         <w:rPr>
@@ -1568,9 +1485,7 @@
         <w:spacing w:before="285" w:after="285"/>
         <w:ind w:left="0" w:hanging="0"/>
         <w:jc w:val="both"/>
-        <w:rPr>
-          <w:rFonts w:ascii="Liberation Serif" w:hAnsi="Liberation Serif"/>
-        </w:rPr>
+        <w:rPr/>
       </w:pPr>
       <w:bookmarkStart w:id="6" w:name="__RefHeading___Toc122_1963847657"/>
       <w:bookmarkEnd w:id="6"/>
@@ -1586,9 +1501,7 @@
       <w:pPr>
         <w:pStyle w:val="TextBody"/>
         <w:jc w:val="both"/>
-        <w:rPr>
-          <w:rFonts w:ascii="Liberation Serif" w:hAnsi="Liberation Serif"/>
-        </w:rPr>
+        <w:rPr/>
       </w:pPr>
       <w:r>
         <w:rPr>
@@ -1601,9 +1514,7 @@
       <w:pPr>
         <w:pStyle w:val="TextBody"/>
         <w:jc w:val="both"/>
-        <w:rPr>
-          <w:rFonts w:ascii="Liberation Serif" w:hAnsi="Liberation Serif"/>
-        </w:rPr>
+        <w:rPr/>
       </w:pPr>
       <w:r>
         <w:rPr>
@@ -1616,9 +1527,7 @@
       <w:pPr>
         <w:pStyle w:val="TextBody"/>
         <w:jc w:val="both"/>
-        <w:rPr>
-          <w:rFonts w:ascii="Liberation Serif" w:hAnsi="Liberation Serif"/>
-        </w:rPr>
+        <w:rPr/>
       </w:pPr>
       <w:r>
         <w:rPr>
@@ -1631,9 +1540,7 @@
       <w:pPr>
         <w:pStyle w:val="TextBody"/>
         <w:jc w:val="both"/>
-        <w:rPr>
-          <w:rFonts w:ascii="Liberation Serif" w:hAnsi="Liberation Serif"/>
-        </w:rPr>
+        <w:rPr/>
       </w:pPr>
       <w:r>
         <w:rPr>
@@ -1654,9 +1561,7 @@
         </w:numPr>
         <w:ind w:left="0" w:hanging="0"/>
         <w:jc w:val="both"/>
-        <w:rPr>
-          <w:rFonts w:ascii="Liberation Serif" w:hAnsi="Liberation Serif"/>
-        </w:rPr>
+        <w:rPr/>
       </w:pPr>
       <w:bookmarkStart w:id="7" w:name="__RefHeading___Toc140_1963847657"/>
       <w:bookmarkEnd w:id="7"/>
@@ -1684,9 +1589,7 @@
       <w:pPr>
         <w:pStyle w:val="TextBody"/>
         <w:jc w:val="both"/>
-        <w:rPr>
-          <w:rFonts w:ascii="Liberation Serif" w:hAnsi="Liberation Serif"/>
-        </w:rPr>
+        <w:rPr/>
       </w:pPr>
       <w:r>
         <w:rPr/>
@@ -1714,9 +1617,7 @@
         </w:numPr>
         <w:ind w:left="0" w:hanging="0"/>
         <w:jc w:val="both"/>
-        <w:rPr>
-          <w:rFonts w:ascii="Liberation Serif" w:hAnsi="Liberation Serif"/>
-        </w:rPr>
+        <w:rPr/>
       </w:pPr>
       <w:bookmarkStart w:id="8" w:name="__RefHeading___Toc142_1963847657"/>
       <w:bookmarkEnd w:id="8"/>
@@ -1736,9 +1637,7 @@
         </w:numPr>
         <w:spacing w:lineRule="auto" w:line="240" w:before="171" w:after="171"/>
         <w:jc w:val="both"/>
-        <w:rPr>
-          <w:rFonts w:ascii="Liberation Serif" w:hAnsi="Liberation Serif"/>
-        </w:rPr>
+        <w:rPr/>
       </w:pPr>
       <w:r>
         <w:rPr>
@@ -1761,9 +1660,7 @@
         </w:numPr>
         <w:spacing w:lineRule="auto" w:line="240"/>
         <w:jc w:val="both"/>
-        <w:rPr>
-          <w:rFonts w:ascii="Liberation Serif" w:hAnsi="Liberation Serif"/>
-        </w:rPr>
+        <w:rPr/>
       </w:pPr>
       <w:r>
         <w:rPr>
@@ -1787,9 +1684,7 @@
         </w:numPr>
         <w:spacing w:lineRule="auto" w:line="240"/>
         <w:jc w:val="both"/>
-        <w:rPr>
-          <w:rFonts w:ascii="Liberation Serif" w:hAnsi="Liberation Serif"/>
-        </w:rPr>
+        <w:rPr/>
       </w:pPr>
       <w:r>
         <w:rPr>
@@ -1813,9 +1708,7 @@
         </w:numPr>
         <w:spacing w:lineRule="auto" w:line="240"/>
         <w:jc w:val="both"/>
-        <w:rPr>
-          <w:rFonts w:ascii="Liberation Serif" w:hAnsi="Liberation Serif"/>
-        </w:rPr>
+        <w:rPr/>
       </w:pPr>
       <w:r>
         <w:rPr>
@@ -1838,9 +1731,7 @@
           <w:numId w:val="4"/>
         </w:numPr>
         <w:jc w:val="both"/>
-        <w:rPr>
-          <w:rFonts w:ascii="Liberation Serif" w:hAnsi="Liberation Serif"/>
-        </w:rPr>
+        <w:rPr/>
       </w:pPr>
       <w:r>
         <w:rPr>
@@ -1862,10 +1753,7 @@
           <w:numId w:val="4"/>
         </w:numPr>
         <w:jc w:val="both"/>
-        <w:rPr>
-          <w:rFonts w:ascii="Liberation Serif" w:hAnsi="Liberation Serif"/>
-          <w:u w:val="single"/>
-        </w:rPr>
+        <w:rPr/>
       </w:pPr>
       <w:r>
         <w:rPr>
@@ -1888,9 +1776,7 @@
           <w:numId w:val="4"/>
         </w:numPr>
         <w:jc w:val="both"/>
-        <w:rPr>
-          <w:rFonts w:ascii="Liberation Serif" w:hAnsi="Liberation Serif"/>
-        </w:rPr>
+        <w:rPr/>
       </w:pPr>
       <w:r>
         <w:rPr>
@@ -1934,9 +1820,7 @@
           <w:numId w:val="4"/>
         </w:numPr>
         <w:jc w:val="both"/>
-        <w:rPr>
-          <w:rFonts w:ascii="Liberation Serif" w:hAnsi="Liberation Serif"/>
-        </w:rPr>
+        <w:rPr/>
       </w:pPr>
       <w:r>
         <w:rPr>
@@ -1980,9 +1864,7 @@
           <w:numId w:val="4"/>
         </w:numPr>
         <w:jc w:val="both"/>
-        <w:rPr>
-          <w:rFonts w:ascii="Liberation Serif" w:hAnsi="Liberation Serif"/>
-        </w:rPr>
+        <w:rPr/>
       </w:pPr>
       <w:r>
         <w:rPr>
@@ -2062,9 +1944,7 @@
         </w:numPr>
         <w:spacing w:lineRule="auto" w:line="240"/>
         <w:jc w:val="both"/>
-        <w:rPr>
-          <w:rFonts w:ascii="Liberation Serif" w:hAnsi="Liberation Serif"/>
-        </w:rPr>
+        <w:rPr/>
       </w:pPr>
       <w:r>
         <w:rPr>
@@ -2127,9 +2007,7 @@
         </w:numPr>
         <w:ind w:left="0" w:hanging="0"/>
         <w:jc w:val="both"/>
-        <w:rPr>
-          <w:rFonts w:ascii="Liberation Serif" w:hAnsi="Liberation Serif"/>
-        </w:rPr>
+        <w:rPr/>
       </w:pPr>
       <w:bookmarkStart w:id="9" w:name="__RefHeading___Toc144_1963847657"/>
       <w:bookmarkEnd w:id="9"/>
@@ -2149,13 +2027,7 @@
         </w:numPr>
         <w:spacing w:before="171" w:after="171"/>
         <w:jc w:val="both"/>
-        <w:rPr>
-          <w:rFonts w:ascii="Liberation Serif" w:hAnsi="Liberation Serif"/>
-          <w:b/>
-          <w:b/>
-          <w:bCs/>
-          <w:u w:val="single"/>
-        </w:rPr>
+        <w:rPr/>
       </w:pPr>
       <w:r>
         <w:rPr>
@@ -2230,13 +2102,7 @@
           <w:numId w:val="4"/>
         </w:numPr>
         <w:jc w:val="both"/>
-        <w:rPr>
-          <w:rFonts w:ascii="Liberation Serif" w:hAnsi="Liberation Serif"/>
-          <w:b/>
-          <w:b/>
-          <w:bCs/>
-          <w:u w:val="single"/>
-        </w:rPr>
+        <w:rPr/>
       </w:pPr>
       <w:r>
         <w:rPr>
@@ -2267,9 +2133,7 @@
         </w:numPr>
         <w:ind w:left="0" w:hanging="0"/>
         <w:jc w:val="both"/>
-        <w:rPr>
-          <w:rFonts w:ascii="Liberation Serif" w:hAnsi="Liberation Serif"/>
-        </w:rPr>
+        <w:rPr/>
       </w:pPr>
       <w:bookmarkStart w:id="10" w:name="__RefHeading___Toc146_1963847657"/>
       <w:bookmarkEnd w:id="10"/>
@@ -2285,34 +2149,30 @@
         <w:pStyle w:val="TextBody"/>
         <w:spacing w:before="171" w:after="171"/>
         <w:jc w:val="both"/>
+        <w:rPr/>
+      </w:pPr>
+      <w:r>
+        <w:rPr/>
+        <w:t>Os dados acima específicados, quer de entrada, quer de saída, apresentam o seguinte conjunto de restrições subjacentes:</w:t>
+      </w:r>
+    </w:p>
+    <w:p>
+      <w:pPr>
+        <w:pStyle w:val="TextBody"/>
+        <w:jc w:val="both"/>
         <w:rPr>
           <w:rFonts w:ascii="Liberation Serif" w:hAnsi="Liberation Serif"/>
         </w:rPr>
       </w:pPr>
       <w:r>
         <w:rPr/>
-        <w:t>Os dados acima específicados, quer de entrada, quer de saída, apresentam o seguinte conjunto de restrições subjacentes:</w:t>
-      </w:r>
-    </w:p>
-    <w:p>
-      <w:pPr>
-        <w:pStyle w:val="TextBody"/>
-        <w:jc w:val="both"/>
-        <w:rPr>
-          <w:rFonts w:ascii="Liberation Serif" w:hAnsi="Liberation Serif"/>
-        </w:rPr>
-      </w:pPr>
-      <w:r>
-        <w:rPr/>
-      </w:r>
-    </w:p>
-    <w:p>
-      <w:pPr>
-        <w:pStyle w:val="TextBody"/>
-        <w:jc w:val="both"/>
-        <w:rPr>
-          <w:rFonts w:ascii="Liberation Serif" w:hAnsi="Liberation Serif"/>
-        </w:rPr>
+      </w:r>
+    </w:p>
+    <w:p>
+      <w:pPr>
+        <w:pStyle w:val="TextBody"/>
+        <w:jc w:val="both"/>
+        <w:rPr/>
       </w:pPr>
       <w:r>
         <w:rPr>
@@ -2332,105 +2192,97 @@
           <w:numId w:val="4"/>
         </w:numPr>
         <w:jc w:val="both"/>
+        <w:rPr/>
+      </w:pPr>
+      <w:r>
+        <w:rPr>
+          <w:caps w:val="false"/>
+          <w:smallCaps w:val="false"/>
+          <w:color w:val="222222"/>
+          <w:spacing w:val="0"/>
+        </w:rPr>
+        <w:t xml:space="preserve">∀ </w:t>
+      </w:r>
+      <w:r>
+        <w:rPr>
+          <w:b/>
+          <w:bCs/>
+          <w:caps w:val="false"/>
+          <w:smallCaps w:val="false"/>
+          <w:color w:val="222222"/>
+          <w:spacing w:val="0"/>
+        </w:rPr>
+        <w:t>e</w:t>
+      </w:r>
+      <w:r>
+        <w:rPr>
+          <w:caps w:val="false"/>
+          <w:smallCaps w:val="false"/>
+          <w:color w:val="222222"/>
+          <w:spacing w:val="0"/>
+        </w:rPr>
+        <w:t xml:space="preserve"> ∈ </w:t>
+      </w:r>
+      <w:r>
+        <w:rPr>
+          <w:b/>
+          <w:bCs/>
+          <w:caps w:val="false"/>
+          <w:smallCaps w:val="false"/>
+          <w:color w:val="222222"/>
+          <w:spacing w:val="0"/>
+        </w:rPr>
+        <w:t>E</w:t>
+      </w:r>
+      <w:r>
+        <w:rPr>
+          <w:b w:val="false"/>
+          <w:bCs w:val="false"/>
+          <w:caps w:val="false"/>
+          <w:smallCaps w:val="false"/>
+          <w:color w:val="222222"/>
+          <w:spacing w:val="0"/>
+        </w:rPr>
+        <w:t xml:space="preserve">, </w:t>
+      </w:r>
+      <w:r>
+        <w:rPr>
+          <w:b w:val="false"/>
+          <w:bCs w:val="false"/>
+          <w:caps w:val="false"/>
+          <w:smallCaps w:val="false"/>
+          <w:color w:val="222222"/>
+          <w:spacing w:val="0"/>
+          <w:u w:val="none"/>
+        </w:rPr>
+        <w:t>peso(e) ≥ 0, visto que o peso representa sempre grandezas positivas (ou nulas no de o peso respresentar, por exemplo, um custo de viagem). A existência de arestas com pesos negativos poderia, visto que o grafo de entrada pode conter cíclos, levar à ocorrência de cíclos com peso negativo, tornando-se o problema de minimização não resolúvel.</w:t>
+      </w:r>
+    </w:p>
+    <w:p>
+      <w:pPr>
+        <w:pStyle w:val="TextBody"/>
+        <w:jc w:val="both"/>
         <w:rPr>
           <w:rFonts w:ascii="Liberation Serif" w:hAnsi="Liberation Serif"/>
-          <w:caps w:val="false"/>
-          <w:smallCaps w:val="false"/>
-          <w:color w:val="222222"/>
-          <w:spacing w:val="0"/>
-        </w:rPr>
-      </w:pPr>
-      <w:r>
-        <w:rPr>
-          <w:caps w:val="false"/>
-          <w:smallCaps w:val="false"/>
-          <w:color w:val="222222"/>
-          <w:spacing w:val="0"/>
-        </w:rPr>
-        <w:t xml:space="preserve">∀ </w:t>
-      </w:r>
-      <w:r>
-        <w:rPr>
-          <w:b/>
-          <w:bCs/>
-          <w:caps w:val="false"/>
-          <w:smallCaps w:val="false"/>
-          <w:color w:val="222222"/>
-          <w:spacing w:val="0"/>
-        </w:rPr>
-        <w:t>e</w:t>
-      </w:r>
-      <w:r>
-        <w:rPr>
-          <w:caps w:val="false"/>
-          <w:smallCaps w:val="false"/>
-          <w:color w:val="222222"/>
-          <w:spacing w:val="0"/>
-        </w:rPr>
-        <w:t xml:space="preserve"> ∈ </w:t>
-      </w:r>
-      <w:r>
-        <w:rPr>
-          <w:b/>
-          <w:bCs/>
-          <w:caps w:val="false"/>
-          <w:smallCaps w:val="false"/>
-          <w:color w:val="222222"/>
-          <w:spacing w:val="0"/>
-        </w:rPr>
-        <w:t>E</w:t>
-      </w:r>
-      <w:r>
-        <w:rPr>
-          <w:b w:val="false"/>
-          <w:bCs w:val="false"/>
-          <w:caps w:val="false"/>
-          <w:smallCaps w:val="false"/>
-          <w:color w:val="222222"/>
-          <w:spacing w:val="0"/>
-        </w:rPr>
-        <w:t xml:space="preserve">, </w:t>
-      </w:r>
-      <w:r>
-        <w:rPr>
-          <w:b w:val="false"/>
-          <w:bCs w:val="false"/>
-          <w:caps w:val="false"/>
-          <w:smallCaps w:val="false"/>
-          <w:color w:val="222222"/>
-          <w:spacing w:val="0"/>
-          <w:u w:val="none"/>
-        </w:rPr>
-        <w:t>peso(e) &gt;= 0, visto que o peso representa sempre grandezas positivas (ou nulas no de o peso respresentar, por exemplo, um custo de viagem). A existência de arestas com pesos negativos poderia, visto que o grafo de entrada pode conter cíclos, levar à ocorrência de cíclos com peso negativo, tornando-se o problema de minimização não resolúvel.</w:t>
-      </w:r>
-    </w:p>
-    <w:p>
-      <w:pPr>
-        <w:pStyle w:val="TextBody"/>
-        <w:jc w:val="both"/>
-        <w:rPr>
-          <w:rFonts w:ascii="Liberation Serif" w:hAnsi="Liberation Serif"/>
-          <w:b w:val="false"/>
-          <w:b w:val="false"/>
-          <w:bCs w:val="false"/>
-          <w:u w:val="none"/>
-        </w:rPr>
-      </w:pPr>
-      <w:r>
-        <w:rPr>
-          <w:b w:val="false"/>
-          <w:bCs w:val="false"/>
-          <w:u w:val="none"/>
-        </w:rPr>
-      </w:r>
-    </w:p>
-    <w:p>
-      <w:pPr>
-        <w:pStyle w:val="TextBody"/>
-        <w:jc w:val="both"/>
-        <w:rPr>
-          <w:rFonts w:ascii="Liberation Serif" w:hAnsi="Liberation Serif"/>
-        </w:rPr>
+          <w:b w:val="false"/>
+          <w:b w:val="false"/>
+          <w:bCs w:val="false"/>
+          <w:u w:val="none"/>
+        </w:rPr>
+      </w:pPr>
+      <w:r>
+        <w:rPr>
+          <w:b w:val="false"/>
+          <w:bCs w:val="false"/>
+          <w:u w:val="none"/>
+        </w:rPr>
+      </w:r>
+    </w:p>
+    <w:p>
+      <w:pPr>
+        <w:pStyle w:val="TextBody"/>
+        <w:jc w:val="both"/>
+        <w:rPr/>
       </w:pPr>
       <w:r>
         <w:rPr>
@@ -2450,16 +2302,7 @@
           <w:numId w:val="4"/>
         </w:numPr>
         <w:jc w:val="both"/>
-        <w:rPr>
-          <w:rFonts w:ascii="Liberation Serif" w:hAnsi="Liberation Serif"/>
-          <w:b/>
-          <w:b/>
-          <w:bCs/>
-          <w:caps w:val="false"/>
-          <w:smallCaps w:val="false"/>
-          <w:color w:val="222222"/>
-          <w:spacing w:val="0"/>
-        </w:rPr>
+        <w:rPr/>
       </w:pPr>
       <w:r>
         <w:rPr>
@@ -2483,7 +2326,7 @@
           <w:spacing w:val="0"/>
           <w:u w:val="none"/>
         </w:rPr>
-        <w:t xml:space="preserve"> &gt;= 0, consequência da restrição de entrada em que ∀ </w:t>
+        <w:t xml:space="preserve"> ≥ 0, consequência da restrição de entrada em que ∀ </w:t>
       </w:r>
       <w:r>
         <w:rPr>
@@ -2542,13 +2385,7 @@
           <w:numId w:val="4"/>
         </w:numPr>
         <w:jc w:val="both"/>
-        <w:rPr>
-          <w:rFonts w:ascii="Liberation Serif" w:hAnsi="Liberation Serif"/>
-          <w:caps w:val="false"/>
-          <w:smallCaps w:val="false"/>
-          <w:color w:val="222222"/>
-          <w:spacing w:val="0"/>
-        </w:rPr>
+        <w:rPr/>
       </w:pPr>
       <w:r>
         <w:rPr>
@@ -2672,13 +2509,7 @@
           <w:numId w:val="4"/>
         </w:numPr>
         <w:jc w:val="both"/>
-        <w:rPr>
-          <w:rFonts w:ascii="Liberation Serif" w:hAnsi="Liberation Serif"/>
-          <w:caps w:val="false"/>
-          <w:smallCaps w:val="false"/>
-          <w:color w:val="222222"/>
-          <w:spacing w:val="0"/>
-        </w:rPr>
+        <w:rPr/>
       </w:pPr>
       <w:r>
         <w:rPr>
@@ -2802,13 +2633,7 @@
           <w:numId w:val="4"/>
         </w:numPr>
         <w:jc w:val="both"/>
-        <w:rPr>
-          <w:rFonts w:ascii="Liberation Serif" w:hAnsi="Liberation Serif"/>
-          <w:caps w:val="false"/>
-          <w:smallCaps w:val="false"/>
-          <w:color w:val="222222"/>
-          <w:spacing w:val="0"/>
-        </w:rPr>
+        <w:rPr/>
       </w:pPr>
       <w:r>
         <w:rPr>
@@ -3020,12 +2845,7 @@
         </w:numPr>
         <w:ind w:left="0" w:hanging="0"/>
         <w:jc w:val="both"/>
-        <w:rPr>
-          <w:rFonts w:ascii="Liberation Serif" w:hAnsi="Liberation Serif"/>
-          <w:b/>
-          <w:b/>
-          <w:bCs/>
-        </w:rPr>
+        <w:rPr/>
       </w:pPr>
       <w:bookmarkStart w:id="11" w:name="__RefHeading___Toc148_1963847657"/>
       <w:bookmarkEnd w:id="11"/>
@@ -3048,12 +2868,7 @@
         <w:pStyle w:val="TextBody"/>
         <w:spacing w:before="171" w:after="171"/>
         <w:jc w:val="both"/>
-        <w:rPr>
-          <w:rFonts w:ascii="Liberation Serif" w:hAnsi="Liberation Serif"/>
-          <w:b w:val="false"/>
-          <w:b w:val="false"/>
-          <w:bCs w:val="false"/>
-        </w:rPr>
+        <w:rPr/>
       </w:pPr>
       <w:r>
         <w:rPr>
@@ -3213,9 +3028,7 @@
         <w:pStyle w:val="TextBody"/>
         <w:spacing w:before="57" w:after="57"/>
         <w:jc w:val="both"/>
-        <w:rPr>
-          <w:rFonts w:ascii="Liberation Serif" w:hAnsi="Liberation Serif"/>
-        </w:rPr>
+        <w:rPr/>
       </w:pPr>
       <w:r>
         <w:rPr>
@@ -3239,9 +3052,7 @@
         <w:pStyle w:val="TextBody"/>
         <w:spacing w:before="171" w:after="171"/>
         <w:jc w:val="both"/>
-        <w:rPr>
-          <w:rFonts w:ascii="Liberation Serif" w:hAnsi="Liberation Serif"/>
-        </w:rPr>
+        <w:rPr/>
       </w:pPr>
       <w:r>
         <w:rPr>
@@ -3451,9 +3262,7 @@
           <w:numId w:val="3"/>
         </w:numPr>
         <w:ind w:left="0" w:hanging="0"/>
-        <w:rPr>
-          <w:rFonts w:ascii="Liberation Serif" w:hAnsi="Liberation Serif"/>
-        </w:rPr>
+        <w:rPr/>
       </w:pPr>
       <w:bookmarkStart w:id="12" w:name="__RefHeading___Toc181_1963847657"/>
       <w:bookmarkEnd w:id="12"/>
@@ -3511,9 +3320,7 @@
           <w:numId w:val="3"/>
         </w:numPr>
         <w:ind w:left="0" w:hanging="0"/>
-        <w:rPr>
-          <w:rFonts w:ascii="Liberation Serif" w:hAnsi="Liberation Serif"/>
-        </w:rPr>
+        <w:rPr/>
       </w:pPr>
       <w:bookmarkStart w:id="13" w:name="__RefHeading___Toc183_1963847657"/>
       <w:bookmarkEnd w:id="13"/>
@@ -3528,13 +3335,7 @@
       <w:pPr>
         <w:pStyle w:val="TextBody"/>
         <w:jc w:val="both"/>
-        <w:rPr>
-          <w:b/>
-          <w:b/>
-          <w:bCs/>
-          <w:sz w:val="24"/>
-          <w:szCs w:val="24"/>
-        </w:rPr>
+        <w:rPr/>
       </w:pPr>
       <w:r>
         <w:rPr>
@@ -3668,13 +3469,7 @@
       <w:pPr>
         <w:pStyle w:val="TextBody"/>
         <w:jc w:val="both"/>
-        <w:rPr>
-          <w:b/>
-          <w:b/>
-          <w:bCs/>
-          <w:sz w:val="24"/>
-          <w:szCs w:val="24"/>
-        </w:rPr>
+        <w:rPr/>
       </w:pPr>
       <w:r>
         <w:rPr>
@@ -3776,13 +3571,7 @@
       <w:pPr>
         <w:pStyle w:val="TextBody"/>
         <w:jc w:val="both"/>
-        <w:rPr>
-          <w:b/>
-          <w:b/>
-          <w:bCs/>
-          <w:sz w:val="24"/>
-          <w:szCs w:val="24"/>
-        </w:rPr>
+        <w:rPr/>
       </w:pPr>
       <w:r>
         <w:rPr>
@@ -3891,9 +3680,7 @@
           <w:numId w:val="3"/>
         </w:numPr>
         <w:ind w:left="0" w:hanging="0"/>
-        <w:rPr>
-          <w:rFonts w:ascii="Liberation Serif" w:hAnsi="Liberation Serif"/>
-        </w:rPr>
+        <w:rPr/>
       </w:pPr>
       <w:bookmarkStart w:id="14" w:name="__RefHeading___Toc185_1963847657"/>
       <w:bookmarkEnd w:id="14"/>
@@ -3909,13 +3696,7 @@
         <w:pStyle w:val="TextBody"/>
         <w:spacing w:before="57" w:after="140"/>
         <w:jc w:val="both"/>
-        <w:rPr>
-          <w:b/>
-          <w:b/>
-          <w:bCs/>
-          <w:sz w:val="24"/>
-          <w:szCs w:val="24"/>
-        </w:rPr>
+        <w:rPr/>
       </w:pPr>
       <w:r>
         <w:rPr>
@@ -3979,13 +3760,7 @@
       <w:pPr>
         <w:pStyle w:val="TextBody"/>
         <w:jc w:val="both"/>
-        <w:rPr>
-          <w:b/>
-          <w:b/>
-          <w:bCs/>
-          <w:sz w:val="24"/>
-          <w:szCs w:val="24"/>
-        </w:rPr>
+        <w:rPr/>
       </w:pPr>
       <w:r>
         <w:rPr>
@@ -4049,13 +3824,7 @@
       <w:pPr>
         <w:pStyle w:val="TextBody"/>
         <w:jc w:val="both"/>
-        <w:rPr>
-          <w:b/>
-          <w:b/>
-          <w:bCs/>
-          <w:sz w:val="24"/>
-          <w:szCs w:val="24"/>
-        </w:rPr>
+        <w:rPr/>
       </w:pPr>
       <w:r>
         <w:rPr>
@@ -4499,13 +4268,7 @@
       <w:pPr>
         <w:pStyle w:val="TextBody"/>
         <w:jc w:val="both"/>
-        <w:rPr>
-          <w:b/>
-          <w:b/>
-          <w:bCs/>
-          <w:sz w:val="24"/>
-          <w:szCs w:val="24"/>
-        </w:rPr>
+        <w:rPr/>
       </w:pPr>
       <w:r>
         <w:rPr>
@@ -4645,13 +4408,7 @@
       <w:pPr>
         <w:pStyle w:val="TextBody"/>
         <w:jc w:val="both"/>
-        <w:rPr>
-          <w:b w:val="false"/>
-          <w:b w:val="false"/>
-          <w:bCs w:val="false"/>
-          <w:sz w:val="24"/>
-          <w:szCs w:val="24"/>
-        </w:rPr>
+        <w:rPr/>
       </w:pPr>
       <w:r>
         <w:rPr>
@@ -4791,13 +4548,7 @@
       <w:pPr>
         <w:pStyle w:val="TextBody"/>
         <w:jc w:val="both"/>
-        <w:rPr>
-          <w:b w:val="false"/>
-          <w:b w:val="false"/>
-          <w:bCs w:val="false"/>
-          <w:sz w:val="24"/>
-          <w:szCs w:val="24"/>
-        </w:rPr>
+        <w:rPr/>
       </w:pPr>
       <w:r>
         <w:rPr>
@@ -5013,13 +4764,7 @@
       <w:pPr>
         <w:pStyle w:val="TextBody"/>
         <w:jc w:val="both"/>
-        <w:rPr>
-          <w:b w:val="false"/>
-          <w:b w:val="false"/>
-          <w:bCs w:val="false"/>
-          <w:sz w:val="24"/>
-          <w:szCs w:val="24"/>
-        </w:rPr>
+        <w:rPr/>
       </w:pPr>
       <w:r>
         <w:rPr>
@@ -5199,9 +4944,7 @@
           <w:numId w:val="3"/>
         </w:numPr>
         <w:ind w:left="0" w:hanging="0"/>
-        <w:rPr>
-          <w:rFonts w:ascii="Liberation Serif" w:hAnsi="Liberation Serif"/>
-        </w:rPr>
+        <w:rPr/>
       </w:pPr>
       <w:bookmarkStart w:id="15" w:name="__RefHeading___Toc187_1963847657"/>
       <w:bookmarkEnd w:id="15"/>
@@ -5412,9 +5155,7 @@
           <w:numId w:val="2"/>
         </w:numPr>
         <w:ind w:left="0" w:hanging="0"/>
-        <w:rPr>
-          <w:rFonts w:ascii="Liberation Serif" w:hAnsi="Liberation Serif"/>
-        </w:rPr>
+        <w:rPr/>
       </w:pPr>
       <w:bookmarkStart w:id="16" w:name="__RefHeading___Toc565_614083082"/>
       <w:bookmarkEnd w:id="16"/>
@@ -5455,9 +5196,7 @@
         </w:numPr>
         <w:spacing w:before="371" w:after="291"/>
         <w:ind w:left="0" w:hanging="0"/>
-        <w:rPr>
-          <w:rFonts w:ascii="Liberation Serif" w:hAnsi="Liberation Serif"/>
-        </w:rPr>
+        <w:rPr/>
       </w:pPr>
       <w:bookmarkStart w:id="17" w:name="__RefHeading___Toc567_614083082"/>
       <w:bookmarkEnd w:id="17"/>
@@ -5657,13 +5396,13 @@
       </w:pPr>
       <w:r>
         <w:drawing>
-          <wp:anchor behindDoc="0" distT="0" distB="0" distL="0" distR="0" simplePos="0" locked="0" layoutInCell="1" allowOverlap="1" relativeHeight="5">
+          <wp:anchor behindDoc="0" distT="0" distB="0" distL="0" distR="0" simplePos="0" locked="0" layoutInCell="1" allowOverlap="1" relativeHeight="6">
             <wp:simplePos x="0" y="0"/>
             <wp:positionH relativeFrom="page">
-              <wp:posOffset>725805</wp:posOffset>
+              <wp:posOffset>743585</wp:posOffset>
             </wp:positionH>
             <wp:positionV relativeFrom="page">
-              <wp:posOffset>7369175</wp:posOffset>
+              <wp:posOffset>7337425</wp:posOffset>
             </wp:positionV>
             <wp:extent cx="6120130" cy="2439670"/>
             <wp:effectExtent l="0" t="0" r="0" b="0"/>
@@ -5894,32 +5633,38 @@
           <w:ilvl w:val="1"/>
           <w:numId w:val="2"/>
         </w:numPr>
-        <w:spacing w:before="371" w:after="291"/>
+        <w:spacing w:before="171" w:after="171"/>
         <w:ind w:left="0" w:hanging="0"/>
+        <w:rPr/>
+      </w:pPr>
+      <w:bookmarkStart w:id="18" w:name="__RefHeading___Toc586_330149545"/>
+      <w:bookmarkEnd w:id="18"/>
+      <w:r>
         <w:rPr>
           <w:rFonts w:ascii="Liberation Serif" w:hAnsi="Liberation Serif"/>
         </w:rPr>
-      </w:pPr>
-      <w:r>
-        <w:rPr>
-          <w:rFonts w:ascii="Liberation Serif" w:hAnsi="Liberation Serif"/>
-        </w:rPr>
         <w:t>Iteração 2: Melhor percurso entre dois Locais, desprezando a existência de POIs no percurso</w:t>
       </w:r>
     </w:p>
     <w:p>
       <w:pPr>
         <w:pStyle w:val="TextBody"/>
-        <w:jc w:val="both"/>
-        <w:rPr/>
-      </w:pPr>
-      <w:r>
-        <w:rPr/>
-        <w:t xml:space="preserve">O melhor percurso entre dois locais é um problema já muito estudado na teoria de grafos. </w:t>
-      </w:r>
-      <w:r>
-        <w:rPr/>
-        <w:t xml:space="preserve">Para solucionar este problema, recorremos à implementação do algorítmo </w:t>
+        <w:spacing w:before="0" w:after="0"/>
+        <w:rPr/>
+      </w:pPr>
+      <w:r>
+        <w:rPr/>
+      </w:r>
+    </w:p>
+    <w:p>
+      <w:pPr>
+        <w:pStyle w:val="TextBody"/>
+        <w:jc w:val="both"/>
+        <w:rPr/>
+      </w:pPr>
+      <w:r>
+        <w:rPr/>
+        <w:t xml:space="preserve">O melhor percurso entre dois locais é um problema já muito estudado na teoria de grafos. Para solucionar este problema, recorremos à implementação do algorítmo </w:t>
       </w:r>
       <w:r>
         <w:rPr>
@@ -5948,6 +5693,35 @@
           <w:bCs w:val="false"/>
         </w:rPr>
         <w:t>, que tem por base o mesmo funcionamento que o algorítmo Dijkstra, mas que utiliza uma heurística de otimização que será explicada mais à frente.</w:t>
+      </w:r>
+    </w:p>
+    <w:p>
+      <w:pPr>
+        <w:pStyle w:val="TextBody"/>
+        <w:jc w:val="both"/>
+        <w:rPr>
+          <w:b w:val="false"/>
+          <w:b w:val="false"/>
+          <w:bCs w:val="false"/>
+        </w:rPr>
+      </w:pPr>
+      <w:r>
+        <w:rPr/>
+      </w:r>
+    </w:p>
+    <w:p>
+      <w:pPr>
+        <w:pStyle w:val="Heading3"/>
+        <w:numPr>
+          <w:ilvl w:val="2"/>
+          <w:numId w:val="1"/>
+        </w:numPr>
+        <w:ind w:left="0" w:hanging="0"/>
+        <w:rPr/>
+      </w:pPr>
+      <w:r>
+        <w:rPr/>
+        <w:t>Algorítmo Dijkstra</w:t>
       </w:r>
     </w:p>
     <w:p>
@@ -6207,42 +5981,6 @@
     <w:p>
       <w:pPr>
         <w:pStyle w:val="TextBody"/>
-        <w:jc w:val="both"/>
-        <w:rPr>
-          <w:b w:val="false"/>
-          <w:b w:val="false"/>
-          <w:bCs w:val="false"/>
-          <w:i w:val="false"/>
-          <w:i w:val="false"/>
-          <w:iCs w:val="false"/>
-          <w:u w:val="none"/>
-        </w:rPr>
-      </w:pPr>
-      <w:r>
-        <w:rPr/>
-      </w:r>
-    </w:p>
-    <w:p>
-      <w:pPr>
-        <w:pStyle w:val="TextBody"/>
-        <w:jc w:val="both"/>
-        <w:rPr>
-          <w:b w:val="false"/>
-          <w:b w:val="false"/>
-          <w:bCs w:val="false"/>
-          <w:i w:val="false"/>
-          <w:i w:val="false"/>
-          <w:iCs w:val="false"/>
-          <w:u w:val="none"/>
-        </w:rPr>
-      </w:pPr>
-      <w:r>
-        <w:rPr/>
-      </w:r>
-    </w:p>
-    <w:p>
-      <w:pPr>
-        <w:pStyle w:val="TextBody"/>
         <w:spacing w:before="0" w:after="0"/>
         <w:jc w:val="both"/>
         <w:rPr/>
@@ -6274,7 +6012,13 @@
         </w:rPr>
       </w:pPr>
       <w:r>
-        <w:rPr/>
+        <w:rPr>
+          <w:b w:val="false"/>
+          <w:bCs w:val="false"/>
+          <w:i w:val="false"/>
+          <w:iCs w:val="false"/>
+          <w:u w:val="none"/>
+        </w:rPr>
       </w:r>
     </w:p>
     <w:p>
@@ -6286,7 +6030,7 @@
       <w:r>
         <w:rPr/>
         <w:drawing>
-          <wp:anchor behindDoc="0" distT="0" distB="0" distL="0" distR="0" simplePos="0" locked="0" layoutInCell="1" allowOverlap="1" relativeHeight="6">
+          <wp:anchor behindDoc="0" distT="0" distB="0" distL="0" distR="0" simplePos="0" locked="0" layoutInCell="1" allowOverlap="1" relativeHeight="5">
             <wp:simplePos x="0" y="0"/>
             <wp:positionH relativeFrom="column">
               <wp:align>center</wp:align>
@@ -6372,11 +6116,7 @@
       </w:pPr>
       <w:r>
         <w:rPr/>
-        <w:t xml:space="preserve">A primeira fase do algorítmo </w:t>
-      </w:r>
-      <w:r>
-        <w:rPr/>
-        <w:t xml:space="preserve">subdivide-se também em </w:t>
+        <w:t xml:space="preserve">A primeira fase do algorítmo subdivide-se também em </w:t>
       </w:r>
       <w:r>
         <w:rPr>
@@ -6442,59 +6182,18 @@
           <w:i w:val="false"/>
           <w:iCs w:val="false"/>
         </w:rPr>
-        <w:t xml:space="preserve"> a inserção é feita em tempo logarítmico, O(log n), e a remoção em tempo linear. </w:t>
-      </w:r>
-      <w:r>
-        <w:rPr>
-          <w:i w:val="false"/>
-          <w:iCs w:val="false"/>
-        </w:rPr>
-        <w:t>Por este motivo</w:t>
-      </w:r>
-      <w:r>
-        <w:rPr>
-          <w:i w:val="false"/>
-          <w:iCs w:val="false"/>
-        </w:rPr>
-        <w:t xml:space="preserve">, a </w:t>
-      </w:r>
-      <w:r>
-        <w:rPr>
-          <w:b w:val="false"/>
-          <w:bCs w:val="false"/>
-          <w:i w:val="false"/>
-          <w:iCs w:val="false"/>
-        </w:rPr>
-        <w:t xml:space="preserve">complexidade temporal </w:t>
-      </w:r>
-      <w:r>
-        <w:rPr>
-          <w:b w:val="false"/>
-          <w:bCs w:val="false"/>
-          <w:i w:val="false"/>
-          <w:iCs w:val="false"/>
-        </w:rPr>
-        <w:t>desta fase do algorítmo</w:t>
-      </w:r>
-      <w:r>
-        <w:rPr>
-          <w:b w:val="false"/>
-          <w:bCs w:val="false"/>
-          <w:i w:val="false"/>
-          <w:iCs w:val="false"/>
-        </w:rPr>
-        <w:t xml:space="preserve"> é </w:t>
-      </w:r>
-      <w:r>
-        <w:rPr>
-          <w:b w:val="false"/>
-          <w:bCs w:val="false"/>
-          <w:i w:val="false"/>
-          <w:iCs w:val="false"/>
-        </w:rPr>
-        <w:t xml:space="preserve">de </w:t>
-      </w:r>
-      <w:bookmarkStart w:id="18" w:name="__DdeLink__534_1666978720"/>
+        <w:t xml:space="preserve"> a inserção é feita em tempo logarítmico, O(log n), e a remoção em tempo linear. Por este motivo, a </w:t>
+      </w:r>
+      <w:r>
+        <w:rPr>
+          <w:b w:val="false"/>
+          <w:bCs w:val="false"/>
+          <w:i w:val="false"/>
+          <w:iCs w:val="false"/>
+        </w:rPr>
+        <w:t xml:space="preserve">complexidade temporal desta fase do algorítmo é de </w:t>
+      </w:r>
+      <w:bookmarkStart w:id="19" w:name="__DdeLink__534_1666978720"/>
       <w:r>
         <w:rPr>
           <w:b/>
@@ -6513,7 +6212,7 @@
         </w:rPr>
         <w:t>,</w:t>
       </w:r>
-      <w:bookmarkEnd w:id="18"/>
+      <w:bookmarkEnd w:id="19"/>
       <w:r>
         <w:rPr>
           <w:b w:val="false"/>
@@ -6571,38 +6270,16 @@
       <w:pPr>
         <w:pStyle w:val="TextBody"/>
         <w:jc w:val="both"/>
-        <w:rPr>
-          <w:b w:val="false"/>
-          <w:b w:val="false"/>
-          <w:bCs w:val="false"/>
-        </w:rPr>
-      </w:pPr>
-      <w:r>
-        <w:rPr>
-          <w:b w:val="false"/>
-          <w:bCs w:val="false"/>
-          <w:i w:val="false"/>
-          <w:iCs w:val="false"/>
-        </w:rPr>
-        <w:t>Por este motiv</w:t>
-      </w:r>
-      <w:r>
-        <w:rPr>
-          <w:b w:val="false"/>
-          <w:bCs w:val="false"/>
-          <w:i w:val="false"/>
-          <w:iCs w:val="false"/>
-        </w:rPr>
-        <w:t>o</w:t>
-      </w:r>
-      <w:r>
-        <w:rPr>
-          <w:b w:val="false"/>
-          <w:bCs w:val="false"/>
-          <w:i w:val="false"/>
-          <w:iCs w:val="false"/>
-        </w:rPr>
-        <w:t xml:space="preserve">, a </w:t>
+        <w:rPr/>
+      </w:pPr>
+      <w:r>
+        <w:rPr>
+          <w:b w:val="false"/>
+          <w:bCs w:val="false"/>
+          <w:i w:val="false"/>
+          <w:iCs w:val="false"/>
+        </w:rPr>
+        <w:t xml:space="preserve">Por este motivo, a </w:t>
       </w:r>
       <w:r>
         <w:rPr>
@@ -6644,18 +6321,1908 @@
     <w:p>
       <w:pPr>
         <w:pStyle w:val="TextBody"/>
-        <w:jc w:val="both"/>
-        <w:rPr>
-          <w:i w:val="false"/>
-          <w:i w:val="false"/>
-          <w:iCs w:val="false"/>
-        </w:rPr>
-      </w:pPr>
-      <w:r>
-        <w:rPr>
-          <w:b w:val="false"/>
-          <w:bCs w:val="false"/>
-        </w:rPr>
+        <w:spacing w:before="0" w:after="0"/>
+        <w:jc w:val="both"/>
+        <w:rPr>
+          <w:i w:val="false"/>
+          <w:i w:val="false"/>
+          <w:iCs w:val="false"/>
+        </w:rPr>
+      </w:pPr>
+      <w:r>
+        <w:rPr>
+          <w:i w:val="false"/>
+          <w:iCs w:val="false"/>
+        </w:rPr>
+      </w:r>
+    </w:p>
+    <w:p>
+      <w:pPr>
+        <w:pStyle w:val="Heading3"/>
+        <w:numPr>
+          <w:ilvl w:val="2"/>
+          <w:numId w:val="1"/>
+        </w:numPr>
+        <w:spacing w:before="254" w:after="234"/>
+        <w:ind w:left="0" w:hanging="0"/>
+        <w:rPr/>
+      </w:pPr>
+      <w:r>
+        <w:rPr/>
+        <w:t>Algorítmo A*</w:t>
+      </w:r>
+    </w:p>
+    <w:p>
+      <w:pPr>
+        <w:pStyle w:val="TextBody"/>
+        <w:spacing w:before="0" w:after="0"/>
+        <w:jc w:val="both"/>
+        <w:rPr>
+          <w:i w:val="false"/>
+          <w:i w:val="false"/>
+          <w:iCs w:val="false"/>
+        </w:rPr>
+      </w:pPr>
+      <w:r>
+        <w:rPr>
+          <w:i w:val="false"/>
+          <w:iCs w:val="false"/>
+        </w:rPr>
+        <w:t xml:space="preserve">Após a implementação do algorítmo anteriormente descrito, procedeu-se à implementação de um “melhoramento”, o algorítmo </w:t>
+      </w:r>
+      <w:r>
+        <w:rPr>
+          <w:b/>
+          <w:bCs/>
+          <w:i w:val="false"/>
+          <w:iCs w:val="false"/>
+        </w:rPr>
+        <w:t>A*</w:t>
+      </w:r>
+      <w:r>
+        <w:rPr>
+          <w:b w:val="false"/>
+          <w:bCs w:val="false"/>
+          <w:i w:val="false"/>
+          <w:iCs w:val="false"/>
+        </w:rPr>
+        <w:t>, que consegue alcançar um melhor desempenho devido a uma heurística de otimização para “guiar” na procura do vértice de destino, avançando no sentido de diminuir também a distância atual ao vértice de destino, como é evidenciado no pseudo-código a seguir apresentado:</w:t>
+      </w:r>
+    </w:p>
+    <w:p>
+      <w:pPr>
+        <w:pStyle w:val="TextBody"/>
+        <w:spacing w:before="0" w:after="0"/>
+        <w:jc w:val="both"/>
+        <w:rPr>
+          <w:b w:val="false"/>
+          <w:b w:val="false"/>
+          <w:bCs w:val="false"/>
+        </w:rPr>
+      </w:pPr>
+      <w:r>
+        <w:rPr>
+          <w:i w:val="false"/>
+          <w:iCs w:val="false"/>
+        </w:rPr>
+      </w:r>
+    </w:p>
+    <w:p>
+      <w:pPr>
+        <w:pStyle w:val="TextBody"/>
+        <w:jc w:val="both"/>
+        <w:rPr>
+          <w:b w:val="false"/>
+          <w:b w:val="false"/>
+          <w:bCs w:val="false"/>
+        </w:rPr>
+      </w:pPr>
+      <w:r>
+        <w:rPr>
+          <w:i w:val="false"/>
+          <w:iCs w:val="false"/>
+        </w:rPr>
+        <w:drawing>
+          <wp:anchor behindDoc="0" distT="0" distB="0" distL="0" distR="0" simplePos="0" locked="0" layoutInCell="1" allowOverlap="1" relativeHeight="8">
+            <wp:simplePos x="0" y="0"/>
+            <wp:positionH relativeFrom="column">
+              <wp:align>center</wp:align>
+            </wp:positionH>
+            <wp:positionV relativeFrom="paragraph">
+              <wp:posOffset>635</wp:posOffset>
+            </wp:positionV>
+            <wp:extent cx="6120130" cy="3265805"/>
+            <wp:effectExtent l="0" t="0" r="0" b="0"/>
+            <wp:wrapSquare wrapText="largest"/>
+            <wp:docPr id="6" name="Image3" descr=""/>
+            <wp:cNvGraphicFramePr>
+              <a:graphicFrameLocks xmlns:a="http://schemas.openxmlformats.org/drawingml/2006/main" noChangeAspect="1"/>
+            </wp:cNvGraphicFramePr>
+            <a:graphic xmlns:a="http://schemas.openxmlformats.org/drawingml/2006/main">
+              <a:graphicData uri="http://schemas.openxmlformats.org/drawingml/2006/picture">
+                <pic:pic xmlns:pic="http://schemas.openxmlformats.org/drawingml/2006/picture">
+                  <pic:nvPicPr>
+                    <pic:cNvPr id="6" name="Image3" descr=""/>
+                    <pic:cNvPicPr>
+                      <a:picLocks noChangeAspect="1" noChangeArrowheads="1"/>
+                    </pic:cNvPicPr>
+                  </pic:nvPicPr>
+                  <pic:blipFill>
+                    <a:blip r:embed="rId10"/>
+                    <a:stretch>
+                      <a:fillRect/>
+                    </a:stretch>
+                  </pic:blipFill>
+                  <pic:spPr bwMode="auto">
+                    <a:xfrm>
+                      <a:off x="0" y="0"/>
+                      <a:ext cx="6120130" cy="3265805"/>
+                    </a:xfrm>
+                    <a:prstGeom prst="rect">
+                      <a:avLst/>
+                    </a:prstGeom>
+                  </pic:spPr>
+                </pic:pic>
+              </a:graphicData>
+            </a:graphic>
+          </wp:anchor>
+        </w:drawing>
+      </w:r>
+      <w:r>
+        <w:br w:type="page"/>
+      </w:r>
+    </w:p>
+    <w:p>
+      <w:pPr>
+        <w:pStyle w:val="TextBody"/>
+        <w:jc w:val="both"/>
+        <w:rPr>
+          <w:b w:val="false"/>
+          <w:b w:val="false"/>
+          <w:bCs w:val="false"/>
+        </w:rPr>
+      </w:pPr>
+      <w:r>
+        <w:rPr>
+          <w:i w:val="false"/>
+          <w:iCs w:val="false"/>
+        </w:rPr>
+        <w:drawing>
+          <wp:anchor behindDoc="0" distT="0" distB="0" distL="0" distR="0" simplePos="0" locked="0" layoutInCell="1" allowOverlap="1" relativeHeight="7">
+            <wp:simplePos x="0" y="0"/>
+            <wp:positionH relativeFrom="column">
+              <wp:align>center</wp:align>
+            </wp:positionH>
+            <wp:positionV relativeFrom="paragraph">
+              <wp:posOffset>635</wp:posOffset>
+            </wp:positionV>
+            <wp:extent cx="6120130" cy="3712210"/>
+            <wp:effectExtent l="0" t="0" r="0" b="0"/>
+            <wp:wrapSquare wrapText="largest"/>
+            <wp:docPr id="7" name="Image4" descr=""/>
+            <wp:cNvGraphicFramePr>
+              <a:graphicFrameLocks xmlns:a="http://schemas.openxmlformats.org/drawingml/2006/main" noChangeAspect="1"/>
+            </wp:cNvGraphicFramePr>
+            <a:graphic xmlns:a="http://schemas.openxmlformats.org/drawingml/2006/main">
+              <a:graphicData uri="http://schemas.openxmlformats.org/drawingml/2006/picture">
+                <pic:pic xmlns:pic="http://schemas.openxmlformats.org/drawingml/2006/picture">
+                  <pic:nvPicPr>
+                    <pic:cNvPr id="7" name="Image4" descr=""/>
+                    <pic:cNvPicPr>
+                      <a:picLocks noChangeAspect="1" noChangeArrowheads="1"/>
+                    </pic:cNvPicPr>
+                  </pic:nvPicPr>
+                  <pic:blipFill>
+                    <a:blip r:embed="rId11"/>
+                    <a:stretch>
+                      <a:fillRect/>
+                    </a:stretch>
+                  </pic:blipFill>
+                  <pic:spPr bwMode="auto">
+                    <a:xfrm>
+                      <a:off x="0" y="0"/>
+                      <a:ext cx="6120130" cy="3712210"/>
+                    </a:xfrm>
+                    <a:prstGeom prst="rect">
+                      <a:avLst/>
+                    </a:prstGeom>
+                  </pic:spPr>
+                </pic:pic>
+              </a:graphicData>
+            </a:graphic>
+          </wp:anchor>
+        </w:drawing>
+      </w:r>
+    </w:p>
+    <w:p>
+      <w:pPr>
+        <w:pStyle w:val="TextBody"/>
+        <w:jc w:val="both"/>
+        <w:rPr>
+          <w:i w:val="false"/>
+          <w:i w:val="false"/>
+          <w:iCs w:val="false"/>
+        </w:rPr>
+      </w:pPr>
+      <w:r>
+        <w:rPr>
+          <w:b w:val="false"/>
+          <w:bCs w:val="false"/>
+          <w:i w:val="false"/>
+          <w:iCs w:val="false"/>
+        </w:rPr>
+        <w:t xml:space="preserve">O algorítmo é, portanto, idêntico em tudo ao algorítmo </w:t>
+      </w:r>
+      <w:r>
+        <w:rPr>
+          <w:b/>
+          <w:bCs/>
+          <w:i w:val="false"/>
+          <w:iCs w:val="false"/>
+        </w:rPr>
+        <w:t>Dijkstra</w:t>
+      </w:r>
+      <w:r>
+        <w:rPr>
+          <w:b w:val="false"/>
+          <w:bCs w:val="false"/>
+          <w:i w:val="false"/>
+          <w:iCs w:val="false"/>
+        </w:rPr>
+        <w:t xml:space="preserve">, à exceção da forma como ordena os vértices na fila de prioridade. </w:t>
+      </w:r>
+      <w:r>
+        <w:rPr>
+          <w:b w:val="false"/>
+          <w:bCs w:val="false"/>
+          <w:i w:val="false"/>
+          <w:iCs w:val="false"/>
+        </w:rPr>
+        <w:t>Acrescenta a</w:t>
+      </w:r>
+      <w:r>
+        <w:rPr>
+          <w:b w:val="false"/>
+          <w:bCs w:val="false"/>
+          <w:i w:val="false"/>
+          <w:iCs w:val="false"/>
+          <w:u w:val="none"/>
+        </w:rPr>
+        <w:t xml:space="preserve">o peso total das arestas do melhor caminho até ao próprio vértice </w:t>
+      </w:r>
+      <w:r>
+        <w:rPr>
+          <w:b w:val="false"/>
+          <w:bCs w:val="false"/>
+          <w:i w:val="false"/>
+          <w:iCs w:val="false"/>
+          <w:u w:val="none"/>
+        </w:rPr>
+        <w:t xml:space="preserve">o valor da distância euclidiana do próprio vértice até ao vértice de destino. </w:t>
+      </w:r>
+      <w:r>
+        <w:rPr>
+          <w:b w:val="false"/>
+          <w:bCs w:val="false"/>
+          <w:i w:val="false"/>
+          <w:iCs w:val="false"/>
+          <w:u w:val="none"/>
+        </w:rPr>
+        <w:t>Desta forma, vértices que estão mais perto do vértice de destino têm prioridade face a vértices que estão mais distantes.</w:t>
+      </w:r>
+    </w:p>
+    <w:p>
+      <w:pPr>
+        <w:pStyle w:val="TextBody"/>
+        <w:jc w:val="both"/>
+        <w:rPr>
+          <w:i w:val="false"/>
+          <w:i w:val="false"/>
+          <w:iCs w:val="false"/>
+          <w:sz w:val="24"/>
+          <w:szCs w:val="24"/>
+        </w:rPr>
+      </w:pPr>
+      <w:r>
+        <w:rPr>
+          <w:b w:val="false"/>
+          <w:bCs w:val="false"/>
+          <w:i w:val="false"/>
+          <w:iCs w:val="false"/>
+          <w:sz w:val="24"/>
+          <w:szCs w:val="24"/>
+          <w:u w:val="none"/>
+        </w:rPr>
+        <w:t xml:space="preserve">No entanto, o algorítmo </w:t>
+      </w:r>
+      <w:r>
+        <w:rPr>
+          <w:b/>
+          <w:bCs/>
+          <w:i w:val="false"/>
+          <w:iCs w:val="false"/>
+          <w:sz w:val="24"/>
+          <w:szCs w:val="24"/>
+          <w:u w:val="none"/>
+        </w:rPr>
+        <w:t>A*</w:t>
+      </w:r>
+      <w:r>
+        <w:rPr>
+          <w:b w:val="false"/>
+          <w:bCs w:val="false"/>
+          <w:i w:val="false"/>
+          <w:iCs w:val="false"/>
+          <w:sz w:val="24"/>
+          <w:szCs w:val="24"/>
+          <w:u w:val="none"/>
+        </w:rPr>
+        <w:t xml:space="preserve"> </w:t>
+      </w:r>
+      <w:r>
+        <w:rPr>
+          <w:b w:val="false"/>
+          <w:bCs w:val="false"/>
+          <w:i w:val="false"/>
+          <w:iCs w:val="false"/>
+          <w:sz w:val="24"/>
+          <w:szCs w:val="24"/>
+          <w:u w:val="none"/>
+        </w:rPr>
+        <w:t xml:space="preserve">não garante </w:t>
+      </w:r>
+      <w:r>
+        <w:rPr>
+          <w:b w:val="false"/>
+          <w:bCs w:val="false"/>
+          <w:i w:val="false"/>
+          <w:iCs w:val="false"/>
+          <w:sz w:val="24"/>
+          <w:szCs w:val="24"/>
+          <w:u w:val="single"/>
+        </w:rPr>
+        <w:t>sempre</w:t>
+      </w:r>
+      <w:r>
+        <w:rPr>
+          <w:b w:val="false"/>
+          <w:bCs w:val="false"/>
+          <w:i w:val="false"/>
+          <w:iCs w:val="false"/>
+          <w:sz w:val="24"/>
+          <w:szCs w:val="24"/>
+          <w:u w:val="none"/>
+        </w:rPr>
+        <w:t xml:space="preserve"> a solução ótima, visto que a função heurística utilizada é uma </w:t>
+      </w:r>
+      <w:r>
+        <w:rPr>
+          <w:b/>
+          <w:bCs/>
+          <w:i w:val="false"/>
+          <w:iCs w:val="false"/>
+          <w:sz w:val="24"/>
+          <w:szCs w:val="24"/>
+          <w:u w:val="none"/>
+        </w:rPr>
+        <w:t>função consistente</w:t>
+      </w:r>
+      <w:r>
+        <w:rPr>
+          <w:b w:val="false"/>
+          <w:bCs w:val="false"/>
+          <w:i w:val="false"/>
+          <w:iCs w:val="false"/>
+          <w:sz w:val="24"/>
+          <w:szCs w:val="24"/>
+          <w:u w:val="none"/>
+        </w:rPr>
+        <w:t xml:space="preserve">. Isto é, este algóritmo asegura a solução ótima se e só se: </w:t>
+      </w:r>
+    </w:p>
+    <w:p>
+      <w:pPr>
+        <w:pStyle w:val="TextBody"/>
+        <w:jc w:val="both"/>
+        <w:rPr>
+          <w:caps w:val="false"/>
+          <w:smallCaps w:val="false"/>
+          <w:color w:val="222222"/>
+          <w:spacing w:val="0"/>
+          <w:sz w:val="24"/>
+          <w:szCs w:val="24"/>
+        </w:rPr>
+      </w:pPr>
+      <w:r>
+        <w:rPr>
+          <w:b w:val="false"/>
+          <w:bCs w:val="false"/>
+          <w:i w:val="false"/>
+          <w:iCs w:val="false"/>
+          <w:caps w:val="false"/>
+          <w:smallCaps w:val="false"/>
+          <w:color w:val="222222"/>
+          <w:spacing w:val="0"/>
+          <w:sz w:val="24"/>
+          <w:szCs w:val="24"/>
+          <w:u w:val="none"/>
+        </w:rPr>
+        <w:tab/>
+      </w:r>
+      <w:r>
+        <w:rPr>
+          <w:b w:val="false"/>
+          <w:bCs w:val="false"/>
+          <w:i w:val="false"/>
+          <w:iCs w:val="false"/>
+          <w:caps w:val="false"/>
+          <w:smallCaps w:val="false"/>
+          <w:color w:val="222222"/>
+          <w:spacing w:val="0"/>
+          <w:sz w:val="26"/>
+          <w:szCs w:val="26"/>
+          <w:u w:val="none"/>
+        </w:rPr>
+        <w:t xml:space="preserve">∀ </w:t>
+      </w:r>
+      <w:r>
+        <w:rPr>
+          <w:b/>
+          <w:bCs/>
+          <w:i w:val="false"/>
+          <w:iCs w:val="false"/>
+          <w:caps w:val="false"/>
+          <w:smallCaps w:val="false"/>
+          <w:color w:val="222222"/>
+          <w:spacing w:val="0"/>
+          <w:sz w:val="26"/>
+          <w:szCs w:val="26"/>
+          <w:u w:val="none"/>
+        </w:rPr>
+        <w:t xml:space="preserve">v </w:t>
+      </w:r>
+      <w:r>
+        <w:rPr>
+          <w:b w:val="false"/>
+          <w:bCs w:val="false"/>
+          <w:caps w:val="false"/>
+          <w:smallCaps w:val="false"/>
+          <w:color w:val="222222"/>
+          <w:spacing w:val="0"/>
+          <w:sz w:val="26"/>
+          <w:szCs w:val="26"/>
+          <w:u w:val="none"/>
+        </w:rPr>
+        <w:t xml:space="preserve">∈ </w:t>
+      </w:r>
+      <w:r>
+        <w:rPr>
+          <w:b/>
+          <w:bCs/>
+          <w:caps w:val="false"/>
+          <w:smallCaps w:val="false"/>
+          <w:color w:val="222222"/>
+          <w:spacing w:val="0"/>
+          <w:sz w:val="26"/>
+          <w:szCs w:val="26"/>
+          <w:u w:val="none"/>
+        </w:rPr>
+        <w:t>G</w:t>
+      </w:r>
+      <w:r>
+        <w:rPr>
+          <w:b w:val="false"/>
+          <w:bCs w:val="false"/>
+          <w:caps w:val="false"/>
+          <w:smallCaps w:val="false"/>
+          <w:color w:val="222222"/>
+          <w:spacing w:val="0"/>
+          <w:sz w:val="26"/>
+          <w:szCs w:val="26"/>
+          <w:u w:val="none"/>
+        </w:rPr>
+        <w:t xml:space="preserve">, </w:t>
+      </w:r>
+      <w:r>
+        <w:rPr>
+          <w:b w:val="false"/>
+          <w:bCs w:val="false"/>
+          <w:i w:val="false"/>
+          <w:iCs w:val="false"/>
+          <w:caps w:val="false"/>
+          <w:smallCaps w:val="false"/>
+          <w:color w:val="222222"/>
+          <w:spacing w:val="0"/>
+          <w:sz w:val="26"/>
+          <w:szCs w:val="26"/>
+          <w:u w:val="none"/>
+        </w:rPr>
+        <w:t xml:space="preserve">∀ </w:t>
+      </w:r>
+      <w:r>
+        <w:rPr>
+          <w:b/>
+          <w:bCs/>
+          <w:i w:val="false"/>
+          <w:iCs w:val="false"/>
+          <w:caps w:val="false"/>
+          <w:smallCaps w:val="false"/>
+          <w:color w:val="222222"/>
+          <w:spacing w:val="0"/>
+          <w:sz w:val="26"/>
+          <w:szCs w:val="26"/>
+          <w:u w:val="none"/>
+        </w:rPr>
+        <w:t xml:space="preserve">n </w:t>
+      </w:r>
+      <w:r>
+        <w:rPr>
+          <w:b w:val="false"/>
+          <w:bCs w:val="false"/>
+          <w:i w:val="false"/>
+          <w:iCs w:val="false"/>
+          <w:caps w:val="false"/>
+          <w:smallCaps w:val="false"/>
+          <w:color w:val="222222"/>
+          <w:spacing w:val="0"/>
+          <w:sz w:val="26"/>
+          <w:szCs w:val="26"/>
+          <w:u w:val="none"/>
+        </w:rPr>
+        <w:t>∈ adj</w:t>
+      </w:r>
+      <w:r>
+        <w:rPr>
+          <w:b w:val="false"/>
+          <w:bCs w:val="false"/>
+          <w:i w:val="false"/>
+          <w:iCs w:val="false"/>
+          <w:caps w:val="false"/>
+          <w:smallCaps w:val="false"/>
+          <w:color w:val="222222"/>
+          <w:spacing w:val="0"/>
+          <w:sz w:val="26"/>
+          <w:szCs w:val="26"/>
+          <w:u w:val="none"/>
+        </w:rPr>
+        <w:t>acent</w:t>
+      </w:r>
+      <w:r>
+        <w:rPr>
+          <w:b w:val="false"/>
+          <w:bCs w:val="false"/>
+          <w:i w:val="false"/>
+          <w:iCs w:val="false"/>
+          <w:caps w:val="false"/>
+          <w:smallCaps w:val="false"/>
+          <w:color w:val="222222"/>
+          <w:spacing w:val="0"/>
+          <w:sz w:val="26"/>
+          <w:szCs w:val="26"/>
+          <w:u w:val="none"/>
+        </w:rPr>
+        <w:t>(</w:t>
+      </w:r>
+      <w:r>
+        <w:rPr>
+          <w:b/>
+          <w:bCs/>
+          <w:i w:val="false"/>
+          <w:iCs w:val="false"/>
+          <w:caps w:val="false"/>
+          <w:smallCaps w:val="false"/>
+          <w:color w:val="222222"/>
+          <w:spacing w:val="0"/>
+          <w:sz w:val="26"/>
+          <w:szCs w:val="26"/>
+          <w:u w:val="none"/>
+        </w:rPr>
+        <w:t>v</w:t>
+      </w:r>
+      <w:r>
+        <w:rPr>
+          <w:b w:val="false"/>
+          <w:bCs w:val="false"/>
+          <w:i w:val="false"/>
+          <w:iCs w:val="false"/>
+          <w:caps w:val="false"/>
+          <w:smallCaps w:val="false"/>
+          <w:color w:val="222222"/>
+          <w:spacing w:val="0"/>
+          <w:sz w:val="26"/>
+          <w:szCs w:val="26"/>
+          <w:u w:val="none"/>
+        </w:rPr>
+        <w:t>), w(</w:t>
+      </w:r>
+      <w:r>
+        <w:rPr>
+          <w:b/>
+          <w:bCs/>
+          <w:i w:val="false"/>
+          <w:iCs w:val="false"/>
+          <w:caps w:val="false"/>
+          <w:smallCaps w:val="false"/>
+          <w:color w:val="222222"/>
+          <w:spacing w:val="0"/>
+          <w:sz w:val="26"/>
+          <w:szCs w:val="26"/>
+          <w:u w:val="none"/>
+        </w:rPr>
+        <w:t>v,n</w:t>
+      </w:r>
+      <w:r>
+        <w:rPr>
+          <w:b w:val="false"/>
+          <w:bCs w:val="false"/>
+          <w:i w:val="false"/>
+          <w:iCs w:val="false"/>
+          <w:caps w:val="false"/>
+          <w:smallCaps w:val="false"/>
+          <w:color w:val="222222"/>
+          <w:spacing w:val="0"/>
+          <w:sz w:val="26"/>
+          <w:szCs w:val="26"/>
+          <w:u w:val="none"/>
+        </w:rPr>
+        <w:t>) ≥ h(</w:t>
+      </w:r>
+      <w:r>
+        <w:rPr>
+          <w:b/>
+          <w:bCs/>
+          <w:i w:val="false"/>
+          <w:iCs w:val="false"/>
+          <w:caps w:val="false"/>
+          <w:smallCaps w:val="false"/>
+          <w:color w:val="222222"/>
+          <w:spacing w:val="0"/>
+          <w:sz w:val="26"/>
+          <w:szCs w:val="26"/>
+          <w:u w:val="none"/>
+        </w:rPr>
+        <w:t>v,n</w:t>
+      </w:r>
+      <w:r>
+        <w:rPr>
+          <w:b w:val="false"/>
+          <w:bCs w:val="false"/>
+          <w:i w:val="false"/>
+          <w:iCs w:val="false"/>
+          <w:caps w:val="false"/>
+          <w:smallCaps w:val="false"/>
+          <w:color w:val="222222"/>
+          <w:spacing w:val="0"/>
+          <w:sz w:val="26"/>
+          <w:szCs w:val="26"/>
+          <w:u w:val="none"/>
+        </w:rPr>
+        <w:t>)</w:t>
+      </w:r>
+    </w:p>
+    <w:p>
+      <w:pPr>
+        <w:pStyle w:val="TextBody"/>
+        <w:jc w:val="both"/>
+        <w:rPr>
+          <w:b w:val="false"/>
+          <w:b w:val="false"/>
+          <w:bCs w:val="false"/>
+          <w:caps w:val="false"/>
+          <w:smallCaps w:val="false"/>
+          <w:color w:val="222222"/>
+          <w:spacing w:val="0"/>
+          <w:sz w:val="24"/>
+          <w:szCs w:val="24"/>
+        </w:rPr>
+      </w:pPr>
+      <w:r>
+        <w:rPr>
+          <w:b w:val="false"/>
+          <w:bCs w:val="false"/>
+          <w:i w:val="false"/>
+          <w:iCs w:val="false"/>
+          <w:caps w:val="false"/>
+          <w:smallCaps w:val="false"/>
+          <w:color w:val="222222"/>
+          <w:spacing w:val="0"/>
+          <w:sz w:val="24"/>
+          <w:szCs w:val="24"/>
+          <w:u w:val="none"/>
+        </w:rPr>
+        <w:t>e</w:t>
+      </w:r>
+      <w:r>
+        <w:rPr>
+          <w:b w:val="false"/>
+          <w:bCs w:val="false"/>
+          <w:i w:val="false"/>
+          <w:iCs w:val="false"/>
+          <w:caps w:val="false"/>
+          <w:smallCaps w:val="false"/>
+          <w:color w:val="222222"/>
+          <w:spacing w:val="0"/>
+          <w:sz w:val="24"/>
+          <w:szCs w:val="24"/>
+          <w:u w:val="none"/>
+        </w:rPr>
+        <w:t>m que</w:t>
+      </w:r>
+    </w:p>
+    <w:p>
+      <w:pPr>
+        <w:pStyle w:val="TextBody"/>
+        <w:numPr>
+          <w:ilvl w:val="0"/>
+          <w:numId w:val="6"/>
+        </w:numPr>
+        <w:jc w:val="both"/>
+        <w:rPr>
+          <w:sz w:val="24"/>
+          <w:szCs w:val="24"/>
+        </w:rPr>
+      </w:pPr>
+      <w:r>
+        <w:rPr>
+          <w:b/>
+          <w:bCs/>
+          <w:i w:val="false"/>
+          <w:iCs w:val="false"/>
+          <w:caps w:val="false"/>
+          <w:smallCaps w:val="false"/>
+          <w:color w:val="222222"/>
+          <w:spacing w:val="0"/>
+          <w:sz w:val="24"/>
+          <w:szCs w:val="24"/>
+          <w:u w:val="none"/>
+        </w:rPr>
+        <w:t xml:space="preserve">v, n </w:t>
+      </w:r>
+      <w:r>
+        <w:rPr>
+          <w:b w:val="false"/>
+          <w:bCs w:val="false"/>
+          <w:i w:val="false"/>
+          <w:iCs w:val="false"/>
+          <w:caps w:val="false"/>
+          <w:smallCaps w:val="false"/>
+          <w:color w:val="222222"/>
+          <w:spacing w:val="0"/>
+          <w:sz w:val="24"/>
+          <w:szCs w:val="24"/>
+          <w:u w:val="none"/>
+        </w:rPr>
+        <w:t xml:space="preserve">∈ </w:t>
+      </w:r>
+      <w:r>
+        <w:rPr>
+          <w:b/>
+          <w:bCs/>
+          <w:i w:val="false"/>
+          <w:iCs w:val="false"/>
+          <w:caps w:val="false"/>
+          <w:smallCaps w:val="false"/>
+          <w:color w:val="222222"/>
+          <w:spacing w:val="0"/>
+          <w:sz w:val="24"/>
+          <w:szCs w:val="24"/>
+          <w:u w:val="none"/>
+        </w:rPr>
+        <w:t xml:space="preserve">G </w:t>
+      </w:r>
+      <w:r>
+        <w:rPr>
+          <w:b/>
+          <w:bCs/>
+          <w:i w:val="false"/>
+          <w:iCs w:val="false"/>
+          <w:caps w:val="false"/>
+          <w:smallCaps w:val="false"/>
+          <w:color w:val="222222"/>
+          <w:spacing w:val="0"/>
+          <w:sz w:val="24"/>
+          <w:szCs w:val="24"/>
+          <w:u w:val="none"/>
+        </w:rPr>
+        <w:t>–</w:t>
+      </w:r>
+      <w:r>
+        <w:rPr>
+          <w:b w:val="false"/>
+          <w:bCs w:val="false"/>
+          <w:i w:val="false"/>
+          <w:iCs w:val="false"/>
+          <w:caps w:val="false"/>
+          <w:smallCaps w:val="false"/>
+          <w:color w:val="222222"/>
+          <w:spacing w:val="0"/>
+          <w:sz w:val="24"/>
+          <w:szCs w:val="24"/>
+          <w:u w:val="none"/>
+        </w:rPr>
+        <w:t xml:space="preserve"> vértice genérico pertencente ao grafo</w:t>
+      </w:r>
+    </w:p>
+    <w:p>
+      <w:pPr>
+        <w:pStyle w:val="TextBody"/>
+        <w:numPr>
+          <w:ilvl w:val="0"/>
+          <w:numId w:val="6"/>
+        </w:numPr>
+        <w:jc w:val="both"/>
+        <w:rPr>
+          <w:sz w:val="24"/>
+          <w:szCs w:val="24"/>
+        </w:rPr>
+      </w:pPr>
+      <w:r>
+        <w:rPr>
+          <w:b/>
+          <w:bCs/>
+          <w:i w:val="false"/>
+          <w:iCs w:val="false"/>
+          <w:caps w:val="false"/>
+          <w:smallCaps w:val="false"/>
+          <w:color w:val="222222"/>
+          <w:spacing w:val="0"/>
+          <w:sz w:val="24"/>
+          <w:szCs w:val="24"/>
+          <w:u w:val="none"/>
+        </w:rPr>
+        <w:t>G</w:t>
+      </w:r>
+      <w:r>
+        <w:rPr>
+          <w:b w:val="false"/>
+          <w:bCs w:val="false"/>
+          <w:i w:val="false"/>
+          <w:iCs w:val="false"/>
+          <w:caps w:val="false"/>
+          <w:smallCaps w:val="false"/>
+          <w:color w:val="222222"/>
+          <w:spacing w:val="0"/>
+          <w:sz w:val="24"/>
+          <w:szCs w:val="24"/>
+          <w:u w:val="none"/>
+        </w:rPr>
+        <w:t xml:space="preserve"> – grafo</w:t>
+      </w:r>
+    </w:p>
+    <w:p>
+      <w:pPr>
+        <w:pStyle w:val="TextBody"/>
+        <w:numPr>
+          <w:ilvl w:val="0"/>
+          <w:numId w:val="6"/>
+        </w:numPr>
+        <w:jc w:val="both"/>
+        <w:rPr>
+          <w:sz w:val="24"/>
+          <w:szCs w:val="24"/>
+        </w:rPr>
+      </w:pPr>
+      <w:r>
+        <w:rPr>
+          <w:b w:val="false"/>
+          <w:bCs w:val="false"/>
+          <w:i w:val="false"/>
+          <w:iCs w:val="false"/>
+          <w:caps w:val="false"/>
+          <w:smallCaps w:val="false"/>
+          <w:color w:val="222222"/>
+          <w:spacing w:val="0"/>
+          <w:sz w:val="24"/>
+          <w:szCs w:val="24"/>
+          <w:u w:val="none"/>
+        </w:rPr>
+        <w:t>w(v1 , v2) - função de peso entre os vértices v1 e v2</w:t>
+      </w:r>
+    </w:p>
+    <w:p>
+      <w:pPr>
+        <w:pStyle w:val="TextBody"/>
+        <w:numPr>
+          <w:ilvl w:val="0"/>
+          <w:numId w:val="6"/>
+        </w:numPr>
+        <w:jc w:val="both"/>
+        <w:rPr>
+          <w:sz w:val="24"/>
+          <w:szCs w:val="24"/>
+        </w:rPr>
+      </w:pPr>
+      <w:r>
+        <w:rPr>
+          <w:b w:val="false"/>
+          <w:bCs w:val="false"/>
+          <w:i w:val="false"/>
+          <w:iCs w:val="false"/>
+          <w:caps w:val="false"/>
+          <w:smallCaps w:val="false"/>
+          <w:color w:val="222222"/>
+          <w:spacing w:val="0"/>
+          <w:sz w:val="24"/>
+          <w:szCs w:val="24"/>
+          <w:u w:val="none"/>
+        </w:rPr>
+        <w:t>h(v1,v2) – função de heurística entre v1 e v2, neste caso distância euclidiana entre v1 e v2.</w:t>
+      </w:r>
+    </w:p>
+    <w:p>
+      <w:pPr>
+        <w:pStyle w:val="TextBody"/>
+        <w:jc w:val="both"/>
+        <w:rPr>
+          <w:i w:val="false"/>
+          <w:i w:val="false"/>
+          <w:iCs w:val="false"/>
+          <w:u w:val="none"/>
+        </w:rPr>
+      </w:pPr>
+      <w:r>
+        <w:rPr>
+          <w:b w:val="false"/>
+          <w:bCs w:val="false"/>
+          <w:caps w:val="false"/>
+          <w:smallCaps w:val="false"/>
+          <w:color w:val="222222"/>
+          <w:spacing w:val="0"/>
+          <w:sz w:val="24"/>
+          <w:szCs w:val="24"/>
+        </w:rPr>
+      </w:r>
+    </w:p>
+    <w:p>
+      <w:pPr>
+        <w:pStyle w:val="TextBody"/>
+        <w:jc w:val="both"/>
+        <w:rPr>
+          <w:b w:val="false"/>
+          <w:b w:val="false"/>
+          <w:bCs w:val="false"/>
+          <w:caps w:val="false"/>
+          <w:smallCaps w:val="false"/>
+          <w:color w:val="222222"/>
+          <w:spacing w:val="0"/>
+          <w:sz w:val="24"/>
+          <w:szCs w:val="24"/>
+        </w:rPr>
+      </w:pPr>
+      <w:r>
+        <w:rPr>
+          <w:b w:val="false"/>
+          <w:bCs w:val="false"/>
+          <w:i w:val="false"/>
+          <w:iCs w:val="false"/>
+          <w:caps w:val="false"/>
+          <w:smallCaps w:val="false"/>
+          <w:color w:val="222222"/>
+          <w:spacing w:val="0"/>
+          <w:sz w:val="24"/>
+          <w:szCs w:val="24"/>
+          <w:u w:val="none"/>
+        </w:rPr>
+        <w:t xml:space="preserve">Como já foi mencionado previamente, por este algorítmo ser em tudo idêntico ao algorítmo </w:t>
+      </w:r>
+      <w:r>
+        <w:rPr>
+          <w:b/>
+          <w:bCs/>
+          <w:i w:val="false"/>
+          <w:iCs w:val="false"/>
+          <w:caps w:val="false"/>
+          <w:smallCaps w:val="false"/>
+          <w:color w:val="222222"/>
+          <w:spacing w:val="0"/>
+          <w:sz w:val="24"/>
+          <w:szCs w:val="24"/>
+          <w:u w:val="none"/>
+        </w:rPr>
+        <w:t xml:space="preserve">Dijkstra, </w:t>
+      </w:r>
+      <w:r>
+        <w:rPr>
+          <w:b w:val="false"/>
+          <w:bCs w:val="false"/>
+          <w:i w:val="false"/>
+          <w:iCs w:val="false"/>
+          <w:caps w:val="false"/>
+          <w:smallCaps w:val="false"/>
+          <w:color w:val="222222"/>
+          <w:spacing w:val="0"/>
+          <w:sz w:val="24"/>
+          <w:szCs w:val="24"/>
+          <w:u w:val="none"/>
+        </w:rPr>
+        <w:t xml:space="preserve">exceto na função cálculo do peso de um nó, a sua complexidade será igual. Portanto, a </w:t>
+      </w:r>
+      <w:r>
+        <w:rPr>
+          <w:b/>
+          <w:bCs/>
+          <w:i w:val="false"/>
+          <w:iCs w:val="false"/>
+          <w:caps w:val="false"/>
+          <w:smallCaps w:val="false"/>
+          <w:color w:val="222222"/>
+          <w:spacing w:val="0"/>
+          <w:sz w:val="24"/>
+          <w:szCs w:val="24"/>
+          <w:u w:val="none"/>
+        </w:rPr>
+        <w:t>complexidade temporal</w:t>
+      </w:r>
+      <w:r>
+        <w:rPr>
+          <w:b w:val="false"/>
+          <w:bCs w:val="false"/>
+          <w:i w:val="false"/>
+          <w:iCs w:val="false"/>
+          <w:caps w:val="false"/>
+          <w:smallCaps w:val="false"/>
+          <w:color w:val="222222"/>
+          <w:spacing w:val="0"/>
+          <w:sz w:val="24"/>
+          <w:szCs w:val="24"/>
+          <w:u w:val="none"/>
+        </w:rPr>
+        <w:t xml:space="preserve"> é </w:t>
+      </w:r>
+      <w:r>
+        <w:rPr>
+          <w:b/>
+          <w:bCs/>
+          <w:i w:val="false"/>
+          <w:iCs w:val="false"/>
+          <w:caps w:val="false"/>
+          <w:smallCaps w:val="false"/>
+          <w:color w:val="222222"/>
+          <w:spacing w:val="0"/>
+          <w:sz w:val="24"/>
+          <w:szCs w:val="24"/>
+          <w:u w:val="none"/>
+        </w:rPr>
+        <w:t xml:space="preserve">O((|V|+|E|)*log |V|) </w:t>
+      </w:r>
+      <w:r>
+        <w:rPr>
+          <w:b w:val="false"/>
+          <w:bCs w:val="false"/>
+          <w:i w:val="false"/>
+          <w:iCs w:val="false"/>
+          <w:caps w:val="false"/>
+          <w:smallCaps w:val="false"/>
+          <w:color w:val="222222"/>
+          <w:spacing w:val="0"/>
+          <w:sz w:val="24"/>
+          <w:szCs w:val="24"/>
+          <w:u w:val="none"/>
+        </w:rPr>
+        <w:t xml:space="preserve">e a sua </w:t>
+      </w:r>
+      <w:r>
+        <w:rPr>
+          <w:b/>
+          <w:bCs/>
+          <w:i w:val="false"/>
+          <w:iCs w:val="false"/>
+          <w:caps w:val="false"/>
+          <w:smallCaps w:val="false"/>
+          <w:color w:val="222222"/>
+          <w:spacing w:val="0"/>
+          <w:sz w:val="24"/>
+          <w:szCs w:val="24"/>
+          <w:u w:val="none"/>
+        </w:rPr>
+        <w:t>complexidade espacial</w:t>
+      </w:r>
+      <w:r>
+        <w:rPr>
+          <w:b w:val="false"/>
+          <w:bCs w:val="false"/>
+          <w:i w:val="false"/>
+          <w:iCs w:val="false"/>
+          <w:caps w:val="false"/>
+          <w:smallCaps w:val="false"/>
+          <w:color w:val="222222"/>
+          <w:spacing w:val="0"/>
+          <w:sz w:val="24"/>
+          <w:szCs w:val="24"/>
+          <w:u w:val="none"/>
+        </w:rPr>
+        <w:t xml:space="preserve"> é </w:t>
+      </w:r>
+      <w:r>
+        <w:rPr>
+          <w:b/>
+          <w:bCs/>
+          <w:i w:val="false"/>
+          <w:iCs w:val="false"/>
+          <w:caps w:val="false"/>
+          <w:smallCaps w:val="false"/>
+          <w:color w:val="222222"/>
+          <w:spacing w:val="0"/>
+          <w:sz w:val="24"/>
+          <w:szCs w:val="24"/>
+          <w:u w:val="none"/>
+        </w:rPr>
+        <w:t>O(|V|)</w:t>
+      </w:r>
+      <w:r>
+        <w:rPr>
+          <w:b w:val="false"/>
+          <w:bCs w:val="false"/>
+          <w:i w:val="false"/>
+          <w:iCs w:val="false"/>
+          <w:caps w:val="false"/>
+          <w:smallCaps w:val="false"/>
+          <w:color w:val="222222"/>
+          <w:spacing w:val="0"/>
+          <w:sz w:val="24"/>
+          <w:szCs w:val="24"/>
+          <w:u w:val="none"/>
+        </w:rPr>
+        <w:t>.</w:t>
+      </w:r>
+    </w:p>
+    <w:p>
+      <w:pPr>
+        <w:pStyle w:val="TextBody"/>
+        <w:spacing w:before="0" w:after="0"/>
+        <w:jc w:val="both"/>
+        <w:rPr>
+          <w:b w:val="false"/>
+          <w:b w:val="false"/>
+          <w:bCs w:val="false"/>
+          <w:caps w:val="false"/>
+          <w:smallCaps w:val="false"/>
+          <w:color w:val="222222"/>
+          <w:spacing w:val="0"/>
+          <w:sz w:val="24"/>
+          <w:szCs w:val="24"/>
+        </w:rPr>
+      </w:pPr>
+      <w:r>
+        <w:rPr>
+          <w:b w:val="false"/>
+          <w:bCs w:val="false"/>
+          <w:i w:val="false"/>
+          <w:iCs w:val="false"/>
+          <w:caps w:val="false"/>
+          <w:smallCaps w:val="false"/>
+          <w:color w:val="222222"/>
+          <w:spacing w:val="0"/>
+          <w:sz w:val="24"/>
+          <w:szCs w:val="24"/>
+          <w:u w:val="none"/>
+        </w:rPr>
+        <w:t xml:space="preserve">No entanto, apesar de os algorítmos serem iguais em termos de complexidade, devido à heurística de aproximação do algorítmo </w:t>
+      </w:r>
+      <w:r>
+        <w:rPr>
+          <w:b/>
+          <w:bCs/>
+          <w:i w:val="false"/>
+          <w:iCs w:val="false"/>
+          <w:caps w:val="false"/>
+          <w:smallCaps w:val="false"/>
+          <w:color w:val="222222"/>
+          <w:spacing w:val="0"/>
+          <w:sz w:val="24"/>
+          <w:szCs w:val="24"/>
+          <w:u w:val="none"/>
+        </w:rPr>
+        <w:t>A*</w:t>
+      </w:r>
+      <w:r>
+        <w:rPr>
+          <w:b w:val="false"/>
+          <w:bCs w:val="false"/>
+          <w:i w:val="false"/>
+          <w:iCs w:val="false"/>
+          <w:caps w:val="false"/>
+          <w:smallCaps w:val="false"/>
+          <w:color w:val="222222"/>
+          <w:spacing w:val="0"/>
+          <w:sz w:val="24"/>
+          <w:szCs w:val="24"/>
+          <w:u w:val="none"/>
+        </w:rPr>
+        <w:t xml:space="preserve">, espera-se que este alcance um melhor desempenho no caso médio do que o algorítmo </w:t>
+      </w:r>
+      <w:r>
+        <w:rPr>
+          <w:b/>
+          <w:bCs/>
+          <w:i w:val="false"/>
+          <w:iCs w:val="false"/>
+          <w:caps w:val="false"/>
+          <w:smallCaps w:val="false"/>
+          <w:color w:val="222222"/>
+          <w:spacing w:val="0"/>
+          <w:sz w:val="24"/>
+          <w:szCs w:val="24"/>
+          <w:u w:val="none"/>
+        </w:rPr>
+        <w:t>Dijkstra</w:t>
+      </w:r>
+      <w:r>
+        <w:rPr>
+          <w:b w:val="false"/>
+          <w:bCs w:val="false"/>
+          <w:i w:val="false"/>
+          <w:iCs w:val="false"/>
+          <w:caps w:val="false"/>
+          <w:smallCaps w:val="false"/>
+          <w:color w:val="222222"/>
+          <w:spacing w:val="0"/>
+          <w:sz w:val="24"/>
+          <w:szCs w:val="24"/>
+          <w:u w:val="none"/>
+        </w:rPr>
+        <w:t>. Para corroborar esta teoria, foram realizados testes de desempenho d</w:t>
+      </w:r>
+      <w:r>
+        <w:rPr>
+          <w:b w:val="false"/>
+          <w:bCs w:val="false"/>
+          <w:i w:val="false"/>
+          <w:iCs w:val="false"/>
+          <w:caps w:val="false"/>
+          <w:smallCaps w:val="false"/>
+          <w:color w:val="222222"/>
+          <w:spacing w:val="0"/>
+          <w:sz w:val="24"/>
+          <w:szCs w:val="24"/>
+          <w:u w:val="none"/>
+        </w:rPr>
+        <w:t xml:space="preserve">e ambos os algorítmos em grafos aproximadamente esparsos, analisando </w:t>
+      </w:r>
+      <w:r>
+        <w:rPr>
+          <w:b w:val="false"/>
+          <w:bCs w:val="false"/>
+          <w:i w:val="false"/>
+          <w:iCs w:val="false"/>
+          <w:caps w:val="false"/>
+          <w:smallCaps w:val="false"/>
+          <w:color w:val="222222"/>
+          <w:spacing w:val="0"/>
+          <w:sz w:val="24"/>
+          <w:szCs w:val="24"/>
+          <w:u w:val="none"/>
+        </w:rPr>
+        <w:t>o seu tempo de execução:</w:t>
+      </w:r>
+    </w:p>
+    <w:p>
+      <w:pPr>
+        <w:pStyle w:val="TextBody"/>
+        <w:spacing w:before="0" w:after="0"/>
+        <w:jc w:val="both"/>
+        <w:rPr>
+          <w:i w:val="false"/>
+          <w:i w:val="false"/>
+          <w:iCs w:val="false"/>
+          <w:sz w:val="26"/>
+          <w:szCs w:val="26"/>
+          <w:u w:val="none"/>
+        </w:rPr>
+      </w:pPr>
+      <w:r>
+        <w:rPr>
+          <w:b w:val="false"/>
+          <w:bCs w:val="false"/>
+          <w:caps w:val="false"/>
+          <w:smallCaps w:val="false"/>
+          <w:color w:val="222222"/>
+          <w:spacing w:val="0"/>
+          <w:sz w:val="24"/>
+          <w:szCs w:val="24"/>
+        </w:rPr>
+      </w:r>
+    </w:p>
+    <w:p>
+      <w:pPr>
+        <w:pStyle w:val="TextBody"/>
+        <w:spacing w:before="0" w:after="0"/>
+        <w:jc w:val="both"/>
+        <w:rPr>
+          <w:i w:val="false"/>
+          <w:i w:val="false"/>
+          <w:iCs w:val="false"/>
+          <w:u w:val="none"/>
+        </w:rPr>
+      </w:pPr>
+      <w:r>
+        <w:rPr>
+          <w:b w:val="false"/>
+          <w:bCs w:val="false"/>
+          <w:caps w:val="false"/>
+          <w:smallCaps w:val="false"/>
+          <w:color w:val="222222"/>
+          <w:spacing w:val="0"/>
+          <w:sz w:val="24"/>
+          <w:szCs w:val="24"/>
+        </w:rPr>
+        <w:drawing>
+          <wp:anchor behindDoc="0" distT="0" distB="0" distL="0" distR="0" simplePos="0" locked="0" layoutInCell="1" allowOverlap="1" relativeHeight="9">
+            <wp:simplePos x="0" y="0"/>
+            <wp:positionH relativeFrom="column">
+              <wp:align>center</wp:align>
+            </wp:positionH>
+            <wp:positionV relativeFrom="paragraph">
+              <wp:posOffset>635</wp:posOffset>
+            </wp:positionV>
+            <wp:extent cx="6120130" cy="5563235"/>
+            <wp:effectExtent l="0" t="0" r="0" b="0"/>
+            <wp:wrapSquare wrapText="largest"/>
+            <wp:docPr id="8" name="Image8" descr=""/>
+            <wp:cNvGraphicFramePr>
+              <a:graphicFrameLocks xmlns:a="http://schemas.openxmlformats.org/drawingml/2006/main" noChangeAspect="1"/>
+            </wp:cNvGraphicFramePr>
+            <a:graphic xmlns:a="http://schemas.openxmlformats.org/drawingml/2006/main">
+              <a:graphicData uri="http://schemas.openxmlformats.org/drawingml/2006/picture">
+                <pic:pic xmlns:pic="http://schemas.openxmlformats.org/drawingml/2006/picture">
+                  <pic:nvPicPr>
+                    <pic:cNvPr id="8" name="Image8" descr=""/>
+                    <pic:cNvPicPr>
+                      <a:picLocks noChangeAspect="1" noChangeArrowheads="1"/>
+                    </pic:cNvPicPr>
+                  </pic:nvPicPr>
+                  <pic:blipFill>
+                    <a:blip r:embed="rId12"/>
+                    <a:stretch>
+                      <a:fillRect/>
+                    </a:stretch>
+                  </pic:blipFill>
+                  <pic:spPr bwMode="auto">
+                    <a:xfrm>
+                      <a:off x="0" y="0"/>
+                      <a:ext cx="6120130" cy="5563235"/>
+                    </a:xfrm>
+                    <a:prstGeom prst="rect">
+                      <a:avLst/>
+                    </a:prstGeom>
+                  </pic:spPr>
+                </pic:pic>
+              </a:graphicData>
+            </a:graphic>
+          </wp:anchor>
+        </w:drawing>
+      </w:r>
+    </w:p>
+    <w:p>
+      <w:pPr>
+        <w:pStyle w:val="TextBody"/>
+        <w:jc w:val="both"/>
+        <w:rPr>
+          <w:b w:val="false"/>
+          <w:b w:val="false"/>
+          <w:bCs w:val="false"/>
+          <w:caps w:val="false"/>
+          <w:smallCaps w:val="false"/>
+          <w:color w:val="222222"/>
+          <w:spacing w:val="0"/>
+          <w:sz w:val="24"/>
+          <w:szCs w:val="24"/>
+        </w:rPr>
+      </w:pPr>
+      <w:r>
+        <w:rPr>
+          <w:b w:val="false"/>
+          <w:bCs w:val="false"/>
+          <w:i w:val="false"/>
+          <w:iCs w:val="false"/>
+          <w:caps w:val="false"/>
+          <w:smallCaps w:val="false"/>
+          <w:color w:val="222222"/>
+          <w:spacing w:val="0"/>
+          <w:sz w:val="24"/>
+          <w:szCs w:val="24"/>
+          <w:u w:val="none"/>
+        </w:rPr>
+        <w:t>A</w:t>
+      </w:r>
+      <w:r>
+        <w:rPr>
+          <w:b w:val="false"/>
+          <w:bCs w:val="false"/>
+          <w:i w:val="false"/>
+          <w:iCs w:val="false"/>
+          <w:caps w:val="false"/>
+          <w:smallCaps w:val="false"/>
+          <w:color w:val="222222"/>
+          <w:spacing w:val="0"/>
+          <w:sz w:val="24"/>
+          <w:szCs w:val="24"/>
+          <w:u w:val="none"/>
+        </w:rPr>
+        <w:t xml:space="preserve">pós a análise dos resultados obtidos nos quarenta testes, realizados em grafos de tamanhos progressivamente maiores, concluimos que o algorítmo </w:t>
+      </w:r>
+      <w:r>
+        <w:rPr>
+          <w:b/>
+          <w:bCs/>
+          <w:i w:val="false"/>
+          <w:iCs w:val="false"/>
+          <w:caps w:val="false"/>
+          <w:smallCaps w:val="false"/>
+          <w:color w:val="222222"/>
+          <w:spacing w:val="0"/>
+          <w:sz w:val="24"/>
+          <w:szCs w:val="24"/>
+          <w:u w:val="none"/>
+        </w:rPr>
+        <w:t xml:space="preserve">Dijkstra </w:t>
+      </w:r>
+      <w:r>
+        <w:rPr>
+          <w:b w:val="false"/>
+          <w:bCs w:val="false"/>
+          <w:i w:val="false"/>
+          <w:iCs w:val="false"/>
+          <w:caps w:val="false"/>
+          <w:smallCaps w:val="false"/>
+          <w:color w:val="222222"/>
+          <w:spacing w:val="0"/>
+          <w:sz w:val="24"/>
+          <w:szCs w:val="24"/>
+          <w:u w:val="none"/>
+        </w:rPr>
+        <w:t xml:space="preserve">obteve um comportamento aproximadamente superior a linear e que o algorítmo </w:t>
+      </w:r>
+      <w:r>
+        <w:rPr>
+          <w:b/>
+          <w:bCs/>
+          <w:i w:val="false"/>
+          <w:iCs w:val="false"/>
+          <w:caps w:val="false"/>
+          <w:smallCaps w:val="false"/>
+          <w:color w:val="222222"/>
+          <w:spacing w:val="0"/>
+          <w:sz w:val="24"/>
+          <w:szCs w:val="24"/>
+          <w:u w:val="none"/>
+        </w:rPr>
+        <w:t>A*</w:t>
+      </w:r>
+      <w:r>
+        <w:rPr>
+          <w:b w:val="false"/>
+          <w:bCs w:val="false"/>
+          <w:i w:val="false"/>
+          <w:iCs w:val="false"/>
+          <w:caps w:val="false"/>
+          <w:smallCaps w:val="false"/>
+          <w:color w:val="222222"/>
+          <w:spacing w:val="0"/>
+          <w:sz w:val="24"/>
+          <w:szCs w:val="24"/>
+          <w:u w:val="none"/>
+        </w:rPr>
+        <w:t xml:space="preserve"> teve um comportamento aproximadamente linear. </w:t>
+      </w:r>
+    </w:p>
+    <w:p>
+      <w:pPr>
+        <w:pStyle w:val="TextBody"/>
+        <w:jc w:val="both"/>
+        <w:rPr>
+          <w:b w:val="false"/>
+          <w:b w:val="false"/>
+          <w:bCs w:val="false"/>
+          <w:caps w:val="false"/>
+          <w:smallCaps w:val="false"/>
+          <w:color w:val="222222"/>
+          <w:spacing w:val="0"/>
+          <w:sz w:val="24"/>
+          <w:szCs w:val="24"/>
+        </w:rPr>
+      </w:pPr>
+      <w:r>
+        <w:rPr>
+          <w:b w:val="false"/>
+          <w:bCs w:val="false"/>
+          <w:i w:val="false"/>
+          <w:iCs w:val="false"/>
+          <w:caps w:val="false"/>
+          <w:smallCaps w:val="false"/>
+          <w:color w:val="222222"/>
+          <w:spacing w:val="0"/>
+          <w:sz w:val="24"/>
+          <w:szCs w:val="24"/>
+          <w:u w:val="none"/>
+        </w:rPr>
+        <w:t xml:space="preserve">Apesar de o desempenho ter sido melhor do que o que era expectável, o algorítmo </w:t>
+      </w:r>
+      <w:r>
+        <w:rPr>
+          <w:b/>
+          <w:bCs/>
+          <w:i w:val="false"/>
+          <w:iCs w:val="false"/>
+          <w:caps w:val="false"/>
+          <w:smallCaps w:val="false"/>
+          <w:color w:val="222222"/>
+          <w:spacing w:val="0"/>
+          <w:sz w:val="24"/>
+          <w:szCs w:val="24"/>
+          <w:u w:val="none"/>
+        </w:rPr>
+        <w:t>A*</w:t>
+      </w:r>
+      <w:r>
+        <w:rPr>
+          <w:b w:val="false"/>
+          <w:bCs w:val="false"/>
+          <w:i w:val="false"/>
+          <w:iCs w:val="false"/>
+          <w:caps w:val="false"/>
+          <w:smallCaps w:val="false"/>
+          <w:color w:val="222222"/>
+          <w:spacing w:val="0"/>
+          <w:sz w:val="24"/>
+          <w:szCs w:val="24"/>
+          <w:u w:val="none"/>
+        </w:rPr>
+        <w:t xml:space="preserve"> teve sempre resultados </w:t>
+      </w:r>
+      <w:r>
+        <w:rPr>
+          <w:b w:val="false"/>
+          <w:bCs w:val="false"/>
+          <w:i w:val="false"/>
+          <w:iCs w:val="false"/>
+          <w:caps w:val="false"/>
+          <w:smallCaps w:val="false"/>
+          <w:color w:val="222222"/>
+          <w:spacing w:val="0"/>
+          <w:sz w:val="24"/>
+          <w:szCs w:val="24"/>
+          <w:u w:val="none"/>
+        </w:rPr>
+        <w:t xml:space="preserve">que o algorítmo </w:t>
+      </w:r>
+      <w:r>
+        <w:rPr>
+          <w:b/>
+          <w:bCs/>
+          <w:i w:val="false"/>
+          <w:iCs w:val="false"/>
+          <w:caps w:val="false"/>
+          <w:smallCaps w:val="false"/>
+          <w:color w:val="222222"/>
+          <w:spacing w:val="0"/>
+          <w:sz w:val="24"/>
+          <w:szCs w:val="24"/>
+          <w:u w:val="none"/>
+        </w:rPr>
+        <w:t xml:space="preserve">Dijkstra, </w:t>
+      </w:r>
+      <w:r>
+        <w:rPr>
+          <w:b w:val="false"/>
+          <w:bCs w:val="false"/>
+          <w:i w:val="false"/>
+          <w:iCs w:val="false"/>
+          <w:caps w:val="false"/>
+          <w:smallCaps w:val="false"/>
+          <w:color w:val="222222"/>
+          <w:spacing w:val="0"/>
+          <w:sz w:val="24"/>
+          <w:szCs w:val="24"/>
+          <w:u w:val="none"/>
+        </w:rPr>
+        <w:t>devido à sua boa heurística de otimização.</w:t>
+      </w:r>
+    </w:p>
+    <w:p>
+      <w:pPr>
+        <w:pStyle w:val="TextBody"/>
+        <w:jc w:val="both"/>
+        <w:rPr/>
+      </w:pPr>
+      <w:r>
+        <w:rPr>
+          <w:b w:val="false"/>
+          <w:bCs w:val="false"/>
+          <w:i w:val="false"/>
+          <w:iCs w:val="false"/>
+          <w:caps w:val="false"/>
+          <w:smallCaps w:val="false"/>
+          <w:color w:val="222222"/>
+          <w:spacing w:val="0"/>
+          <w:sz w:val="24"/>
+          <w:szCs w:val="24"/>
+          <w:u w:val="none"/>
+        </w:rPr>
+        <w:t xml:space="preserve">Quanto à qualidade dos resultados face ao expectável, é provável que se deva ao facto de os caminhos dos vértices gerados aleatóriamente terem sido relavimente pequenos e devido ao grafo ser pouco denso (|E| </w:t>
+      </w:r>
+      <w:hyperlink r:id="rId13">
+        <w:r>
+          <w:rPr>
+            <w:rStyle w:val="InternetLink"/>
+            <w:b w:val="false"/>
+            <w:bCs w:val="false"/>
+            <w:i w:val="false"/>
+            <w:iCs w:val="false"/>
+            <w:caps w:val="false"/>
+            <w:smallCaps w:val="false"/>
+            <w:strike w:val="false"/>
+            <w:dstrike w:val="false"/>
+            <w:color w:val="0B0080"/>
+            <w:spacing w:val="0"/>
+            <w:sz w:val="24"/>
+            <w:szCs w:val="24"/>
+            <w:highlight w:val="white"/>
+            <w:u w:val="none"/>
+            <w:effect w:val="none"/>
+          </w:rPr>
+          <w:t>≅</w:t>
+        </w:r>
+      </w:hyperlink>
+      <w:r>
+        <w:rPr>
+          <w:b w:val="false"/>
+          <w:bCs w:val="false"/>
+          <w:i w:val="false"/>
+          <w:iCs w:val="false"/>
+          <w:caps w:val="false"/>
+          <w:smallCaps w:val="false"/>
+          <w:strike w:val="false"/>
+          <w:dstrike w:val="false"/>
+          <w:color w:val="222222"/>
+          <w:spacing w:val="0"/>
+          <w:sz w:val="24"/>
+          <w:szCs w:val="24"/>
+          <w:highlight w:val="white"/>
+          <w:u w:val="none"/>
+          <w:effect w:val="none"/>
+        </w:rPr>
+        <w:t xml:space="preserve"> |V|).</w:t>
+      </w:r>
+    </w:p>
+    <w:p>
+      <w:pPr>
+        <w:pStyle w:val="TextBody"/>
+        <w:jc w:val="both"/>
+        <w:rPr/>
+      </w:pPr>
+      <w:r>
+        <w:rPr>
+          <w:b w:val="false"/>
+          <w:bCs w:val="false"/>
+          <w:i w:val="false"/>
+          <w:iCs w:val="false"/>
+          <w:caps w:val="false"/>
+          <w:smallCaps w:val="false"/>
+          <w:strike w:val="false"/>
+          <w:dstrike w:val="false"/>
+          <w:color w:val="222222"/>
+          <w:spacing w:val="0"/>
+          <w:sz w:val="24"/>
+          <w:szCs w:val="24"/>
+          <w:highlight w:val="white"/>
+          <w:u w:val="none"/>
+          <w:effect w:val="none"/>
+        </w:rPr>
+        <w:t xml:space="preserve">É </w:t>
+      </w:r>
+      <w:r>
+        <w:rPr>
+          <w:b w:val="false"/>
+          <w:bCs w:val="false"/>
+          <w:i w:val="false"/>
+          <w:iCs w:val="false"/>
+          <w:caps w:val="false"/>
+          <w:smallCaps w:val="false"/>
+          <w:strike w:val="false"/>
+          <w:dstrike w:val="false"/>
+          <w:color w:val="222222"/>
+          <w:spacing w:val="0"/>
+          <w:sz w:val="24"/>
+          <w:szCs w:val="24"/>
+          <w:highlight w:val="white"/>
+          <w:u w:val="none"/>
+          <w:effect w:val="none"/>
+        </w:rPr>
+        <w:t>de notar também que as flutuações temporais que se verificam perto de |V|+|E| = 100000 e em |V|+|E| se devem provavelmente a caminhos “mais fáceis” (ou seja, cujo vértice de origem se encontra pouco distante do vértice de destino).</w:t>
+      </w:r>
+    </w:p>
+    <w:p>
+      <w:pPr>
+        <w:pStyle w:val="TextBody"/>
+        <w:spacing w:before="0" w:after="0"/>
+        <w:jc w:val="both"/>
+        <w:rPr/>
+      </w:pPr>
+      <w:r>
+        <w:rPr>
+          <w:b w:val="false"/>
+          <w:bCs w:val="false"/>
+          <w:i w:val="false"/>
+          <w:iCs w:val="false"/>
+          <w:caps w:val="false"/>
+          <w:smallCaps w:val="false"/>
+          <w:strike w:val="false"/>
+          <w:dstrike w:val="false"/>
+          <w:color w:val="222222"/>
+          <w:spacing w:val="0"/>
+          <w:sz w:val="24"/>
+          <w:szCs w:val="24"/>
+          <w:highlight w:val="white"/>
+          <w:u w:val="none"/>
+          <w:effect w:val="none"/>
+        </w:rPr>
+        <w:t xml:space="preserve">É de salientar também, novamente, que o algorítmo </w:t>
+      </w:r>
+      <w:r>
+        <w:rPr>
+          <w:b/>
+          <w:bCs/>
+          <w:i w:val="false"/>
+          <w:iCs w:val="false"/>
+          <w:caps w:val="false"/>
+          <w:smallCaps w:val="false"/>
+          <w:strike w:val="false"/>
+          <w:dstrike w:val="false"/>
+          <w:color w:val="222222"/>
+          <w:spacing w:val="0"/>
+          <w:sz w:val="24"/>
+          <w:szCs w:val="24"/>
+          <w:highlight w:val="white"/>
+          <w:u w:val="none"/>
+          <w:effect w:val="none"/>
+        </w:rPr>
+        <w:t>A*</w:t>
+      </w:r>
+      <w:r>
+        <w:rPr>
+          <w:b w:val="false"/>
+          <w:bCs w:val="false"/>
+          <w:i w:val="false"/>
+          <w:iCs w:val="false"/>
+          <w:caps w:val="false"/>
+          <w:smallCaps w:val="false"/>
+          <w:strike w:val="false"/>
+          <w:dstrike w:val="false"/>
+          <w:color w:val="222222"/>
+          <w:spacing w:val="0"/>
+          <w:sz w:val="24"/>
+          <w:szCs w:val="24"/>
+          <w:highlight w:val="white"/>
+          <w:u w:val="none"/>
+          <w:effect w:val="none"/>
+        </w:rPr>
+        <w:t xml:space="preserve"> só apresentou resultados significativamente porque o valor das arestas segue a </w:t>
+      </w:r>
+      <w:r>
+        <w:rPr>
+          <w:b/>
+          <w:bCs/>
+          <w:i w:val="false"/>
+          <w:iCs w:val="false"/>
+          <w:caps w:val="false"/>
+          <w:smallCaps w:val="false"/>
+          <w:strike w:val="false"/>
+          <w:dstrike w:val="false"/>
+          <w:color w:val="222222"/>
+          <w:spacing w:val="0"/>
+          <w:sz w:val="24"/>
+          <w:szCs w:val="24"/>
+          <w:highlight w:val="white"/>
+          <w:u w:val="none"/>
+          <w:effect w:val="none"/>
+        </w:rPr>
+        <w:t>função consistente</w:t>
+      </w:r>
+      <w:r>
+        <w:rPr>
+          <w:b w:val="false"/>
+          <w:bCs w:val="false"/>
+          <w:i w:val="false"/>
+          <w:iCs w:val="false"/>
+          <w:caps w:val="false"/>
+          <w:smallCaps w:val="false"/>
+          <w:strike w:val="false"/>
+          <w:dstrike w:val="false"/>
+          <w:color w:val="222222"/>
+          <w:spacing w:val="0"/>
+          <w:sz w:val="24"/>
+          <w:szCs w:val="24"/>
+          <w:highlight w:val="white"/>
+          <w:u w:val="none"/>
+          <w:effect w:val="none"/>
+        </w:rPr>
+        <w:t xml:space="preserve"> explicada previamente. Caso contrário, os algorítmos apresentariam resultados muito semelhantes para qualquer valor de |V|+|E|.</w:t>
+      </w:r>
+    </w:p>
+    <w:p>
+      <w:pPr>
+        <w:pStyle w:val="TextBody"/>
+        <w:spacing w:before="0" w:after="0"/>
+        <w:jc w:val="both"/>
+        <w:rPr>
+          <w:rFonts w:ascii="Liberation Serif" w:hAnsi="Liberation Serif"/>
+          <w:b w:val="false"/>
+          <w:b w:val="false"/>
+          <w:bCs w:val="false"/>
+          <w:i w:val="false"/>
+          <w:i w:val="false"/>
+          <w:iCs w:val="false"/>
+          <w:caps w:val="false"/>
+          <w:smallCaps w:val="false"/>
+          <w:strike w:val="false"/>
+          <w:dstrike w:val="false"/>
+          <w:color w:val="222222"/>
+          <w:spacing w:val="0"/>
+          <w:sz w:val="24"/>
+          <w:szCs w:val="24"/>
+          <w:highlight w:val="white"/>
+          <w:u w:val="none"/>
+          <w:effect w:val="none"/>
+        </w:rPr>
+      </w:pPr>
+      <w:r>
+        <w:rPr/>
+      </w:r>
+    </w:p>
+    <w:p>
+      <w:pPr>
+        <w:pStyle w:val="TextBody"/>
+        <w:spacing w:before="0" w:after="0"/>
+        <w:jc w:val="both"/>
+        <w:rPr>
+          <w:rFonts w:ascii="Liberation Serif" w:hAnsi="Liberation Serif"/>
+          <w:b w:val="false"/>
+          <w:b w:val="false"/>
+          <w:bCs w:val="false"/>
+          <w:i w:val="false"/>
+          <w:i w:val="false"/>
+          <w:iCs w:val="false"/>
+          <w:caps w:val="false"/>
+          <w:smallCaps w:val="false"/>
+          <w:strike w:val="false"/>
+          <w:dstrike w:val="false"/>
+          <w:color w:val="222222"/>
+          <w:spacing w:val="0"/>
+          <w:sz w:val="24"/>
+          <w:szCs w:val="24"/>
+          <w:highlight w:val="white"/>
+          <w:u w:val="none"/>
+          <w:effect w:val="none"/>
+        </w:rPr>
+      </w:pPr>
+      <w:r>
+        <w:rPr/>
+      </w:r>
+    </w:p>
+    <w:p>
+      <w:pPr>
+        <w:pStyle w:val="Heading2"/>
+        <w:numPr>
+          <w:ilvl w:val="1"/>
+          <w:numId w:val="1"/>
+        </w:numPr>
+        <w:ind w:left="0" w:hanging="0"/>
+        <w:rPr/>
+      </w:pPr>
+      <w:r>
+        <w:rPr/>
+        <w:t>Iteração 3: Melhor percurso entre dois Locais, considerando POIs de vários tipos no percurso</w:t>
+      </w:r>
+    </w:p>
+    <w:p>
+      <w:pPr>
+        <w:pStyle w:val="TextBody"/>
+        <w:rPr/>
+      </w:pPr>
+      <w:r>
+        <w:rPr/>
+        <w:t>&lt;Para_Completar&gt;</w:t>
       </w:r>
       <w:r>
         <w:br w:type="page"/>
@@ -6671,8 +8238,8 @@
         <w:ind w:left="0" w:hanging="0"/>
         <w:rPr/>
       </w:pPr>
-      <w:bookmarkStart w:id="19" w:name="__RefHeading___Toc572_614083082"/>
-      <w:bookmarkEnd w:id="19"/>
+      <w:bookmarkStart w:id="20" w:name="__RefHeading___Toc572_614083082"/>
+      <w:bookmarkEnd w:id="20"/>
       <w:r>
         <w:rPr/>
         <w:t>Dificuldades encontradas no desenvolvilmento do Trabalho</w:t>
@@ -6745,8 +8312,8 @@
         <w:ind w:left="0" w:hanging="0"/>
         <w:rPr/>
       </w:pPr>
-      <w:bookmarkStart w:id="20" w:name="__RefHeading___Toc198_1963847657"/>
-      <w:bookmarkEnd w:id="20"/>
+      <w:bookmarkStart w:id="21" w:name="__RefHeading___Toc198_1963847657"/>
+      <w:bookmarkEnd w:id="21"/>
       <w:r>
         <w:rPr>
           <w:rFonts w:ascii="Liberation Serif" w:hAnsi="Liberation Serif"/>
@@ -6793,37 +8360,33 @@
           <w:numId w:val="3"/>
         </w:numPr>
         <w:ind w:left="0" w:hanging="0"/>
+        <w:rPr/>
+      </w:pPr>
+      <w:bookmarkStart w:id="22" w:name="__RefHeading___Toc202_1963847657"/>
+      <w:bookmarkEnd w:id="22"/>
+      <w:r>
         <w:rPr>
           <w:rFonts w:ascii="Liberation Serif" w:hAnsi="Liberation Serif"/>
         </w:rPr>
-      </w:pPr>
-      <w:bookmarkStart w:id="21" w:name="__RefHeading___Toc202_1963847657"/>
-      <w:bookmarkEnd w:id="21"/>
-      <w:r>
+        <w:t>Conclusões</w:t>
+      </w:r>
+    </w:p>
+    <w:p>
+      <w:pPr>
+        <w:pStyle w:val="TextBody"/>
         <w:rPr>
           <w:rFonts w:ascii="Liberation Serif" w:hAnsi="Liberation Serif"/>
         </w:rPr>
-        <w:t>Conclusões</w:t>
-      </w:r>
-    </w:p>
-    <w:p>
-      <w:pPr>
-        <w:pStyle w:val="TextBody"/>
-        <w:rPr>
-          <w:rFonts w:ascii="Liberation Serif" w:hAnsi="Liberation Serif"/>
-        </w:rPr>
-      </w:pPr>
-      <w:r>
-        <w:rPr/>
-      </w:r>
-    </w:p>
-    <w:p>
-      <w:pPr>
-        <w:pStyle w:val="TextBody"/>
-        <w:jc w:val="both"/>
-        <w:rPr>
-          <w:rFonts w:ascii="Liberation Serif" w:hAnsi="Liberation Serif"/>
-        </w:rPr>
+      </w:pPr>
+      <w:r>
+        <w:rPr/>
+      </w:r>
+    </w:p>
+    <w:p>
+      <w:pPr>
+        <w:pStyle w:val="TextBody"/>
+        <w:jc w:val="both"/>
+        <w:rPr/>
       </w:pPr>
       <w:r>
         <w:rPr/>
@@ -6841,12 +8404,10 @@
           <w:numId w:val="3"/>
         </w:numPr>
         <w:ind w:left="0" w:hanging="0"/>
-        <w:rPr>
-          <w:rFonts w:ascii="Liberation Serif" w:hAnsi="Liberation Serif"/>
-        </w:rPr>
-      </w:pPr>
-      <w:bookmarkStart w:id="22" w:name="__RefHeading___Toc204_1963847657"/>
-      <w:bookmarkEnd w:id="22"/>
+        <w:rPr/>
+      </w:pPr>
+      <w:bookmarkStart w:id="23" w:name="__RefHeading___Toc204_1963847657"/>
+      <w:bookmarkEnd w:id="23"/>
       <w:r>
         <w:rPr>
           <w:rFonts w:ascii="Liberation Serif" w:hAnsi="Liberation Serif"/>
@@ -6874,9 +8435,7 @@
           <w:numId w:val="5"/>
         </w:numPr>
         <w:jc w:val="both"/>
-        <w:rPr>
-          <w:color w:val="000000"/>
-        </w:rPr>
+        <w:rPr/>
       </w:pPr>
       <w:r>
         <w:rPr>
@@ -6901,11 +8460,11 @@
         </w:rPr>
         <w:t xml:space="preserve">Dijkstra’s Algorithm, </w:t>
       </w:r>
-      <w:hyperlink r:id="rId10">
+      <w:hyperlink r:id="rId14">
         <w:r>
           <w:rPr>
             <w:rStyle w:val="InternetLink"/>
-            <w:color w:val="333333"/>
+            <w:color w:val="000000"/>
           </w:rPr>
           <w:t>https://en.wikipedia.org/wiki/Dijkstra%27s_algorithm</w:t>
         </w:r>
@@ -6927,11 +8486,11 @@
         </w:rPr>
         <w:t xml:space="preserve">A* Search Algorithm, </w:t>
       </w:r>
-      <w:hyperlink r:id="rId11">
+      <w:hyperlink r:id="rId15">
         <w:r>
           <w:rPr>
             <w:rStyle w:val="InternetLink"/>
-            <w:color w:val="333333"/>
+            <w:color w:val="000000"/>
           </w:rPr>
           <w:t>https://en.wikipedia.org/wiki/A*_search_algorithm</w:t>
         </w:r>
@@ -6953,11 +8512,11 @@
         </w:rPr>
         <w:t xml:space="preserve">Computerphile – Dijkstra’s Algorithm, </w:t>
       </w:r>
-      <w:hyperlink r:id="rId12">
+      <w:hyperlink r:id="rId16">
         <w:r>
           <w:rPr>
             <w:rStyle w:val="InternetLink"/>
-            <w:color w:val="333333"/>
+            <w:color w:val="000000"/>
           </w:rPr>
           <w:t>https://www.youtube.com/watch?v=GazC3A4OQTE</w:t>
         </w:r>
@@ -6979,11 +8538,11 @@
         </w:rPr>
         <w:t xml:space="preserve">Computerphile – A* (A Star) Search Algorithm, </w:t>
       </w:r>
-      <w:hyperlink r:id="rId13">
+      <w:hyperlink r:id="rId17">
         <w:r>
           <w:rPr>
             <w:rStyle w:val="InternetLink"/>
-            <w:color w:val="333333"/>
+            <w:color w:val="000000"/>
           </w:rPr>
           <w:t>https://www.youtube.com/watch?v=ySN5Wnu88nE</w:t>
         </w:r>
@@ -7006,19 +8565,44 @@
         </w:rPr>
         <w:t xml:space="preserve">Travelling Salesman Problem, </w:t>
       </w:r>
-      <w:hyperlink r:id="rId14">
+      <w:hyperlink r:id="rId18">
         <w:r>
           <w:rPr>
             <w:rStyle w:val="InternetLink"/>
-            <w:color w:val="333333"/>
+            <w:color w:val="000000"/>
           </w:rPr>
           <w:t>https://en.wikipedia.org/wiki/Travelling_salesman_problem</w:t>
         </w:r>
       </w:hyperlink>
     </w:p>
+    <w:p>
+      <w:pPr>
+        <w:pStyle w:val="TextBody"/>
+        <w:numPr>
+          <w:ilvl w:val="0"/>
+          <w:numId w:val="5"/>
+        </w:numPr>
+        <w:spacing w:before="0" w:after="140"/>
+        <w:jc w:val="both"/>
+        <w:rPr/>
+      </w:pPr>
+      <w:r>
+        <w:rPr/>
+        <w:t xml:space="preserve">Consistent Heuristics, </w:t>
+      </w:r>
+      <w:hyperlink r:id="rId19">
+        <w:r>
+          <w:rPr>
+            <w:rStyle w:val="VisitedInternetLink"/>
+            <w:color w:val="000000"/>
+          </w:rPr>
+          <w:t>https://en.wikipedia.org/wiki/Consistent_heuristic</w:t>
+        </w:r>
+      </w:hyperlink>
+    </w:p>
     <w:sectPr>
-      <w:footerReference w:type="default" r:id="rId15"/>
-      <w:footerReference w:type="first" r:id="rId16"/>
+      <w:footerReference w:type="default" r:id="rId20"/>
+      <w:footerReference w:type="first" r:id="rId21"/>
       <w:type w:val="nextPage"/>
       <w:pgSz w:w="11906" w:h="16838"/>
       <w:pgMar w:left="1134" w:right="1134" w:header="0" w:top="1134" w:footer="1134" w:bottom="1693" w:gutter="0"/>
@@ -7051,7 +8635,7 @@
       <w:fldChar w:fldCharType="separate"/>
     </w:r>
     <w:r>
-      <w:t>17</w:t>
+      <w:t>20</w:t>
     </w:r>
     <w:r>
       <w:fldChar w:fldCharType="end"/>
@@ -7667,6 +9251,152 @@
       </w:rPr>
     </w:lvl>
   </w:abstractNum>
+  <w:abstractNum w:abstractNumId="6">
+    <w:lvl w:ilvl="0">
+      <w:start w:val="1"/>
+      <w:numFmt w:val="bullet"/>
+      <w:lvlText w:val=""/>
+      <w:lvlJc w:val="left"/>
+      <w:pPr>
+        <w:tabs>
+          <w:tab w:val="num" w:pos="720"/>
+        </w:tabs>
+        <w:ind w:left="720" w:hanging="360"/>
+      </w:pPr>
+      <w:rPr>
+        <w:rFonts w:ascii="Symbol" w:hAnsi="Symbol" w:cs="Symbol" w:hint="default"/>
+        <w:rFonts w:cs="OpenSymbol"/>
+      </w:rPr>
+    </w:lvl>
+    <w:lvl w:ilvl="1">
+      <w:start w:val="1"/>
+      <w:numFmt w:val="bullet"/>
+      <w:lvlText w:val="◦"/>
+      <w:lvlJc w:val="left"/>
+      <w:pPr>
+        <w:tabs>
+          <w:tab w:val="num" w:pos="1080"/>
+        </w:tabs>
+        <w:ind w:left="1080" w:hanging="360"/>
+      </w:pPr>
+      <w:rPr>
+        <w:rFonts w:ascii="OpenSymbol" w:hAnsi="OpenSymbol" w:cs="OpenSymbol" w:hint="default"/>
+        <w:rFonts w:cs="OpenSymbol"/>
+      </w:rPr>
+    </w:lvl>
+    <w:lvl w:ilvl="2">
+      <w:start w:val="1"/>
+      <w:numFmt w:val="bullet"/>
+      <w:lvlText w:val="▪"/>
+      <w:lvlJc w:val="left"/>
+      <w:pPr>
+        <w:tabs>
+          <w:tab w:val="num" w:pos="1440"/>
+        </w:tabs>
+        <w:ind w:left="1440" w:hanging="360"/>
+      </w:pPr>
+      <w:rPr>
+        <w:rFonts w:ascii="OpenSymbol" w:hAnsi="OpenSymbol" w:cs="OpenSymbol" w:hint="default"/>
+        <w:rFonts w:cs="OpenSymbol"/>
+      </w:rPr>
+    </w:lvl>
+    <w:lvl w:ilvl="3">
+      <w:start w:val="1"/>
+      <w:numFmt w:val="bullet"/>
+      <w:lvlText w:val=""/>
+      <w:lvlJc w:val="left"/>
+      <w:pPr>
+        <w:tabs>
+          <w:tab w:val="num" w:pos="1800"/>
+        </w:tabs>
+        <w:ind w:left="1800" w:hanging="360"/>
+      </w:pPr>
+      <w:rPr>
+        <w:rFonts w:ascii="Symbol" w:hAnsi="Symbol" w:cs="Symbol" w:hint="default"/>
+        <w:rFonts w:cs="OpenSymbol"/>
+      </w:rPr>
+    </w:lvl>
+    <w:lvl w:ilvl="4">
+      <w:start w:val="1"/>
+      <w:numFmt w:val="bullet"/>
+      <w:lvlText w:val="◦"/>
+      <w:lvlJc w:val="left"/>
+      <w:pPr>
+        <w:tabs>
+          <w:tab w:val="num" w:pos="2160"/>
+        </w:tabs>
+        <w:ind w:left="2160" w:hanging="360"/>
+      </w:pPr>
+      <w:rPr>
+        <w:rFonts w:ascii="OpenSymbol" w:hAnsi="OpenSymbol" w:cs="OpenSymbol" w:hint="default"/>
+        <w:rFonts w:cs="OpenSymbol"/>
+      </w:rPr>
+    </w:lvl>
+    <w:lvl w:ilvl="5">
+      <w:start w:val="1"/>
+      <w:numFmt w:val="bullet"/>
+      <w:lvlText w:val="▪"/>
+      <w:lvlJc w:val="left"/>
+      <w:pPr>
+        <w:tabs>
+          <w:tab w:val="num" w:pos="2520"/>
+        </w:tabs>
+        <w:ind w:left="2520" w:hanging="360"/>
+      </w:pPr>
+      <w:rPr>
+        <w:rFonts w:ascii="OpenSymbol" w:hAnsi="OpenSymbol" w:cs="OpenSymbol" w:hint="default"/>
+        <w:rFonts w:cs="OpenSymbol"/>
+      </w:rPr>
+    </w:lvl>
+    <w:lvl w:ilvl="6">
+      <w:start w:val="1"/>
+      <w:numFmt w:val="bullet"/>
+      <w:lvlText w:val=""/>
+      <w:lvlJc w:val="left"/>
+      <w:pPr>
+        <w:tabs>
+          <w:tab w:val="num" w:pos="2880"/>
+        </w:tabs>
+        <w:ind w:left="2880" w:hanging="360"/>
+      </w:pPr>
+      <w:rPr>
+        <w:rFonts w:ascii="Symbol" w:hAnsi="Symbol" w:cs="Symbol" w:hint="default"/>
+        <w:rFonts w:cs="OpenSymbol"/>
+      </w:rPr>
+    </w:lvl>
+    <w:lvl w:ilvl="7">
+      <w:start w:val="1"/>
+      <w:numFmt w:val="bullet"/>
+      <w:lvlText w:val="◦"/>
+      <w:lvlJc w:val="left"/>
+      <w:pPr>
+        <w:tabs>
+          <w:tab w:val="num" w:pos="3240"/>
+        </w:tabs>
+        <w:ind w:left="3240" w:hanging="360"/>
+      </w:pPr>
+      <w:rPr>
+        <w:rFonts w:ascii="OpenSymbol" w:hAnsi="OpenSymbol" w:cs="OpenSymbol" w:hint="default"/>
+        <w:rFonts w:cs="OpenSymbol"/>
+      </w:rPr>
+    </w:lvl>
+    <w:lvl w:ilvl="8">
+      <w:start w:val="1"/>
+      <w:numFmt w:val="bullet"/>
+      <w:lvlText w:val="▪"/>
+      <w:lvlJc w:val="left"/>
+      <w:pPr>
+        <w:tabs>
+          <w:tab w:val="num" w:pos="3600"/>
+        </w:tabs>
+        <w:ind w:left="3600" w:hanging="360"/>
+      </w:pPr>
+      <w:rPr>
+        <w:rFonts w:ascii="OpenSymbol" w:hAnsi="OpenSymbol" w:cs="OpenSymbol" w:hint="default"/>
+        <w:rFonts w:cs="OpenSymbol"/>
+      </w:rPr>
+    </w:lvl>
+  </w:abstractNum>
   <w:num w:numId="1">
     <w:abstractNumId w:val="1"/>
   </w:num>
@@ -7681,6 +9411,9 @@
   </w:num>
   <w:num w:numId="5">
     <w:abstractNumId w:val="5"/>
+  </w:num>
+  <w:num w:numId="6">
+    <w:abstractNumId w:val="6"/>
   </w:num>
 </w:numbering>
 </file>
@@ -8315,6 +10048,133 @@
       <w:rFonts w:cs="OpenSymbol"/>
     </w:rPr>
   </w:style>
+  <w:style w:type="character" w:styleId="ListLabel73">
+    <w:name w:val="ListLabel 73"/>
+    <w:qFormat/>
+    <w:rPr>
+      <w:rFonts w:ascii="Liberation Serif" w:hAnsi="Liberation Serif" w:cs="OpenSymbol"/>
+      <w:b/>
+    </w:rPr>
+  </w:style>
+  <w:style w:type="character" w:styleId="ListLabel74">
+    <w:name w:val="ListLabel 74"/>
+    <w:qFormat/>
+    <w:rPr>
+      <w:rFonts w:ascii="Liberation Serif" w:hAnsi="Liberation Serif" w:cs="OpenSymbol"/>
+    </w:rPr>
+  </w:style>
+  <w:style w:type="character" w:styleId="ListLabel75">
+    <w:name w:val="ListLabel 75"/>
+    <w:qFormat/>
+    <w:rPr>
+      <w:rFonts w:cs="OpenSymbol"/>
+    </w:rPr>
+  </w:style>
+  <w:style w:type="character" w:styleId="ListLabel76">
+    <w:name w:val="ListLabel 76"/>
+    <w:qFormat/>
+    <w:rPr>
+      <w:rFonts w:cs="OpenSymbol"/>
+    </w:rPr>
+  </w:style>
+  <w:style w:type="character" w:styleId="ListLabel77">
+    <w:name w:val="ListLabel 77"/>
+    <w:qFormat/>
+    <w:rPr>
+      <w:rFonts w:cs="OpenSymbol"/>
+    </w:rPr>
+  </w:style>
+  <w:style w:type="character" w:styleId="ListLabel78">
+    <w:name w:val="ListLabel 78"/>
+    <w:qFormat/>
+    <w:rPr>
+      <w:rFonts w:cs="OpenSymbol"/>
+    </w:rPr>
+  </w:style>
+  <w:style w:type="character" w:styleId="ListLabel79">
+    <w:name w:val="ListLabel 79"/>
+    <w:qFormat/>
+    <w:rPr>
+      <w:rFonts w:cs="OpenSymbol"/>
+    </w:rPr>
+  </w:style>
+  <w:style w:type="character" w:styleId="ListLabel80">
+    <w:name w:val="ListLabel 80"/>
+    <w:qFormat/>
+    <w:rPr>
+      <w:rFonts w:cs="OpenSymbol"/>
+    </w:rPr>
+  </w:style>
+  <w:style w:type="character" w:styleId="ListLabel81">
+    <w:name w:val="ListLabel 81"/>
+    <w:qFormat/>
+    <w:rPr>
+      <w:rFonts w:cs="OpenSymbol"/>
+    </w:rPr>
+  </w:style>
+  <w:style w:type="character" w:styleId="ListLabel82">
+    <w:name w:val="ListLabel 82"/>
+    <w:qFormat/>
+    <w:rPr>
+      <w:rFonts w:cs="OpenSymbol"/>
+    </w:rPr>
+  </w:style>
+  <w:style w:type="character" w:styleId="ListLabel83">
+    <w:name w:val="ListLabel 83"/>
+    <w:qFormat/>
+    <w:rPr>
+      <w:rFonts w:cs="OpenSymbol"/>
+    </w:rPr>
+  </w:style>
+  <w:style w:type="character" w:styleId="ListLabel84">
+    <w:name w:val="ListLabel 84"/>
+    <w:qFormat/>
+    <w:rPr>
+      <w:rFonts w:cs="OpenSymbol"/>
+    </w:rPr>
+  </w:style>
+  <w:style w:type="character" w:styleId="ListLabel85">
+    <w:name w:val="ListLabel 85"/>
+    <w:qFormat/>
+    <w:rPr>
+      <w:rFonts w:cs="OpenSymbol"/>
+    </w:rPr>
+  </w:style>
+  <w:style w:type="character" w:styleId="ListLabel86">
+    <w:name w:val="ListLabel 86"/>
+    <w:qFormat/>
+    <w:rPr>
+      <w:rFonts w:cs="OpenSymbol"/>
+    </w:rPr>
+  </w:style>
+  <w:style w:type="character" w:styleId="ListLabel87">
+    <w:name w:val="ListLabel 87"/>
+    <w:qFormat/>
+    <w:rPr>
+      <w:rFonts w:cs="OpenSymbol"/>
+    </w:rPr>
+  </w:style>
+  <w:style w:type="character" w:styleId="ListLabel88">
+    <w:name w:val="ListLabel 88"/>
+    <w:qFormat/>
+    <w:rPr>
+      <w:rFonts w:cs="OpenSymbol"/>
+    </w:rPr>
+  </w:style>
+  <w:style w:type="character" w:styleId="ListLabel89">
+    <w:name w:val="ListLabel 89"/>
+    <w:qFormat/>
+    <w:rPr>
+      <w:rFonts w:cs="OpenSymbol"/>
+    </w:rPr>
+  </w:style>
+  <w:style w:type="character" w:styleId="ListLabel90">
+    <w:name w:val="ListLabel 90"/>
+    <w:qFormat/>
+    <w:rPr>
+      <w:rFonts w:cs="OpenSymbol"/>
+    </w:rPr>
+  </w:style>
   <w:style w:type="paragraph" w:styleId="Heading">
     <w:name w:val="Heading"/>
     <w:basedOn w:val="Normal"/>

</xml_diff>

<commit_message>
Added 2-opt algorithm analysis to the Report
</commit_message>
<xml_diff>
--- a/Report.docx
+++ b/Report.docx
@@ -641,7 +641,7 @@
       <w:hyperlink w:anchor="__RefHeading___Toc112_1963847657">
         <w:r>
           <w:rPr>
-            <w:rStyle w:val="IndexLink"/>
+            <w:rStyle w:val="Style"/>
           </w:rPr>
           <w:t>Introdução e Descrição do Problema</w:t>
           <w:tab/>
@@ -653,7 +653,6 @@
       <w:pPr>
         <w:pStyle w:val="Contents2"/>
         <w:tabs>
-          <w:tab w:val="right" w:pos="9355" w:leader="dot"/>
           <w:tab w:val="right" w:pos="9638" w:leader="dot"/>
         </w:tabs>
         <w:rPr/>
@@ -661,7 +660,7 @@
       <w:hyperlink w:anchor="__RefHeading___Toc117_1963847657">
         <w:r>
           <w:rPr>
-            <w:rStyle w:val="IndexLink"/>
+            <w:rStyle w:val="Style"/>
           </w:rPr>
           <w:t>Iteração 1: Verificação da possibilidade de Navegar entre dois Locais</w:t>
           <w:tab/>
@@ -673,7 +672,6 @@
       <w:pPr>
         <w:pStyle w:val="Contents2"/>
         <w:tabs>
-          <w:tab w:val="right" w:pos="9355" w:leader="dot"/>
           <w:tab w:val="right" w:pos="9638" w:leader="dot"/>
         </w:tabs>
         <w:rPr/>
@@ -681,7 +679,7 @@
       <w:hyperlink w:anchor="__RefHeading___Toc120_1963847657">
         <w:r>
           <w:rPr>
-            <w:rStyle w:val="IndexLink"/>
+            <w:rStyle w:val="Style"/>
           </w:rPr>
           <w:t>Iteração 2: Melhor percurso entre dois Locais, desprezando a existência de POIs no percurso</w:t>
           <w:tab/>
@@ -693,7 +691,6 @@
       <w:pPr>
         <w:pStyle w:val="Contents2"/>
         <w:tabs>
-          <w:tab w:val="right" w:pos="9355" w:leader="dot"/>
           <w:tab w:val="right" w:pos="9638" w:leader="dot"/>
         </w:tabs>
         <w:rPr/>
@@ -701,7 +698,7 @@
       <w:hyperlink w:anchor="__RefHeading___Toc122_1963847657">
         <w:r>
           <w:rPr>
-            <w:rStyle w:val="IndexLink"/>
+            <w:rStyle w:val="Style"/>
           </w:rPr>
           <w:t>Iteração 3: Melhor percurso entre dois Locais, considerando POIs de vários tipos no percurso</w:t>
           <w:tab/>
@@ -713,7 +710,6 @@
       <w:pPr>
         <w:pStyle w:val="Contents3"/>
         <w:tabs>
-          <w:tab w:val="right" w:pos="9072" w:leader="dot"/>
           <w:tab w:val="right" w:pos="9638" w:leader="dot"/>
         </w:tabs>
         <w:rPr/>
@@ -721,7 +717,7 @@
       <w:hyperlink w:anchor="__RefHeading___Toc845_1771646129">
         <w:r>
           <w:rPr>
-            <w:rStyle w:val="IndexLink"/>
+            <w:rStyle w:val="Style"/>
           </w:rPr>
           <w:t>Iteração 3.1: Passar por um POI de um tipo especificado</w:t>
           <w:tab/>
@@ -733,7 +729,6 @@
       <w:pPr>
         <w:pStyle w:val="Contents3"/>
         <w:tabs>
-          <w:tab w:val="right" w:pos="9072" w:leader="dot"/>
           <w:tab w:val="right" w:pos="9638" w:leader="dot"/>
         </w:tabs>
         <w:rPr/>
@@ -741,7 +736,7 @@
       <w:hyperlink w:anchor="__RefHeading___Toc847_1771646129">
         <w:r>
           <w:rPr>
-            <w:rStyle w:val="IndexLink"/>
+            <w:rStyle w:val="Style"/>
           </w:rPr>
           <w:t>Iteração 3.2: Passar por todos os POIs por uma qualquer ordem</w:t>
           <w:tab/>
@@ -760,7 +755,7 @@
       <w:hyperlink w:anchor="__RefHeading___Toc140_1963847657">
         <w:r>
           <w:rPr>
-            <w:rStyle w:val="IndexLink"/>
+            <w:rStyle w:val="Style"/>
           </w:rPr>
           <w:t>Formalização do Problema</w:t>
           <w:tab/>
@@ -772,7 +767,6 @@
       <w:pPr>
         <w:pStyle w:val="Contents2"/>
         <w:tabs>
-          <w:tab w:val="right" w:pos="9355" w:leader="dot"/>
           <w:tab w:val="right" w:pos="9638" w:leader="dot"/>
         </w:tabs>
         <w:rPr/>
@@ -780,7 +774,7 @@
       <w:hyperlink w:anchor="__RefHeading___Toc142_1963847657">
         <w:r>
           <w:rPr>
-            <w:rStyle w:val="IndexLink"/>
+            <w:rStyle w:val="Style"/>
           </w:rPr>
           <w:t>Dados de Entrada</w:t>
           <w:tab/>
@@ -792,7 +786,6 @@
       <w:pPr>
         <w:pStyle w:val="Contents2"/>
         <w:tabs>
-          <w:tab w:val="right" w:pos="9355" w:leader="dot"/>
           <w:tab w:val="right" w:pos="9638" w:leader="dot"/>
         </w:tabs>
         <w:rPr/>
@@ -800,7 +793,7 @@
       <w:hyperlink w:anchor="__RefHeading___Toc144_1963847657">
         <w:r>
           <w:rPr>
-            <w:rStyle w:val="IndexLink"/>
+            <w:rStyle w:val="Style"/>
           </w:rPr>
           <w:t>Dados de Saída</w:t>
           <w:tab/>
@@ -812,7 +805,6 @@
       <w:pPr>
         <w:pStyle w:val="Contents2"/>
         <w:tabs>
-          <w:tab w:val="right" w:pos="9355" w:leader="dot"/>
           <w:tab w:val="right" w:pos="9638" w:leader="dot"/>
         </w:tabs>
         <w:rPr/>
@@ -820,7 +812,7 @@
       <w:hyperlink w:anchor="__RefHeading___Toc146_1963847657">
         <w:r>
           <w:rPr>
-            <w:rStyle w:val="IndexLink"/>
+            <w:rStyle w:val="Style"/>
           </w:rPr>
           <w:t>Restrições</w:t>
           <w:tab/>
@@ -832,7 +824,6 @@
       <w:pPr>
         <w:pStyle w:val="Contents3"/>
         <w:tabs>
-          <w:tab w:val="right" w:pos="9072" w:leader="dot"/>
           <w:tab w:val="right" w:pos="9638" w:leader="dot"/>
         </w:tabs>
         <w:rPr/>
@@ -840,7 +831,7 @@
       <w:hyperlink w:anchor="__RefHeading___Toc1126_2654923">
         <w:r>
           <w:rPr>
-            <w:rStyle w:val="IndexLink"/>
+            <w:rStyle w:val="Style"/>
           </w:rPr>
           <w:t>Restrições nos dados de entrada</w:t>
           <w:tab/>
@@ -852,7 +843,6 @@
       <w:pPr>
         <w:pStyle w:val="Contents3"/>
         <w:tabs>
-          <w:tab w:val="right" w:pos="9072" w:leader="dot"/>
           <w:tab w:val="right" w:pos="9638" w:leader="dot"/>
         </w:tabs>
         <w:rPr/>
@@ -860,7 +850,7 @@
       <w:hyperlink w:anchor="__RefHeading___Toc1128_2654923">
         <w:r>
           <w:rPr>
-            <w:rStyle w:val="IndexLink"/>
+            <w:rStyle w:val="Style"/>
           </w:rPr>
           <w:t>Restrições nos dados de saída</w:t>
           <w:tab/>
@@ -872,7 +862,6 @@
       <w:pPr>
         <w:pStyle w:val="Contents2"/>
         <w:tabs>
-          <w:tab w:val="right" w:pos="9355" w:leader="dot"/>
           <w:tab w:val="right" w:pos="9638" w:leader="dot"/>
         </w:tabs>
         <w:rPr/>
@@ -880,9 +869,8 @@
       <w:hyperlink w:anchor="__RefHeading___Toc148_1963847657">
         <w:r>
           <w:rPr>
-            <w:rStyle w:val="IndexLink"/>
+            <w:rStyle w:val="Style"/>
             <w:position w:val="0"/>
-            <w:sz w:val="24"/>
             <w:sz w:val="24"/>
             <w:vertAlign w:val="baseline"/>
           </w:rPr>
@@ -890,7 +878,7 @@
         </w:r>
         <w:r>
           <w:rPr>
-            <w:rStyle w:val="IndexLink"/>
+            <w:rStyle w:val="Style"/>
           </w:rPr>
           <w:tab/>
           <w:t>7</w:t>
@@ -908,9 +896,8 @@
       <w:hyperlink w:anchor="__RefHeading___Toc181_1963847657">
         <w:r>
           <w:rPr>
-            <w:rStyle w:val="IndexLink"/>
+            <w:rStyle w:val="Style"/>
             <w:position w:val="0"/>
-            <w:sz w:val="25"/>
             <w:sz w:val="25"/>
             <w:vertAlign w:val="baseline"/>
           </w:rPr>
@@ -918,7 +905,7 @@
         </w:r>
         <w:r>
           <w:rPr>
-            <w:rStyle w:val="IndexLink"/>
+            <w:rStyle w:val="Style"/>
           </w:rPr>
           <w:tab/>
           <w:t>8</w:t>
@@ -929,7 +916,6 @@
       <w:pPr>
         <w:pStyle w:val="Contents2"/>
         <w:tabs>
-          <w:tab w:val="right" w:pos="9355" w:leader="dot"/>
           <w:tab w:val="right" w:pos="9638" w:leader="dot"/>
         </w:tabs>
         <w:rPr/>
@@ -937,7 +923,7 @@
       <w:hyperlink w:anchor="__RefHeading___Toc183_1963847657">
         <w:r>
           <w:rPr>
-            <w:rStyle w:val="IndexLink"/>
+            <w:rStyle w:val="Style"/>
           </w:rPr>
           <w:t>Representação de um Grafo</w:t>
           <w:tab/>
@@ -949,7 +935,6 @@
       <w:pPr>
         <w:pStyle w:val="Contents2"/>
         <w:tabs>
-          <w:tab w:val="right" w:pos="9355" w:leader="dot"/>
           <w:tab w:val="right" w:pos="9638" w:leader="dot"/>
         </w:tabs>
         <w:rPr/>
@@ -957,7 +942,7 @@
       <w:hyperlink w:anchor="__RefHeading___Toc185_1963847657">
         <w:r>
           <w:rPr>
-            <w:rStyle w:val="IndexLink"/>
+            <w:rStyle w:val="Style"/>
           </w:rPr>
           <w:t>Algorítmos que operam sobre a estrutura Grafo</w:t>
           <w:tab/>
@@ -969,7 +954,6 @@
       <w:pPr>
         <w:pStyle w:val="Contents2"/>
         <w:tabs>
-          <w:tab w:val="right" w:pos="9355" w:leader="dot"/>
           <w:tab w:val="right" w:pos="9638" w:leader="dot"/>
         </w:tabs>
         <w:rPr/>
@@ -977,11 +961,10 @@
       <w:hyperlink w:anchor="__RefHeading___Toc1124_2654923">
         <w:r>
           <w:rPr>
-            <w:rStyle w:val="IndexLink"/>
+            <w:rStyle w:val="Style"/>
             <w:i w:val="false"/>
             <w:iCs w:val="false"/>
             <w:position w:val="0"/>
-            <w:sz w:val="24"/>
             <w:sz w:val="24"/>
             <w:vertAlign w:val="baseline"/>
           </w:rPr>
@@ -989,7 +972,7 @@
         </w:r>
         <w:r>
           <w:rPr>
-            <w:rStyle w:val="IndexLink"/>
+            <w:rStyle w:val="Style"/>
           </w:rPr>
           <w:tab/>
           <w:t>9</w:t>
@@ -1000,7 +983,6 @@
       <w:pPr>
         <w:pStyle w:val="Contents2"/>
         <w:tabs>
-          <w:tab w:val="right" w:pos="9355" w:leader="dot"/>
           <w:tab w:val="right" w:pos="9638" w:leader="dot"/>
         </w:tabs>
         <w:rPr/>
@@ -1008,11 +990,10 @@
       <w:hyperlink w:anchor="__RefHeading___Toc187_1963847657">
         <w:r>
           <w:rPr>
-            <w:rStyle w:val="IndexLink"/>
+            <w:rStyle w:val="Style"/>
             <w:i w:val="false"/>
             <w:iCs w:val="false"/>
             <w:position w:val="0"/>
-            <w:sz w:val="24"/>
             <w:sz w:val="24"/>
             <w:vertAlign w:val="baseline"/>
           </w:rPr>
@@ -1020,7 +1001,7 @@
         </w:r>
         <w:r>
           <w:rPr>
-            <w:rStyle w:val="IndexLink"/>
+            <w:rStyle w:val="Style"/>
           </w:rPr>
           <w:tab/>
           <w:t>9</w:t>
@@ -1038,7 +1019,7 @@
       <w:hyperlink w:anchor="__RefHeading___Toc565_614083082">
         <w:r>
           <w:rPr>
-            <w:rStyle w:val="IndexLink"/>
+            <w:rStyle w:val="Style"/>
           </w:rPr>
           <w:t>Solução Implementada</w:t>
           <w:tab/>
@@ -1050,7 +1031,6 @@
       <w:pPr>
         <w:pStyle w:val="Contents2"/>
         <w:tabs>
-          <w:tab w:val="right" w:pos="9355" w:leader="dot"/>
           <w:tab w:val="right" w:pos="9638" w:leader="dot"/>
         </w:tabs>
         <w:rPr/>
@@ -1058,7 +1038,7 @@
       <w:hyperlink w:anchor="__RefHeading___Toc567_614083082">
         <w:r>
           <w:rPr>
-            <w:rStyle w:val="IndexLink"/>
+            <w:rStyle w:val="Style"/>
           </w:rPr>
           <w:t>Iteração 1: Verificação da possibilidade de Navegar entre dois Locais</w:t>
           <w:tab/>
@@ -1070,7 +1050,6 @@
       <w:pPr>
         <w:pStyle w:val="Contents2"/>
         <w:tabs>
-          <w:tab w:val="right" w:pos="9355" w:leader="dot"/>
           <w:tab w:val="right" w:pos="9638" w:leader="dot"/>
         </w:tabs>
         <w:rPr/>
@@ -1078,7 +1057,7 @@
       <w:hyperlink w:anchor="__RefHeading___Toc586_330149545">
         <w:r>
           <w:rPr>
-            <w:rStyle w:val="IndexLink"/>
+            <w:rStyle w:val="Style"/>
           </w:rPr>
           <w:t>Iteração 2: Melhor percurso entre dois Locais, desprezando a existência de POIs no percurso</w:t>
           <w:tab/>
@@ -1090,7 +1069,6 @@
       <w:pPr>
         <w:pStyle w:val="Contents3"/>
         <w:tabs>
-          <w:tab w:val="right" w:pos="9072" w:leader="dot"/>
           <w:tab w:val="right" w:pos="9638" w:leader="dot"/>
         </w:tabs>
         <w:rPr/>
@@ -1098,7 +1076,7 @@
       <w:hyperlink w:anchor="__RefHeading___Toc697_1427114619">
         <w:r>
           <w:rPr>
-            <w:rStyle w:val="IndexLink"/>
+            <w:rStyle w:val="Style"/>
           </w:rPr>
           <w:t>Algorítmo Dijkstra</w:t>
           <w:tab/>
@@ -1110,7 +1088,6 @@
       <w:pPr>
         <w:pStyle w:val="Contents3"/>
         <w:tabs>
-          <w:tab w:val="right" w:pos="9072" w:leader="dot"/>
           <w:tab w:val="right" w:pos="9638" w:leader="dot"/>
         </w:tabs>
         <w:rPr/>
@@ -1118,7 +1095,7 @@
       <w:hyperlink w:anchor="__RefHeading___Toc699_1427114619">
         <w:r>
           <w:rPr>
-            <w:rStyle w:val="IndexLink"/>
+            <w:rStyle w:val="Style"/>
           </w:rPr>
           <w:t>Algorítmo A*</w:t>
           <w:tab/>
@@ -1130,7 +1107,6 @@
       <w:pPr>
         <w:pStyle w:val="Contents2"/>
         <w:tabs>
-          <w:tab w:val="right" w:pos="9355" w:leader="dot"/>
           <w:tab w:val="right" w:pos="9638" w:leader="dot"/>
         </w:tabs>
         <w:rPr/>
@@ -1138,7 +1114,7 @@
       <w:hyperlink w:anchor="__RefHeading___Toc701_1427114619">
         <w:r>
           <w:rPr>
-            <w:rStyle w:val="IndexLink"/>
+            <w:rStyle w:val="Style"/>
           </w:rPr>
           <w:t>Iteração 3: Melhor percurso entre dois Locais, considerando POIs de vários tipos no percurso</w:t>
           <w:tab/>
@@ -1150,7 +1126,6 @@
       <w:pPr>
         <w:pStyle w:val="Contents3"/>
         <w:tabs>
-          <w:tab w:val="right" w:pos="9072" w:leader="dot"/>
           <w:tab w:val="right" w:pos="9638" w:leader="dot"/>
         </w:tabs>
         <w:rPr/>
@@ -1158,7 +1133,7 @@
       <w:hyperlink w:anchor="__RefHeading___Toc955_1733836673">
         <w:r>
           <w:rPr>
-            <w:rStyle w:val="IndexLink"/>
+            <w:rStyle w:val="Style"/>
           </w:rPr>
           <w:t>Iteração 3.1: Passar por um POI de um tipo especificado</w:t>
           <w:tab/>
@@ -1170,7 +1145,6 @@
       <w:pPr>
         <w:pStyle w:val="Contents3"/>
         <w:tabs>
-          <w:tab w:val="right" w:pos="9072" w:leader="dot"/>
           <w:tab w:val="right" w:pos="9638" w:leader="dot"/>
         </w:tabs>
         <w:rPr/>
@@ -1178,7 +1152,7 @@
       <w:hyperlink w:anchor="__RefHeading___Toc957_1733836673">
         <w:r>
           <w:rPr>
-            <w:rStyle w:val="IndexLink"/>
+            <w:rStyle w:val="Style"/>
           </w:rPr>
           <w:t>Iteração 3.2: Passar por todos os POIs por uma qualquer ordem</w:t>
           <w:tab/>
@@ -1197,7 +1171,7 @@
       <w:hyperlink w:anchor="__RefHeading___Toc572_614083082">
         <w:r>
           <w:rPr>
-            <w:rStyle w:val="IndexLink"/>
+            <w:rStyle w:val="Style"/>
           </w:rPr>
           <w:t>Dificuldades encontradas no desenvolvilmento do Trabalho</w:t>
           <w:tab/>
@@ -1216,7 +1190,7 @@
       <w:hyperlink w:anchor="__RefHeading___Toc198_1963847657">
         <w:r>
           <w:rPr>
-            <w:rStyle w:val="IndexLink"/>
+            <w:rStyle w:val="Style"/>
           </w:rPr>
           <w:t>Casos de Utilização</w:t>
           <w:tab/>
@@ -1235,7 +1209,7 @@
       <w:hyperlink w:anchor="__RefHeading___Toc202_1963847657">
         <w:r>
           <w:rPr>
-            <w:rStyle w:val="IndexLink"/>
+            <w:rStyle w:val="Style"/>
           </w:rPr>
           <w:t>Conclusões</w:t>
           <w:tab/>
@@ -1254,7 +1228,7 @@
       <w:hyperlink w:anchor="__RefHeading___Toc703_1427114619">
         <w:r>
           <w:rPr>
-            <w:rStyle w:val="IndexLink"/>
+            <w:rStyle w:val="Style"/>
           </w:rPr>
           <w:t>Glossário</w:t>
           <w:tab/>
@@ -1273,7 +1247,7 @@
       <w:hyperlink w:anchor="__RefHeading___Toc204_1963847657">
         <w:r>
           <w:rPr>
-            <w:rStyle w:val="IndexLink"/>
+            <w:rStyle w:val="Style"/>
           </w:rPr>
           <w:t>Bibliografia e outras Fontes de Referência</w:t>
           <w:tab/>
@@ -7138,7 +7112,42 @@
           <w:b w:val="false"/>
           <w:bCs w:val="false"/>
         </w:rPr>
-        <w:t xml:space="preserve">O algorítmo Dijkstra original tem por base calcular o melhor caminho entre quaisquer dois vértices do grafo. No entanto, na nossa implementação, devido à natureza do nosso problema, fixamos o algorítmo a encontrar o melhor caminho apenas desde um vértice de origem até a um vértice de destino. Devido à sua natureza </w:t>
+        <w:t xml:space="preserve">O algorítmo </w:t>
+      </w:r>
+      <w:r>
+        <w:rPr>
+          <w:b/>
+          <w:bCs/>
+        </w:rPr>
+        <w:t>Dijkstra</w:t>
+      </w:r>
+      <w:r>
+        <w:rPr>
+          <w:b w:val="false"/>
+          <w:bCs w:val="false"/>
+        </w:rPr>
+        <w:t xml:space="preserve"> original tem por base calcular o melhor caminho entre quaisquer dois vértices do grafo </w:t>
+      </w:r>
+      <w:r>
+        <w:rPr>
+          <w:b w:val="false"/>
+          <w:bCs w:val="false"/>
+        </w:rPr>
+        <w:t xml:space="preserve">e foi introduzido pela primeira vez em 1956 por </w:t>
+      </w:r>
+      <w:r>
+        <w:rPr>
+          <w:b/>
+          <w:bCs/>
+        </w:rPr>
+        <w:t>Edsger W. Dijkstra</w:t>
+      </w:r>
+      <w:r>
+        <w:rPr>
+          <w:b w:val="false"/>
+          <w:bCs w:val="false"/>
+        </w:rPr>
+        <w:t xml:space="preserve">. No entanto, na nossa implementação, devido à natureza do nosso problema, fixamos o algorítmo a encontrar o melhor caminho apenas desde um vértice de origem até a um vértice de destino. Devido à sua natureza </w:t>
       </w:r>
       <w:r>
         <w:rPr>
@@ -7790,11 +7799,7 @@
         <w:pStyle w:val="TextBody"/>
         <w:spacing w:before="0" w:after="0"/>
         <w:jc w:val="both"/>
-        <w:rPr>
-          <w:i w:val="false"/>
-          <w:i w:val="false"/>
-          <w:iCs w:val="false"/>
-        </w:rPr>
+        <w:rPr/>
       </w:pPr>
       <w:r>
         <w:rPr>
@@ -7811,6 +7816,69 @@
           <w:iCs w:val="false"/>
         </w:rPr>
         <w:t>A*</w:t>
+      </w:r>
+      <w:r>
+        <w:rPr>
+          <w:b w:val="false"/>
+          <w:bCs w:val="false"/>
+          <w:i w:val="false"/>
+          <w:iCs w:val="false"/>
+        </w:rPr>
+        <w:t>, introduzido pela primeira vez em 1968 por</w:t>
+      </w:r>
+      <w:r>
+        <w:rPr>
+          <w:b/>
+          <w:bCs/>
+          <w:i w:val="false"/>
+          <w:iCs w:val="false"/>
+        </w:rPr>
+        <w:t xml:space="preserve"> Peter Hart</w:t>
+      </w:r>
+      <w:r>
+        <w:rPr>
+          <w:b w:val="false"/>
+          <w:bCs w:val="false"/>
+          <w:i w:val="false"/>
+          <w:iCs w:val="false"/>
+        </w:rPr>
+        <w:t xml:space="preserve">, </w:t>
+      </w:r>
+      <w:r>
+        <w:rPr>
+          <w:b/>
+          <w:bCs/>
+          <w:i w:val="false"/>
+          <w:iCs w:val="false"/>
+        </w:rPr>
+        <w:t>Nils Nilsson</w:t>
+      </w:r>
+      <w:r>
+        <w:rPr>
+          <w:b w:val="false"/>
+          <w:bCs w:val="false"/>
+          <w:i w:val="false"/>
+          <w:iCs w:val="false"/>
+        </w:rPr>
+        <w:t xml:space="preserve"> e </w:t>
+      </w:r>
+      <w:r>
+        <w:rPr>
+          <w:b/>
+          <w:bCs/>
+          <w:i w:val="false"/>
+          <w:iCs w:val="false"/>
+        </w:rPr>
+        <w:t xml:space="preserve">Bertram Raphael </w:t>
+      </w:r>
+      <w:r>
+        <w:rPr>
+          <w:b w:val="false"/>
+          <w:bCs w:val="false"/>
+          <w:i w:val="false"/>
+          <w:iCs w:val="false"/>
+        </w:rPr>
+        <w:t xml:space="preserve">do Instituto de Investigação de Stanford </w:t>
       </w:r>
       <w:r>
         <w:rPr>
@@ -10879,9 +10947,7 @@
       <w:pPr>
         <w:pStyle w:val="TextBody"/>
         <w:jc w:val="both"/>
-        <w:rPr>
-          <w:rFonts w:ascii="Liberation Serif" w:hAnsi="Liberation Serif"/>
-        </w:rPr>
+        <w:rPr/>
       </w:pPr>
       <w:r>
         <w:rPr>
@@ -10931,7 +10997,47 @@
           <w:iCs w:val="false"/>
           <w:u w:val="none"/>
         </w:rPr>
-        <w:t xml:space="preserve">). Esta abordagem do problema é muito conhecida por ser de fácil implementação e por retornar uma resposta rapidamente. No entanto, a solução é muitas vezes de pouca qualidade face à solução ótima. </w:t>
+        <w:t xml:space="preserve">), </w:t>
+      </w:r>
+      <w:r>
+        <w:rPr>
+          <w:b w:val="false"/>
+          <w:bCs w:val="false"/>
+          <w:i w:val="false"/>
+          <w:iCs w:val="false"/>
+          <w:u w:val="none"/>
+        </w:rPr>
+        <w:t xml:space="preserve">que foi introduzida pela primeira vez por </w:t>
+      </w:r>
+      <w:r>
+        <w:rPr>
+          <w:b/>
+          <w:bCs/>
+          <w:i w:val="false"/>
+          <w:iCs w:val="false"/>
+          <w:u w:val="none"/>
+        </w:rPr>
+        <w:t>J. G. Skellam</w:t>
+      </w:r>
+      <w:r>
+        <w:rPr>
+          <w:b w:val="false"/>
+          <w:bCs w:val="false"/>
+          <w:i w:val="false"/>
+          <w:iCs w:val="false"/>
+          <w:u w:val="none"/>
+        </w:rPr>
+        <w:t>.</w:t>
+      </w:r>
+      <w:r>
+        <w:rPr>
+          <w:b w:val="false"/>
+          <w:bCs w:val="false"/>
+          <w:i w:val="false"/>
+          <w:iCs w:val="false"/>
+          <w:u w:val="none"/>
+        </w:rPr>
+        <w:t xml:space="preserve"> Esta abordagem do problema é muito conhecida por ser de fácil implementação e por retornar uma resposta rapidamente. No entanto, a solução é muitas vezes de pouca qualidade face à solução ótima. </w:t>
       </w:r>
     </w:p>
     <w:p>
@@ -12214,9 +12320,7 @@
       <w:pPr>
         <w:pStyle w:val="TextBody"/>
         <w:jc w:val="both"/>
-        <w:rPr>
-          <w:rFonts w:ascii="Liberation Serif" w:hAnsi="Liberation Serif"/>
-        </w:rPr>
+        <w:rPr/>
       </w:pPr>
       <w:r>
         <w:rPr>
@@ -12312,6 +12416,982 @@
           <w:vertAlign w:val="baseline"/>
         </w:rPr>
         <w:t>recorrendo a esta heurística.</w:t>
+      </w:r>
+    </w:p>
+    <w:p>
+      <w:pPr>
+        <w:pStyle w:val="TextBody"/>
+        <w:spacing w:before="0" w:after="0"/>
+        <w:jc w:val="both"/>
+        <w:rPr/>
+      </w:pPr>
+      <w:r>
+        <w:rPr>
+          <w:b w:val="false"/>
+          <w:bCs w:val="false"/>
+          <w:i w:val="false"/>
+          <w:iCs w:val="false"/>
+          <w:caps w:val="false"/>
+          <w:smallCaps w:val="false"/>
+          <w:color w:val="222222"/>
+          <w:spacing w:val="0"/>
+          <w:position w:val="0"/>
+          <w:sz w:val="24"/>
+          <w:sz w:val="24"/>
+          <w:szCs w:val="24"/>
+          <w:u w:val="none"/>
+          <w:vertAlign w:val="baseline"/>
+        </w:rPr>
+        <w:t xml:space="preserve">Quanto à </w:t>
+      </w:r>
+      <w:r>
+        <w:rPr>
+          <w:b/>
+          <w:bCs/>
+          <w:i w:val="false"/>
+          <w:iCs w:val="false"/>
+          <w:caps w:val="false"/>
+          <w:smallCaps w:val="false"/>
+          <w:color w:val="222222"/>
+          <w:spacing w:val="0"/>
+          <w:position w:val="0"/>
+          <w:sz w:val="24"/>
+          <w:sz w:val="24"/>
+          <w:szCs w:val="24"/>
+          <w:u w:val="none"/>
+          <w:vertAlign w:val="baseline"/>
+        </w:rPr>
+        <w:t>qualidade</w:t>
+      </w:r>
+      <w:r>
+        <w:rPr>
+          <w:b w:val="false"/>
+          <w:bCs w:val="false"/>
+          <w:i w:val="false"/>
+          <w:iCs w:val="false"/>
+          <w:caps w:val="false"/>
+          <w:smallCaps w:val="false"/>
+          <w:color w:val="222222"/>
+          <w:spacing w:val="0"/>
+          <w:position w:val="0"/>
+          <w:sz w:val="24"/>
+          <w:sz w:val="24"/>
+          <w:szCs w:val="24"/>
+          <w:u w:val="none"/>
+          <w:vertAlign w:val="baseline"/>
+        </w:rPr>
+        <w:t xml:space="preserve"> deste algorítmo,  a solução obtida apresenta um peso aproximadamente 25% superior à solução ótima (Nilsson, Christian – p. 1), sendo um valor bastante bom face à simplicidade de cálculo comparativamente a uma solução exaustiva (</w:t>
+      </w:r>
+      <w:r>
+        <w:rPr>
+          <w:b w:val="false"/>
+          <w:bCs w:val="false"/>
+          <w:i/>
+          <w:iCs/>
+          <w:caps w:val="false"/>
+          <w:smallCaps w:val="false"/>
+          <w:color w:val="222222"/>
+          <w:spacing w:val="0"/>
+          <w:position w:val="0"/>
+          <w:sz w:val="24"/>
+          <w:sz w:val="24"/>
+          <w:szCs w:val="24"/>
+          <w:u w:val="none"/>
+          <w:vertAlign w:val="baseline"/>
+        </w:rPr>
+        <w:t>brute force</w:t>
+      </w:r>
+      <w:r>
+        <w:rPr>
+          <w:b w:val="false"/>
+          <w:bCs w:val="false"/>
+          <w:i w:val="false"/>
+          <w:iCs w:val="false"/>
+          <w:caps w:val="false"/>
+          <w:smallCaps w:val="false"/>
+          <w:color w:val="222222"/>
+          <w:spacing w:val="0"/>
+          <w:position w:val="0"/>
+          <w:sz w:val="24"/>
+          <w:sz w:val="24"/>
+          <w:szCs w:val="24"/>
+          <w:u w:val="none"/>
+          <w:vertAlign w:val="baseline"/>
+        </w:rPr>
+        <w:t>).</w:t>
+      </w:r>
+    </w:p>
+    <w:p>
+      <w:pPr>
+        <w:pStyle w:val="TextBody"/>
+        <w:spacing w:before="0" w:after="0"/>
+        <w:jc w:val="both"/>
+        <w:rPr>
+          <w:rFonts w:ascii="Liberation Serif" w:hAnsi="Liberation Serif"/>
+          <w:b w:val="false"/>
+          <w:b w:val="false"/>
+          <w:bCs w:val="false"/>
+          <w:i w:val="false"/>
+          <w:i w:val="false"/>
+          <w:iCs w:val="false"/>
+          <w:caps w:val="false"/>
+          <w:smallCaps w:val="false"/>
+          <w:color w:val="222222"/>
+          <w:spacing w:val="0"/>
+          <w:position w:val="0"/>
+          <w:sz w:val="24"/>
+          <w:sz w:val="24"/>
+          <w:szCs w:val="24"/>
+          <w:u w:val="none"/>
+          <w:vertAlign w:val="baseline"/>
+        </w:rPr>
+      </w:pPr>
+      <w:r>
+        <w:rPr/>
+      </w:r>
+    </w:p>
+    <w:p>
+      <w:pPr>
+        <w:pStyle w:val="TextBody"/>
+        <w:jc w:val="both"/>
+        <w:rPr/>
+      </w:pPr>
+      <w:r>
+        <w:rPr>
+          <w:b w:val="false"/>
+          <w:bCs w:val="false"/>
+          <w:i w:val="false"/>
+          <w:iCs w:val="false"/>
+          <w:caps w:val="false"/>
+          <w:smallCaps w:val="false"/>
+          <w:color w:val="222222"/>
+          <w:spacing w:val="0"/>
+          <w:position w:val="0"/>
+          <w:sz w:val="24"/>
+          <w:sz w:val="24"/>
+          <w:szCs w:val="24"/>
+          <w:u w:val="none"/>
+          <w:vertAlign w:val="baseline"/>
+        </w:rPr>
+        <w:t xml:space="preserve">No entanto, a solução obtida com a heurística previamente explicada pode ser melhorada. </w:t>
+      </w:r>
+      <w:r>
+        <w:rPr>
+          <w:b w:val="false"/>
+          <w:bCs w:val="false"/>
+          <w:i w:val="false"/>
+          <w:iCs w:val="false"/>
+          <w:caps w:val="false"/>
+          <w:smallCaps w:val="false"/>
+          <w:color w:val="222222"/>
+          <w:spacing w:val="0"/>
+          <w:position w:val="0"/>
+          <w:sz w:val="24"/>
+          <w:sz w:val="24"/>
+          <w:szCs w:val="24"/>
+          <w:u w:val="none"/>
+          <w:vertAlign w:val="baseline"/>
+        </w:rPr>
+        <w:t xml:space="preserve">Em 1958, </w:t>
+      </w:r>
+      <w:r>
+        <w:rPr>
+          <w:b/>
+          <w:bCs/>
+          <w:i w:val="false"/>
+          <w:iCs w:val="false"/>
+          <w:caps w:val="false"/>
+          <w:smallCaps w:val="false"/>
+          <w:color w:val="222222"/>
+          <w:spacing w:val="0"/>
+          <w:position w:val="0"/>
+          <w:sz w:val="24"/>
+          <w:sz w:val="24"/>
+          <w:szCs w:val="24"/>
+          <w:u w:val="none"/>
+          <w:vertAlign w:val="baseline"/>
+        </w:rPr>
+        <w:t>Croes</w:t>
+      </w:r>
+      <w:r>
+        <w:rPr>
+          <w:b w:val="false"/>
+          <w:bCs w:val="false"/>
+          <w:i w:val="false"/>
+          <w:iCs w:val="false"/>
+          <w:caps w:val="false"/>
+          <w:smallCaps w:val="false"/>
+          <w:color w:val="222222"/>
+          <w:spacing w:val="0"/>
+          <w:position w:val="0"/>
+          <w:sz w:val="24"/>
+          <w:sz w:val="24"/>
+          <w:szCs w:val="24"/>
+          <w:u w:val="none"/>
+          <w:vertAlign w:val="baseline"/>
+        </w:rPr>
+        <w:t xml:space="preserve"> apresentou o algorítmo </w:t>
+      </w:r>
+      <w:r>
+        <w:rPr>
+          <w:b/>
+          <w:bCs/>
+          <w:i w:val="false"/>
+          <w:iCs w:val="false"/>
+          <w:caps w:val="false"/>
+          <w:smallCaps w:val="false"/>
+          <w:color w:val="222222"/>
+          <w:spacing w:val="0"/>
+          <w:position w:val="0"/>
+          <w:sz w:val="24"/>
+          <w:sz w:val="24"/>
+          <w:szCs w:val="24"/>
+          <w:u w:val="none"/>
+          <w:vertAlign w:val="baseline"/>
+        </w:rPr>
+        <w:t>2-Opt</w:t>
+      </w:r>
+      <w:r>
+        <w:rPr>
+          <w:b w:val="false"/>
+          <w:bCs w:val="false"/>
+          <w:i w:val="false"/>
+          <w:iCs w:val="false"/>
+          <w:caps w:val="false"/>
+          <w:smallCaps w:val="false"/>
+          <w:color w:val="222222"/>
+          <w:spacing w:val="0"/>
+          <w:position w:val="0"/>
+          <w:sz w:val="24"/>
+          <w:sz w:val="24"/>
+          <w:szCs w:val="24"/>
+          <w:u w:val="none"/>
+          <w:vertAlign w:val="baseline"/>
+        </w:rPr>
+        <w:t xml:space="preserve"> a fim de resolver o problema do caixeiro viajante </w:t>
+      </w:r>
+      <w:r>
+        <w:rPr>
+          <w:b w:val="false"/>
+          <w:bCs w:val="false"/>
+          <w:i w:val="false"/>
+          <w:iCs w:val="false"/>
+          <w:caps w:val="false"/>
+          <w:smallCaps w:val="false"/>
+          <w:color w:val="222222"/>
+          <w:spacing w:val="0"/>
+          <w:position w:val="0"/>
+          <w:sz w:val="24"/>
+          <w:sz w:val="24"/>
+          <w:szCs w:val="24"/>
+          <w:u w:val="single"/>
+          <w:vertAlign w:val="baseline"/>
+        </w:rPr>
+        <w:t>iterativamente</w:t>
+      </w:r>
+      <w:r>
+        <w:rPr>
+          <w:b w:val="false"/>
+          <w:bCs w:val="false"/>
+          <w:i w:val="false"/>
+          <w:iCs w:val="false"/>
+          <w:caps w:val="false"/>
+          <w:smallCaps w:val="false"/>
+          <w:color w:val="222222"/>
+          <w:spacing w:val="0"/>
+          <w:position w:val="0"/>
+          <w:sz w:val="24"/>
+          <w:sz w:val="24"/>
+          <w:szCs w:val="24"/>
+          <w:u w:val="none"/>
+          <w:vertAlign w:val="baseline"/>
+        </w:rPr>
+        <w:t xml:space="preserve">. </w:t>
+      </w:r>
+    </w:p>
+    <w:p>
+      <w:pPr>
+        <w:pStyle w:val="TextBody"/>
+        <w:jc w:val="both"/>
+        <w:rPr/>
+      </w:pPr>
+      <w:r>
+        <w:rPr>
+          <w:b w:val="false"/>
+          <w:bCs w:val="false"/>
+          <w:i w:val="false"/>
+          <w:iCs w:val="false"/>
+          <w:caps w:val="false"/>
+          <w:smallCaps w:val="false"/>
+          <w:color w:val="222222"/>
+          <w:spacing w:val="0"/>
+          <w:position w:val="0"/>
+          <w:sz w:val="24"/>
+          <w:sz w:val="24"/>
+          <w:szCs w:val="24"/>
+          <w:u w:val="none"/>
+          <w:vertAlign w:val="baseline"/>
+        </w:rPr>
+        <w:t>Este algorítmo, ao contrário de todos os algorítmos discutidos previamente, parte de uma solução inicial (seja esta solução aleatória ou, idealmente, calculada com um algorítmo leve e rápido como a heurística de vizinho mais próximo) e, iterativamente, realiza modificações sobre essa solução de forma a tentar obter uma solução melhor.</w:t>
+      </w:r>
+    </w:p>
+    <w:p>
+      <w:pPr>
+        <w:pStyle w:val="TextBody"/>
+        <w:jc w:val="both"/>
+        <w:rPr/>
+      </w:pPr>
+      <w:r>
+        <w:rPr>
+          <w:b w:val="false"/>
+          <w:bCs w:val="false"/>
+          <w:i w:val="false"/>
+          <w:iCs w:val="false"/>
+          <w:caps w:val="false"/>
+          <w:smallCaps w:val="false"/>
+          <w:color w:val="222222"/>
+          <w:spacing w:val="0"/>
+          <w:position w:val="0"/>
+          <w:sz w:val="24"/>
+          <w:sz w:val="24"/>
+          <w:szCs w:val="24"/>
+          <w:u w:val="none"/>
+          <w:vertAlign w:val="baseline"/>
+        </w:rPr>
+        <w:t>Este algorítmo é conhecido por ser de fácil implementação, rápido e por realizar uma otimização relativamente boa com pouco trabalho computacional.</w:t>
+      </w:r>
+    </w:p>
+    <w:p>
+      <w:pPr>
+        <w:pStyle w:val="TextBody"/>
+        <w:jc w:val="both"/>
+        <w:rPr/>
+      </w:pPr>
+      <w:r>
+        <w:rPr>
+          <w:b w:val="false"/>
+          <w:bCs w:val="false"/>
+          <w:i w:val="false"/>
+          <w:iCs w:val="false"/>
+          <w:caps w:val="false"/>
+          <w:smallCaps w:val="false"/>
+          <w:color w:val="222222"/>
+          <w:spacing w:val="0"/>
+          <w:position w:val="0"/>
+          <w:sz w:val="24"/>
+          <w:sz w:val="24"/>
+          <w:szCs w:val="24"/>
+          <w:u w:val="none"/>
+          <w:vertAlign w:val="baseline"/>
+        </w:rPr>
+        <w:t>A ideia principal do algorítmo é de eliminar rotas no percurso que se cruzem entre si e reordena-las de forma a que não o façam. No entanto, podem ser realizadas mais permutações na tentativa de encontrar uma melhor solução.</w:t>
+      </w:r>
+    </w:p>
+    <w:p>
+      <w:pPr>
+        <w:pStyle w:val="TextBody"/>
+        <w:jc w:val="both"/>
+        <w:rPr/>
+      </w:pPr>
+      <w:r>
+        <w:rPr>
+          <w:b w:val="false"/>
+          <w:bCs w:val="false"/>
+          <w:i w:val="false"/>
+          <w:iCs w:val="false"/>
+          <w:caps w:val="false"/>
+          <w:smallCaps w:val="false"/>
+          <w:color w:val="222222"/>
+          <w:spacing w:val="0"/>
+          <w:position w:val="0"/>
+          <w:sz w:val="24"/>
+          <w:sz w:val="24"/>
+          <w:szCs w:val="24"/>
+          <w:u w:val="none"/>
+          <w:vertAlign w:val="baseline"/>
+        </w:rPr>
+        <w:t>O pseudo-código com o funcionamento mais detalhado deste algorítmo encontra-se a seguir:</w:t>
+      </w:r>
+    </w:p>
+    <w:p>
+      <w:pPr>
+        <w:pStyle w:val="TextBody"/>
+        <w:jc w:val="both"/>
+        <w:rPr>
+          <w:rFonts w:ascii="Liberation Serif" w:hAnsi="Liberation Serif"/>
+          <w:b w:val="false"/>
+          <w:b w:val="false"/>
+          <w:bCs w:val="false"/>
+          <w:i w:val="false"/>
+          <w:i w:val="false"/>
+          <w:iCs w:val="false"/>
+          <w:caps w:val="false"/>
+          <w:smallCaps w:val="false"/>
+          <w:color w:val="222222"/>
+          <w:spacing w:val="0"/>
+          <w:position w:val="0"/>
+          <w:sz w:val="24"/>
+          <w:sz w:val="24"/>
+          <w:szCs w:val="24"/>
+          <w:u w:val="none"/>
+          <w:vertAlign w:val="baseline"/>
+        </w:rPr>
+      </w:pPr>
+      <w:r>
+        <w:rPr/>
+        <w:drawing>
+          <wp:anchor behindDoc="0" distT="0" distB="0" distL="0" distR="0" simplePos="0" locked="0" layoutInCell="1" allowOverlap="1" relativeHeight="14">
+            <wp:simplePos x="0" y="0"/>
+            <wp:positionH relativeFrom="column">
+              <wp:align>center</wp:align>
+            </wp:positionH>
+            <wp:positionV relativeFrom="paragraph">
+              <wp:posOffset>635</wp:posOffset>
+            </wp:positionV>
+            <wp:extent cx="6120130" cy="2686685"/>
+            <wp:effectExtent l="0" t="0" r="0" b="0"/>
+            <wp:wrapTopAndBottom/>
+            <wp:docPr id="13" name="Image13" descr=""/>
+            <wp:cNvGraphicFramePr>
+              <a:graphicFrameLocks xmlns:a="http://schemas.openxmlformats.org/drawingml/2006/main" noChangeAspect="1"/>
+            </wp:cNvGraphicFramePr>
+            <a:graphic xmlns:a="http://schemas.openxmlformats.org/drawingml/2006/main">
+              <a:graphicData uri="http://schemas.openxmlformats.org/drawingml/2006/picture">
+                <pic:pic xmlns:pic="http://schemas.openxmlformats.org/drawingml/2006/picture">
+                  <pic:nvPicPr>
+                    <pic:cNvPr id="13" name="Image13" descr=""/>
+                    <pic:cNvPicPr>
+                      <a:picLocks noChangeAspect="1" noChangeArrowheads="1"/>
+                    </pic:cNvPicPr>
+                  </pic:nvPicPr>
+                  <pic:blipFill>
+                    <a:blip r:embed="rId18"/>
+                    <a:stretch>
+                      <a:fillRect/>
+                    </a:stretch>
+                  </pic:blipFill>
+                  <pic:spPr bwMode="auto">
+                    <a:xfrm>
+                      <a:off x="0" y="0"/>
+                      <a:ext cx="6120130" cy="2686685"/>
+                    </a:xfrm>
+                    <a:prstGeom prst="rect">
+                      <a:avLst/>
+                    </a:prstGeom>
+                  </pic:spPr>
+                </pic:pic>
+              </a:graphicData>
+            </a:graphic>
+          </wp:anchor>
+        </w:drawing>
+      </w:r>
+      <w:r>
+        <w:br w:type="page"/>
+      </w:r>
+    </w:p>
+    <w:p>
+      <w:pPr>
+        <w:pStyle w:val="TextBody"/>
+        <w:jc w:val="both"/>
+        <w:rPr>
+          <w:rFonts w:ascii="Liberation Serif" w:hAnsi="Liberation Serif"/>
+          <w:b w:val="false"/>
+          <w:b w:val="false"/>
+          <w:bCs w:val="false"/>
+          <w:i w:val="false"/>
+          <w:i w:val="false"/>
+          <w:iCs w:val="false"/>
+          <w:caps w:val="false"/>
+          <w:smallCaps w:val="false"/>
+          <w:color w:val="222222"/>
+          <w:spacing w:val="0"/>
+          <w:position w:val="0"/>
+          <w:sz w:val="24"/>
+          <w:sz w:val="24"/>
+          <w:szCs w:val="24"/>
+          <w:u w:val="none"/>
+          <w:vertAlign w:val="baseline"/>
+        </w:rPr>
+      </w:pPr>
+      <w:r>
+        <w:rPr/>
+        <w:drawing>
+          <wp:anchor behindDoc="0" distT="0" distB="0" distL="0" distR="0" simplePos="0" locked="0" layoutInCell="1" allowOverlap="1" relativeHeight="15">
+            <wp:simplePos x="0" y="0"/>
+            <wp:positionH relativeFrom="column">
+              <wp:align>center</wp:align>
+            </wp:positionH>
+            <wp:positionV relativeFrom="paragraph">
+              <wp:posOffset>635</wp:posOffset>
+            </wp:positionV>
+            <wp:extent cx="6120130" cy="1323975"/>
+            <wp:effectExtent l="0" t="0" r="0" b="0"/>
+            <wp:wrapSquare wrapText="largest"/>
+            <wp:docPr id="14" name="Image14" descr=""/>
+            <wp:cNvGraphicFramePr>
+              <a:graphicFrameLocks xmlns:a="http://schemas.openxmlformats.org/drawingml/2006/main" noChangeAspect="1"/>
+            </wp:cNvGraphicFramePr>
+            <a:graphic xmlns:a="http://schemas.openxmlformats.org/drawingml/2006/main">
+              <a:graphicData uri="http://schemas.openxmlformats.org/drawingml/2006/picture">
+                <pic:pic xmlns:pic="http://schemas.openxmlformats.org/drawingml/2006/picture">
+                  <pic:nvPicPr>
+                    <pic:cNvPr id="14" name="Image14" descr=""/>
+                    <pic:cNvPicPr>
+                      <a:picLocks noChangeAspect="1" noChangeArrowheads="1"/>
+                    </pic:cNvPicPr>
+                  </pic:nvPicPr>
+                  <pic:blipFill>
+                    <a:blip r:embed="rId19"/>
+                    <a:stretch>
+                      <a:fillRect/>
+                    </a:stretch>
+                  </pic:blipFill>
+                  <pic:spPr bwMode="auto">
+                    <a:xfrm>
+                      <a:off x="0" y="0"/>
+                      <a:ext cx="6120130" cy="1323975"/>
+                    </a:xfrm>
+                    <a:prstGeom prst="rect">
+                      <a:avLst/>
+                    </a:prstGeom>
+                  </pic:spPr>
+                </pic:pic>
+              </a:graphicData>
+            </a:graphic>
+          </wp:anchor>
+        </w:drawing>
+      </w:r>
+    </w:p>
+    <w:p>
+      <w:pPr>
+        <w:pStyle w:val="TextBody"/>
+        <w:jc w:val="both"/>
+        <w:rPr/>
+      </w:pPr>
+      <w:r>
+        <w:rPr>
+          <w:b w:val="false"/>
+          <w:bCs w:val="false"/>
+          <w:i w:val="false"/>
+          <w:iCs w:val="false"/>
+          <w:caps w:val="false"/>
+          <w:smallCaps w:val="false"/>
+          <w:color w:val="222222"/>
+          <w:spacing w:val="0"/>
+          <w:position w:val="0"/>
+          <w:sz w:val="24"/>
+          <w:sz w:val="24"/>
+          <w:szCs w:val="24"/>
+          <w:u w:val="none"/>
+          <w:vertAlign w:val="baseline"/>
+        </w:rPr>
+        <w:t xml:space="preserve">O algorítmo consiste em, portanto, fazer diversas iterações, nas quais testa diversas permutações diferentes, comparando a qualidade da ordem de visita após as permutações face à qualidade da ordem de visita original. </w:t>
+      </w:r>
+    </w:p>
+    <w:p>
+      <w:pPr>
+        <w:pStyle w:val="TextBody"/>
+        <w:jc w:val="both"/>
+        <w:rPr/>
+      </w:pPr>
+      <w:r>
+        <w:rPr>
+          <w:b w:val="false"/>
+          <w:bCs w:val="false"/>
+          <w:i w:val="false"/>
+          <w:iCs w:val="false"/>
+          <w:caps w:val="false"/>
+          <w:smallCaps w:val="false"/>
+          <w:color w:val="222222"/>
+          <w:spacing w:val="0"/>
+          <w:position w:val="0"/>
+          <w:sz w:val="24"/>
+          <w:sz w:val="24"/>
+          <w:szCs w:val="24"/>
+          <w:u w:val="none"/>
+          <w:vertAlign w:val="baseline"/>
+        </w:rPr>
+        <w:t>Ao encontrar uma ordem de visita melhor, a ordem de visita antiga é abandonada e a nova é adotada, passando-se à iteração seguinte e assim sucessivamente.</w:t>
+      </w:r>
+    </w:p>
+    <w:p>
+      <w:pPr>
+        <w:pStyle w:val="TextBody"/>
+        <w:jc w:val="both"/>
+        <w:rPr/>
+      </w:pPr>
+      <w:r>
+        <w:rPr>
+          <w:b w:val="false"/>
+          <w:bCs w:val="false"/>
+          <w:i w:val="false"/>
+          <w:iCs w:val="false"/>
+          <w:caps w:val="false"/>
+          <w:smallCaps w:val="false"/>
+          <w:color w:val="222222"/>
+          <w:spacing w:val="0"/>
+          <w:position w:val="0"/>
+          <w:sz w:val="24"/>
+          <w:sz w:val="24"/>
+          <w:szCs w:val="24"/>
+          <w:u w:val="none"/>
+          <w:vertAlign w:val="baseline"/>
+        </w:rPr>
+        <w:t>É de salientar que, apesar de não estar assim especificado no pseudo-código apresentado anteriormente, pode ser especificado um número de iterações específico para o cálculo do algorítmo.</w:t>
+      </w:r>
+    </w:p>
+    <w:p>
+      <w:pPr>
+        <w:pStyle w:val="TextBody"/>
+        <w:jc w:val="both"/>
+        <w:rPr/>
+      </w:pPr>
+      <w:r>
+        <w:rPr>
+          <w:b w:val="false"/>
+          <w:bCs w:val="false"/>
+          <w:i w:val="false"/>
+          <w:iCs w:val="false"/>
+          <w:caps w:val="false"/>
+          <w:smallCaps w:val="false"/>
+          <w:color w:val="222222"/>
+          <w:spacing w:val="0"/>
+          <w:position w:val="0"/>
+          <w:sz w:val="24"/>
+          <w:sz w:val="24"/>
+          <w:szCs w:val="24"/>
+          <w:u w:val="none"/>
+          <w:vertAlign w:val="baseline"/>
+        </w:rPr>
+        <w:t xml:space="preserve">Quando à complexidade espacial do algorítmo, visto que não usa quaisquer estruturas de dados para quaisquer cálculos, a sua </w:t>
+      </w:r>
+      <w:r>
+        <w:rPr>
+          <w:b/>
+          <w:bCs/>
+          <w:i w:val="false"/>
+          <w:iCs w:val="false"/>
+          <w:caps w:val="false"/>
+          <w:smallCaps w:val="false"/>
+          <w:color w:val="222222"/>
+          <w:spacing w:val="0"/>
+          <w:position w:val="0"/>
+          <w:sz w:val="24"/>
+          <w:sz w:val="24"/>
+          <w:szCs w:val="24"/>
+          <w:u w:val="none"/>
+          <w:vertAlign w:val="baseline"/>
+        </w:rPr>
+        <w:t xml:space="preserve">complexidade espacial </w:t>
+      </w:r>
+      <w:r>
+        <w:rPr>
+          <w:b w:val="false"/>
+          <w:bCs w:val="false"/>
+          <w:i w:val="false"/>
+          <w:iCs w:val="false"/>
+          <w:caps w:val="false"/>
+          <w:smallCaps w:val="false"/>
+          <w:color w:val="222222"/>
+          <w:spacing w:val="0"/>
+          <w:position w:val="0"/>
+          <w:sz w:val="24"/>
+          <w:sz w:val="24"/>
+          <w:szCs w:val="24"/>
+          <w:u w:val="none"/>
+          <w:vertAlign w:val="baseline"/>
+        </w:rPr>
+        <w:t xml:space="preserve">é constante, </w:t>
+      </w:r>
+      <w:r>
+        <w:rPr>
+          <w:b/>
+          <w:bCs/>
+          <w:i w:val="false"/>
+          <w:iCs w:val="false"/>
+          <w:caps w:val="false"/>
+          <w:smallCaps w:val="false"/>
+          <w:color w:val="222222"/>
+          <w:spacing w:val="0"/>
+          <w:position w:val="0"/>
+          <w:sz w:val="24"/>
+          <w:sz w:val="24"/>
+          <w:szCs w:val="24"/>
+          <w:u w:val="none"/>
+          <w:vertAlign w:val="baseline"/>
+        </w:rPr>
+        <w:t>O(1)</w:t>
+      </w:r>
+      <w:r>
+        <w:rPr>
+          <w:b w:val="false"/>
+          <w:bCs w:val="false"/>
+          <w:i w:val="false"/>
+          <w:iCs w:val="false"/>
+          <w:caps w:val="false"/>
+          <w:smallCaps w:val="false"/>
+          <w:color w:val="222222"/>
+          <w:spacing w:val="0"/>
+          <w:position w:val="0"/>
+          <w:sz w:val="24"/>
+          <w:sz w:val="24"/>
+          <w:szCs w:val="24"/>
+          <w:u w:val="none"/>
+          <w:vertAlign w:val="baseline"/>
+        </w:rPr>
+        <w:t>.</w:t>
+      </w:r>
+    </w:p>
+    <w:p>
+      <w:pPr>
+        <w:pStyle w:val="TextBody"/>
+        <w:jc w:val="both"/>
+        <w:rPr/>
+      </w:pPr>
+      <w:r>
+        <w:rPr>
+          <w:b w:val="false"/>
+          <w:bCs w:val="false"/>
+          <w:i w:val="false"/>
+          <w:iCs w:val="false"/>
+          <w:caps w:val="false"/>
+          <w:smallCaps w:val="false"/>
+          <w:color w:val="222222"/>
+          <w:spacing w:val="0"/>
+          <w:position w:val="0"/>
+          <w:sz w:val="24"/>
+          <w:sz w:val="24"/>
+          <w:szCs w:val="24"/>
+          <w:u w:val="none"/>
+          <w:vertAlign w:val="baseline"/>
+        </w:rPr>
+        <w:t xml:space="preserve">Quanto à complexidade temporal do algorítmo, sendo </w:t>
+      </w:r>
+      <w:r>
+        <w:rPr>
+          <w:b/>
+          <w:bCs/>
+          <w:i w:val="false"/>
+          <w:iCs w:val="false"/>
+          <w:caps w:val="false"/>
+          <w:smallCaps w:val="false"/>
+          <w:color w:val="222222"/>
+          <w:spacing w:val="0"/>
+          <w:position w:val="0"/>
+          <w:sz w:val="24"/>
+          <w:sz w:val="24"/>
+          <w:szCs w:val="24"/>
+          <w:u w:val="none"/>
+          <w:vertAlign w:val="baseline"/>
+        </w:rPr>
+        <w:t>T</w:t>
+      </w:r>
+      <w:r>
+        <w:rPr>
+          <w:b w:val="false"/>
+          <w:bCs w:val="false"/>
+          <w:i w:val="false"/>
+          <w:iCs w:val="false"/>
+          <w:caps w:val="false"/>
+          <w:smallCaps w:val="false"/>
+          <w:color w:val="222222"/>
+          <w:spacing w:val="0"/>
+          <w:position w:val="0"/>
+          <w:sz w:val="24"/>
+          <w:sz w:val="24"/>
+          <w:szCs w:val="24"/>
+          <w:u w:val="none"/>
+          <w:vertAlign w:val="baseline"/>
+        </w:rPr>
+        <w:t xml:space="preserve"> o número de iterações a realizar e </w:t>
+      </w:r>
+      <w:r>
+        <w:rPr>
+          <w:b/>
+          <w:bCs/>
+          <w:i w:val="false"/>
+          <w:iCs w:val="false"/>
+          <w:caps w:val="false"/>
+          <w:smallCaps w:val="false"/>
+          <w:color w:val="222222"/>
+          <w:spacing w:val="0"/>
+          <w:position w:val="0"/>
+          <w:sz w:val="24"/>
+          <w:sz w:val="24"/>
+          <w:szCs w:val="24"/>
+          <w:u w:val="none"/>
+          <w:vertAlign w:val="baseline"/>
+        </w:rPr>
+        <w:t>N</w:t>
+      </w:r>
+      <w:r>
+        <w:rPr>
+          <w:b w:val="false"/>
+          <w:bCs w:val="false"/>
+          <w:i w:val="false"/>
+          <w:iCs w:val="false"/>
+          <w:caps w:val="false"/>
+          <w:smallCaps w:val="false"/>
+          <w:color w:val="222222"/>
+          <w:spacing w:val="0"/>
+          <w:position w:val="0"/>
+          <w:sz w:val="24"/>
+          <w:sz w:val="24"/>
+          <w:szCs w:val="24"/>
+          <w:u w:val="none"/>
+          <w:vertAlign w:val="baseline"/>
+        </w:rPr>
+        <w:t xml:space="preserve"> o número de vértices que se encontram no vetor </w:t>
+      </w:r>
+      <w:r>
+        <w:rPr>
+          <w:b w:val="false"/>
+          <w:bCs w:val="false"/>
+          <w:i/>
+          <w:iCs/>
+          <w:caps w:val="false"/>
+          <w:smallCaps w:val="false"/>
+          <w:color w:val="222222"/>
+          <w:spacing w:val="0"/>
+          <w:position w:val="0"/>
+          <w:sz w:val="24"/>
+          <w:sz w:val="24"/>
+          <w:szCs w:val="24"/>
+          <w:u w:val="none"/>
+          <w:vertAlign w:val="baseline"/>
+        </w:rPr>
+        <w:t>visitOrder</w:t>
+      </w:r>
+      <w:r>
+        <w:rPr>
+          <w:b w:val="false"/>
+          <w:bCs w:val="false"/>
+          <w:i w:val="false"/>
+          <w:iCs w:val="false"/>
+          <w:caps w:val="false"/>
+          <w:smallCaps w:val="false"/>
+          <w:color w:val="222222"/>
+          <w:spacing w:val="0"/>
+          <w:position w:val="0"/>
+          <w:sz w:val="24"/>
+          <w:sz w:val="24"/>
+          <w:szCs w:val="24"/>
+          <w:u w:val="none"/>
+          <w:vertAlign w:val="baseline"/>
+        </w:rPr>
+        <w:t xml:space="preserve"> (isto é, o número de pontos de interesse), visto que os dois ciclos internos do algorítmo percorrem N vértices cada um e são corridos tantas vezes quanto o número de iterações T, a </w:t>
+      </w:r>
+      <w:r>
+        <w:rPr>
+          <w:b/>
+          <w:bCs/>
+          <w:i w:val="false"/>
+          <w:iCs w:val="false"/>
+          <w:caps w:val="false"/>
+          <w:smallCaps w:val="false"/>
+          <w:color w:val="222222"/>
+          <w:spacing w:val="0"/>
+          <w:position w:val="0"/>
+          <w:sz w:val="24"/>
+          <w:sz w:val="24"/>
+          <w:szCs w:val="24"/>
+          <w:u w:val="none"/>
+          <w:vertAlign w:val="baseline"/>
+        </w:rPr>
+        <w:t xml:space="preserve">complexidade temporal </w:t>
+      </w:r>
+      <w:r>
+        <w:rPr>
+          <w:b w:val="false"/>
+          <w:bCs w:val="false"/>
+          <w:i w:val="false"/>
+          <w:iCs w:val="false"/>
+          <w:caps w:val="false"/>
+          <w:smallCaps w:val="false"/>
+          <w:color w:val="222222"/>
+          <w:spacing w:val="0"/>
+          <w:position w:val="0"/>
+          <w:sz w:val="24"/>
+          <w:sz w:val="24"/>
+          <w:szCs w:val="24"/>
+          <w:u w:val="none"/>
+          <w:vertAlign w:val="baseline"/>
+        </w:rPr>
+        <w:t xml:space="preserve">do algóritmo é de </w:t>
+      </w:r>
+      <w:r>
+        <w:rPr>
+          <w:b/>
+          <w:bCs/>
+          <w:i w:val="false"/>
+          <w:iCs w:val="false"/>
+          <w:caps w:val="false"/>
+          <w:smallCaps w:val="false"/>
+          <w:color w:val="222222"/>
+          <w:spacing w:val="0"/>
+          <w:position w:val="0"/>
+          <w:sz w:val="24"/>
+          <w:sz w:val="24"/>
+          <w:szCs w:val="24"/>
+          <w:u w:val="none"/>
+          <w:vertAlign w:val="baseline"/>
+        </w:rPr>
+        <w:t>O(T*N</w:t>
+      </w:r>
+      <w:r>
+        <w:rPr>
+          <w:b/>
+          <w:bCs/>
+          <w:i w:val="false"/>
+          <w:iCs w:val="false"/>
+          <w:caps w:val="false"/>
+          <w:smallCaps w:val="false"/>
+          <w:color w:val="222222"/>
+          <w:spacing w:val="0"/>
+          <w:sz w:val="24"/>
+          <w:szCs w:val="24"/>
+          <w:u w:val="none"/>
+          <w:vertAlign w:val="superscript"/>
+        </w:rPr>
+        <w:t>2</w:t>
+      </w:r>
+      <w:r>
+        <w:rPr>
+          <w:b/>
+          <w:bCs/>
+          <w:i w:val="false"/>
+          <w:iCs w:val="false"/>
+          <w:caps w:val="false"/>
+          <w:smallCaps w:val="false"/>
+          <w:color w:val="222222"/>
+          <w:spacing w:val="0"/>
+          <w:position w:val="0"/>
+          <w:sz w:val="24"/>
+          <w:sz w:val="24"/>
+          <w:szCs w:val="24"/>
+          <w:u w:val="none"/>
+          <w:vertAlign w:val="baseline"/>
+        </w:rPr>
+        <w:t>)</w:t>
+      </w:r>
+      <w:r>
+        <w:rPr>
+          <w:b w:val="false"/>
+          <w:bCs w:val="false"/>
+          <w:i w:val="false"/>
+          <w:iCs w:val="false"/>
+          <w:caps w:val="false"/>
+          <w:smallCaps w:val="false"/>
+          <w:color w:val="222222"/>
+          <w:spacing w:val="0"/>
+          <w:position w:val="0"/>
+          <w:sz w:val="24"/>
+          <w:sz w:val="24"/>
+          <w:szCs w:val="24"/>
+          <w:u w:val="none"/>
+          <w:vertAlign w:val="baseline"/>
+        </w:rPr>
+        <w:t>.</w:t>
       </w:r>
       <w:r>
         <w:br w:type="page"/>
@@ -13063,7 +14143,7 @@
         </w:rPr>
         <w:t xml:space="preserve">|E| </w:t>
       </w:r>
-      <w:hyperlink r:id="rId18">
+      <w:hyperlink r:id="rId20">
         <w:r>
           <w:rPr>
             <w:rStyle w:val="InternetLink"/>
@@ -13174,7 +14254,7 @@
         </w:rPr>
         <w:t xml:space="preserve"> – Grafo com elevada densidade de arestas face à quantidade de vértices que tem, isto é, |E| </w:t>
       </w:r>
-      <w:hyperlink r:id="rId19">
+      <w:hyperlink r:id="rId21">
         <w:r>
           <w:rPr>
             <w:rStyle w:val="InternetLink"/>
@@ -14470,7 +15550,7 @@
         </w:rPr>
         <w:t xml:space="preserve">) </w:t>
       </w:r>
-      <w:hyperlink r:id="rId20">
+      <w:hyperlink r:id="rId22">
         <w:r>
           <w:rPr>
             <w:rStyle w:val="InternetLink"/>
@@ -15476,7 +16556,7 @@
         </w:rPr>
         <w:t xml:space="preserve">Dijkstra’s Algorithm, </w:t>
       </w:r>
-      <w:hyperlink r:id="rId21">
+      <w:hyperlink r:id="rId23">
         <w:r>
           <w:rPr>
             <w:rStyle w:val="InternetLink"/>
@@ -15502,7 +16582,7 @@
         </w:rPr>
         <w:t xml:space="preserve">A* Search Algorithm, </w:t>
       </w:r>
-      <w:hyperlink r:id="rId22">
+      <w:hyperlink r:id="rId24">
         <w:r>
           <w:rPr>
             <w:rStyle w:val="InternetLink"/>
@@ -15528,7 +16608,7 @@
         </w:rPr>
         <w:t xml:space="preserve">Computerphile – Dijkstra’s Algorithm, </w:t>
       </w:r>
-      <w:hyperlink r:id="rId23">
+      <w:hyperlink r:id="rId25">
         <w:r>
           <w:rPr>
             <w:rStyle w:val="InternetLink"/>
@@ -15554,7 +16634,7 @@
         </w:rPr>
         <w:t xml:space="preserve">Computerphile – A* (A Star) Search Algorithm, </w:t>
       </w:r>
-      <w:hyperlink r:id="rId24">
+      <w:hyperlink r:id="rId26">
         <w:r>
           <w:rPr>
             <w:rStyle w:val="InternetLink"/>
@@ -15581,7 +16661,7 @@
         </w:rPr>
         <w:t xml:space="preserve">Travelling Salesman Problem, </w:t>
       </w:r>
-      <w:hyperlink r:id="rId25">
+      <w:hyperlink r:id="rId27">
         <w:r>
           <w:rPr>
             <w:rStyle w:val="InternetLink"/>
@@ -15603,22 +16683,111 @@
         <w:rPr/>
       </w:pPr>
       <w:r>
+        <w:rPr>
+          <w:color w:val="1C1C1C"/>
+        </w:rPr>
+        <w:t xml:space="preserve">Consistent Heuristics, </w:t>
+      </w:r>
+      <w:hyperlink r:id="rId28">
+        <w:r>
+          <w:rPr>
+            <w:rStyle w:val="InternetLink"/>
+            <w:color w:val="1C1C1C"/>
+          </w:rPr>
+          <w:t>https://en.wikipedia.org/wiki/Consistent_heuristic</w:t>
+        </w:r>
+      </w:hyperlink>
+    </w:p>
+    <w:p>
+      <w:pPr>
+        <w:pStyle w:val="TextBody"/>
+        <w:numPr>
+          <w:ilvl w:val="0"/>
+          <w:numId w:val="9"/>
+        </w:numPr>
+        <w:spacing w:before="0" w:after="140"/>
+        <w:jc w:val="both"/>
         <w:rPr/>
-        <w:t xml:space="preserve">Consistent Heuristics, </w:t>
-      </w:r>
-      <w:hyperlink r:id="rId26">
+      </w:pPr>
+      <w:r>
+        <w:rPr>
+          <w:color w:val="1C1C1C"/>
+        </w:rPr>
+        <w:t xml:space="preserve">Besan A. AlSalibi, Marzieh Babaeian Jelodar and Ibrahim Venkat - </w:t>
+      </w:r>
+      <w:r>
+        <w:rPr>
+          <w:color w:val="1C1C1C"/>
+        </w:rPr>
+        <w:t xml:space="preserve">A Comparative Study between the Nearest Neighbor and Genetic Algorithms: A revisit to the Traveling Salesman Problem, </w:t>
+      </w:r>
+      <w:hyperlink r:id="rId29">
         <w:r>
           <w:rPr>
             <w:rStyle w:val="InternetLink"/>
             <w:color w:val="000000"/>
           </w:rPr>
-          <w:t>https://en.wikipedia.org/wiki/Consistent_heuristic</w:t>
+          <w:t>https://pdfs.semanticscholar.org/c45c/04e923ca478e49499ac02d8b0066b3c206e8.pdf</w:t>
         </w:r>
       </w:hyperlink>
     </w:p>
+    <w:p>
+      <w:pPr>
+        <w:pStyle w:val="TextBody"/>
+        <w:numPr>
+          <w:ilvl w:val="0"/>
+          <w:numId w:val="9"/>
+        </w:numPr>
+        <w:spacing w:before="0" w:after="140"/>
+        <w:jc w:val="both"/>
+        <w:rPr/>
+      </w:pPr>
+      <w:r>
+        <w:rPr>
+          <w:color w:val="000000"/>
+        </w:rPr>
+        <w:t xml:space="preserve">Christian Nilsson - Heuristics for the Traveling Salesman Problem, </w:t>
+      </w:r>
+      <w:hyperlink r:id="rId30">
+        <w:r>
+          <w:rPr>
+            <w:rStyle w:val="InternetLink"/>
+            <w:color w:val="000000"/>
+          </w:rPr>
+          <w:t>https://web.tuke.sk/fei-cit/butka/hop/htsp.pdf</w:t>
+        </w:r>
+      </w:hyperlink>
+    </w:p>
+    <w:p>
+      <w:pPr>
+        <w:pStyle w:val="TextBody"/>
+        <w:numPr>
+          <w:ilvl w:val="0"/>
+          <w:numId w:val="9"/>
+        </w:numPr>
+        <w:spacing w:before="0" w:after="140"/>
+        <w:jc w:val="left"/>
+        <w:rPr/>
+      </w:pPr>
+      <w:r>
+        <w:rPr>
+          <w:color w:val="000000"/>
+        </w:rPr>
+        <w:t xml:space="preserve">Amanur Rahman Saiyed - The Traveling Salesman problem, </w:t>
+      </w:r>
+      <w:hyperlink r:id="rId31">
+        <w:r>
+          <w:rPr>
+            <w:rStyle w:val="InternetLink"/>
+            <w:color w:val="000000"/>
+          </w:rPr>
+          <w:t>http://cs.indstate.edu/~zeeshan/aman.pdf</w:t>
+        </w:r>
+      </w:hyperlink>
+    </w:p>
     <w:sectPr>
-      <w:footerReference w:type="default" r:id="rId27"/>
-      <w:footerReference w:type="first" r:id="rId28"/>
+      <w:footerReference w:type="default" r:id="rId32"/>
+      <w:footerReference w:type="first" r:id="rId33"/>
       <w:type w:val="nextPage"/>
       <w:pgSz w:w="11906" w:h="16838"/>
       <w:pgMar w:left="1134" w:right="1134" w:header="0" w:top="1134" w:footer="1134" w:bottom="1693" w:gutter="0"/>
@@ -15651,7 +16820,7 @@
       <w:fldChar w:fldCharType="separate"/>
     </w:r>
     <w:r>
-      <w:t>29</w:t>
+      <w:t>30</w:t>
     </w:r>
     <w:r>
       <w:fldChar w:fldCharType="end"/>
@@ -19914,6 +21083,329 @@
       <w:rFonts w:cs="OpenSymbol"/>
     </w:rPr>
   </w:style>
+  <w:style w:type="character" w:styleId="ListLabel379">
+    <w:name w:val="ListLabel 379"/>
+    <w:qFormat/>
+    <w:rPr>
+      <w:rFonts w:ascii="Liberation Serif" w:hAnsi="Liberation Serif" w:cs="OpenSymbol"/>
+      <w:b/>
+    </w:rPr>
+  </w:style>
+  <w:style w:type="character" w:styleId="ListLabel380">
+    <w:name w:val="ListLabel 380"/>
+    <w:qFormat/>
+    <w:rPr>
+      <w:rFonts w:ascii="Liberation Serif" w:hAnsi="Liberation Serif" w:cs="OpenSymbol"/>
+    </w:rPr>
+  </w:style>
+  <w:style w:type="character" w:styleId="ListLabel381">
+    <w:name w:val="ListLabel 381"/>
+    <w:qFormat/>
+    <w:rPr>
+      <w:rFonts w:cs="OpenSymbol"/>
+    </w:rPr>
+  </w:style>
+  <w:style w:type="character" w:styleId="ListLabel382">
+    <w:name w:val="ListLabel 382"/>
+    <w:qFormat/>
+    <w:rPr>
+      <w:rFonts w:cs="OpenSymbol"/>
+    </w:rPr>
+  </w:style>
+  <w:style w:type="character" w:styleId="ListLabel383">
+    <w:name w:val="ListLabel 383"/>
+    <w:qFormat/>
+    <w:rPr>
+      <w:rFonts w:cs="OpenSymbol"/>
+    </w:rPr>
+  </w:style>
+  <w:style w:type="character" w:styleId="ListLabel384">
+    <w:name w:val="ListLabel 384"/>
+    <w:qFormat/>
+    <w:rPr>
+      <w:rFonts w:cs="OpenSymbol"/>
+    </w:rPr>
+  </w:style>
+  <w:style w:type="character" w:styleId="ListLabel385">
+    <w:name w:val="ListLabel 385"/>
+    <w:qFormat/>
+    <w:rPr>
+      <w:rFonts w:cs="OpenSymbol"/>
+    </w:rPr>
+  </w:style>
+  <w:style w:type="character" w:styleId="ListLabel386">
+    <w:name w:val="ListLabel 386"/>
+    <w:qFormat/>
+    <w:rPr>
+      <w:rFonts w:cs="OpenSymbol"/>
+    </w:rPr>
+  </w:style>
+  <w:style w:type="character" w:styleId="ListLabel387">
+    <w:name w:val="ListLabel 387"/>
+    <w:qFormat/>
+    <w:rPr>
+      <w:rFonts w:cs="OpenSymbol"/>
+    </w:rPr>
+  </w:style>
+  <w:style w:type="character" w:styleId="ListLabel388">
+    <w:name w:val="ListLabel 388"/>
+    <w:qFormat/>
+    <w:rPr>
+      <w:rFonts w:ascii="Liberation Serif" w:hAnsi="Liberation Serif" w:cs="OpenSymbol"/>
+    </w:rPr>
+  </w:style>
+  <w:style w:type="character" w:styleId="ListLabel389">
+    <w:name w:val="ListLabel 389"/>
+    <w:qFormat/>
+    <w:rPr>
+      <w:rFonts w:cs="OpenSymbol"/>
+    </w:rPr>
+  </w:style>
+  <w:style w:type="character" w:styleId="ListLabel390">
+    <w:name w:val="ListLabel 390"/>
+    <w:qFormat/>
+    <w:rPr>
+      <w:rFonts w:cs="OpenSymbol"/>
+    </w:rPr>
+  </w:style>
+  <w:style w:type="character" w:styleId="ListLabel391">
+    <w:name w:val="ListLabel 391"/>
+    <w:qFormat/>
+    <w:rPr>
+      <w:rFonts w:cs="OpenSymbol"/>
+    </w:rPr>
+  </w:style>
+  <w:style w:type="character" w:styleId="ListLabel392">
+    <w:name w:val="ListLabel 392"/>
+    <w:qFormat/>
+    <w:rPr>
+      <w:rFonts w:cs="OpenSymbol"/>
+    </w:rPr>
+  </w:style>
+  <w:style w:type="character" w:styleId="ListLabel393">
+    <w:name w:val="ListLabel 393"/>
+    <w:qFormat/>
+    <w:rPr>
+      <w:rFonts w:cs="OpenSymbol"/>
+    </w:rPr>
+  </w:style>
+  <w:style w:type="character" w:styleId="ListLabel394">
+    <w:name w:val="ListLabel 394"/>
+    <w:qFormat/>
+    <w:rPr>
+      <w:rFonts w:cs="OpenSymbol"/>
+    </w:rPr>
+  </w:style>
+  <w:style w:type="character" w:styleId="ListLabel395">
+    <w:name w:val="ListLabel 395"/>
+    <w:qFormat/>
+    <w:rPr>
+      <w:rFonts w:cs="OpenSymbol"/>
+    </w:rPr>
+  </w:style>
+  <w:style w:type="character" w:styleId="ListLabel396">
+    <w:name w:val="ListLabel 396"/>
+    <w:qFormat/>
+    <w:rPr>
+      <w:rFonts w:cs="OpenSymbol"/>
+    </w:rPr>
+  </w:style>
+  <w:style w:type="character" w:styleId="ListLabel397">
+    <w:name w:val="ListLabel 397"/>
+    <w:qFormat/>
+    <w:rPr>
+      <w:rFonts w:cs="OpenSymbol"/>
+      <w:sz w:val="24"/>
+    </w:rPr>
+  </w:style>
+  <w:style w:type="character" w:styleId="ListLabel398">
+    <w:name w:val="ListLabel 398"/>
+    <w:qFormat/>
+    <w:rPr>
+      <w:rFonts w:cs="OpenSymbol"/>
+    </w:rPr>
+  </w:style>
+  <w:style w:type="character" w:styleId="ListLabel399">
+    <w:name w:val="ListLabel 399"/>
+    <w:qFormat/>
+    <w:rPr>
+      <w:rFonts w:cs="OpenSymbol"/>
+    </w:rPr>
+  </w:style>
+  <w:style w:type="character" w:styleId="ListLabel400">
+    <w:name w:val="ListLabel 400"/>
+    <w:qFormat/>
+    <w:rPr>
+      <w:rFonts w:cs="OpenSymbol"/>
+    </w:rPr>
+  </w:style>
+  <w:style w:type="character" w:styleId="ListLabel401">
+    <w:name w:val="ListLabel 401"/>
+    <w:qFormat/>
+    <w:rPr>
+      <w:rFonts w:cs="OpenSymbol"/>
+    </w:rPr>
+  </w:style>
+  <w:style w:type="character" w:styleId="ListLabel402">
+    <w:name w:val="ListLabel 402"/>
+    <w:qFormat/>
+    <w:rPr>
+      <w:rFonts w:cs="OpenSymbol"/>
+    </w:rPr>
+  </w:style>
+  <w:style w:type="character" w:styleId="ListLabel403">
+    <w:name w:val="ListLabel 403"/>
+    <w:qFormat/>
+    <w:rPr>
+      <w:rFonts w:cs="OpenSymbol"/>
+    </w:rPr>
+  </w:style>
+  <w:style w:type="character" w:styleId="ListLabel404">
+    <w:name w:val="ListLabel 404"/>
+    <w:qFormat/>
+    <w:rPr>
+      <w:rFonts w:cs="OpenSymbol"/>
+    </w:rPr>
+  </w:style>
+  <w:style w:type="character" w:styleId="ListLabel405">
+    <w:name w:val="ListLabel 405"/>
+    <w:qFormat/>
+    <w:rPr>
+      <w:rFonts w:cs="OpenSymbol"/>
+    </w:rPr>
+  </w:style>
+  <w:style w:type="character" w:styleId="ListLabel406">
+    <w:name w:val="ListLabel 406"/>
+    <w:qFormat/>
+    <w:rPr>
+      <w:rFonts w:ascii="Liberation Serif" w:hAnsi="Liberation Serif" w:cs="OpenSymbol"/>
+    </w:rPr>
+  </w:style>
+  <w:style w:type="character" w:styleId="ListLabel407">
+    <w:name w:val="ListLabel 407"/>
+    <w:qFormat/>
+    <w:rPr>
+      <w:rFonts w:cs="OpenSymbol"/>
+    </w:rPr>
+  </w:style>
+  <w:style w:type="character" w:styleId="ListLabel408">
+    <w:name w:val="ListLabel 408"/>
+    <w:qFormat/>
+    <w:rPr>
+      <w:rFonts w:cs="OpenSymbol"/>
+    </w:rPr>
+  </w:style>
+  <w:style w:type="character" w:styleId="ListLabel409">
+    <w:name w:val="ListLabel 409"/>
+    <w:qFormat/>
+    <w:rPr>
+      <w:rFonts w:cs="OpenSymbol"/>
+    </w:rPr>
+  </w:style>
+  <w:style w:type="character" w:styleId="ListLabel410">
+    <w:name w:val="ListLabel 410"/>
+    <w:qFormat/>
+    <w:rPr>
+      <w:rFonts w:cs="OpenSymbol"/>
+    </w:rPr>
+  </w:style>
+  <w:style w:type="character" w:styleId="ListLabel411">
+    <w:name w:val="ListLabel 411"/>
+    <w:qFormat/>
+    <w:rPr>
+      <w:rFonts w:cs="OpenSymbol"/>
+    </w:rPr>
+  </w:style>
+  <w:style w:type="character" w:styleId="ListLabel412">
+    <w:name w:val="ListLabel 412"/>
+    <w:qFormat/>
+    <w:rPr>
+      <w:rFonts w:cs="OpenSymbol"/>
+    </w:rPr>
+  </w:style>
+  <w:style w:type="character" w:styleId="ListLabel413">
+    <w:name w:val="ListLabel 413"/>
+    <w:qFormat/>
+    <w:rPr>
+      <w:rFonts w:cs="OpenSymbol"/>
+    </w:rPr>
+  </w:style>
+  <w:style w:type="character" w:styleId="ListLabel414">
+    <w:name w:val="ListLabel 414"/>
+    <w:qFormat/>
+    <w:rPr>
+      <w:rFonts w:cs="OpenSymbol"/>
+    </w:rPr>
+  </w:style>
+  <w:style w:type="character" w:styleId="ListLabel415">
+    <w:name w:val="ListLabel 415"/>
+    <w:qFormat/>
+    <w:rPr>
+      <w:rFonts w:ascii="Liberation Serif" w:hAnsi="Liberation Serif" w:cs="OpenSymbol"/>
+      <w:b w:val="false"/>
+      <w:sz w:val="24"/>
+    </w:rPr>
+  </w:style>
+  <w:style w:type="character" w:styleId="ListLabel416">
+    <w:name w:val="ListLabel 416"/>
+    <w:qFormat/>
+    <w:rPr>
+      <w:rFonts w:ascii="Liberation Serif" w:hAnsi="Liberation Serif" w:cs="OpenSymbol"/>
+      <w:b/>
+      <w:sz w:val="24"/>
+    </w:rPr>
+  </w:style>
+  <w:style w:type="character" w:styleId="ListLabel417">
+    <w:name w:val="ListLabel 417"/>
+    <w:qFormat/>
+    <w:rPr>
+      <w:rFonts w:ascii="Liberation Serif" w:hAnsi="Liberation Serif" w:cs="OpenSymbol"/>
+      <w:b/>
+      <w:sz w:val="24"/>
+    </w:rPr>
+  </w:style>
+  <w:style w:type="character" w:styleId="ListLabel418">
+    <w:name w:val="ListLabel 418"/>
+    <w:qFormat/>
+    <w:rPr>
+      <w:rFonts w:cs="OpenSymbol"/>
+    </w:rPr>
+  </w:style>
+  <w:style w:type="character" w:styleId="ListLabel419">
+    <w:name w:val="ListLabel 419"/>
+    <w:qFormat/>
+    <w:rPr>
+      <w:rFonts w:cs="OpenSymbol"/>
+    </w:rPr>
+  </w:style>
+  <w:style w:type="character" w:styleId="ListLabel420">
+    <w:name w:val="ListLabel 420"/>
+    <w:qFormat/>
+    <w:rPr>
+      <w:rFonts w:cs="OpenSymbol"/>
+    </w:rPr>
+  </w:style>
+  <w:style w:type="character" w:styleId="ListLabel421">
+    <w:name w:val="ListLabel 421"/>
+    <w:qFormat/>
+    <w:rPr>
+      <w:rFonts w:cs="OpenSymbol"/>
+    </w:rPr>
+  </w:style>
+  <w:style w:type="character" w:styleId="ListLabel422">
+    <w:name w:val="ListLabel 422"/>
+    <w:qFormat/>
+    <w:rPr>
+      <w:rFonts w:cs="OpenSymbol"/>
+    </w:rPr>
+  </w:style>
+  <w:style w:type="character" w:styleId="ListLabel423">
+    <w:name w:val="ListLabel 423"/>
+    <w:qFormat/>
+    <w:rPr>
+      <w:rFonts w:cs="OpenSymbol"/>
+    </w:rPr>
+  </w:style>
   <w:style w:type="paragraph" w:styleId="Heading">
     <w:name w:val="Heading"/>
     <w:basedOn w:val="Normal"/>

</xml_diff>

<commit_message>
Added 2-Opt to UI and made small enhancements to UI
</commit_message>
<xml_diff>
--- a/Report.docx
+++ b/Report.docx
@@ -1175,7 +1175,7 @@
           </w:rPr>
           <w:t>Dificuldades encontradas no desenvolvilmento do Trabalho</w:t>
           <w:tab/>
-          <w:t>24</w:t>
+          <w:t>25</w:t>
         </w:r>
       </w:hyperlink>
     </w:p>
@@ -1194,7 +1194,7 @@
           </w:rPr>
           <w:t>Casos de Utilização</w:t>
           <w:tab/>
-          <w:t>25</w:t>
+          <w:t>26</w:t>
         </w:r>
       </w:hyperlink>
     </w:p>
@@ -1213,7 +1213,7 @@
           </w:rPr>
           <w:t>Conclusões</w:t>
           <w:tab/>
-          <w:t>27</w:t>
+          <w:t>28</w:t>
         </w:r>
       </w:hyperlink>
     </w:p>
@@ -1232,7 +1232,7 @@
           </w:rPr>
           <w:t>Glossário</w:t>
           <w:tab/>
-          <w:t>28</w:t>
+          <w:t>29</w:t>
         </w:r>
       </w:hyperlink>
     </w:p>
@@ -1251,7 +1251,7 @@
           </w:rPr>
           <w:t>Bibliografia e outras Fontes de Referência</w:t>
           <w:tab/>
-          <w:t>29</w:t>
+          <w:t>30</w:t>
         </w:r>
       </w:hyperlink>
       <w:r>
@@ -5718,9 +5718,7 @@
       <w:pPr>
         <w:pStyle w:val="TextBody"/>
         <w:jc w:val="both"/>
-        <w:rPr>
-          <w:rFonts w:ascii="Liberation Serif" w:hAnsi="Liberation Serif"/>
-        </w:rPr>
+        <w:rPr/>
       </w:pPr>
       <w:r>
         <w:rPr>
@@ -5918,41 +5916,27 @@
         <w:pStyle w:val="TextBody"/>
         <w:jc w:val="both"/>
         <w:rPr>
-          <w:b/>
-          <w:b/>
-          <w:bCs/>
-          <w:i w:val="false"/>
-          <w:i w:val="false"/>
-          <w:iCs w:val="false"/>
-          <w:caps w:val="false"/>
-          <w:smallCaps w:val="false"/>
-          <w:color w:val="222222"/>
-          <w:spacing w:val="0"/>
-          <w:position w:val="0"/>
-          <w:sz w:val="24"/>
-          <w:sz w:val="24"/>
-          <w:szCs w:val="24"/>
-          <w:u w:val="none"/>
-          <w:vertAlign w:val="baseline"/>
-        </w:rPr>
-      </w:pPr>
-      <w:r>
-        <w:rPr>
-          <w:b/>
-          <w:bCs/>
-          <w:i w:val="false"/>
-          <w:iCs w:val="false"/>
-          <w:caps w:val="false"/>
-          <w:smallCaps w:val="false"/>
-          <w:color w:val="222222"/>
-          <w:spacing w:val="0"/>
-          <w:position w:val="0"/>
-          <w:sz w:val="24"/>
-          <w:sz w:val="24"/>
-          <w:szCs w:val="24"/>
-          <w:u w:val="none"/>
-          <w:vertAlign w:val="baseline"/>
-        </w:rPr>
+          <w:rFonts w:ascii="Liberation Serif" w:hAnsi="Liberation Serif"/>
+          <w:b/>
+          <w:b/>
+          <w:bCs/>
+          <w:i w:val="false"/>
+          <w:i w:val="false"/>
+          <w:iCs w:val="false"/>
+          <w:caps w:val="false"/>
+          <w:smallCaps w:val="false"/>
+          <w:color w:val="222222"/>
+          <w:spacing w:val="0"/>
+          <w:position w:val="0"/>
+          <w:sz w:val="24"/>
+          <w:sz w:val="24"/>
+          <w:szCs w:val="24"/>
+          <w:u w:val="none"/>
+          <w:vertAlign w:val="baseline"/>
+        </w:rPr>
+      </w:pPr>
+      <w:r>
+        <w:rPr/>
       </w:r>
     </w:p>
     <w:p>
@@ -5964,12 +5948,8 @@
         </w:numPr>
         <w:ind w:left="0" w:hanging="0"/>
         <w:jc w:val="both"/>
-        <w:rPr>
-          <w:rFonts w:ascii="Liberation Serif" w:hAnsi="Liberation Serif"/>
-        </w:rPr>
-      </w:pPr>
-      <w:bookmarkStart w:id="17" w:name="__RefHeading___Toc1124_2654923"/>
-      <w:bookmarkEnd w:id="17"/>
+        <w:rPr/>
+      </w:pPr>
       <w:r>
         <w:rPr>
           <w:rFonts w:ascii="Liberation Serif" w:hAnsi="Liberation Serif"/>
@@ -5988,209 +5968,61 @@
           <w:u w:val="none"/>
           <w:vertAlign w:val="baseline"/>
         </w:rPr>
-        <w:t>User Interface</w:t>
-      </w:r>
-    </w:p>
-    <w:p>
-      <w:pPr>
-        <w:pStyle w:val="TextBody"/>
-        <w:jc w:val="both"/>
-        <w:rPr>
-          <w:rFonts w:ascii="Liberation Serif" w:hAnsi="Liberation Serif"/>
-          <w:i w:val="false"/>
-          <w:i w:val="false"/>
-          <w:iCs w:val="false"/>
-          <w:caps w:val="false"/>
-          <w:smallCaps w:val="false"/>
-          <w:color w:val="222222"/>
-          <w:spacing w:val="0"/>
-          <w:position w:val="0"/>
-          <w:sz w:val="24"/>
-          <w:sz w:val="24"/>
-          <w:u w:val="none"/>
-          <w:vertAlign w:val="baseline"/>
-        </w:rPr>
-      </w:pPr>
-      <w:r>
-        <w:rPr>
-          <w:i w:val="false"/>
-          <w:iCs w:val="false"/>
-          <w:caps w:val="false"/>
-          <w:smallCaps w:val="false"/>
-          <w:color w:val="222222"/>
-          <w:spacing w:val="0"/>
-          <w:position w:val="0"/>
-          <w:sz w:val="24"/>
-          <w:sz w:val="24"/>
-          <w:u w:val="none"/>
-          <w:vertAlign w:val="baseline"/>
-        </w:rPr>
-        <w:t xml:space="preserve">Apesar de não se tratar de uma classe, os ficheiros do módulo </w:t>
-      </w:r>
-      <w:r>
-        <w:rPr>
-          <w:b/>
-          <w:bCs/>
-          <w:i w:val="false"/>
-          <w:iCs w:val="false"/>
-          <w:caps w:val="false"/>
-          <w:smallCaps w:val="false"/>
-          <w:color w:val="222222"/>
-          <w:spacing w:val="0"/>
-          <w:position w:val="0"/>
-          <w:sz w:val="24"/>
-          <w:sz w:val="24"/>
-          <w:u w:val="none"/>
-          <w:vertAlign w:val="baseline"/>
-        </w:rPr>
-        <w:t>UI</w:t>
-      </w:r>
-      <w:r>
-        <w:rPr>
-          <w:i w:val="false"/>
-          <w:iCs w:val="false"/>
-          <w:caps w:val="false"/>
-          <w:smallCaps w:val="false"/>
-          <w:color w:val="222222"/>
-          <w:spacing w:val="0"/>
-          <w:position w:val="0"/>
-          <w:sz w:val="24"/>
-          <w:sz w:val="24"/>
-          <w:u w:val="none"/>
-          <w:vertAlign w:val="baseline"/>
-        </w:rPr>
-        <w:t xml:space="preserve"> (UI.cpp e UI.h, onde está declarado o </w:t>
-      </w:r>
-      <w:r>
-        <w:rPr>
-          <w:i/>
-          <w:iCs/>
-          <w:caps w:val="false"/>
-          <w:smallCaps w:val="false"/>
-          <w:color w:val="222222"/>
-          <w:spacing w:val="0"/>
-          <w:position w:val="0"/>
-          <w:sz w:val="24"/>
-          <w:sz w:val="24"/>
-          <w:u w:val="none"/>
-          <w:vertAlign w:val="baseline"/>
-        </w:rPr>
-        <w:t>namespace</w:t>
-      </w:r>
-      <w:r>
-        <w:rPr>
-          <w:i w:val="false"/>
-          <w:iCs w:val="false"/>
-          <w:caps w:val="false"/>
-          <w:smallCaps w:val="false"/>
-          <w:color w:val="222222"/>
-          <w:spacing w:val="0"/>
-          <w:position w:val="0"/>
-          <w:sz w:val="24"/>
-          <w:sz w:val="24"/>
-          <w:u w:val="none"/>
-          <w:vertAlign w:val="baseline"/>
-        </w:rPr>
-        <w:t xml:space="preserve"> </w:t>
-      </w:r>
-      <w:r>
-        <w:rPr>
-          <w:b/>
-          <w:bCs/>
-          <w:i w:val="false"/>
-          <w:iCs w:val="false"/>
-          <w:caps w:val="false"/>
-          <w:smallCaps w:val="false"/>
-          <w:color w:val="222222"/>
-          <w:spacing w:val="0"/>
-          <w:position w:val="0"/>
-          <w:sz w:val="24"/>
-          <w:sz w:val="24"/>
-          <w:u w:val="none"/>
-          <w:vertAlign w:val="baseline"/>
-        </w:rPr>
-        <w:t>UI</w:t>
-      </w:r>
-      <w:r>
-        <w:rPr>
-          <w:i w:val="false"/>
-          <w:iCs w:val="false"/>
-          <w:caps w:val="false"/>
-          <w:smallCaps w:val="false"/>
-          <w:color w:val="222222"/>
-          <w:spacing w:val="0"/>
-          <w:position w:val="0"/>
-          <w:sz w:val="24"/>
-          <w:sz w:val="24"/>
-          <w:u w:val="none"/>
-          <w:vertAlign w:val="baseline"/>
-        </w:rPr>
-        <w:t xml:space="preserve">) são responsáveis por gerir toda a interface com o utilizador (tratamento de erros de input, output do resultado dos algorítmos, seleção dos grafos sobre os quais operar, ...), implementando um sistema de menus hierárquico. É também neste módulo que se encontra o </w:t>
-      </w:r>
-      <w:r>
-        <w:rPr>
-          <w:i/>
-          <w:iCs/>
-          <w:caps w:val="false"/>
-          <w:smallCaps w:val="false"/>
-          <w:color w:val="222222"/>
-          <w:spacing w:val="0"/>
-          <w:position w:val="0"/>
-          <w:sz w:val="24"/>
-          <w:sz w:val="24"/>
-          <w:u w:val="none"/>
-          <w:vertAlign w:val="baseline"/>
-        </w:rPr>
-        <w:t>entry-point</w:t>
-      </w:r>
-      <w:r>
-        <w:rPr>
-          <w:i w:val="false"/>
-          <w:iCs w:val="false"/>
-          <w:caps w:val="false"/>
-          <w:smallCaps w:val="false"/>
-          <w:color w:val="222222"/>
-          <w:spacing w:val="0"/>
-          <w:position w:val="0"/>
-          <w:sz w:val="24"/>
-          <w:sz w:val="24"/>
-          <w:u w:val="none"/>
-          <w:vertAlign w:val="baseline"/>
-        </w:rPr>
-        <w:t xml:space="preserve"> da aplicação.</w:t>
-      </w:r>
-    </w:p>
-    <w:p>
-      <w:pPr>
-        <w:pStyle w:val="TextBody"/>
-        <w:jc w:val="both"/>
-        <w:rPr>
-          <w:rFonts w:ascii="Liberation Serif" w:hAnsi="Liberation Serif"/>
-          <w:i w:val="false"/>
-          <w:i w:val="false"/>
-          <w:iCs w:val="false"/>
-          <w:caps w:val="false"/>
-          <w:smallCaps w:val="false"/>
-          <w:color w:val="222222"/>
-          <w:spacing w:val="0"/>
-          <w:position w:val="0"/>
-          <w:sz w:val="24"/>
-          <w:sz w:val="24"/>
-          <w:u w:val="none"/>
-          <w:vertAlign w:val="baseline"/>
-        </w:rPr>
-      </w:pPr>
-      <w:r>
-        <w:rPr>
-          <w:i w:val="false"/>
-          <w:iCs w:val="false"/>
-          <w:caps w:val="false"/>
-          <w:smallCaps w:val="false"/>
-          <w:color w:val="222222"/>
-          <w:spacing w:val="0"/>
-          <w:position w:val="0"/>
-          <w:sz w:val="24"/>
-          <w:sz w:val="24"/>
+        <w:t>Graph Viewer</w:t>
+      </w:r>
+    </w:p>
+    <w:p>
+      <w:pPr>
+        <w:pStyle w:val="TextBody"/>
+        <w:jc w:val="both"/>
+        <w:rPr/>
+      </w:pPr>
+      <w:r>
+        <w:rPr/>
+        <w:t xml:space="preserve">Este módulo foi-nos fornecido </w:t>
+      </w:r>
+      <w:r>
+        <w:rPr/>
+        <w:t xml:space="preserve">por parte da equipa docente da cadeira e é responsável por tornar possível a visualização gráfica dos grafos manipulados pelo programa. </w:t>
+      </w:r>
+    </w:p>
+    <w:p>
+      <w:pPr>
+        <w:pStyle w:val="TextBody"/>
+        <w:jc w:val="both"/>
+        <w:rPr>
+          <w:b/>
+          <w:b/>
+          <w:bCs/>
+          <w:i w:val="false"/>
+          <w:i w:val="false"/>
+          <w:iCs w:val="false"/>
+          <w:caps w:val="false"/>
+          <w:smallCaps w:val="false"/>
+          <w:color w:val="222222"/>
+          <w:spacing w:val="0"/>
+          <w:position w:val="0"/>
+          <w:sz w:val="24"/>
+          <w:sz w:val="24"/>
+          <w:szCs w:val="24"/>
+          <w:u w:val="none"/>
+          <w:vertAlign w:val="baseline"/>
+        </w:rPr>
+      </w:pPr>
+      <w:r>
+        <w:rPr>
+          <w:b/>
+          <w:bCs/>
+          <w:i w:val="false"/>
+          <w:iCs w:val="false"/>
+          <w:caps w:val="false"/>
+          <w:smallCaps w:val="false"/>
+          <w:color w:val="222222"/>
+          <w:spacing w:val="0"/>
+          <w:position w:val="0"/>
+          <w:sz w:val="24"/>
+          <w:sz w:val="24"/>
+          <w:szCs w:val="24"/>
           <w:u w:val="none"/>
           <w:vertAlign w:val="baseline"/>
         </w:rPr>
@@ -6204,6 +6036,247 @@
           <w:numId w:val="7"/>
         </w:numPr>
         <w:ind w:left="0" w:hanging="0"/>
+        <w:jc w:val="both"/>
+        <w:rPr>
+          <w:rFonts w:ascii="Liberation Serif" w:hAnsi="Liberation Serif"/>
+        </w:rPr>
+      </w:pPr>
+      <w:bookmarkStart w:id="17" w:name="__RefHeading___Toc1124_2654923"/>
+      <w:bookmarkEnd w:id="17"/>
+      <w:r>
+        <w:rPr>
+          <w:rFonts w:ascii="Liberation Serif" w:hAnsi="Liberation Serif"/>
+          <w:b/>
+          <w:bCs/>
+          <w:i w:val="false"/>
+          <w:iCs w:val="false"/>
+          <w:caps w:val="false"/>
+          <w:smallCaps w:val="false"/>
+          <w:color w:val="222222"/>
+          <w:spacing w:val="0"/>
+          <w:position w:val="0"/>
+          <w:sz w:val="32"/>
+          <w:sz w:val="32"/>
+          <w:szCs w:val="24"/>
+          <w:u w:val="none"/>
+          <w:vertAlign w:val="baseline"/>
+        </w:rPr>
+        <w:t>User Interface</w:t>
+      </w:r>
+    </w:p>
+    <w:p>
+      <w:pPr>
+        <w:pStyle w:val="TextBody"/>
+        <w:jc w:val="both"/>
+        <w:rPr>
+          <w:rFonts w:ascii="Liberation Serif" w:hAnsi="Liberation Serif"/>
+          <w:i w:val="false"/>
+          <w:i w:val="false"/>
+          <w:iCs w:val="false"/>
+          <w:caps w:val="false"/>
+          <w:smallCaps w:val="false"/>
+          <w:color w:val="222222"/>
+          <w:spacing w:val="0"/>
+          <w:position w:val="0"/>
+          <w:sz w:val="24"/>
+          <w:sz w:val="24"/>
+          <w:u w:val="none"/>
+          <w:vertAlign w:val="baseline"/>
+        </w:rPr>
+      </w:pPr>
+      <w:r>
+        <w:rPr>
+          <w:i w:val="false"/>
+          <w:iCs w:val="false"/>
+          <w:caps w:val="false"/>
+          <w:smallCaps w:val="false"/>
+          <w:color w:val="222222"/>
+          <w:spacing w:val="0"/>
+          <w:position w:val="0"/>
+          <w:sz w:val="24"/>
+          <w:sz w:val="24"/>
+          <w:u w:val="none"/>
+          <w:vertAlign w:val="baseline"/>
+        </w:rPr>
+        <w:t xml:space="preserve">Apesar de não se tratar de uma classe, os ficheiros do módulo </w:t>
+      </w:r>
+      <w:r>
+        <w:rPr>
+          <w:b/>
+          <w:bCs/>
+          <w:i w:val="false"/>
+          <w:iCs w:val="false"/>
+          <w:caps w:val="false"/>
+          <w:smallCaps w:val="false"/>
+          <w:color w:val="222222"/>
+          <w:spacing w:val="0"/>
+          <w:position w:val="0"/>
+          <w:sz w:val="24"/>
+          <w:sz w:val="24"/>
+          <w:u w:val="none"/>
+          <w:vertAlign w:val="baseline"/>
+        </w:rPr>
+        <w:t>UI</w:t>
+      </w:r>
+      <w:r>
+        <w:rPr>
+          <w:i w:val="false"/>
+          <w:iCs w:val="false"/>
+          <w:caps w:val="false"/>
+          <w:smallCaps w:val="false"/>
+          <w:color w:val="222222"/>
+          <w:spacing w:val="0"/>
+          <w:position w:val="0"/>
+          <w:sz w:val="24"/>
+          <w:sz w:val="24"/>
+          <w:u w:val="none"/>
+          <w:vertAlign w:val="baseline"/>
+        </w:rPr>
+        <w:t xml:space="preserve"> (UI.cpp e UI.h, onde está declarado o </w:t>
+      </w:r>
+      <w:r>
+        <w:rPr>
+          <w:i/>
+          <w:iCs/>
+          <w:caps w:val="false"/>
+          <w:smallCaps w:val="false"/>
+          <w:color w:val="222222"/>
+          <w:spacing w:val="0"/>
+          <w:position w:val="0"/>
+          <w:sz w:val="24"/>
+          <w:sz w:val="24"/>
+          <w:u w:val="none"/>
+          <w:vertAlign w:val="baseline"/>
+        </w:rPr>
+        <w:t>namespace</w:t>
+      </w:r>
+      <w:r>
+        <w:rPr>
+          <w:i w:val="false"/>
+          <w:iCs w:val="false"/>
+          <w:caps w:val="false"/>
+          <w:smallCaps w:val="false"/>
+          <w:color w:val="222222"/>
+          <w:spacing w:val="0"/>
+          <w:position w:val="0"/>
+          <w:sz w:val="24"/>
+          <w:sz w:val="24"/>
+          <w:u w:val="none"/>
+          <w:vertAlign w:val="baseline"/>
+        </w:rPr>
+        <w:t xml:space="preserve"> </w:t>
+      </w:r>
+      <w:r>
+        <w:rPr>
+          <w:b/>
+          <w:bCs/>
+          <w:i w:val="false"/>
+          <w:iCs w:val="false"/>
+          <w:caps w:val="false"/>
+          <w:smallCaps w:val="false"/>
+          <w:color w:val="222222"/>
+          <w:spacing w:val="0"/>
+          <w:position w:val="0"/>
+          <w:sz w:val="24"/>
+          <w:sz w:val="24"/>
+          <w:u w:val="none"/>
+          <w:vertAlign w:val="baseline"/>
+        </w:rPr>
+        <w:t>UI</w:t>
+      </w:r>
+      <w:r>
+        <w:rPr>
+          <w:i w:val="false"/>
+          <w:iCs w:val="false"/>
+          <w:caps w:val="false"/>
+          <w:smallCaps w:val="false"/>
+          <w:color w:val="222222"/>
+          <w:spacing w:val="0"/>
+          <w:position w:val="0"/>
+          <w:sz w:val="24"/>
+          <w:sz w:val="24"/>
+          <w:u w:val="none"/>
+          <w:vertAlign w:val="baseline"/>
+        </w:rPr>
+        <w:t xml:space="preserve">) são responsáveis por gerir toda a interface com o utilizador (tratamento de erros de input, output do resultado dos algorítmos, seleção dos grafos sobre os quais operar, ...), implementando um sistema de menus hierárquico. É também neste módulo que se encontra o </w:t>
+      </w:r>
+      <w:r>
+        <w:rPr>
+          <w:i/>
+          <w:iCs/>
+          <w:caps w:val="false"/>
+          <w:smallCaps w:val="false"/>
+          <w:color w:val="222222"/>
+          <w:spacing w:val="0"/>
+          <w:position w:val="0"/>
+          <w:sz w:val="24"/>
+          <w:sz w:val="24"/>
+          <w:u w:val="none"/>
+          <w:vertAlign w:val="baseline"/>
+        </w:rPr>
+        <w:t>entry-point</w:t>
+      </w:r>
+      <w:r>
+        <w:rPr>
+          <w:i w:val="false"/>
+          <w:iCs w:val="false"/>
+          <w:caps w:val="false"/>
+          <w:smallCaps w:val="false"/>
+          <w:color w:val="222222"/>
+          <w:spacing w:val="0"/>
+          <w:position w:val="0"/>
+          <w:sz w:val="24"/>
+          <w:sz w:val="24"/>
+          <w:u w:val="none"/>
+          <w:vertAlign w:val="baseline"/>
+        </w:rPr>
+        <w:t xml:space="preserve"> da aplicação.</w:t>
+      </w:r>
+    </w:p>
+    <w:p>
+      <w:pPr>
+        <w:pStyle w:val="TextBody"/>
+        <w:jc w:val="both"/>
+        <w:rPr>
+          <w:rFonts w:ascii="Liberation Serif" w:hAnsi="Liberation Serif"/>
+          <w:i w:val="false"/>
+          <w:i w:val="false"/>
+          <w:iCs w:val="false"/>
+          <w:caps w:val="false"/>
+          <w:smallCaps w:val="false"/>
+          <w:color w:val="222222"/>
+          <w:spacing w:val="0"/>
+          <w:position w:val="0"/>
+          <w:sz w:val="24"/>
+          <w:sz w:val="24"/>
+          <w:u w:val="none"/>
+          <w:vertAlign w:val="baseline"/>
+        </w:rPr>
+      </w:pPr>
+      <w:r>
+        <w:rPr>
+          <w:i w:val="false"/>
+          <w:iCs w:val="false"/>
+          <w:caps w:val="false"/>
+          <w:smallCaps w:val="false"/>
+          <w:color w:val="222222"/>
+          <w:spacing w:val="0"/>
+          <w:position w:val="0"/>
+          <w:sz w:val="24"/>
+          <w:sz w:val="24"/>
+          <w:u w:val="none"/>
+          <w:vertAlign w:val="baseline"/>
+        </w:rPr>
+      </w:r>
+    </w:p>
+    <w:p>
+      <w:pPr>
+        <w:pStyle w:val="Heading2"/>
+        <w:numPr>
+          <w:ilvl w:val="1"/>
+          <w:numId w:val="7"/>
+        </w:numPr>
+        <w:ind w:left="0" w:hanging="0"/>
         <w:rPr>
           <w:rFonts w:ascii="Liberation Serif" w:hAnsi="Liberation Serif"/>
         </w:rPr>
@@ -6232,9 +6305,7 @@
       <w:pPr>
         <w:pStyle w:val="TextBody"/>
         <w:jc w:val="both"/>
-        <w:rPr>
-          <w:rFonts w:ascii="Liberation Serif" w:hAnsi="Liberation Serif"/>
-        </w:rPr>
+        <w:rPr/>
       </w:pPr>
       <w:r>
         <w:rPr>
@@ -6444,6 +6515,108 @@
           <w:vertAlign w:val="baseline"/>
         </w:rPr>
         <w:t>, classe genérica responsável por representar uma exceção.</w:t>
+      </w:r>
+    </w:p>
+    <w:p>
+      <w:pPr>
+        <w:pStyle w:val="TextBody"/>
+        <w:jc w:val="both"/>
+        <w:rPr/>
+      </w:pPr>
+      <w:r>
+        <w:rPr>
+          <w:b w:val="false"/>
+          <w:bCs w:val="false"/>
+          <w:i w:val="false"/>
+          <w:iCs w:val="false"/>
+          <w:caps w:val="false"/>
+          <w:smallCaps w:val="false"/>
+          <w:color w:val="222222"/>
+          <w:spacing w:val="0"/>
+          <w:position w:val="0"/>
+          <w:sz w:val="24"/>
+          <w:sz w:val="24"/>
+          <w:szCs w:val="24"/>
+          <w:u w:val="none"/>
+          <w:vertAlign w:val="baseline"/>
+        </w:rPr>
+        <w:t xml:space="preserve">A classe </w:t>
+      </w:r>
+      <w:r>
+        <w:rPr>
+          <w:b/>
+          <w:bCs/>
+          <w:i w:val="false"/>
+          <w:iCs w:val="false"/>
+          <w:caps w:val="false"/>
+          <w:smallCaps w:val="false"/>
+          <w:color w:val="222222"/>
+          <w:spacing w:val="0"/>
+          <w:position w:val="0"/>
+          <w:sz w:val="24"/>
+          <w:sz w:val="24"/>
+          <w:szCs w:val="24"/>
+          <w:u w:val="none"/>
+          <w:vertAlign w:val="baseline"/>
+        </w:rPr>
+        <w:t>mapParser</w:t>
+      </w:r>
+      <w:r>
+        <w:rPr>
+          <w:b w:val="false"/>
+          <w:bCs w:val="false"/>
+          <w:i w:val="false"/>
+          <w:iCs w:val="false"/>
+          <w:caps w:val="false"/>
+          <w:smallCaps w:val="false"/>
+          <w:color w:val="222222"/>
+          <w:spacing w:val="0"/>
+          <w:position w:val="0"/>
+          <w:sz w:val="24"/>
+          <w:sz w:val="24"/>
+          <w:szCs w:val="24"/>
+          <w:u w:val="none"/>
+          <w:vertAlign w:val="baseline"/>
+        </w:rPr>
+        <w:t xml:space="preserve"> é responsável por interpretar um modelo de 3 ficheiros provenientes do </w:t>
+      </w:r>
+      <w:r>
+        <w:rPr>
+          <w:b w:val="false"/>
+          <w:bCs w:val="false"/>
+          <w:i/>
+          <w:iCs/>
+          <w:caps w:val="false"/>
+          <w:smallCaps w:val="false"/>
+          <w:color w:val="222222"/>
+          <w:spacing w:val="0"/>
+          <w:position w:val="0"/>
+          <w:sz w:val="24"/>
+          <w:sz w:val="24"/>
+          <w:szCs w:val="24"/>
+          <w:u w:val="none"/>
+          <w:vertAlign w:val="baseline"/>
+        </w:rPr>
+        <w:t>Open Street Maps</w:t>
+      </w:r>
+      <w:r>
+        <w:rPr>
+          <w:b w:val="false"/>
+          <w:bCs w:val="false"/>
+          <w:i w:val="false"/>
+          <w:iCs w:val="false"/>
+          <w:caps w:val="false"/>
+          <w:smallCaps w:val="false"/>
+          <w:color w:val="222222"/>
+          <w:spacing w:val="0"/>
+          <w:position w:val="0"/>
+          <w:sz w:val="24"/>
+          <w:sz w:val="24"/>
+          <w:szCs w:val="24"/>
+          <w:u w:val="none"/>
+          <w:vertAlign w:val="baseline"/>
+        </w:rPr>
+        <w:t xml:space="preserve"> e retornar um grafo com base na informação lida nos ficheiros.</w:t>
       </w:r>
       <w:r>
         <w:br w:type="page"/>
@@ -7126,14 +7299,7 @@
           <w:b w:val="false"/>
           <w:bCs w:val="false"/>
         </w:rPr>
-        <w:t xml:space="preserve"> original tem por base calcular o melhor caminho entre quaisquer dois vértices do grafo </w:t>
-      </w:r>
-      <w:r>
-        <w:rPr>
-          <w:b w:val="false"/>
-          <w:bCs w:val="false"/>
-        </w:rPr>
-        <w:t xml:space="preserve">e foi introduzido pela primeira vez em 1956 por </w:t>
+        <w:t xml:space="preserve"> original tem por base calcular o melhor caminho entre quaisquer dois vértices do grafo e foi introduzido pela primeira vez em 1956 por </w:t>
       </w:r>
       <w:r>
         <w:rPr>
@@ -7878,16 +8044,7 @@
           <w:i w:val="false"/>
           <w:iCs w:val="false"/>
         </w:rPr>
-        <w:t xml:space="preserve">do Instituto de Investigação de Stanford </w:t>
-      </w:r>
-      <w:r>
-        <w:rPr>
-          <w:b w:val="false"/>
-          <w:bCs w:val="false"/>
-          <w:i w:val="false"/>
-          <w:iCs w:val="false"/>
-        </w:rPr>
-        <w:t>, que consegue alcançar um melhor desempenho devido a uma heurística de otimização para “guiar” na procura do vértice de destino, avançando no sentido de diminuir também a distância atual ao vértice de destino, como é evidenciado no pseudo-código a seguir apresentado:</w:t>
+        <w:t>do Instituto de Investigação de Stanford , que consegue alcançar um melhor desempenho devido a uma heurística de otimização para “guiar” na procura do vértice de destino, avançando no sentido de diminuir também a distância atual ao vértice de destino, como é evidenciado no pseudo-código a seguir apresentado:</w:t>
       </w:r>
     </w:p>
     <w:p>
@@ -10997,17 +11154,7 @@
           <w:iCs w:val="false"/>
           <w:u w:val="none"/>
         </w:rPr>
-        <w:t xml:space="preserve">), </w:t>
-      </w:r>
-      <w:r>
-        <w:rPr>
-          <w:b w:val="false"/>
-          <w:bCs w:val="false"/>
-          <w:i w:val="false"/>
-          <w:iCs w:val="false"/>
-          <w:u w:val="none"/>
-        </w:rPr>
-        <w:t xml:space="preserve">que foi introduzida pela primeira vez por </w:t>
+        <w:t xml:space="preserve">), que foi introduzida pela primeira vez por </w:t>
       </w:r>
       <w:r>
         <w:rPr>
@@ -11027,17 +11174,7 @@
           <w:iCs w:val="false"/>
           <w:u w:val="none"/>
         </w:rPr>
-        <w:t>.</w:t>
-      </w:r>
-      <w:r>
-        <w:rPr>
-          <w:b w:val="false"/>
-          <w:bCs w:val="false"/>
-          <w:i w:val="false"/>
-          <w:iCs w:val="false"/>
-          <w:u w:val="none"/>
-        </w:rPr>
-        <w:t xml:space="preserve"> Esta abordagem do problema é muito conhecida por ser de fácil implementação e por retornar uma resposta rapidamente. No entanto, a solução é muitas vezes de pouca qualidade face à solução ótima. </w:t>
+        <w:t xml:space="preserve">. Esta abordagem do problema é muito conhecida por ser de fácil implementação e por retornar uma resposta rapidamente. No entanto, a solução é muitas vezes de pouca qualidade face à solução ótima. </w:t>
       </w:r>
     </w:p>
     <w:p>
@@ -12547,7 +12684,162 @@
         </w:rPr>
       </w:pPr>
       <w:r>
+        <w:rPr>
+          <w:b w:val="false"/>
+          <w:bCs w:val="false"/>
+          <w:i w:val="false"/>
+          <w:iCs w:val="false"/>
+          <w:caps w:val="false"/>
+          <w:smallCaps w:val="false"/>
+          <w:color w:val="222222"/>
+          <w:spacing w:val="0"/>
+          <w:position w:val="0"/>
+          <w:sz w:val="24"/>
+          <w:sz w:val="24"/>
+          <w:szCs w:val="24"/>
+          <w:u w:val="none"/>
+          <w:vertAlign w:val="baseline"/>
+        </w:rPr>
+      </w:r>
+    </w:p>
+    <w:p>
+      <w:pPr>
+        <w:pStyle w:val="TextBody"/>
+        <w:jc w:val="both"/>
         <w:rPr/>
+      </w:pPr>
+      <w:r>
+        <w:rPr>
+          <w:b w:val="false"/>
+          <w:bCs w:val="false"/>
+          <w:i w:val="false"/>
+          <w:iCs w:val="false"/>
+          <w:caps w:val="false"/>
+          <w:smallCaps w:val="false"/>
+          <w:color w:val="222222"/>
+          <w:spacing w:val="0"/>
+          <w:position w:val="0"/>
+          <w:sz w:val="24"/>
+          <w:sz w:val="24"/>
+          <w:szCs w:val="24"/>
+          <w:u w:val="none"/>
+          <w:vertAlign w:val="baseline"/>
+        </w:rPr>
+        <w:t xml:space="preserve">No entanto, a solução obtida com a heurística previamente explicada pode ser melhorada. Em 1958, </w:t>
+      </w:r>
+      <w:r>
+        <w:rPr>
+          <w:b/>
+          <w:bCs/>
+          <w:i w:val="false"/>
+          <w:iCs w:val="false"/>
+          <w:caps w:val="false"/>
+          <w:smallCaps w:val="false"/>
+          <w:color w:val="222222"/>
+          <w:spacing w:val="0"/>
+          <w:position w:val="0"/>
+          <w:sz w:val="24"/>
+          <w:sz w:val="24"/>
+          <w:szCs w:val="24"/>
+          <w:u w:val="none"/>
+          <w:vertAlign w:val="baseline"/>
+        </w:rPr>
+        <w:t>Croes</w:t>
+      </w:r>
+      <w:r>
+        <w:rPr>
+          <w:b w:val="false"/>
+          <w:bCs w:val="false"/>
+          <w:i w:val="false"/>
+          <w:iCs w:val="false"/>
+          <w:caps w:val="false"/>
+          <w:smallCaps w:val="false"/>
+          <w:color w:val="222222"/>
+          <w:spacing w:val="0"/>
+          <w:position w:val="0"/>
+          <w:sz w:val="24"/>
+          <w:sz w:val="24"/>
+          <w:szCs w:val="24"/>
+          <w:u w:val="none"/>
+          <w:vertAlign w:val="baseline"/>
+        </w:rPr>
+        <w:t xml:space="preserve"> apresentou o algorítmo </w:t>
+      </w:r>
+      <w:r>
+        <w:rPr>
+          <w:b/>
+          <w:bCs/>
+          <w:i w:val="false"/>
+          <w:iCs w:val="false"/>
+          <w:caps w:val="false"/>
+          <w:smallCaps w:val="false"/>
+          <w:color w:val="222222"/>
+          <w:spacing w:val="0"/>
+          <w:position w:val="0"/>
+          <w:sz w:val="24"/>
+          <w:sz w:val="24"/>
+          <w:szCs w:val="24"/>
+          <w:u w:val="none"/>
+          <w:vertAlign w:val="baseline"/>
+        </w:rPr>
+        <w:t>2-Opt</w:t>
+      </w:r>
+      <w:r>
+        <w:rPr>
+          <w:b w:val="false"/>
+          <w:bCs w:val="false"/>
+          <w:i w:val="false"/>
+          <w:iCs w:val="false"/>
+          <w:caps w:val="false"/>
+          <w:smallCaps w:val="false"/>
+          <w:color w:val="222222"/>
+          <w:spacing w:val="0"/>
+          <w:position w:val="0"/>
+          <w:sz w:val="24"/>
+          <w:sz w:val="24"/>
+          <w:szCs w:val="24"/>
+          <w:u w:val="none"/>
+          <w:vertAlign w:val="baseline"/>
+        </w:rPr>
+        <w:t xml:space="preserve"> a fim de resolver o problema do caixeiro viajante </w:t>
+      </w:r>
+      <w:r>
+        <w:rPr>
+          <w:b w:val="false"/>
+          <w:bCs w:val="false"/>
+          <w:i w:val="false"/>
+          <w:iCs w:val="false"/>
+          <w:caps w:val="false"/>
+          <w:smallCaps w:val="false"/>
+          <w:color w:val="222222"/>
+          <w:spacing w:val="0"/>
+          <w:position w:val="0"/>
+          <w:sz w:val="24"/>
+          <w:sz w:val="24"/>
+          <w:szCs w:val="24"/>
+          <w:u w:val="single"/>
+          <w:vertAlign w:val="baseline"/>
+        </w:rPr>
+        <w:t>iterativamente</w:t>
+      </w:r>
+      <w:r>
+        <w:rPr>
+          <w:b w:val="false"/>
+          <w:bCs w:val="false"/>
+          <w:i w:val="false"/>
+          <w:iCs w:val="false"/>
+          <w:caps w:val="false"/>
+          <w:smallCaps w:val="false"/>
+          <w:color w:val="222222"/>
+          <w:spacing w:val="0"/>
+          <w:position w:val="0"/>
+          <w:sz w:val="24"/>
+          <w:sz w:val="24"/>
+          <w:szCs w:val="24"/>
+          <w:u w:val="none"/>
+          <w:vertAlign w:val="baseline"/>
+        </w:rPr>
+        <w:t xml:space="preserve">. </w:t>
       </w:r>
     </w:p>
     <w:p>
@@ -12573,140 +12865,7 @@
           <w:u w:val="none"/>
           <w:vertAlign w:val="baseline"/>
         </w:rPr>
-        <w:t xml:space="preserve">No entanto, a solução obtida com a heurística previamente explicada pode ser melhorada. </w:t>
-      </w:r>
-      <w:r>
-        <w:rPr>
-          <w:b w:val="false"/>
-          <w:bCs w:val="false"/>
-          <w:i w:val="false"/>
-          <w:iCs w:val="false"/>
-          <w:caps w:val="false"/>
-          <w:smallCaps w:val="false"/>
-          <w:color w:val="222222"/>
-          <w:spacing w:val="0"/>
-          <w:position w:val="0"/>
-          <w:sz w:val="24"/>
-          <w:sz w:val="24"/>
-          <w:szCs w:val="24"/>
-          <w:u w:val="none"/>
-          <w:vertAlign w:val="baseline"/>
-        </w:rPr>
-        <w:t xml:space="preserve">Em 1958, </w:t>
-      </w:r>
-      <w:r>
-        <w:rPr>
-          <w:b/>
-          <w:bCs/>
-          <w:i w:val="false"/>
-          <w:iCs w:val="false"/>
-          <w:caps w:val="false"/>
-          <w:smallCaps w:val="false"/>
-          <w:color w:val="222222"/>
-          <w:spacing w:val="0"/>
-          <w:position w:val="0"/>
-          <w:sz w:val="24"/>
-          <w:sz w:val="24"/>
-          <w:szCs w:val="24"/>
-          <w:u w:val="none"/>
-          <w:vertAlign w:val="baseline"/>
-        </w:rPr>
-        <w:t>Croes</w:t>
-      </w:r>
-      <w:r>
-        <w:rPr>
-          <w:b w:val="false"/>
-          <w:bCs w:val="false"/>
-          <w:i w:val="false"/>
-          <w:iCs w:val="false"/>
-          <w:caps w:val="false"/>
-          <w:smallCaps w:val="false"/>
-          <w:color w:val="222222"/>
-          <w:spacing w:val="0"/>
-          <w:position w:val="0"/>
-          <w:sz w:val="24"/>
-          <w:sz w:val="24"/>
-          <w:szCs w:val="24"/>
-          <w:u w:val="none"/>
-          <w:vertAlign w:val="baseline"/>
-        </w:rPr>
-        <w:t xml:space="preserve"> apresentou o algorítmo </w:t>
-      </w:r>
-      <w:r>
-        <w:rPr>
-          <w:b/>
-          <w:bCs/>
-          <w:i w:val="false"/>
-          <w:iCs w:val="false"/>
-          <w:caps w:val="false"/>
-          <w:smallCaps w:val="false"/>
-          <w:color w:val="222222"/>
-          <w:spacing w:val="0"/>
-          <w:position w:val="0"/>
-          <w:sz w:val="24"/>
-          <w:sz w:val="24"/>
-          <w:szCs w:val="24"/>
-          <w:u w:val="none"/>
-          <w:vertAlign w:val="baseline"/>
-        </w:rPr>
-        <w:t>2-Opt</w:t>
-      </w:r>
-      <w:r>
-        <w:rPr>
-          <w:b w:val="false"/>
-          <w:bCs w:val="false"/>
-          <w:i w:val="false"/>
-          <w:iCs w:val="false"/>
-          <w:caps w:val="false"/>
-          <w:smallCaps w:val="false"/>
-          <w:color w:val="222222"/>
-          <w:spacing w:val="0"/>
-          <w:position w:val="0"/>
-          <w:sz w:val="24"/>
-          <w:sz w:val="24"/>
-          <w:szCs w:val="24"/>
-          <w:u w:val="none"/>
-          <w:vertAlign w:val="baseline"/>
-        </w:rPr>
-        <w:t xml:space="preserve"> a fim de resolver o problema do caixeiro viajante </w:t>
-      </w:r>
-      <w:r>
-        <w:rPr>
-          <w:b w:val="false"/>
-          <w:bCs w:val="false"/>
-          <w:i w:val="false"/>
-          <w:iCs w:val="false"/>
-          <w:caps w:val="false"/>
-          <w:smallCaps w:val="false"/>
-          <w:color w:val="222222"/>
-          <w:spacing w:val="0"/>
-          <w:position w:val="0"/>
-          <w:sz w:val="24"/>
-          <w:sz w:val="24"/>
-          <w:szCs w:val="24"/>
-          <w:u w:val="single"/>
-          <w:vertAlign w:val="baseline"/>
-        </w:rPr>
-        <w:t>iterativamente</w:t>
-      </w:r>
-      <w:r>
-        <w:rPr>
-          <w:b w:val="false"/>
-          <w:bCs w:val="false"/>
-          <w:i w:val="false"/>
-          <w:iCs w:val="false"/>
-          <w:caps w:val="false"/>
-          <w:smallCaps w:val="false"/>
-          <w:color w:val="222222"/>
-          <w:spacing w:val="0"/>
-          <w:position w:val="0"/>
-          <w:sz w:val="24"/>
-          <w:sz w:val="24"/>
-          <w:szCs w:val="24"/>
-          <w:u w:val="none"/>
-          <w:vertAlign w:val="baseline"/>
-        </w:rPr>
-        <w:t xml:space="preserve">. </w:t>
+        <w:t>Este algorítmo, ao contrário de todos os algorítmos discutidos previamente, parte de uma solução inicial (seja esta solução aleatória ou, idealmente, calculada com um algorítmo leve e rápido como a heurística de vizinho mais próximo) e, iterativamente, realiza modificações sobre essa solução de forma a tentar obter uma solução melhor.</w:t>
       </w:r>
     </w:p>
     <w:p>
@@ -12732,7 +12891,7 @@
           <w:u w:val="none"/>
           <w:vertAlign w:val="baseline"/>
         </w:rPr>
-        <w:t>Este algorítmo, ao contrário de todos os algorítmos discutidos previamente, parte de uma solução inicial (seja esta solução aleatória ou, idealmente, calculada com um algorítmo leve e rápido como a heurística de vizinho mais próximo) e, iterativamente, realiza modificações sobre essa solução de forma a tentar obter uma solução melhor.</w:t>
+        <w:t>Este algorítmo é conhecido por ser de fácil implementação, rápido e por realizar uma otimização relativamente boa com pouco trabalho computacional.</w:t>
       </w:r>
     </w:p>
     <w:p>
@@ -12758,7 +12917,7 @@
           <w:u w:val="none"/>
           <w:vertAlign w:val="baseline"/>
         </w:rPr>
-        <w:t>Este algorítmo é conhecido por ser de fácil implementação, rápido e por realizar uma otimização relativamente boa com pouco trabalho computacional.</w:t>
+        <w:t>A ideia principal do algorítmo é de eliminar rotas no percurso que se cruzem entre si e reordena-las de forma a que não o façam. No entanto, podem ser realizadas mais permutações na tentativa de encontrar uma melhor solução.</w:t>
       </w:r>
     </w:p>
     <w:p>
@@ -12784,32 +12943,6 @@
           <w:u w:val="none"/>
           <w:vertAlign w:val="baseline"/>
         </w:rPr>
-        <w:t>A ideia principal do algorítmo é de eliminar rotas no percurso que se cruzem entre si e reordena-las de forma a que não o façam. No entanto, podem ser realizadas mais permutações na tentativa de encontrar uma melhor solução.</w:t>
-      </w:r>
-    </w:p>
-    <w:p>
-      <w:pPr>
-        <w:pStyle w:val="TextBody"/>
-        <w:jc w:val="both"/>
-        <w:rPr/>
-      </w:pPr>
-      <w:r>
-        <w:rPr>
-          <w:b w:val="false"/>
-          <w:bCs w:val="false"/>
-          <w:i w:val="false"/>
-          <w:iCs w:val="false"/>
-          <w:caps w:val="false"/>
-          <w:smallCaps w:val="false"/>
-          <w:color w:val="222222"/>
-          <w:spacing w:val="0"/>
-          <w:position w:val="0"/>
-          <w:sz w:val="24"/>
-          <w:sz w:val="24"/>
-          <w:szCs w:val="24"/>
-          <w:u w:val="none"/>
-          <w:vertAlign w:val="baseline"/>
-        </w:rPr>
         <w:t>O pseudo-código com o funcionamento mais detalhado deste algorítmo encontra-se a seguir:</w:t>
       </w:r>
     </w:p>
@@ -12838,7 +12971,22 @@
         </w:rPr>
       </w:pPr>
       <w:r>
-        <w:rPr/>
+        <w:rPr>
+          <w:b w:val="false"/>
+          <w:bCs w:val="false"/>
+          <w:i w:val="false"/>
+          <w:iCs w:val="false"/>
+          <w:caps w:val="false"/>
+          <w:smallCaps w:val="false"/>
+          <w:color w:val="222222"/>
+          <w:spacing w:val="0"/>
+          <w:position w:val="0"/>
+          <w:sz w:val="24"/>
+          <w:sz w:val="24"/>
+          <w:szCs w:val="24"/>
+          <w:u w:val="none"/>
+          <w:vertAlign w:val="baseline"/>
+        </w:rPr>
         <w:drawing>
           <wp:anchor behindDoc="0" distT="0" distB="0" distL="0" distR="0" simplePos="0" locked="0" layoutInCell="1" allowOverlap="1" relativeHeight="14">
             <wp:simplePos x="0" y="0"/>
@@ -12914,7 +13062,22 @@
         </w:rPr>
       </w:pPr>
       <w:r>
-        <w:rPr/>
+        <w:rPr>
+          <w:b w:val="false"/>
+          <w:bCs w:val="false"/>
+          <w:i w:val="false"/>
+          <w:iCs w:val="false"/>
+          <w:caps w:val="false"/>
+          <w:smallCaps w:val="false"/>
+          <w:color w:val="222222"/>
+          <w:spacing w:val="0"/>
+          <w:position w:val="0"/>
+          <w:sz w:val="24"/>
+          <w:sz w:val="24"/>
+          <w:szCs w:val="24"/>
+          <w:u w:val="none"/>
+          <w:vertAlign w:val="baseline"/>
+        </w:rPr>
         <w:drawing>
           <wp:anchor behindDoc="0" distT="0" distB="0" distL="0" distR="0" simplePos="0" locked="0" layoutInCell="1" allowOverlap="1" relativeHeight="15">
             <wp:simplePos x="0" y="0"/>
@@ -16713,13 +16876,7 @@
         <w:rPr>
           <w:color w:val="1C1C1C"/>
         </w:rPr>
-        <w:t xml:space="preserve">Besan A. AlSalibi, Marzieh Babaeian Jelodar and Ibrahim Venkat - </w:t>
-      </w:r>
-      <w:r>
-        <w:rPr>
-          <w:color w:val="1C1C1C"/>
-        </w:rPr>
-        <w:t xml:space="preserve">A Comparative Study between the Nearest Neighbor and Genetic Algorithms: A revisit to the Traveling Salesman Problem, </w:t>
+        <w:t xml:space="preserve">Besan A. AlSalibi, Marzieh Babaeian Jelodar and Ibrahim Venkat - A Comparative Study between the Nearest Neighbor and Genetic Algorithms: A revisit to the Traveling Salesman Problem, </w:t>
       </w:r>
       <w:hyperlink r:id="rId29">
         <w:r>
@@ -21406,6 +21563,329 @@
       <w:rFonts w:cs="OpenSymbol"/>
     </w:rPr>
   </w:style>
+  <w:style w:type="character" w:styleId="ListLabel424">
+    <w:name w:val="ListLabel 424"/>
+    <w:qFormat/>
+    <w:rPr>
+      <w:rFonts w:ascii="Liberation Serif" w:hAnsi="Liberation Serif" w:cs="OpenSymbol"/>
+      <w:b/>
+    </w:rPr>
+  </w:style>
+  <w:style w:type="character" w:styleId="ListLabel425">
+    <w:name w:val="ListLabel 425"/>
+    <w:qFormat/>
+    <w:rPr>
+      <w:rFonts w:ascii="Liberation Serif" w:hAnsi="Liberation Serif" w:cs="OpenSymbol"/>
+    </w:rPr>
+  </w:style>
+  <w:style w:type="character" w:styleId="ListLabel426">
+    <w:name w:val="ListLabel 426"/>
+    <w:qFormat/>
+    <w:rPr>
+      <w:rFonts w:cs="OpenSymbol"/>
+    </w:rPr>
+  </w:style>
+  <w:style w:type="character" w:styleId="ListLabel427">
+    <w:name w:val="ListLabel 427"/>
+    <w:qFormat/>
+    <w:rPr>
+      <w:rFonts w:cs="OpenSymbol"/>
+    </w:rPr>
+  </w:style>
+  <w:style w:type="character" w:styleId="ListLabel428">
+    <w:name w:val="ListLabel 428"/>
+    <w:qFormat/>
+    <w:rPr>
+      <w:rFonts w:cs="OpenSymbol"/>
+    </w:rPr>
+  </w:style>
+  <w:style w:type="character" w:styleId="ListLabel429">
+    <w:name w:val="ListLabel 429"/>
+    <w:qFormat/>
+    <w:rPr>
+      <w:rFonts w:cs="OpenSymbol"/>
+    </w:rPr>
+  </w:style>
+  <w:style w:type="character" w:styleId="ListLabel430">
+    <w:name w:val="ListLabel 430"/>
+    <w:qFormat/>
+    <w:rPr>
+      <w:rFonts w:cs="OpenSymbol"/>
+    </w:rPr>
+  </w:style>
+  <w:style w:type="character" w:styleId="ListLabel431">
+    <w:name w:val="ListLabel 431"/>
+    <w:qFormat/>
+    <w:rPr>
+      <w:rFonts w:cs="OpenSymbol"/>
+    </w:rPr>
+  </w:style>
+  <w:style w:type="character" w:styleId="ListLabel432">
+    <w:name w:val="ListLabel 432"/>
+    <w:qFormat/>
+    <w:rPr>
+      <w:rFonts w:cs="OpenSymbol"/>
+    </w:rPr>
+  </w:style>
+  <w:style w:type="character" w:styleId="ListLabel433">
+    <w:name w:val="ListLabel 433"/>
+    <w:qFormat/>
+    <w:rPr>
+      <w:rFonts w:ascii="Liberation Serif" w:hAnsi="Liberation Serif" w:cs="OpenSymbol"/>
+    </w:rPr>
+  </w:style>
+  <w:style w:type="character" w:styleId="ListLabel434">
+    <w:name w:val="ListLabel 434"/>
+    <w:qFormat/>
+    <w:rPr>
+      <w:rFonts w:cs="OpenSymbol"/>
+    </w:rPr>
+  </w:style>
+  <w:style w:type="character" w:styleId="ListLabel435">
+    <w:name w:val="ListLabel 435"/>
+    <w:qFormat/>
+    <w:rPr>
+      <w:rFonts w:cs="OpenSymbol"/>
+    </w:rPr>
+  </w:style>
+  <w:style w:type="character" w:styleId="ListLabel436">
+    <w:name w:val="ListLabel 436"/>
+    <w:qFormat/>
+    <w:rPr>
+      <w:rFonts w:cs="OpenSymbol"/>
+    </w:rPr>
+  </w:style>
+  <w:style w:type="character" w:styleId="ListLabel437">
+    <w:name w:val="ListLabel 437"/>
+    <w:qFormat/>
+    <w:rPr>
+      <w:rFonts w:cs="OpenSymbol"/>
+    </w:rPr>
+  </w:style>
+  <w:style w:type="character" w:styleId="ListLabel438">
+    <w:name w:val="ListLabel 438"/>
+    <w:qFormat/>
+    <w:rPr>
+      <w:rFonts w:cs="OpenSymbol"/>
+    </w:rPr>
+  </w:style>
+  <w:style w:type="character" w:styleId="ListLabel439">
+    <w:name w:val="ListLabel 439"/>
+    <w:qFormat/>
+    <w:rPr>
+      <w:rFonts w:cs="OpenSymbol"/>
+    </w:rPr>
+  </w:style>
+  <w:style w:type="character" w:styleId="ListLabel440">
+    <w:name w:val="ListLabel 440"/>
+    <w:qFormat/>
+    <w:rPr>
+      <w:rFonts w:cs="OpenSymbol"/>
+    </w:rPr>
+  </w:style>
+  <w:style w:type="character" w:styleId="ListLabel441">
+    <w:name w:val="ListLabel 441"/>
+    <w:qFormat/>
+    <w:rPr>
+      <w:rFonts w:cs="OpenSymbol"/>
+    </w:rPr>
+  </w:style>
+  <w:style w:type="character" w:styleId="ListLabel442">
+    <w:name w:val="ListLabel 442"/>
+    <w:qFormat/>
+    <w:rPr>
+      <w:rFonts w:cs="OpenSymbol"/>
+      <w:sz w:val="24"/>
+    </w:rPr>
+  </w:style>
+  <w:style w:type="character" w:styleId="ListLabel443">
+    <w:name w:val="ListLabel 443"/>
+    <w:qFormat/>
+    <w:rPr>
+      <w:rFonts w:cs="OpenSymbol"/>
+    </w:rPr>
+  </w:style>
+  <w:style w:type="character" w:styleId="ListLabel444">
+    <w:name w:val="ListLabel 444"/>
+    <w:qFormat/>
+    <w:rPr>
+      <w:rFonts w:cs="OpenSymbol"/>
+    </w:rPr>
+  </w:style>
+  <w:style w:type="character" w:styleId="ListLabel445">
+    <w:name w:val="ListLabel 445"/>
+    <w:qFormat/>
+    <w:rPr>
+      <w:rFonts w:cs="OpenSymbol"/>
+    </w:rPr>
+  </w:style>
+  <w:style w:type="character" w:styleId="ListLabel446">
+    <w:name w:val="ListLabel 446"/>
+    <w:qFormat/>
+    <w:rPr>
+      <w:rFonts w:cs="OpenSymbol"/>
+    </w:rPr>
+  </w:style>
+  <w:style w:type="character" w:styleId="ListLabel447">
+    <w:name w:val="ListLabel 447"/>
+    <w:qFormat/>
+    <w:rPr>
+      <w:rFonts w:cs="OpenSymbol"/>
+    </w:rPr>
+  </w:style>
+  <w:style w:type="character" w:styleId="ListLabel448">
+    <w:name w:val="ListLabel 448"/>
+    <w:qFormat/>
+    <w:rPr>
+      <w:rFonts w:cs="OpenSymbol"/>
+    </w:rPr>
+  </w:style>
+  <w:style w:type="character" w:styleId="ListLabel449">
+    <w:name w:val="ListLabel 449"/>
+    <w:qFormat/>
+    <w:rPr>
+      <w:rFonts w:cs="OpenSymbol"/>
+    </w:rPr>
+  </w:style>
+  <w:style w:type="character" w:styleId="ListLabel450">
+    <w:name w:val="ListLabel 450"/>
+    <w:qFormat/>
+    <w:rPr>
+      <w:rFonts w:cs="OpenSymbol"/>
+    </w:rPr>
+  </w:style>
+  <w:style w:type="character" w:styleId="ListLabel451">
+    <w:name w:val="ListLabel 451"/>
+    <w:qFormat/>
+    <w:rPr>
+      <w:rFonts w:ascii="Liberation Serif" w:hAnsi="Liberation Serif" w:cs="OpenSymbol"/>
+    </w:rPr>
+  </w:style>
+  <w:style w:type="character" w:styleId="ListLabel452">
+    <w:name w:val="ListLabel 452"/>
+    <w:qFormat/>
+    <w:rPr>
+      <w:rFonts w:cs="OpenSymbol"/>
+    </w:rPr>
+  </w:style>
+  <w:style w:type="character" w:styleId="ListLabel453">
+    <w:name w:val="ListLabel 453"/>
+    <w:qFormat/>
+    <w:rPr>
+      <w:rFonts w:cs="OpenSymbol"/>
+    </w:rPr>
+  </w:style>
+  <w:style w:type="character" w:styleId="ListLabel454">
+    <w:name w:val="ListLabel 454"/>
+    <w:qFormat/>
+    <w:rPr>
+      <w:rFonts w:cs="OpenSymbol"/>
+    </w:rPr>
+  </w:style>
+  <w:style w:type="character" w:styleId="ListLabel455">
+    <w:name w:val="ListLabel 455"/>
+    <w:qFormat/>
+    <w:rPr>
+      <w:rFonts w:cs="OpenSymbol"/>
+    </w:rPr>
+  </w:style>
+  <w:style w:type="character" w:styleId="ListLabel456">
+    <w:name w:val="ListLabel 456"/>
+    <w:qFormat/>
+    <w:rPr>
+      <w:rFonts w:cs="OpenSymbol"/>
+    </w:rPr>
+  </w:style>
+  <w:style w:type="character" w:styleId="ListLabel457">
+    <w:name w:val="ListLabel 457"/>
+    <w:qFormat/>
+    <w:rPr>
+      <w:rFonts w:cs="OpenSymbol"/>
+    </w:rPr>
+  </w:style>
+  <w:style w:type="character" w:styleId="ListLabel458">
+    <w:name w:val="ListLabel 458"/>
+    <w:qFormat/>
+    <w:rPr>
+      <w:rFonts w:cs="OpenSymbol"/>
+    </w:rPr>
+  </w:style>
+  <w:style w:type="character" w:styleId="ListLabel459">
+    <w:name w:val="ListLabel 459"/>
+    <w:qFormat/>
+    <w:rPr>
+      <w:rFonts w:cs="OpenSymbol"/>
+    </w:rPr>
+  </w:style>
+  <w:style w:type="character" w:styleId="ListLabel460">
+    <w:name w:val="ListLabel 460"/>
+    <w:qFormat/>
+    <w:rPr>
+      <w:rFonts w:ascii="Liberation Serif" w:hAnsi="Liberation Serif" w:cs="OpenSymbol"/>
+      <w:b w:val="false"/>
+      <w:sz w:val="24"/>
+    </w:rPr>
+  </w:style>
+  <w:style w:type="character" w:styleId="ListLabel461">
+    <w:name w:val="ListLabel 461"/>
+    <w:qFormat/>
+    <w:rPr>
+      <w:rFonts w:ascii="Liberation Serif" w:hAnsi="Liberation Serif" w:cs="OpenSymbol"/>
+      <w:b/>
+      <w:sz w:val="24"/>
+    </w:rPr>
+  </w:style>
+  <w:style w:type="character" w:styleId="ListLabel462">
+    <w:name w:val="ListLabel 462"/>
+    <w:qFormat/>
+    <w:rPr>
+      <w:rFonts w:ascii="Liberation Serif" w:hAnsi="Liberation Serif" w:cs="OpenSymbol"/>
+      <w:b/>
+      <w:sz w:val="24"/>
+    </w:rPr>
+  </w:style>
+  <w:style w:type="character" w:styleId="ListLabel463">
+    <w:name w:val="ListLabel 463"/>
+    <w:qFormat/>
+    <w:rPr>
+      <w:rFonts w:cs="OpenSymbol"/>
+    </w:rPr>
+  </w:style>
+  <w:style w:type="character" w:styleId="ListLabel464">
+    <w:name w:val="ListLabel 464"/>
+    <w:qFormat/>
+    <w:rPr>
+      <w:rFonts w:cs="OpenSymbol"/>
+    </w:rPr>
+  </w:style>
+  <w:style w:type="character" w:styleId="ListLabel465">
+    <w:name w:val="ListLabel 465"/>
+    <w:qFormat/>
+    <w:rPr>
+      <w:rFonts w:cs="OpenSymbol"/>
+    </w:rPr>
+  </w:style>
+  <w:style w:type="character" w:styleId="ListLabel466">
+    <w:name w:val="ListLabel 466"/>
+    <w:qFormat/>
+    <w:rPr>
+      <w:rFonts w:cs="OpenSymbol"/>
+    </w:rPr>
+  </w:style>
+  <w:style w:type="character" w:styleId="ListLabel467">
+    <w:name w:val="ListLabel 467"/>
+    <w:qFormat/>
+    <w:rPr>
+      <w:rFonts w:cs="OpenSymbol"/>
+    </w:rPr>
+  </w:style>
+  <w:style w:type="character" w:styleId="ListLabel468">
+    <w:name w:val="ListLabel 468"/>
+    <w:qFormat/>
+    <w:rPr>
+      <w:rFonts w:cs="OpenSymbol"/>
+    </w:rPr>
+  </w:style>
   <w:style w:type="paragraph" w:styleId="Heading">
     <w:name w:val="Heading"/>
     <w:basedOn w:val="Normal"/>

</xml_diff>

<commit_message>
Updated Report with Bi-Directional A*
</commit_message>
<xml_diff>
--- a/Report.docx
+++ b/Report.docx
@@ -1202,7 +1202,7 @@
           </w:rPr>
           <w:t>Iteração 3.2: Passar por todos os POIs por uma qualquer ordem</w:t>
           <w:tab/>
-          <w:t>23</w:t>
+          <w:t>24</w:t>
         </w:r>
       </w:hyperlink>
     </w:p>
@@ -1221,7 +1221,7 @@
           </w:rPr>
           <w:t>Casos de Utilização</w:t>
           <w:tab/>
-          <w:t>28</w:t>
+          <w:t>29</w:t>
         </w:r>
       </w:hyperlink>
     </w:p>
@@ -1240,7 +1240,7 @@
           </w:rPr>
           <w:t>Dificuldades encontradas no desenvolvimento do Trabalho</w:t>
           <w:tab/>
-          <w:t>30</w:t>
+          <w:t>31</w:t>
         </w:r>
       </w:hyperlink>
     </w:p>
@@ -1259,7 +1259,7 @@
           </w:rPr>
           <w:t>Conclusões</w:t>
           <w:tab/>
-          <w:t>31</w:t>
+          <w:t>32</w:t>
         </w:r>
       </w:hyperlink>
     </w:p>
@@ -1278,7 +1278,7 @@
           </w:rPr>
           <w:t>Glossário</w:t>
           <w:tab/>
-          <w:t>33</w:t>
+          <w:t>34</w:t>
         </w:r>
       </w:hyperlink>
     </w:p>
@@ -1297,7 +1297,7 @@
           </w:rPr>
           <w:t>Bibliografia e outras Fontes de Referência</w:t>
           <w:tab/>
-          <w:t>35</w:t>
+          <w:t>36</w:t>
         </w:r>
       </w:hyperlink>
       <w:r>
@@ -12914,26 +12914,7 @@
         <w:pStyle w:val="TextBody"/>
         <w:spacing w:before="0" w:after="0"/>
         <w:jc w:val="both"/>
-        <w:rPr>
-          <w:rFonts w:ascii="Liberation Serif" w:hAnsi="Liberation Serif"/>
-          <w:b w:val="false"/>
-          <w:b w:val="false"/>
-          <w:bCs w:val="false"/>
-          <w:i w:val="false"/>
-          <w:i w:val="false"/>
-          <w:iCs w:val="false"/>
-          <w:caps w:val="false"/>
-          <w:smallCaps w:val="false"/>
-          <w:strike w:val="false"/>
-          <w:dstrike w:val="false"/>
-          <w:color w:val="222222"/>
-          <w:spacing w:val="0"/>
-          <w:sz w:val="24"/>
-          <w:szCs w:val="24"/>
-          <w:highlight w:val="white"/>
-          <w:u w:val="none"/>
-          <w:effect w:val="none"/>
-        </w:rPr>
+        <w:rPr/>
       </w:pPr>
       <w:r>
         <w:rPr>
@@ -12958,6 +12939,249 @@
           <w:vertAlign w:val="baseline"/>
         </w:rPr>
         <w:t>É de salientar que o desvio associado a visitar este posto de gasolina é devido às estradas em frente ao Hospital de São João serem vias de um único sentido, assim como grande parte das estradas na zona da Asprela. Por este motivo, a maior parte das arestas associadas ao grafo que representa esta zona são unidirecionais.</w:t>
+      </w:r>
+      <w:r>
+        <w:br w:type="page"/>
+      </w:r>
+    </w:p>
+    <w:p>
+      <w:pPr>
+        <w:pStyle w:val="TextBody"/>
+        <w:spacing w:before="171" w:after="171"/>
+        <w:jc w:val="both"/>
+        <w:rPr/>
+      </w:pPr>
+      <w:r>
+        <w:rPr>
+          <w:rStyle w:val="InternetLink"/>
+          <w:b w:val="false"/>
+          <w:bCs w:val="false"/>
+          <w:i w:val="false"/>
+          <w:iCs w:val="false"/>
+          <w:caps w:val="false"/>
+          <w:smallCaps w:val="false"/>
+          <w:strike w:val="false"/>
+          <w:dstrike w:val="false"/>
+          <w:color w:val="222222"/>
+          <w:spacing w:val="0"/>
+          <w:position w:val="0"/>
+          <w:sz w:val="24"/>
+          <w:sz w:val="24"/>
+          <w:szCs w:val="24"/>
+          <w:highlight w:val="white"/>
+          <w:u w:val="none"/>
+          <w:effect w:val="none"/>
+          <w:vertAlign w:val="baseline"/>
+        </w:rPr>
+        <w:t xml:space="preserve">Para obter um melhor desempenho temporal, procedeu-se de seguida à implementação do algoritmo </w:t>
+      </w:r>
+      <w:r>
+        <w:rPr>
+          <w:rStyle w:val="InternetLink"/>
+          <w:b/>
+          <w:bCs/>
+          <w:i w:val="false"/>
+          <w:iCs w:val="false"/>
+          <w:caps w:val="false"/>
+          <w:smallCaps w:val="false"/>
+          <w:strike w:val="false"/>
+          <w:dstrike w:val="false"/>
+          <w:color w:val="222222"/>
+          <w:spacing w:val="0"/>
+          <w:position w:val="0"/>
+          <w:sz w:val="24"/>
+          <w:sz w:val="24"/>
+          <w:szCs w:val="24"/>
+          <w:highlight w:val="white"/>
+          <w:u w:val="none"/>
+          <w:effect w:val="none"/>
+          <w:vertAlign w:val="baseline"/>
+        </w:rPr>
+        <w:t>A*</w:t>
+      </w:r>
+      <w:r>
+        <w:rPr>
+          <w:rStyle w:val="InternetLink"/>
+          <w:b w:val="false"/>
+          <w:bCs w:val="false"/>
+          <w:i w:val="false"/>
+          <w:iCs w:val="false"/>
+          <w:caps w:val="false"/>
+          <w:smallCaps w:val="false"/>
+          <w:strike w:val="false"/>
+          <w:dstrike w:val="false"/>
+          <w:color w:val="222222"/>
+          <w:spacing w:val="0"/>
+          <w:position w:val="0"/>
+          <w:sz w:val="24"/>
+          <w:sz w:val="24"/>
+          <w:szCs w:val="24"/>
+          <w:highlight w:val="white"/>
+          <w:u w:val="none"/>
+          <w:effect w:val="none"/>
+          <w:vertAlign w:val="baseline"/>
+        </w:rPr>
+        <w:t>, também utilizando uma expansão bi-direcional.</w:t>
+      </w:r>
+    </w:p>
+    <w:p>
+      <w:pPr>
+        <w:pStyle w:val="TextBody"/>
+        <w:spacing w:before="171" w:after="171"/>
+        <w:jc w:val="both"/>
+        <w:rPr/>
+      </w:pPr>
+      <w:r>
+        <w:rPr>
+          <w:rStyle w:val="InternetLink"/>
+          <w:b w:val="false"/>
+          <w:bCs w:val="false"/>
+          <w:i w:val="false"/>
+          <w:iCs w:val="false"/>
+          <w:caps w:val="false"/>
+          <w:smallCaps w:val="false"/>
+          <w:strike w:val="false"/>
+          <w:dstrike w:val="false"/>
+          <w:color w:val="222222"/>
+          <w:spacing w:val="0"/>
+          <w:position w:val="0"/>
+          <w:sz w:val="24"/>
+          <w:sz w:val="24"/>
+          <w:szCs w:val="24"/>
+          <w:highlight w:val="white"/>
+          <w:u w:val="none"/>
+          <w:effect w:val="none"/>
+          <w:vertAlign w:val="baseline"/>
+        </w:rPr>
+        <w:t>Este algoritmo é em tudo semelhante ao algorítmo Dijkstra com expansão bi-direcional, à exceção que utiliza uma heurística de distância euclidiana ao vértice de destino, conforme já foi explicado numa iteração anterior.</w:t>
+      </w:r>
+    </w:p>
+    <w:p>
+      <w:pPr>
+        <w:pStyle w:val="TextBody"/>
+        <w:spacing w:before="57" w:after="57"/>
+        <w:jc w:val="both"/>
+        <w:rPr/>
+      </w:pPr>
+      <w:r>
+        <w:rPr>
+          <w:rStyle w:val="InternetLink"/>
+          <w:b w:val="false"/>
+          <w:bCs w:val="false"/>
+          <w:i w:val="false"/>
+          <w:iCs w:val="false"/>
+          <w:caps w:val="false"/>
+          <w:smallCaps w:val="false"/>
+          <w:strike w:val="false"/>
+          <w:dstrike w:val="false"/>
+          <w:color w:val="222222"/>
+          <w:spacing w:val="0"/>
+          <w:position w:val="0"/>
+          <w:sz w:val="24"/>
+          <w:sz w:val="24"/>
+          <w:szCs w:val="24"/>
+          <w:highlight w:val="white"/>
+          <w:u w:val="none"/>
+          <w:effect w:val="none"/>
+          <w:vertAlign w:val="baseline"/>
+        </w:rPr>
+        <w:t xml:space="preserve">Por este motivo, a </w:t>
+      </w:r>
+      <w:r>
+        <w:rPr>
+          <w:rStyle w:val="InternetLink"/>
+          <w:b/>
+          <w:bCs/>
+          <w:i w:val="false"/>
+          <w:iCs w:val="false"/>
+          <w:caps w:val="false"/>
+          <w:smallCaps w:val="false"/>
+          <w:strike w:val="false"/>
+          <w:dstrike w:val="false"/>
+          <w:color w:val="222222"/>
+          <w:spacing w:val="0"/>
+          <w:position w:val="0"/>
+          <w:sz w:val="24"/>
+          <w:sz w:val="24"/>
+          <w:szCs w:val="24"/>
+          <w:highlight w:val="white"/>
+          <w:u w:val="none"/>
+          <w:effect w:val="none"/>
+          <w:vertAlign w:val="baseline"/>
+        </w:rPr>
+        <w:t>complexidade temporal</w:t>
+      </w:r>
+      <w:r>
+        <w:rPr>
+          <w:rStyle w:val="InternetLink"/>
+          <w:b w:val="false"/>
+          <w:bCs w:val="false"/>
+          <w:i w:val="false"/>
+          <w:iCs w:val="false"/>
+          <w:caps w:val="false"/>
+          <w:smallCaps w:val="false"/>
+          <w:strike w:val="false"/>
+          <w:dstrike w:val="false"/>
+          <w:color w:val="222222"/>
+          <w:spacing w:val="0"/>
+          <w:position w:val="0"/>
+          <w:sz w:val="24"/>
+          <w:sz w:val="24"/>
+          <w:szCs w:val="24"/>
+          <w:highlight w:val="white"/>
+          <w:u w:val="none"/>
+          <w:effect w:val="none"/>
+          <w:vertAlign w:val="baseline"/>
+        </w:rPr>
+        <w:t xml:space="preserve"> e a </w:t>
+      </w:r>
+      <w:r>
+        <w:rPr>
+          <w:rStyle w:val="InternetLink"/>
+          <w:b/>
+          <w:bCs/>
+          <w:i w:val="false"/>
+          <w:iCs w:val="false"/>
+          <w:caps w:val="false"/>
+          <w:smallCaps w:val="false"/>
+          <w:strike w:val="false"/>
+          <w:dstrike w:val="false"/>
+          <w:color w:val="222222"/>
+          <w:spacing w:val="0"/>
+          <w:position w:val="0"/>
+          <w:sz w:val="24"/>
+          <w:sz w:val="24"/>
+          <w:szCs w:val="24"/>
+          <w:highlight w:val="white"/>
+          <w:u w:val="none"/>
+          <w:effect w:val="none"/>
+          <w:vertAlign w:val="baseline"/>
+        </w:rPr>
+        <w:t xml:space="preserve">complexidade </w:t>
+      </w:r>
+      <w:r>
+        <w:rPr>
+          <w:rStyle w:val="InternetLink"/>
+          <w:b w:val="false"/>
+          <w:bCs w:val="false"/>
+          <w:i w:val="false"/>
+          <w:iCs w:val="false"/>
+          <w:caps w:val="false"/>
+          <w:smallCaps w:val="false"/>
+          <w:strike w:val="false"/>
+          <w:dstrike w:val="false"/>
+          <w:color w:val="222222"/>
+          <w:spacing w:val="0"/>
+          <w:position w:val="0"/>
+          <w:sz w:val="24"/>
+          <w:sz w:val="24"/>
+          <w:szCs w:val="24"/>
+          <w:highlight w:val="white"/>
+          <w:u w:val="none"/>
+          <w:effect w:val="none"/>
+          <w:vertAlign w:val="baseline"/>
+        </w:rPr>
+        <w:t>espacial deste algorítmo são iguais à do algorítmo Dijkstra com expansão bi-direcional.</w:t>
       </w:r>
       <w:r>
         <w:br w:type="page"/>
@@ -15672,6 +15896,92 @@
         </w:rPr>
         <w:t>.</w:t>
       </w:r>
+    </w:p>
+    <w:p>
+      <w:pPr>
+        <w:pStyle w:val="TextBody"/>
+        <w:jc w:val="both"/>
+        <w:rPr>
+          <w:b w:val="false"/>
+          <w:b w:val="false"/>
+          <w:bCs w:val="false"/>
+          <w:i w:val="false"/>
+          <w:i w:val="false"/>
+          <w:iCs w:val="false"/>
+          <w:caps w:val="false"/>
+          <w:smallCaps w:val="false"/>
+          <w:color w:val="222222"/>
+          <w:spacing w:val="0"/>
+          <w:position w:val="0"/>
+          <w:sz w:val="24"/>
+          <w:sz w:val="24"/>
+          <w:szCs w:val="24"/>
+          <w:u w:val="none"/>
+          <w:vertAlign w:val="baseline"/>
+        </w:rPr>
+      </w:pPr>
+      <w:r>
+        <w:rPr/>
+      </w:r>
+    </w:p>
+    <w:p>
+      <w:pPr>
+        <w:pStyle w:val="TextBody"/>
+        <w:jc w:val="both"/>
+        <w:rPr>
+          <w:b w:val="false"/>
+          <w:b w:val="false"/>
+          <w:bCs w:val="false"/>
+          <w:i w:val="false"/>
+          <w:i w:val="false"/>
+          <w:iCs w:val="false"/>
+          <w:caps w:val="false"/>
+          <w:smallCaps w:val="false"/>
+          <w:color w:val="222222"/>
+          <w:spacing w:val="0"/>
+          <w:position w:val="0"/>
+          <w:sz w:val="24"/>
+          <w:sz w:val="24"/>
+          <w:szCs w:val="24"/>
+          <w:u w:val="none"/>
+          <w:vertAlign w:val="baseline"/>
+        </w:rPr>
+      </w:pPr>
+      <w:r>
+        <w:rPr/>
+      </w:r>
+    </w:p>
+    <w:p>
+      <w:pPr>
+        <w:pStyle w:val="TextBody"/>
+        <w:jc w:val="center"/>
+        <w:rPr>
+          <w:color w:val="FF0000"/>
+          <w:sz w:val="120"/>
+          <w:szCs w:val="120"/>
+          <w:highlight w:val="green"/>
+        </w:rPr>
+      </w:pPr>
+      <w:r>
+        <w:rPr>
+          <w:b w:val="false"/>
+          <w:bCs w:val="false"/>
+          <w:i w:val="false"/>
+          <w:iCs w:val="false"/>
+          <w:caps w:val="false"/>
+          <w:smallCaps w:val="false"/>
+          <w:color w:val="FF0000"/>
+          <w:spacing w:val="0"/>
+          <w:position w:val="0"/>
+          <w:sz w:val="120"/>
+          <w:sz w:val="120"/>
+          <w:szCs w:val="120"/>
+          <w:highlight w:val="green"/>
+          <w:u w:val="none"/>
+          <w:vertAlign w:val="baseline"/>
+        </w:rPr>
+        <w:t>Uma iteração posterior (…) // TODO</w:t>
+      </w:r>
       <w:r>
         <w:br w:type="page"/>
       </w:r>
@@ -16057,19 +16367,7 @@
           <w:szCs w:val="24"/>
           <w:u w:val="none"/>
         </w:rPr>
-        <w:t xml:space="preserve">, </w:t>
-      </w:r>
-      <w:r>
-        <w:rPr>
-          <w:b w:val="false"/>
-          <w:bCs w:val="false"/>
-          <w:i w:val="false"/>
-          <w:iCs w:val="false"/>
-          <w:sz w:val="24"/>
-          <w:szCs w:val="24"/>
-          <w:u w:val="none"/>
-        </w:rPr>
-        <w:t>que pode ser realizado de 4 formas diferentes:</w:t>
+        <w:t>, que pode ser realizado de 4 formas diferentes:</w:t>
       </w:r>
     </w:p>
     <w:p>
@@ -18209,53 +18507,7 @@
           <w:effect w:val="none"/>
           <w:vertAlign w:val="baseline"/>
         </w:rPr>
-        <w:t>(</w:t>
-      </w:r>
-      <w:r>
-        <w:rPr>
-          <w:b w:val="false"/>
-          <w:bCs w:val="false"/>
-          <w:i w:val="false"/>
-          <w:iCs w:val="false"/>
-          <w:caps w:val="false"/>
-          <w:smallCaps w:val="false"/>
-          <w:strike w:val="false"/>
-          <w:dstrike w:val="false"/>
-          <w:color w:val="222222"/>
-          <w:spacing w:val="0"/>
-          <w:position w:val="0"/>
-          <w:sz w:val="24"/>
-          <w:sz w:val="24"/>
-          <w:szCs w:val="24"/>
-          <w:highlight w:val="white"/>
-          <w:u w:val="none"/>
-          <w:effect w:val="none"/>
-          <w:vertAlign w:val="baseline"/>
-        </w:rPr>
-        <w:t>5</w:t>
-      </w:r>
-      <w:r>
-        <w:rPr>
-          <w:b w:val="false"/>
-          <w:bCs w:val="false"/>
-          <w:i w:val="false"/>
-          <w:iCs w:val="false"/>
-          <w:caps w:val="false"/>
-          <w:smallCaps w:val="false"/>
-          <w:strike w:val="false"/>
-          <w:dstrike w:val="false"/>
-          <w:color w:val="222222"/>
-          <w:spacing w:val="0"/>
-          <w:position w:val="0"/>
-          <w:sz w:val="24"/>
-          <w:sz w:val="24"/>
-          <w:szCs w:val="24"/>
-          <w:highlight w:val="white"/>
-          <w:u w:val="none"/>
-          <w:effect w:val="none"/>
-          <w:vertAlign w:val="baseline"/>
-        </w:rPr>
-        <w:t xml:space="preserve">) </w:t>
+        <w:t xml:space="preserve">(5) </w:t>
       </w:r>
       <w:r>
         <w:rPr>
@@ -18621,12 +18873,12 @@
           <w:effect w:val="none"/>
           <w:vertAlign w:val="baseline"/>
         </w:rPr>
-        <w:t>(</w:t>
-      </w:r>
-      <w:r>
-        <w:rPr>
-          <w:b w:val="false"/>
-          <w:bCs w:val="false"/>
+        <w:t xml:space="preserve">(6) </w:t>
+      </w:r>
+      <w:r>
+        <w:rPr>
+          <w:b/>
+          <w:bCs/>
           <w:i w:val="false"/>
           <w:iCs w:val="false"/>
           <w:caps w:val="false"/>
@@ -18644,7 +18896,7 @@
           <w:effect w:val="none"/>
           <w:vertAlign w:val="baseline"/>
         </w:rPr>
-        <w:t>6</w:t>
+        <w:t>Grafo Pesado</w:t>
       </w:r>
       <w:r>
         <w:rPr>
@@ -18667,12 +18919,20 @@
           <w:effect w:val="none"/>
           <w:vertAlign w:val="baseline"/>
         </w:rPr>
-        <w:t xml:space="preserve">) </w:t>
-      </w:r>
-      <w:r>
-        <w:rPr>
-          <w:b/>
-          <w:bCs/>
+        <w:t xml:space="preserve"> – Grafo no qual os vértice têm um valor numérico associado, que representa habitualmente o “custo” de navegar entre os vértices que a aresta conecta.</w:t>
+      </w:r>
+    </w:p>
+    <w:p>
+      <w:pPr>
+        <w:pStyle w:val="TextBody"/>
+        <w:spacing w:before="114" w:after="254"/>
+        <w:jc w:val="both"/>
+        <w:rPr/>
+      </w:pPr>
+      <w:r>
+        <w:rPr>
+          <w:b w:val="false"/>
+          <w:bCs w:val="false"/>
           <w:i w:val="false"/>
           <w:iCs w:val="false"/>
           <w:caps w:val="false"/>
@@ -18690,12 +18950,12 @@
           <w:effect w:val="none"/>
           <w:vertAlign w:val="baseline"/>
         </w:rPr>
-        <w:t>Grafo Pesado</w:t>
-      </w:r>
-      <w:r>
-        <w:rPr>
-          <w:b w:val="false"/>
-          <w:bCs w:val="false"/>
+        <w:t xml:space="preserve">(7) </w:t>
+      </w:r>
+      <w:r>
+        <w:rPr>
+          <w:b/>
+          <w:bCs/>
           <w:i w:val="false"/>
           <w:iCs w:val="false"/>
           <w:caps w:val="false"/>
@@ -18713,7 +18973,55 @@
           <w:effect w:val="none"/>
           <w:vertAlign w:val="baseline"/>
         </w:rPr>
-        <w:t xml:space="preserve"> – Grafo no qual os vértice têm um valor numérico associado, que representa habitualmente o “custo” de navegar entre os vértices que a aresta conecta.</w:t>
+        <w:t>Função Heurística</w:t>
+      </w:r>
+      <w:r>
+        <w:rPr>
+          <w:b w:val="false"/>
+          <w:bCs w:val="false"/>
+          <w:i w:val="false"/>
+          <w:iCs w:val="false"/>
+          <w:caps w:val="false"/>
+          <w:smallCaps w:val="false"/>
+          <w:strike w:val="false"/>
+          <w:dstrike w:val="false"/>
+          <w:color w:val="222222"/>
+          <w:spacing w:val="0"/>
+          <w:position w:val="0"/>
+          <w:sz w:val="24"/>
+          <w:sz w:val="24"/>
+          <w:szCs w:val="24"/>
+          <w:highlight w:val="white"/>
+          <w:u w:val="none"/>
+          <w:effect w:val="none"/>
+          <w:vertAlign w:val="baseline"/>
+        </w:rPr>
+        <w:t xml:space="preserve"> – Função que ignora/manipula a informação de forma a tomar escolhas no sentido de alcançar uma solução mais rápida e fácil, isto é, uma função que tenta otimizar (em termos temporais) o processo de decisão de um </w:t>
+      </w:r>
+      <w:bookmarkStart w:id="58" w:name="docs-internal-guid-b533ff5a-a545-047d-8a19-a9eecae0cdd7"/>
+      <w:bookmarkEnd w:id="58"/>
+      <w:r>
+        <w:rPr>
+          <w:b w:val="false"/>
+          <w:bCs w:val="false"/>
+          <w:i w:val="false"/>
+          <w:iCs w:val="false"/>
+          <w:caps w:val="false"/>
+          <w:smallCaps w:val="false"/>
+          <w:strike w:val="false"/>
+          <w:dstrike w:val="false"/>
+          <w:color w:val="222222"/>
+          <w:spacing w:val="0"/>
+          <w:position w:val="0"/>
+          <w:sz w:val="24"/>
+          <w:sz w:val="24"/>
+          <w:szCs w:val="24"/>
+          <w:highlight w:val="white"/>
+          <w:u w:val="none"/>
+          <w:effect w:val="none"/>
+          <w:vertAlign w:val="baseline"/>
+        </w:rPr>
+        <w:t>algoritmo.</w:t>
       </w:r>
     </w:p>
     <w:p>
@@ -18744,201 +19052,7 @@
           <w:effect w:val="none"/>
           <w:vertAlign w:val="baseline"/>
         </w:rPr>
-        <w:t>(</w:t>
-      </w:r>
-      <w:r>
-        <w:rPr>
-          <w:b w:val="false"/>
-          <w:bCs w:val="false"/>
-          <w:i w:val="false"/>
-          <w:iCs w:val="false"/>
-          <w:caps w:val="false"/>
-          <w:smallCaps w:val="false"/>
-          <w:strike w:val="false"/>
-          <w:dstrike w:val="false"/>
-          <w:color w:val="222222"/>
-          <w:spacing w:val="0"/>
-          <w:position w:val="0"/>
-          <w:sz w:val="24"/>
-          <w:sz w:val="24"/>
-          <w:szCs w:val="24"/>
-          <w:highlight w:val="white"/>
-          <w:u w:val="none"/>
-          <w:effect w:val="none"/>
-          <w:vertAlign w:val="baseline"/>
-        </w:rPr>
-        <w:t>7</w:t>
-      </w:r>
-      <w:r>
-        <w:rPr>
-          <w:b w:val="false"/>
-          <w:bCs w:val="false"/>
-          <w:i w:val="false"/>
-          <w:iCs w:val="false"/>
-          <w:caps w:val="false"/>
-          <w:smallCaps w:val="false"/>
-          <w:strike w:val="false"/>
-          <w:dstrike w:val="false"/>
-          <w:color w:val="222222"/>
-          <w:spacing w:val="0"/>
-          <w:position w:val="0"/>
-          <w:sz w:val="24"/>
-          <w:sz w:val="24"/>
-          <w:szCs w:val="24"/>
-          <w:highlight w:val="white"/>
-          <w:u w:val="none"/>
-          <w:effect w:val="none"/>
-          <w:vertAlign w:val="baseline"/>
-        </w:rPr>
-        <w:t xml:space="preserve">) </w:t>
-      </w:r>
-      <w:r>
-        <w:rPr>
-          <w:b/>
-          <w:bCs/>
-          <w:i w:val="false"/>
-          <w:iCs w:val="false"/>
-          <w:caps w:val="false"/>
-          <w:smallCaps w:val="false"/>
-          <w:strike w:val="false"/>
-          <w:dstrike w:val="false"/>
-          <w:color w:val="222222"/>
-          <w:spacing w:val="0"/>
-          <w:position w:val="0"/>
-          <w:sz w:val="24"/>
-          <w:sz w:val="24"/>
-          <w:szCs w:val="24"/>
-          <w:highlight w:val="white"/>
-          <w:u w:val="none"/>
-          <w:effect w:val="none"/>
-          <w:vertAlign w:val="baseline"/>
-        </w:rPr>
-        <w:t>Função Heurística</w:t>
-      </w:r>
-      <w:r>
-        <w:rPr>
-          <w:b w:val="false"/>
-          <w:bCs w:val="false"/>
-          <w:i w:val="false"/>
-          <w:iCs w:val="false"/>
-          <w:caps w:val="false"/>
-          <w:smallCaps w:val="false"/>
-          <w:strike w:val="false"/>
-          <w:dstrike w:val="false"/>
-          <w:color w:val="222222"/>
-          <w:spacing w:val="0"/>
-          <w:position w:val="0"/>
-          <w:sz w:val="24"/>
-          <w:sz w:val="24"/>
-          <w:szCs w:val="24"/>
-          <w:highlight w:val="white"/>
-          <w:u w:val="none"/>
-          <w:effect w:val="none"/>
-          <w:vertAlign w:val="baseline"/>
-        </w:rPr>
-        <w:t xml:space="preserve"> – Função que ignora/manipula a informação de forma a tomar escolhas no sentido de alcançar uma solução mais rápida e fácil, isto é, uma função que tenta otimizar (em termos temporais) o processo de decisão de um </w:t>
-      </w:r>
-      <w:bookmarkStart w:id="58" w:name="docs-internal-guid-b533ff5a-a545-047d-8a19-a9eecae0cdd7"/>
-      <w:bookmarkEnd w:id="58"/>
-      <w:r>
-        <w:rPr>
-          <w:b w:val="false"/>
-          <w:bCs w:val="false"/>
-          <w:i w:val="false"/>
-          <w:iCs w:val="false"/>
-          <w:caps w:val="false"/>
-          <w:smallCaps w:val="false"/>
-          <w:strike w:val="false"/>
-          <w:dstrike w:val="false"/>
-          <w:color w:val="222222"/>
-          <w:spacing w:val="0"/>
-          <w:position w:val="0"/>
-          <w:sz w:val="24"/>
-          <w:sz w:val="24"/>
-          <w:szCs w:val="24"/>
-          <w:highlight w:val="white"/>
-          <w:u w:val="none"/>
-          <w:effect w:val="none"/>
-          <w:vertAlign w:val="baseline"/>
-        </w:rPr>
-        <w:t>algoritmo.</w:t>
-      </w:r>
-    </w:p>
-    <w:p>
-      <w:pPr>
-        <w:pStyle w:val="TextBody"/>
-        <w:spacing w:before="114" w:after="254"/>
-        <w:jc w:val="both"/>
-        <w:rPr/>
-      </w:pPr>
-      <w:r>
-        <w:rPr>
-          <w:b w:val="false"/>
-          <w:bCs w:val="false"/>
-          <w:i w:val="false"/>
-          <w:iCs w:val="false"/>
-          <w:caps w:val="false"/>
-          <w:smallCaps w:val="false"/>
-          <w:strike w:val="false"/>
-          <w:dstrike w:val="false"/>
-          <w:color w:val="222222"/>
-          <w:spacing w:val="0"/>
-          <w:position w:val="0"/>
-          <w:sz w:val="24"/>
-          <w:sz w:val="24"/>
-          <w:szCs w:val="24"/>
-          <w:highlight w:val="white"/>
-          <w:u w:val="none"/>
-          <w:effect w:val="none"/>
-          <w:vertAlign w:val="baseline"/>
-        </w:rPr>
-        <w:t>(</w:t>
-      </w:r>
-      <w:r>
-        <w:rPr>
-          <w:b w:val="false"/>
-          <w:bCs w:val="false"/>
-          <w:i w:val="false"/>
-          <w:iCs w:val="false"/>
-          <w:caps w:val="false"/>
-          <w:smallCaps w:val="false"/>
-          <w:strike w:val="false"/>
-          <w:dstrike w:val="false"/>
-          <w:color w:val="222222"/>
-          <w:spacing w:val="0"/>
-          <w:position w:val="0"/>
-          <w:sz w:val="24"/>
-          <w:sz w:val="24"/>
-          <w:szCs w:val="24"/>
-          <w:highlight w:val="white"/>
-          <w:u w:val="none"/>
-          <w:effect w:val="none"/>
-          <w:vertAlign w:val="baseline"/>
-        </w:rPr>
-        <w:t>8</w:t>
-      </w:r>
-      <w:r>
-        <w:rPr>
-          <w:b w:val="false"/>
-          <w:bCs w:val="false"/>
-          <w:i w:val="false"/>
-          <w:iCs w:val="false"/>
-          <w:caps w:val="false"/>
-          <w:smallCaps w:val="false"/>
-          <w:strike w:val="false"/>
-          <w:dstrike w:val="false"/>
-          <w:color w:val="222222"/>
-          <w:spacing w:val="0"/>
-          <w:position w:val="0"/>
-          <w:sz w:val="24"/>
-          <w:sz w:val="24"/>
-          <w:szCs w:val="24"/>
-          <w:highlight w:val="white"/>
-          <w:u w:val="none"/>
-          <w:effect w:val="none"/>
-          <w:vertAlign w:val="baseline"/>
-        </w:rPr>
-        <w:t xml:space="preserve">) </w:t>
+        <w:t xml:space="preserve">(8) </w:t>
       </w:r>
       <w:r>
         <w:rPr>
@@ -20871,7 +20985,7 @@
       <w:fldChar w:fldCharType="separate"/>
     </w:r>
     <w:r>
-      <w:t>4</w:t>
+      <w:t>36</w:t>
     </w:r>
     <w:r>
       <w:fldChar w:fldCharType="end"/>
@@ -27027,6 +27141,393 @@
       <w:rFonts w:cs="OpenSymbol"/>
     </w:rPr>
   </w:style>
+  <w:style w:type="character" w:styleId="ListLabel622">
+    <w:name w:val="ListLabel 622"/>
+    <w:qFormat/>
+    <w:rPr>
+      <w:rFonts w:ascii="Liberation Serif" w:hAnsi="Liberation Serif" w:cs="OpenSymbol"/>
+      <w:b/>
+    </w:rPr>
+  </w:style>
+  <w:style w:type="character" w:styleId="ListLabel623">
+    <w:name w:val="ListLabel 623"/>
+    <w:qFormat/>
+    <w:rPr>
+      <w:rFonts w:ascii="Liberation Serif" w:hAnsi="Liberation Serif" w:cs="OpenSymbol"/>
+    </w:rPr>
+  </w:style>
+  <w:style w:type="character" w:styleId="ListLabel624">
+    <w:name w:val="ListLabel 624"/>
+    <w:qFormat/>
+    <w:rPr>
+      <w:rFonts w:cs="OpenSymbol"/>
+    </w:rPr>
+  </w:style>
+  <w:style w:type="character" w:styleId="ListLabel625">
+    <w:name w:val="ListLabel 625"/>
+    <w:qFormat/>
+    <w:rPr>
+      <w:rFonts w:cs="OpenSymbol"/>
+    </w:rPr>
+  </w:style>
+  <w:style w:type="character" w:styleId="ListLabel626">
+    <w:name w:val="ListLabel 626"/>
+    <w:qFormat/>
+    <w:rPr>
+      <w:rFonts w:cs="OpenSymbol"/>
+    </w:rPr>
+  </w:style>
+  <w:style w:type="character" w:styleId="ListLabel627">
+    <w:name w:val="ListLabel 627"/>
+    <w:qFormat/>
+    <w:rPr>
+      <w:rFonts w:cs="OpenSymbol"/>
+    </w:rPr>
+  </w:style>
+  <w:style w:type="character" w:styleId="ListLabel628">
+    <w:name w:val="ListLabel 628"/>
+    <w:qFormat/>
+    <w:rPr>
+      <w:rFonts w:cs="OpenSymbol"/>
+    </w:rPr>
+  </w:style>
+  <w:style w:type="character" w:styleId="ListLabel629">
+    <w:name w:val="ListLabel 629"/>
+    <w:qFormat/>
+    <w:rPr>
+      <w:rFonts w:cs="OpenSymbol"/>
+    </w:rPr>
+  </w:style>
+  <w:style w:type="character" w:styleId="ListLabel630">
+    <w:name w:val="ListLabel 630"/>
+    <w:qFormat/>
+    <w:rPr>
+      <w:rFonts w:cs="OpenSymbol"/>
+    </w:rPr>
+  </w:style>
+  <w:style w:type="character" w:styleId="ListLabel631">
+    <w:name w:val="ListLabel 631"/>
+    <w:qFormat/>
+    <w:rPr>
+      <w:rFonts w:ascii="Liberation Serif" w:hAnsi="Liberation Serif" w:cs="OpenSymbol"/>
+      <w:sz w:val="24"/>
+    </w:rPr>
+  </w:style>
+  <w:style w:type="character" w:styleId="ListLabel632">
+    <w:name w:val="ListLabel 632"/>
+    <w:qFormat/>
+    <w:rPr>
+      <w:rFonts w:cs="OpenSymbol"/>
+    </w:rPr>
+  </w:style>
+  <w:style w:type="character" w:styleId="ListLabel633">
+    <w:name w:val="ListLabel 633"/>
+    <w:qFormat/>
+    <w:rPr>
+      <w:rFonts w:cs="OpenSymbol"/>
+    </w:rPr>
+  </w:style>
+  <w:style w:type="character" w:styleId="ListLabel634">
+    <w:name w:val="ListLabel 634"/>
+    <w:qFormat/>
+    <w:rPr>
+      <w:rFonts w:cs="OpenSymbol"/>
+    </w:rPr>
+  </w:style>
+  <w:style w:type="character" w:styleId="ListLabel635">
+    <w:name w:val="ListLabel 635"/>
+    <w:qFormat/>
+    <w:rPr>
+      <w:rFonts w:cs="OpenSymbol"/>
+    </w:rPr>
+  </w:style>
+  <w:style w:type="character" w:styleId="ListLabel636">
+    <w:name w:val="ListLabel 636"/>
+    <w:qFormat/>
+    <w:rPr>
+      <w:rFonts w:cs="OpenSymbol"/>
+    </w:rPr>
+  </w:style>
+  <w:style w:type="character" w:styleId="ListLabel637">
+    <w:name w:val="ListLabel 637"/>
+    <w:qFormat/>
+    <w:rPr>
+      <w:rFonts w:cs="OpenSymbol"/>
+    </w:rPr>
+  </w:style>
+  <w:style w:type="character" w:styleId="ListLabel638">
+    <w:name w:val="ListLabel 638"/>
+    <w:qFormat/>
+    <w:rPr>
+      <w:rFonts w:cs="OpenSymbol"/>
+    </w:rPr>
+  </w:style>
+  <w:style w:type="character" w:styleId="ListLabel639">
+    <w:name w:val="ListLabel 639"/>
+    <w:qFormat/>
+    <w:rPr>
+      <w:rFonts w:cs="OpenSymbol"/>
+    </w:rPr>
+  </w:style>
+  <w:style w:type="character" w:styleId="ListLabel640">
+    <w:name w:val="ListLabel 640"/>
+    <w:qFormat/>
+    <w:rPr>
+      <w:rFonts w:cs="OpenSymbol"/>
+      <w:sz w:val="24"/>
+    </w:rPr>
+  </w:style>
+  <w:style w:type="character" w:styleId="ListLabel641">
+    <w:name w:val="ListLabel 641"/>
+    <w:qFormat/>
+    <w:rPr>
+      <w:rFonts w:cs="OpenSymbol"/>
+    </w:rPr>
+  </w:style>
+  <w:style w:type="character" w:styleId="ListLabel642">
+    <w:name w:val="ListLabel 642"/>
+    <w:qFormat/>
+    <w:rPr>
+      <w:rFonts w:cs="OpenSymbol"/>
+    </w:rPr>
+  </w:style>
+  <w:style w:type="character" w:styleId="ListLabel643">
+    <w:name w:val="ListLabel 643"/>
+    <w:qFormat/>
+    <w:rPr>
+      <w:rFonts w:cs="OpenSymbol"/>
+    </w:rPr>
+  </w:style>
+  <w:style w:type="character" w:styleId="ListLabel644">
+    <w:name w:val="ListLabel 644"/>
+    <w:qFormat/>
+    <w:rPr>
+      <w:rFonts w:cs="OpenSymbol"/>
+    </w:rPr>
+  </w:style>
+  <w:style w:type="character" w:styleId="ListLabel645">
+    <w:name w:val="ListLabel 645"/>
+    <w:qFormat/>
+    <w:rPr>
+      <w:rFonts w:cs="OpenSymbol"/>
+    </w:rPr>
+  </w:style>
+  <w:style w:type="character" w:styleId="ListLabel646">
+    <w:name w:val="ListLabel 646"/>
+    <w:qFormat/>
+    <w:rPr>
+      <w:rFonts w:cs="OpenSymbol"/>
+    </w:rPr>
+  </w:style>
+  <w:style w:type="character" w:styleId="ListLabel647">
+    <w:name w:val="ListLabel 647"/>
+    <w:qFormat/>
+    <w:rPr>
+      <w:rFonts w:cs="OpenSymbol"/>
+    </w:rPr>
+  </w:style>
+  <w:style w:type="character" w:styleId="ListLabel648">
+    <w:name w:val="ListLabel 648"/>
+    <w:qFormat/>
+    <w:rPr>
+      <w:rFonts w:cs="OpenSymbol"/>
+    </w:rPr>
+  </w:style>
+  <w:style w:type="character" w:styleId="ListLabel649">
+    <w:name w:val="ListLabel 649"/>
+    <w:qFormat/>
+    <w:rPr>
+      <w:rFonts w:ascii="Liberation Serif" w:hAnsi="Liberation Serif" w:cs="OpenSymbol"/>
+    </w:rPr>
+  </w:style>
+  <w:style w:type="character" w:styleId="ListLabel650">
+    <w:name w:val="ListLabel 650"/>
+    <w:qFormat/>
+    <w:rPr>
+      <w:rFonts w:cs="OpenSymbol"/>
+    </w:rPr>
+  </w:style>
+  <w:style w:type="character" w:styleId="ListLabel651">
+    <w:name w:val="ListLabel 651"/>
+    <w:qFormat/>
+    <w:rPr>
+      <w:rFonts w:cs="OpenSymbol"/>
+    </w:rPr>
+  </w:style>
+  <w:style w:type="character" w:styleId="ListLabel652">
+    <w:name w:val="ListLabel 652"/>
+    <w:qFormat/>
+    <w:rPr>
+      <w:rFonts w:cs="OpenSymbol"/>
+    </w:rPr>
+  </w:style>
+  <w:style w:type="character" w:styleId="ListLabel653">
+    <w:name w:val="ListLabel 653"/>
+    <w:qFormat/>
+    <w:rPr>
+      <w:rFonts w:cs="OpenSymbol"/>
+    </w:rPr>
+  </w:style>
+  <w:style w:type="character" w:styleId="ListLabel654">
+    <w:name w:val="ListLabel 654"/>
+    <w:qFormat/>
+    <w:rPr>
+      <w:rFonts w:cs="OpenSymbol"/>
+    </w:rPr>
+  </w:style>
+  <w:style w:type="character" w:styleId="ListLabel655">
+    <w:name w:val="ListLabel 655"/>
+    <w:qFormat/>
+    <w:rPr>
+      <w:rFonts w:cs="OpenSymbol"/>
+    </w:rPr>
+  </w:style>
+  <w:style w:type="character" w:styleId="ListLabel656">
+    <w:name w:val="ListLabel 656"/>
+    <w:qFormat/>
+    <w:rPr>
+      <w:rFonts w:cs="OpenSymbol"/>
+    </w:rPr>
+  </w:style>
+  <w:style w:type="character" w:styleId="ListLabel657">
+    <w:name w:val="ListLabel 657"/>
+    <w:qFormat/>
+    <w:rPr>
+      <w:rFonts w:cs="OpenSymbol"/>
+    </w:rPr>
+  </w:style>
+  <w:style w:type="character" w:styleId="ListLabel658">
+    <w:name w:val="ListLabel 658"/>
+    <w:qFormat/>
+    <w:rPr>
+      <w:rFonts w:ascii="Liberation Serif" w:hAnsi="Liberation Serif" w:cs="OpenSymbol"/>
+      <w:b w:val="false"/>
+      <w:sz w:val="24"/>
+    </w:rPr>
+  </w:style>
+  <w:style w:type="character" w:styleId="ListLabel659">
+    <w:name w:val="ListLabel 659"/>
+    <w:qFormat/>
+    <w:rPr>
+      <w:rFonts w:cs="OpenSymbol"/>
+      <w:b/>
+      <w:sz w:val="24"/>
+    </w:rPr>
+  </w:style>
+  <w:style w:type="character" w:styleId="ListLabel660">
+    <w:name w:val="ListLabel 660"/>
+    <w:qFormat/>
+    <w:rPr>
+      <w:rFonts w:ascii="Liberation Serif" w:hAnsi="Liberation Serif" w:cs="OpenSymbol"/>
+      <w:b/>
+      <w:sz w:val="24"/>
+    </w:rPr>
+  </w:style>
+  <w:style w:type="character" w:styleId="ListLabel661">
+    <w:name w:val="ListLabel 661"/>
+    <w:qFormat/>
+    <w:rPr>
+      <w:rFonts w:cs="OpenSymbol"/>
+    </w:rPr>
+  </w:style>
+  <w:style w:type="character" w:styleId="ListLabel662">
+    <w:name w:val="ListLabel 662"/>
+    <w:qFormat/>
+    <w:rPr>
+      <w:rFonts w:cs="OpenSymbol"/>
+    </w:rPr>
+  </w:style>
+  <w:style w:type="character" w:styleId="ListLabel663">
+    <w:name w:val="ListLabel 663"/>
+    <w:qFormat/>
+    <w:rPr>
+      <w:rFonts w:cs="OpenSymbol"/>
+    </w:rPr>
+  </w:style>
+  <w:style w:type="character" w:styleId="ListLabel664">
+    <w:name w:val="ListLabel 664"/>
+    <w:qFormat/>
+    <w:rPr>
+      <w:rFonts w:cs="OpenSymbol"/>
+    </w:rPr>
+  </w:style>
+  <w:style w:type="character" w:styleId="ListLabel665">
+    <w:name w:val="ListLabel 665"/>
+    <w:qFormat/>
+    <w:rPr>
+      <w:rFonts w:cs="OpenSymbol"/>
+    </w:rPr>
+  </w:style>
+  <w:style w:type="character" w:styleId="ListLabel666">
+    <w:name w:val="ListLabel 666"/>
+    <w:qFormat/>
+    <w:rPr>
+      <w:rFonts w:cs="OpenSymbol"/>
+    </w:rPr>
+  </w:style>
+  <w:style w:type="character" w:styleId="ListLabel667">
+    <w:name w:val="ListLabel 667"/>
+    <w:qFormat/>
+    <w:rPr>
+      <w:rFonts w:cs="OpenSymbol"/>
+    </w:rPr>
+  </w:style>
+  <w:style w:type="character" w:styleId="ListLabel668">
+    <w:name w:val="ListLabel 668"/>
+    <w:qFormat/>
+    <w:rPr>
+      <w:rFonts w:cs="OpenSymbol"/>
+    </w:rPr>
+  </w:style>
+  <w:style w:type="character" w:styleId="ListLabel669">
+    <w:name w:val="ListLabel 669"/>
+    <w:qFormat/>
+    <w:rPr>
+      <w:rFonts w:cs="OpenSymbol"/>
+    </w:rPr>
+  </w:style>
+  <w:style w:type="character" w:styleId="ListLabel670">
+    <w:name w:val="ListLabel 670"/>
+    <w:qFormat/>
+    <w:rPr>
+      <w:rFonts w:cs="OpenSymbol"/>
+    </w:rPr>
+  </w:style>
+  <w:style w:type="character" w:styleId="ListLabel671">
+    <w:name w:val="ListLabel 671"/>
+    <w:qFormat/>
+    <w:rPr>
+      <w:rFonts w:cs="OpenSymbol"/>
+    </w:rPr>
+  </w:style>
+  <w:style w:type="character" w:styleId="ListLabel672">
+    <w:name w:val="ListLabel 672"/>
+    <w:qFormat/>
+    <w:rPr>
+      <w:rFonts w:cs="OpenSymbol"/>
+    </w:rPr>
+  </w:style>
+  <w:style w:type="character" w:styleId="ListLabel673">
+    <w:name w:val="ListLabel 673"/>
+    <w:qFormat/>
+    <w:rPr>
+      <w:rFonts w:cs="OpenSymbol"/>
+    </w:rPr>
+  </w:style>
+  <w:style w:type="character" w:styleId="ListLabel674">
+    <w:name w:val="ListLabel 674"/>
+    <w:qFormat/>
+    <w:rPr>
+      <w:rFonts w:cs="OpenSymbol"/>
+    </w:rPr>
+  </w:style>
+  <w:style w:type="character" w:styleId="ListLabel675">
+    <w:name w:val="ListLabel 675"/>
+    <w:qFormat/>
+    <w:rPr>
+      <w:rFonts w:cs="OpenSymbol"/>
+    </w:rPr>
+  </w:style>
   <w:style w:type="paragraph" w:styleId="Heading">
     <w:name w:val="Heading"/>
     <w:basedOn w:val="Normal"/>

</xml_diff>

<commit_message>
Added DFS check before running path finding algorithm
</commit_message>
<xml_diff>
--- a/Report.docx
+++ b/Report.docx
@@ -16962,8 +16962,99 @@
           <w:ilvl w:val="0"/>
           <w:numId w:val="0"/>
         </w:numPr>
+        <w:spacing w:lineRule="auto" w:line="288" w:before="114" w:after="254"/>
+        <w:jc w:val="both"/>
+        <w:rPr/>
+      </w:pPr>
+      <w:r>
+        <w:rPr>
+          <w:b w:val="false"/>
+          <w:bCs w:val="false"/>
+          <w:sz w:val="24"/>
+          <w:szCs w:val="24"/>
+        </w:rPr>
+        <w:t>As funcionalidades específicas do programa encontram-se a seguir especificados, com uma estrutura semelhante à estrutura de menus do programa, a partir do menu principal:</w:t>
+      </w:r>
+    </w:p>
+    <w:p>
+      <w:pPr>
+        <w:pStyle w:val="TextBody"/>
+        <w:widowControl/>
+        <w:numPr>
+          <w:ilvl w:val="0"/>
+          <w:numId w:val="0"/>
+        </w:numPr>
         <w:spacing w:lineRule="auto" w:line="288" w:before="57" w:after="197"/>
-        <w:jc w:val="both"/>
+        <w:jc w:val="center"/>
+        <w:rPr/>
+      </w:pPr>
+      <w:r>
+        <w:drawing>
+          <wp:anchor behindDoc="0" distT="0" distB="0" distL="0" distR="0" simplePos="0" locked="0" layoutInCell="1" allowOverlap="1" relativeHeight="20">
+            <wp:simplePos x="0" y="0"/>
+            <wp:positionH relativeFrom="column">
+              <wp:align>center</wp:align>
+            </wp:positionH>
+            <wp:positionV relativeFrom="paragraph">
+              <wp:posOffset>635</wp:posOffset>
+            </wp:positionV>
+            <wp:extent cx="3352800" cy="1704975"/>
+            <wp:effectExtent l="0" t="0" r="0" b="0"/>
+            <wp:wrapTopAndBottom/>
+            <wp:docPr id="19" name="Image19" descr=""/>
+            <wp:cNvGraphicFramePr>
+              <a:graphicFrameLocks xmlns:a="http://schemas.openxmlformats.org/drawingml/2006/main" noChangeAspect="1"/>
+            </wp:cNvGraphicFramePr>
+            <a:graphic xmlns:a="http://schemas.openxmlformats.org/drawingml/2006/main">
+              <a:graphicData uri="http://schemas.openxmlformats.org/drawingml/2006/picture">
+                <pic:pic xmlns:pic="http://schemas.openxmlformats.org/drawingml/2006/picture">
+                  <pic:nvPicPr>
+                    <pic:cNvPr id="19" name="Image19" descr=""/>
+                    <pic:cNvPicPr>
+                      <a:picLocks noChangeAspect="1" noChangeArrowheads="1"/>
+                    </pic:cNvPicPr>
+                  </pic:nvPicPr>
+                  <pic:blipFill>
+                    <a:blip r:embed="rId27"/>
+                    <a:stretch>
+                      <a:fillRect/>
+                    </a:stretch>
+                  </pic:blipFill>
+                  <pic:spPr bwMode="auto">
+                    <a:xfrm>
+                      <a:off x="0" y="0"/>
+                      <a:ext cx="3352800" cy="1704975"/>
+                    </a:xfrm>
+                    <a:prstGeom prst="rect">
+                      <a:avLst/>
+                    </a:prstGeom>
+                  </pic:spPr>
+                </pic:pic>
+              </a:graphicData>
+            </a:graphic>
+          </wp:anchor>
+        </w:drawing>
+      </w:r>
+      <w:r>
+        <w:rPr>
+          <w:b w:val="false"/>
+          <w:bCs w:val="false"/>
+          <w:sz w:val="24"/>
+          <w:szCs w:val="24"/>
+        </w:rPr>
+        <w:t>Figura 1 – Menu Principal</w:t>
+      </w:r>
+    </w:p>
+    <w:p>
+      <w:pPr>
+        <w:pStyle w:val="TextBody"/>
+        <w:widowControl/>
+        <w:numPr>
+          <w:ilvl w:val="0"/>
+          <w:numId w:val="0"/>
+        </w:numPr>
+        <w:spacing w:lineRule="auto" w:line="288" w:before="57" w:after="197"/>
+        <w:jc w:val="center"/>
         <w:rPr>
           <w:rFonts w:ascii="Liberation Serif" w:hAnsi="Liberation Serif"/>
           <w:b w:val="false"/>
@@ -16974,13 +17065,192 @@
         </w:rPr>
       </w:pPr>
       <w:r>
-        <w:rPr>
-          <w:b w:val="false"/>
-          <w:bCs w:val="false"/>
-          <w:sz w:val="24"/>
-          <w:szCs w:val="24"/>
-        </w:rPr>
-        <w:t>As funcionalidades específicas do programa encontram-se a seguir especificados, com uma estrutura semelhante à estrutura de menus do programa, a partir do menu principal:</w:t>
+        <w:rPr/>
+      </w:r>
+    </w:p>
+    <w:p>
+      <w:pPr>
+        <w:pStyle w:val="TextBody"/>
+        <w:widowControl/>
+        <w:numPr>
+          <w:ilvl w:val="0"/>
+          <w:numId w:val="13"/>
+        </w:numPr>
+        <w:spacing w:lineRule="auto" w:line="288" w:before="0" w:after="0"/>
+        <w:jc w:val="both"/>
+        <w:rPr/>
+      </w:pPr>
+      <w:r>
+        <w:rPr>
+          <w:b/>
+          <w:bCs/>
+          <w:sz w:val="24"/>
+          <w:szCs w:val="24"/>
+          <w:u w:val="none"/>
+        </w:rPr>
+        <w:t xml:space="preserve">Carregar um mapa </w:t>
+      </w:r>
+      <w:r>
+        <w:rPr>
+          <w:b w:val="false"/>
+          <w:bCs w:val="false"/>
+          <w:sz w:val="24"/>
+          <w:szCs w:val="24"/>
+          <w:u w:val="none"/>
+        </w:rPr>
+        <w:t>(um grafo) para a memória do programa, para ser posteriormente utilizado pelo programa.</w:t>
+      </w:r>
+    </w:p>
+    <w:p>
+      <w:pPr>
+        <w:pStyle w:val="TextBody"/>
+        <w:widowControl/>
+        <w:spacing w:lineRule="auto" w:line="288" w:before="171" w:after="171"/>
+        <w:jc w:val="center"/>
+        <w:rPr/>
+      </w:pPr>
+      <w:r>
+        <w:drawing>
+          <wp:anchor behindDoc="0" distT="0" distB="0" distL="0" distR="0" simplePos="0" locked="0" layoutInCell="1" allowOverlap="1" relativeHeight="21">
+            <wp:simplePos x="0" y="0"/>
+            <wp:positionH relativeFrom="column">
+              <wp:align>center</wp:align>
+            </wp:positionH>
+            <wp:positionV relativeFrom="paragraph">
+              <wp:posOffset>635</wp:posOffset>
+            </wp:positionV>
+            <wp:extent cx="3219450" cy="2381250"/>
+            <wp:effectExtent l="0" t="0" r="0" b="0"/>
+            <wp:wrapTopAndBottom/>
+            <wp:docPr id="20" name="Image20" descr=""/>
+            <wp:cNvGraphicFramePr>
+              <a:graphicFrameLocks xmlns:a="http://schemas.openxmlformats.org/drawingml/2006/main" noChangeAspect="1"/>
+            </wp:cNvGraphicFramePr>
+            <a:graphic xmlns:a="http://schemas.openxmlformats.org/drawingml/2006/main">
+              <a:graphicData uri="http://schemas.openxmlformats.org/drawingml/2006/picture">
+                <pic:pic xmlns:pic="http://schemas.openxmlformats.org/drawingml/2006/picture">
+                  <pic:nvPicPr>
+                    <pic:cNvPr id="20" name="Image20" descr=""/>
+                    <pic:cNvPicPr>
+                      <a:picLocks noChangeAspect="1" noChangeArrowheads="1"/>
+                    </pic:cNvPicPr>
+                  </pic:nvPicPr>
+                  <pic:blipFill>
+                    <a:blip r:embed="rId28"/>
+                    <a:stretch>
+                      <a:fillRect/>
+                    </a:stretch>
+                  </pic:blipFill>
+                  <pic:spPr bwMode="auto">
+                    <a:xfrm>
+                      <a:off x="0" y="0"/>
+                      <a:ext cx="3219450" cy="2381250"/>
+                    </a:xfrm>
+                    <a:prstGeom prst="rect">
+                      <a:avLst/>
+                    </a:prstGeom>
+                  </pic:spPr>
+                </pic:pic>
+              </a:graphicData>
+            </a:graphic>
+          </wp:anchor>
+        </w:drawing>
+      </w:r>
+      <w:r>
+        <w:rPr/>
+        <w:t>Figura 2 – Menu de Carregamento de um Mapa</w:t>
+      </w:r>
+    </w:p>
+    <w:p>
+      <w:pPr>
+        <w:pStyle w:val="TextBody"/>
+        <w:widowControl/>
+        <w:numPr>
+          <w:ilvl w:val="0"/>
+          <w:numId w:val="0"/>
+        </w:numPr>
+        <w:spacing w:lineRule="auto" w:line="288" w:before="57" w:after="197"/>
+        <w:jc w:val="both"/>
+        <w:rPr>
+          <w:b/>
+          <w:b/>
+          <w:bCs/>
+          <w:sz w:val="24"/>
+          <w:szCs w:val="24"/>
+          <w:u w:val="none"/>
+        </w:rPr>
+      </w:pPr>
+      <w:r>
+        <w:rPr/>
+      </w:r>
+    </w:p>
+    <w:p>
+      <w:pPr>
+        <w:pStyle w:val="TextBody"/>
+        <w:widowControl/>
+        <w:numPr>
+          <w:ilvl w:val="0"/>
+          <w:numId w:val="0"/>
+        </w:numPr>
+        <w:spacing w:lineRule="auto" w:line="288" w:before="57" w:after="197"/>
+        <w:jc w:val="both"/>
+        <w:rPr>
+          <w:b/>
+          <w:b/>
+          <w:bCs/>
+          <w:sz w:val="24"/>
+          <w:szCs w:val="24"/>
+          <w:u w:val="none"/>
+        </w:rPr>
+      </w:pPr>
+      <w:r>
+        <w:rPr/>
+      </w:r>
+    </w:p>
+    <w:p>
+      <w:pPr>
+        <w:pStyle w:val="TextBody"/>
+        <w:widowControl/>
+        <w:numPr>
+          <w:ilvl w:val="0"/>
+          <w:numId w:val="0"/>
+        </w:numPr>
+        <w:spacing w:lineRule="auto" w:line="288" w:before="57" w:after="197"/>
+        <w:jc w:val="both"/>
+        <w:rPr>
+          <w:b/>
+          <w:b/>
+          <w:bCs/>
+          <w:sz w:val="24"/>
+          <w:szCs w:val="24"/>
+          <w:u w:val="none"/>
+        </w:rPr>
+      </w:pPr>
+      <w:r>
+        <w:rPr/>
+      </w:r>
+    </w:p>
+    <w:p>
+      <w:pPr>
+        <w:pStyle w:val="TextBody"/>
+        <w:widowControl/>
+        <w:numPr>
+          <w:ilvl w:val="0"/>
+          <w:numId w:val="0"/>
+        </w:numPr>
+        <w:spacing w:lineRule="auto" w:line="288" w:before="57" w:after="197"/>
+        <w:jc w:val="both"/>
+        <w:rPr>
+          <w:b/>
+          <w:b/>
+          <w:bCs/>
+          <w:sz w:val="24"/>
+          <w:szCs w:val="24"/>
+          <w:u w:val="none"/>
+        </w:rPr>
+      </w:pPr>
+      <w:r>
+        <w:rPr/>
       </w:r>
     </w:p>
     <w:p>
@@ -16993,74 +17263,101 @@
         </w:numPr>
         <w:spacing w:lineRule="auto" w:line="288" w:before="57" w:after="197"/>
         <w:jc w:val="both"/>
-        <w:rPr>
-          <w:rFonts w:ascii="Liberation Serif" w:hAnsi="Liberation Serif"/>
-          <w:b w:val="false"/>
-          <w:b w:val="false"/>
-          <w:bCs w:val="false"/>
-          <w:sz w:val="24"/>
-          <w:szCs w:val="24"/>
-        </w:rPr>
-      </w:pPr>
-      <w:r>
-        <w:rPr>
-          <w:b/>
-          <w:bCs/>
-          <w:sz w:val="24"/>
-          <w:szCs w:val="24"/>
-          <w:u w:val="none"/>
-        </w:rPr>
-        <w:t xml:space="preserve">Carregar um mapa </w:t>
-      </w:r>
-      <w:r>
-        <w:rPr>
-          <w:b w:val="false"/>
-          <w:bCs w:val="false"/>
-          <w:sz w:val="24"/>
-          <w:szCs w:val="24"/>
-          <w:u w:val="none"/>
-        </w:rPr>
-        <w:t>(um grafo) para a memória do programa, para ser posteriormente utilizado pelo programa.</w:t>
+        <w:rPr/>
+      </w:pPr>
+      <w:r>
+        <w:rPr>
+          <w:b/>
+          <w:bCs/>
+          <w:sz w:val="24"/>
+          <w:szCs w:val="24"/>
+          <w:u w:val="none"/>
+        </w:rPr>
+        <w:t>Operar sobre o mapa</w:t>
+      </w:r>
+      <w:r>
+        <w:rPr>
+          <w:b w:val="false"/>
+          <w:bCs w:val="false"/>
+          <w:sz w:val="24"/>
+          <w:szCs w:val="24"/>
+          <w:u w:val="none"/>
+        </w:rPr>
+        <w:t xml:space="preserve"> que está atualmente na memória do programa, </w:t>
+      </w:r>
+      <w:r>
+        <w:rPr>
+          <w:b w:val="false"/>
+          <w:bCs w:val="false"/>
+          <w:sz w:val="24"/>
+          <w:szCs w:val="24"/>
+          <w:u w:val="none"/>
+        </w:rPr>
+        <w:t>isto é, realizar algorítmos sobre o grafo.</w:t>
       </w:r>
     </w:p>
     <w:p>
       <w:pPr>
         <w:pStyle w:val="TextBody"/>
         <w:widowControl/>
-        <w:numPr>
-          <w:ilvl w:val="0"/>
-          <w:numId w:val="13"/>
-        </w:numPr>
         <w:spacing w:lineRule="auto" w:line="288" w:before="57" w:after="197"/>
         <w:jc w:val="both"/>
         <w:rPr>
-          <w:rFonts w:ascii="Liberation Serif" w:hAnsi="Liberation Serif"/>
-          <w:b w:val="false"/>
-          <w:b w:val="false"/>
-          <w:bCs w:val="false"/>
-          <w:sz w:val="24"/>
-          <w:szCs w:val="24"/>
-        </w:rPr>
-      </w:pPr>
-      <w:r>
-        <w:rPr>
-          <w:b/>
-          <w:bCs/>
-          <w:sz w:val="24"/>
-          <w:szCs w:val="24"/>
-          <w:u w:val="none"/>
-        </w:rPr>
-        <w:t>Operar sobre o mapa</w:t>
-      </w:r>
-      <w:r>
-        <w:rPr>
-          <w:b w:val="false"/>
-          <w:bCs w:val="false"/>
-          <w:sz w:val="24"/>
-          <w:szCs w:val="24"/>
-          <w:u w:val="none"/>
-        </w:rPr>
-        <w:t xml:space="preserve"> que está atualmente na memória do programa.</w:t>
+          <w:b w:val="false"/>
+          <w:b w:val="false"/>
+          <w:bCs w:val="false"/>
+          <w:sz w:val="24"/>
+          <w:szCs w:val="24"/>
+          <w:u w:val="none"/>
+        </w:rPr>
+      </w:pPr>
+      <w:r>
+        <w:rPr/>
+        <w:drawing>
+          <wp:anchor behindDoc="0" distT="0" distB="0" distL="0" distR="0" simplePos="0" locked="0" layoutInCell="1" allowOverlap="1" relativeHeight="22">
+            <wp:simplePos x="0" y="0"/>
+            <wp:positionH relativeFrom="column">
+              <wp:align>center</wp:align>
+            </wp:positionH>
+            <wp:positionV relativeFrom="paragraph">
+              <wp:posOffset>635</wp:posOffset>
+            </wp:positionV>
+            <wp:extent cx="4772025" cy="3114675"/>
+            <wp:effectExtent l="0" t="0" r="0" b="0"/>
+            <wp:wrapTopAndBottom/>
+            <wp:docPr id="21" name="Image21" descr=""/>
+            <wp:cNvGraphicFramePr>
+              <a:graphicFrameLocks xmlns:a="http://schemas.openxmlformats.org/drawingml/2006/main" noChangeAspect="1"/>
+            </wp:cNvGraphicFramePr>
+            <a:graphic xmlns:a="http://schemas.openxmlformats.org/drawingml/2006/main">
+              <a:graphicData uri="http://schemas.openxmlformats.org/drawingml/2006/picture">
+                <pic:pic xmlns:pic="http://schemas.openxmlformats.org/drawingml/2006/picture">
+                  <pic:nvPicPr>
+                    <pic:cNvPr id="21" name="Image21" descr=""/>
+                    <pic:cNvPicPr>
+                      <a:picLocks noChangeAspect="1" noChangeArrowheads="1"/>
+                    </pic:cNvPicPr>
+                  </pic:nvPicPr>
+                  <pic:blipFill>
+                    <a:blip r:embed="rId29"/>
+                    <a:stretch>
+                      <a:fillRect/>
+                    </a:stretch>
+                  </pic:blipFill>
+                  <pic:spPr bwMode="auto">
+                    <a:xfrm>
+                      <a:off x="0" y="0"/>
+                      <a:ext cx="4772025" cy="3114675"/>
+                    </a:xfrm>
+                    <a:prstGeom prst="rect">
+                      <a:avLst/>
+                    </a:prstGeom>
+                  </pic:spPr>
+                </pic:pic>
+              </a:graphicData>
+            </a:graphic>
+          </wp:anchor>
+        </w:drawing>
       </w:r>
     </w:p>
     <w:p>
@@ -17328,7 +17625,81 @@
           <w:szCs w:val="24"/>
           <w:u w:val="none"/>
         </w:rPr>
+        <w:t xml:space="preserve">Utilizando o algoritmo </w:t>
+      </w:r>
+      <w:r>
+        <w:rPr>
+          <w:b w:val="false"/>
+          <w:bCs w:val="false"/>
+          <w:i w:val="false"/>
+          <w:iCs w:val="false"/>
+          <w:sz w:val="24"/>
+          <w:szCs w:val="24"/>
+          <w:u w:val="none"/>
+        </w:rPr>
+        <w:t>A*</w:t>
+      </w:r>
+      <w:r>
+        <w:rPr>
+          <w:b w:val="false"/>
+          <w:bCs w:val="false"/>
+          <w:i w:val="false"/>
+          <w:iCs w:val="false"/>
+          <w:sz w:val="24"/>
+          <w:szCs w:val="24"/>
+          <w:u w:val="none"/>
+        </w:rPr>
+        <w:t xml:space="preserve"> Bi-Direcional, isto é, realizando expansão a partir do vértice de origem e do vértice de destino simultaneamente.</w:t>
+      </w:r>
+    </w:p>
+    <w:p>
+      <w:pPr>
+        <w:pStyle w:val="TextBody"/>
+        <w:widowControl/>
+        <w:numPr>
+          <w:ilvl w:val="2"/>
+          <w:numId w:val="13"/>
+        </w:numPr>
+        <w:spacing w:lineRule="auto" w:line="288" w:before="57" w:after="197"/>
+        <w:jc w:val="both"/>
+        <w:rPr/>
+      </w:pPr>
+      <w:r>
+        <w:rPr>
+          <w:b w:val="false"/>
+          <w:bCs w:val="false"/>
+          <w:i w:val="false"/>
+          <w:iCs w:val="false"/>
+          <w:sz w:val="24"/>
+          <w:szCs w:val="24"/>
+          <w:u w:val="none"/>
+        </w:rPr>
         <w:t>Utilizando ambos os algoritmos Dijkstra e A*, comparando o tempo de execução de ambos.</w:t>
+      </w:r>
+    </w:p>
+    <w:p>
+      <w:pPr>
+        <w:pStyle w:val="TextBody"/>
+        <w:widowControl/>
+        <w:numPr>
+          <w:ilvl w:val="2"/>
+          <w:numId w:val="13"/>
+        </w:numPr>
+        <w:spacing w:lineRule="auto" w:line="288" w:before="57" w:after="197"/>
+        <w:jc w:val="both"/>
+        <w:rPr/>
+      </w:pPr>
+      <w:r>
+        <w:rPr>
+          <w:b w:val="false"/>
+          <w:bCs w:val="false"/>
+          <w:i w:val="false"/>
+          <w:iCs w:val="false"/>
+          <w:sz w:val="24"/>
+          <w:szCs w:val="24"/>
+          <w:u w:val="none"/>
+        </w:rPr>
+        <w:t>Utilizando ambos os algoritmos A* e A* com expansão Bi-Direcional, comparando o tempo de execução de ambos.</w:t>
       </w:r>
     </w:p>
     <w:p>
@@ -18700,7 +19071,7 @@
         </w:rPr>
         <w:t xml:space="preserve">|E| </w:t>
       </w:r>
-      <w:hyperlink r:id="rId27">
+      <w:hyperlink r:id="rId30">
         <w:r>
           <w:rPr>
             <w:rStyle w:val="InternetLink"/>
@@ -18811,7 +19182,7 @@
         </w:rPr>
         <w:t xml:space="preserve"> – Grafo com elevada densidade de arestas face à quantidade de vértices que tem, isto é, |E| </w:t>
       </w:r>
-      <w:hyperlink r:id="rId28">
+      <w:hyperlink r:id="rId31">
         <w:r>
           <w:rPr>
             <w:rStyle w:val="InternetLink"/>
@@ -20270,7 +20641,7 @@
         </w:rPr>
         <w:t xml:space="preserve">) </w:t>
       </w:r>
-      <w:hyperlink r:id="rId29">
+      <w:hyperlink r:id="rId32">
         <w:r>
           <w:rPr>
             <w:rStyle w:val="InternetLink"/>
@@ -21483,7 +21854,7 @@
         </w:rPr>
         <w:t xml:space="preserve">Dijkstra’s Algorithm, </w:t>
       </w:r>
-      <w:hyperlink r:id="rId30">
+      <w:hyperlink r:id="rId33">
         <w:r>
           <w:rPr>
             <w:rStyle w:val="InternetLink"/>
@@ -21514,7 +21885,7 @@
         </w:rPr>
         <w:t xml:space="preserve">A* Search Algorithm, </w:t>
       </w:r>
-      <w:hyperlink r:id="rId31">
+      <w:hyperlink r:id="rId34">
         <w:r>
           <w:rPr>
             <w:rStyle w:val="InternetLink"/>
@@ -21545,7 +21916,7 @@
         </w:rPr>
         <w:t xml:space="preserve">Computerphile – Dijkstra’s Algorithm, </w:t>
       </w:r>
-      <w:hyperlink r:id="rId32">
+      <w:hyperlink r:id="rId35">
         <w:r>
           <w:rPr>
             <w:rStyle w:val="InternetLink"/>
@@ -21576,7 +21947,7 @@
         </w:rPr>
         <w:t xml:space="preserve">Computerphile – A* (A Star) Search Algorithm, </w:t>
       </w:r>
-      <w:hyperlink r:id="rId33">
+      <w:hyperlink r:id="rId36">
         <w:r>
           <w:rPr>
             <w:rStyle w:val="InternetLink"/>
@@ -21607,7 +21978,7 @@
         </w:rPr>
         <w:t xml:space="preserve">Travelling Salesman Problem, </w:t>
       </w:r>
-      <w:hyperlink r:id="rId34">
+      <w:hyperlink r:id="rId37">
         <w:r>
           <w:rPr>
             <w:rStyle w:val="InternetLink"/>
@@ -21638,7 +22009,7 @@
         </w:rPr>
         <w:t xml:space="preserve">Consistent Heuristics, </w:t>
       </w:r>
-      <w:hyperlink r:id="rId35">
+      <w:hyperlink r:id="rId38">
         <w:r>
           <w:rPr>
             <w:rStyle w:val="InternetLink"/>
@@ -21669,7 +22040,7 @@
         </w:rPr>
         <w:t xml:space="preserve">Besan A. AlSalibi, Marzieh Babaeian Jelodar and Ibrahim Venkat - A Comparative Study between the Nearest Neighbor and Genetic Algorithms: A revisit to the Traveling Salesman Problem, </w:t>
       </w:r>
-      <w:hyperlink r:id="rId36">
+      <w:hyperlink r:id="rId39">
         <w:r>
           <w:rPr>
             <w:rStyle w:val="InternetLink"/>
@@ -21700,7 +22071,7 @@
         </w:rPr>
         <w:t xml:space="preserve">Christian Nilsson - Heuristics for the Traveling Salesman Problem, </w:t>
       </w:r>
-      <w:hyperlink r:id="rId37">
+      <w:hyperlink r:id="rId40">
         <w:r>
           <w:rPr>
             <w:rStyle w:val="InternetLink"/>
@@ -21731,7 +22102,7 @@
         </w:rPr>
         <w:t xml:space="preserve">Amanur Rahman Saiyed - The Traveling Salesman problem, </w:t>
       </w:r>
-      <w:hyperlink r:id="rId38">
+      <w:hyperlink r:id="rId41">
         <w:r>
           <w:rPr>
             <w:rStyle w:val="InternetLink"/>
@@ -21764,7 +22135,7 @@
         </w:rPr>
         <w:t xml:space="preserve">Google Maps - </w:t>
       </w:r>
-      <w:hyperlink r:id="rId39">
+      <w:hyperlink r:id="rId42">
         <w:r>
           <w:rPr>
             <w:rStyle w:val="InternetLink"/>
@@ -21798,7 +22169,7 @@
         </w:rPr>
         <w:t xml:space="preserve">Open Street Maps - </w:t>
       </w:r>
-      <w:hyperlink r:id="rId40">
+      <w:hyperlink r:id="rId43">
         <w:r>
           <w:rPr>
             <w:rStyle w:val="InternetLink"/>
@@ -21812,8 +22183,8 @@
       </w:hyperlink>
     </w:p>
     <w:sectPr>
-      <w:footerReference w:type="default" r:id="rId41"/>
-      <w:footerReference w:type="first" r:id="rId42"/>
+      <w:footerReference w:type="default" r:id="rId44"/>
+      <w:footerReference w:type="first" r:id="rId45"/>
       <w:type w:val="nextPage"/>
       <w:pgSz w:w="11906" w:h="16838"/>
       <w:pgMar w:left="1134" w:right="1134" w:header="0" w:top="1134" w:footer="1134" w:bottom="1693" w:gutter="0"/>
@@ -21846,7 +22217,7 @@
       <w:fldChar w:fldCharType="separate"/>
     </w:r>
     <w:r>
-      <w:t>37</w:t>
+      <w:t>38</w:t>
     </w:r>
     <w:r>
       <w:fldChar w:fldCharType="end"/>
@@ -29258,6 +29629,393 @@
       <w:rFonts w:cs="OpenSymbol"/>
     </w:rPr>
   </w:style>
+  <w:style w:type="character" w:styleId="ListLabel784">
+    <w:name w:val="ListLabel 784"/>
+    <w:qFormat/>
+    <w:rPr>
+      <w:rFonts w:cs="OpenSymbol"/>
+      <w:b/>
+    </w:rPr>
+  </w:style>
+  <w:style w:type="character" w:styleId="ListLabel785">
+    <w:name w:val="ListLabel 785"/>
+    <w:qFormat/>
+    <w:rPr>
+      <w:rFonts w:cs="OpenSymbol"/>
+    </w:rPr>
+  </w:style>
+  <w:style w:type="character" w:styleId="ListLabel786">
+    <w:name w:val="ListLabel 786"/>
+    <w:qFormat/>
+    <w:rPr>
+      <w:rFonts w:cs="OpenSymbol"/>
+    </w:rPr>
+  </w:style>
+  <w:style w:type="character" w:styleId="ListLabel787">
+    <w:name w:val="ListLabel 787"/>
+    <w:qFormat/>
+    <w:rPr>
+      <w:rFonts w:cs="OpenSymbol"/>
+    </w:rPr>
+  </w:style>
+  <w:style w:type="character" w:styleId="ListLabel788">
+    <w:name w:val="ListLabel 788"/>
+    <w:qFormat/>
+    <w:rPr>
+      <w:rFonts w:cs="OpenSymbol"/>
+    </w:rPr>
+  </w:style>
+  <w:style w:type="character" w:styleId="ListLabel789">
+    <w:name w:val="ListLabel 789"/>
+    <w:qFormat/>
+    <w:rPr>
+      <w:rFonts w:cs="OpenSymbol"/>
+    </w:rPr>
+  </w:style>
+  <w:style w:type="character" w:styleId="ListLabel790">
+    <w:name w:val="ListLabel 790"/>
+    <w:qFormat/>
+    <w:rPr>
+      <w:rFonts w:cs="OpenSymbol"/>
+    </w:rPr>
+  </w:style>
+  <w:style w:type="character" w:styleId="ListLabel791">
+    <w:name w:val="ListLabel 791"/>
+    <w:qFormat/>
+    <w:rPr>
+      <w:rFonts w:cs="OpenSymbol"/>
+    </w:rPr>
+  </w:style>
+  <w:style w:type="character" w:styleId="ListLabel792">
+    <w:name w:val="ListLabel 792"/>
+    <w:qFormat/>
+    <w:rPr>
+      <w:rFonts w:cs="OpenSymbol"/>
+    </w:rPr>
+  </w:style>
+  <w:style w:type="character" w:styleId="ListLabel793">
+    <w:name w:val="ListLabel 793"/>
+    <w:qFormat/>
+    <w:rPr>
+      <w:rFonts w:ascii="Liberation Serif" w:hAnsi="Liberation Serif" w:cs="OpenSymbol"/>
+      <w:sz w:val="24"/>
+    </w:rPr>
+  </w:style>
+  <w:style w:type="character" w:styleId="ListLabel794">
+    <w:name w:val="ListLabel 794"/>
+    <w:qFormat/>
+    <w:rPr>
+      <w:rFonts w:cs="OpenSymbol"/>
+    </w:rPr>
+  </w:style>
+  <w:style w:type="character" w:styleId="ListLabel795">
+    <w:name w:val="ListLabel 795"/>
+    <w:qFormat/>
+    <w:rPr>
+      <w:rFonts w:cs="OpenSymbol"/>
+    </w:rPr>
+  </w:style>
+  <w:style w:type="character" w:styleId="ListLabel796">
+    <w:name w:val="ListLabel 796"/>
+    <w:qFormat/>
+    <w:rPr>
+      <w:rFonts w:cs="OpenSymbol"/>
+    </w:rPr>
+  </w:style>
+  <w:style w:type="character" w:styleId="ListLabel797">
+    <w:name w:val="ListLabel 797"/>
+    <w:qFormat/>
+    <w:rPr>
+      <w:rFonts w:cs="OpenSymbol"/>
+    </w:rPr>
+  </w:style>
+  <w:style w:type="character" w:styleId="ListLabel798">
+    <w:name w:val="ListLabel 798"/>
+    <w:qFormat/>
+    <w:rPr>
+      <w:rFonts w:cs="OpenSymbol"/>
+    </w:rPr>
+  </w:style>
+  <w:style w:type="character" w:styleId="ListLabel799">
+    <w:name w:val="ListLabel 799"/>
+    <w:qFormat/>
+    <w:rPr>
+      <w:rFonts w:cs="OpenSymbol"/>
+    </w:rPr>
+  </w:style>
+  <w:style w:type="character" w:styleId="ListLabel800">
+    <w:name w:val="ListLabel 800"/>
+    <w:qFormat/>
+    <w:rPr>
+      <w:rFonts w:cs="OpenSymbol"/>
+    </w:rPr>
+  </w:style>
+  <w:style w:type="character" w:styleId="ListLabel801">
+    <w:name w:val="ListLabel 801"/>
+    <w:qFormat/>
+    <w:rPr>
+      <w:rFonts w:cs="OpenSymbol"/>
+    </w:rPr>
+  </w:style>
+  <w:style w:type="character" w:styleId="ListLabel802">
+    <w:name w:val="ListLabel 802"/>
+    <w:qFormat/>
+    <w:rPr>
+      <w:rFonts w:cs="OpenSymbol"/>
+      <w:sz w:val="24"/>
+    </w:rPr>
+  </w:style>
+  <w:style w:type="character" w:styleId="ListLabel803">
+    <w:name w:val="ListLabel 803"/>
+    <w:qFormat/>
+    <w:rPr>
+      <w:rFonts w:cs="OpenSymbol"/>
+    </w:rPr>
+  </w:style>
+  <w:style w:type="character" w:styleId="ListLabel804">
+    <w:name w:val="ListLabel 804"/>
+    <w:qFormat/>
+    <w:rPr>
+      <w:rFonts w:cs="OpenSymbol"/>
+    </w:rPr>
+  </w:style>
+  <w:style w:type="character" w:styleId="ListLabel805">
+    <w:name w:val="ListLabel 805"/>
+    <w:qFormat/>
+    <w:rPr>
+      <w:rFonts w:cs="OpenSymbol"/>
+    </w:rPr>
+  </w:style>
+  <w:style w:type="character" w:styleId="ListLabel806">
+    <w:name w:val="ListLabel 806"/>
+    <w:qFormat/>
+    <w:rPr>
+      <w:rFonts w:cs="OpenSymbol"/>
+    </w:rPr>
+  </w:style>
+  <w:style w:type="character" w:styleId="ListLabel807">
+    <w:name w:val="ListLabel 807"/>
+    <w:qFormat/>
+    <w:rPr>
+      <w:rFonts w:cs="OpenSymbol"/>
+    </w:rPr>
+  </w:style>
+  <w:style w:type="character" w:styleId="ListLabel808">
+    <w:name w:val="ListLabel 808"/>
+    <w:qFormat/>
+    <w:rPr>
+      <w:rFonts w:cs="OpenSymbol"/>
+    </w:rPr>
+  </w:style>
+  <w:style w:type="character" w:styleId="ListLabel809">
+    <w:name w:val="ListLabel 809"/>
+    <w:qFormat/>
+    <w:rPr>
+      <w:rFonts w:cs="OpenSymbol"/>
+    </w:rPr>
+  </w:style>
+  <w:style w:type="character" w:styleId="ListLabel810">
+    <w:name w:val="ListLabel 810"/>
+    <w:qFormat/>
+    <w:rPr>
+      <w:rFonts w:cs="OpenSymbol"/>
+    </w:rPr>
+  </w:style>
+  <w:style w:type="character" w:styleId="ListLabel811">
+    <w:name w:val="ListLabel 811"/>
+    <w:qFormat/>
+    <w:rPr>
+      <w:rFonts w:ascii="Liberation Serif" w:hAnsi="Liberation Serif" w:cs="OpenSymbol"/>
+    </w:rPr>
+  </w:style>
+  <w:style w:type="character" w:styleId="ListLabel812">
+    <w:name w:val="ListLabel 812"/>
+    <w:qFormat/>
+    <w:rPr>
+      <w:rFonts w:cs="OpenSymbol"/>
+    </w:rPr>
+  </w:style>
+  <w:style w:type="character" w:styleId="ListLabel813">
+    <w:name w:val="ListLabel 813"/>
+    <w:qFormat/>
+    <w:rPr>
+      <w:rFonts w:cs="OpenSymbol"/>
+    </w:rPr>
+  </w:style>
+  <w:style w:type="character" w:styleId="ListLabel814">
+    <w:name w:val="ListLabel 814"/>
+    <w:qFormat/>
+    <w:rPr>
+      <w:rFonts w:cs="OpenSymbol"/>
+    </w:rPr>
+  </w:style>
+  <w:style w:type="character" w:styleId="ListLabel815">
+    <w:name w:val="ListLabel 815"/>
+    <w:qFormat/>
+    <w:rPr>
+      <w:rFonts w:cs="OpenSymbol"/>
+    </w:rPr>
+  </w:style>
+  <w:style w:type="character" w:styleId="ListLabel816">
+    <w:name w:val="ListLabel 816"/>
+    <w:qFormat/>
+    <w:rPr>
+      <w:rFonts w:cs="OpenSymbol"/>
+    </w:rPr>
+  </w:style>
+  <w:style w:type="character" w:styleId="ListLabel817">
+    <w:name w:val="ListLabel 817"/>
+    <w:qFormat/>
+    <w:rPr>
+      <w:rFonts w:cs="OpenSymbol"/>
+    </w:rPr>
+  </w:style>
+  <w:style w:type="character" w:styleId="ListLabel818">
+    <w:name w:val="ListLabel 818"/>
+    <w:qFormat/>
+    <w:rPr>
+      <w:rFonts w:cs="OpenSymbol"/>
+    </w:rPr>
+  </w:style>
+  <w:style w:type="character" w:styleId="ListLabel819">
+    <w:name w:val="ListLabel 819"/>
+    <w:qFormat/>
+    <w:rPr>
+      <w:rFonts w:cs="OpenSymbol"/>
+    </w:rPr>
+  </w:style>
+  <w:style w:type="character" w:styleId="ListLabel820">
+    <w:name w:val="ListLabel 820"/>
+    <w:qFormat/>
+    <w:rPr>
+      <w:rFonts w:ascii="Liberation Serif" w:hAnsi="Liberation Serif" w:cs="OpenSymbol"/>
+      <w:b w:val="false"/>
+      <w:sz w:val="24"/>
+    </w:rPr>
+  </w:style>
+  <w:style w:type="character" w:styleId="ListLabel821">
+    <w:name w:val="ListLabel 821"/>
+    <w:qFormat/>
+    <w:rPr>
+      <w:rFonts w:cs="OpenSymbol"/>
+      <w:b/>
+      <w:sz w:val="24"/>
+    </w:rPr>
+  </w:style>
+  <w:style w:type="character" w:styleId="ListLabel822">
+    <w:name w:val="ListLabel 822"/>
+    <w:qFormat/>
+    <w:rPr>
+      <w:rFonts w:ascii="Liberation Serif" w:hAnsi="Liberation Serif" w:cs="OpenSymbol"/>
+      <w:b/>
+      <w:sz w:val="24"/>
+    </w:rPr>
+  </w:style>
+  <w:style w:type="character" w:styleId="ListLabel823">
+    <w:name w:val="ListLabel 823"/>
+    <w:qFormat/>
+    <w:rPr>
+      <w:rFonts w:cs="OpenSymbol"/>
+    </w:rPr>
+  </w:style>
+  <w:style w:type="character" w:styleId="ListLabel824">
+    <w:name w:val="ListLabel 824"/>
+    <w:qFormat/>
+    <w:rPr>
+      <w:rFonts w:cs="OpenSymbol"/>
+    </w:rPr>
+  </w:style>
+  <w:style w:type="character" w:styleId="ListLabel825">
+    <w:name w:val="ListLabel 825"/>
+    <w:qFormat/>
+    <w:rPr>
+      <w:rFonts w:cs="OpenSymbol"/>
+    </w:rPr>
+  </w:style>
+  <w:style w:type="character" w:styleId="ListLabel826">
+    <w:name w:val="ListLabel 826"/>
+    <w:qFormat/>
+    <w:rPr>
+      <w:rFonts w:cs="OpenSymbol"/>
+    </w:rPr>
+  </w:style>
+  <w:style w:type="character" w:styleId="ListLabel827">
+    <w:name w:val="ListLabel 827"/>
+    <w:qFormat/>
+    <w:rPr>
+      <w:rFonts w:cs="OpenSymbol"/>
+    </w:rPr>
+  </w:style>
+  <w:style w:type="character" w:styleId="ListLabel828">
+    <w:name w:val="ListLabel 828"/>
+    <w:qFormat/>
+    <w:rPr>
+      <w:rFonts w:cs="OpenSymbol"/>
+    </w:rPr>
+  </w:style>
+  <w:style w:type="character" w:styleId="ListLabel829">
+    <w:name w:val="ListLabel 829"/>
+    <w:qFormat/>
+    <w:rPr>
+      <w:rFonts w:cs="OpenSymbol"/>
+    </w:rPr>
+  </w:style>
+  <w:style w:type="character" w:styleId="ListLabel830">
+    <w:name w:val="ListLabel 830"/>
+    <w:qFormat/>
+    <w:rPr>
+      <w:rFonts w:cs="OpenSymbol"/>
+    </w:rPr>
+  </w:style>
+  <w:style w:type="character" w:styleId="ListLabel831">
+    <w:name w:val="ListLabel 831"/>
+    <w:qFormat/>
+    <w:rPr>
+      <w:rFonts w:cs="OpenSymbol"/>
+    </w:rPr>
+  </w:style>
+  <w:style w:type="character" w:styleId="ListLabel832">
+    <w:name w:val="ListLabel 832"/>
+    <w:qFormat/>
+    <w:rPr>
+      <w:rFonts w:cs="OpenSymbol"/>
+    </w:rPr>
+  </w:style>
+  <w:style w:type="character" w:styleId="ListLabel833">
+    <w:name w:val="ListLabel 833"/>
+    <w:qFormat/>
+    <w:rPr>
+      <w:rFonts w:cs="OpenSymbol"/>
+    </w:rPr>
+  </w:style>
+  <w:style w:type="character" w:styleId="ListLabel834">
+    <w:name w:val="ListLabel 834"/>
+    <w:qFormat/>
+    <w:rPr>
+      <w:rFonts w:cs="OpenSymbol"/>
+    </w:rPr>
+  </w:style>
+  <w:style w:type="character" w:styleId="ListLabel835">
+    <w:name w:val="ListLabel 835"/>
+    <w:qFormat/>
+    <w:rPr>
+      <w:rFonts w:cs="OpenSymbol"/>
+    </w:rPr>
+  </w:style>
+  <w:style w:type="character" w:styleId="ListLabel836">
+    <w:name w:val="ListLabel 836"/>
+    <w:qFormat/>
+    <w:rPr>
+      <w:rFonts w:cs="OpenSymbol"/>
+    </w:rPr>
+  </w:style>
+  <w:style w:type="character" w:styleId="ListLabel837">
+    <w:name w:val="ListLabel 837"/>
+    <w:qFormat/>
+    <w:rPr>
+      <w:rFonts w:cs="OpenSymbol"/>
+    </w:rPr>
+  </w:style>
   <w:style w:type="paragraph" w:styleId="Heading">
     <w:name w:val="Heading"/>
     <w:basedOn w:val="Normal"/>

</xml_diff>

<commit_message>
Added Report's final version
</commit_message>
<xml_diff>
--- a/Report.docx
+++ b/Report.docx
@@ -14,11 +14,11 @@
         <w:drawing>
           <wp:anchor behindDoc="0" distT="0" distB="0" distL="0" distR="0" simplePos="0" locked="0" layoutInCell="1" allowOverlap="1" relativeHeight="2">
             <wp:simplePos x="0" y="0"/>
-            <wp:positionH relativeFrom="page">
-              <wp:posOffset>5007610</wp:posOffset>
+            <wp:positionH relativeFrom="column">
+              <wp:posOffset>-19685</wp:posOffset>
             </wp:positionH>
-            <wp:positionV relativeFrom="page">
-              <wp:posOffset>0</wp:posOffset>
+            <wp:positionV relativeFrom="paragraph">
+              <wp:posOffset>-163830</wp:posOffset>
             </wp:positionV>
             <wp:extent cx="2552700" cy="1066800"/>
             <wp:effectExtent l="0" t="0" r="0" b="0"/>
@@ -1278,7 +1278,7 @@
           </w:rPr>
           <w:t>Dificuldades encontradas no desenvolvimento do Trabalho</w:t>
           <w:tab/>
-          <w:t>32</w:t>
+          <w:t>33</w:t>
         </w:r>
       </w:hyperlink>
     </w:p>
@@ -1297,7 +1297,7 @@
           </w:rPr>
           <w:t>Conclusões</w:t>
           <w:tab/>
-          <w:t>33</w:t>
+          <w:t>34</w:t>
         </w:r>
       </w:hyperlink>
     </w:p>
@@ -1316,7 +1316,7 @@
           </w:rPr>
           <w:t>Glossário</w:t>
           <w:tab/>
-          <w:t>35</w:t>
+          <w:t>36</w:t>
         </w:r>
       </w:hyperlink>
     </w:p>
@@ -1335,7 +1335,7 @@
           </w:rPr>
           <w:t>Bibliografia e outras Fontes de Referência</w:t>
           <w:tab/>
-          <w:t>37</w:t>
+          <w:t>38</w:t>
         </w:r>
       </w:hyperlink>
       <w:r>
@@ -17042,7 +17042,16 @@
           <w:sz w:val="24"/>
           <w:szCs w:val="24"/>
         </w:rPr>
-        <w:t>Figura 1 – Menu Principal</w:t>
+        <w:t>F</w:t>
+      </w:r>
+      <w:r>
+        <w:rPr>
+          <w:b w:val="false"/>
+          <w:bCs w:val="false"/>
+          <w:sz w:val="24"/>
+          <w:szCs w:val="24"/>
+        </w:rPr>
+        <w:t>igura 1 – Menu Principal</w:t>
       </w:r>
     </w:p>
     <w:p>
@@ -17065,7 +17074,12 @@
         </w:rPr>
       </w:pPr>
       <w:r>
-        <w:rPr/>
+        <w:rPr>
+          <w:b w:val="false"/>
+          <w:bCs w:val="false"/>
+          <w:sz w:val="24"/>
+          <w:szCs w:val="24"/>
+        </w:rPr>
       </w:r>
     </w:p>
     <w:p>
@@ -17158,7 +17172,11 @@
       </w:r>
       <w:r>
         <w:rPr/>
-        <w:t>Figura 2 – Menu de Carregamento de um Mapa</w:t>
+        <w:t>F</w:t>
+      </w:r>
+      <w:r>
+        <w:rPr/>
+        <w:t>igura 2 – Menu de Carregamento de um Mapa</w:t>
       </w:r>
     </w:p>
     <w:p>
@@ -17181,7 +17199,13 @@
         </w:rPr>
       </w:pPr>
       <w:r>
-        <w:rPr/>
+        <w:rPr>
+          <w:b/>
+          <w:bCs/>
+          <w:sz w:val="24"/>
+          <w:szCs w:val="24"/>
+          <w:u w:val="none"/>
+        </w:rPr>
       </w:r>
     </w:p>
     <w:p>
@@ -17204,7 +17228,13 @@
         </w:rPr>
       </w:pPr>
       <w:r>
-        <w:rPr/>
+        <w:rPr>
+          <w:b/>
+          <w:bCs/>
+          <w:sz w:val="24"/>
+          <w:szCs w:val="24"/>
+          <w:u w:val="none"/>
+        </w:rPr>
       </w:r>
     </w:p>
     <w:p>
@@ -17227,7 +17257,13 @@
         </w:rPr>
       </w:pPr>
       <w:r>
-        <w:rPr/>
+        <w:rPr>
+          <w:b/>
+          <w:bCs/>
+          <w:sz w:val="24"/>
+          <w:szCs w:val="24"/>
+          <w:u w:val="none"/>
+        </w:rPr>
       </w:r>
     </w:p>
     <w:p>
@@ -17250,7 +17286,13 @@
         </w:rPr>
       </w:pPr>
       <w:r>
-        <w:rPr/>
+        <w:rPr>
+          <w:b/>
+          <w:bCs/>
+          <w:sz w:val="24"/>
+          <w:szCs w:val="24"/>
+          <w:u w:val="none"/>
+        </w:rPr>
       </w:r>
     </w:p>
     <w:p>
@@ -17283,17 +17325,7 @@
           <w:szCs w:val="24"/>
           <w:u w:val="none"/>
         </w:rPr>
-        <w:t xml:space="preserve"> que está atualmente na memória do programa, </w:t>
-      </w:r>
-      <w:r>
-        <w:rPr>
-          <w:b w:val="false"/>
-          <w:bCs w:val="false"/>
-          <w:sz w:val="24"/>
-          <w:szCs w:val="24"/>
-          <w:u w:val="none"/>
-        </w:rPr>
-        <w:t>isto é, realizar algorítmos sobre o grafo.</w:t>
+        <w:t xml:space="preserve"> que está atualmente na memória do programa, isto é, realizar algorítmos sobre o grafo.</w:t>
       </w:r>
     </w:p>
     <w:p>
@@ -17312,7 +17344,13 @@
         </w:rPr>
       </w:pPr>
       <w:r>
-        <w:rPr/>
+        <w:rPr>
+          <w:b w:val="false"/>
+          <w:bCs w:val="false"/>
+          <w:sz w:val="24"/>
+          <w:szCs w:val="24"/>
+          <w:u w:val="none"/>
+        </w:rPr>
         <w:drawing>
           <wp:anchor behindDoc="0" distT="0" distB="0" distL="0" distR="0" simplePos="0" locked="0" layoutInCell="1" allowOverlap="1" relativeHeight="22">
             <wp:simplePos x="0" y="0"/>
@@ -17625,31 +17663,7 @@
           <w:szCs w:val="24"/>
           <w:u w:val="none"/>
         </w:rPr>
-        <w:t xml:space="preserve">Utilizando o algoritmo </w:t>
-      </w:r>
-      <w:r>
-        <w:rPr>
-          <w:b w:val="false"/>
-          <w:bCs w:val="false"/>
-          <w:i w:val="false"/>
-          <w:iCs w:val="false"/>
-          <w:sz w:val="24"/>
-          <w:szCs w:val="24"/>
-          <w:u w:val="none"/>
-        </w:rPr>
-        <w:t>A*</w:t>
-      </w:r>
-      <w:r>
-        <w:rPr>
-          <w:b w:val="false"/>
-          <w:bCs w:val="false"/>
-          <w:i w:val="false"/>
-          <w:iCs w:val="false"/>
-          <w:sz w:val="24"/>
-          <w:szCs w:val="24"/>
-          <w:u w:val="none"/>
-        </w:rPr>
-        <w:t xml:space="preserve"> Bi-Direcional, isto é, realizando expansão a partir do vértice de origem e do vértice de destino simultaneamente.</w:t>
+        <w:t>Utilizando o algoritmo A* Bi-Direcional, isto é, realizando expansão a partir do vértice de origem e do vértice de destino simultaneamente.</w:t>
       </w:r>
     </w:p>
     <w:p>
@@ -21797,10 +21811,7 @@
         </w:numPr>
         <w:spacing w:before="57" w:after="197"/>
         <w:jc w:val="both"/>
-        <w:rPr>
-          <w:rFonts w:ascii="Liberation Serif" w:hAnsi="Liberation Serif"/>
-          <w:sz w:val="24"/>
-        </w:rPr>
+        <w:rPr/>
       </w:pPr>
       <w:r>
         <w:rPr>
@@ -21833,6 +21844,32 @@
           <w:szCs w:val="24"/>
         </w:rPr>
         <w:t xml:space="preserve"> 2018, da autoria da Professora Doutora Liliana Ferreira, Professor Doutor João Pascoal Faria e Professor Doutor Rosaldo Rossetti.</w:t>
+      </w:r>
+    </w:p>
+    <w:p>
+      <w:pPr>
+        <w:pStyle w:val="TextBody"/>
+        <w:numPr>
+          <w:ilvl w:val="0"/>
+          <w:numId w:val="10"/>
+        </w:numPr>
+        <w:spacing w:before="57" w:after="197"/>
+        <w:jc w:val="both"/>
+        <w:rPr/>
+      </w:pPr>
+      <w:r>
+        <w:rPr>
+          <w:rFonts w:ascii="Liberation Serif" w:hAnsi="Liberation Serif"/>
+          <w:b w:val="false"/>
+          <w:i w:val="false"/>
+          <w:caps w:val="false"/>
+          <w:smallCaps w:val="false"/>
+          <w:color w:val="auto"/>
+          <w:spacing w:val="0"/>
+          <w:sz w:val="24"/>
+          <w:szCs w:val="24"/>
+        </w:rPr>
+        <w:t xml:space="preserve">Thomas H. Cormen... [et al.]; Introduction to algorithms. ISBN: 978-0-262-53305-8 </w:t>
       </w:r>
     </w:p>
     <w:p>
@@ -22133,7 +22170,7 @@
           <w:szCs w:val="24"/>
           <w:u w:val="none"/>
         </w:rPr>
-        <w:t xml:space="preserve">Google Maps - </w:t>
+        <w:t xml:space="preserve">Google Maps, </w:t>
       </w:r>
       <w:hyperlink r:id="rId42">
         <w:r>
@@ -22167,7 +22204,7 @@
           <w:szCs w:val="24"/>
           <w:u w:val="none"/>
         </w:rPr>
-        <w:t xml:space="preserve">Open Street Maps - </w:t>
+        <w:t xml:space="preserve">Open Street Maps, </w:t>
       </w:r>
       <w:hyperlink r:id="rId43">
         <w:r>
@@ -22182,9 +22219,65 @@
         </w:r>
       </w:hyperlink>
     </w:p>
+    <w:p>
+      <w:pPr>
+        <w:pStyle w:val="TextBody"/>
+        <w:numPr>
+          <w:ilvl w:val="0"/>
+          <w:numId w:val="10"/>
+        </w:numPr>
+        <w:spacing w:before="57" w:after="197"/>
+        <w:jc w:val="left"/>
+        <w:rPr/>
+      </w:pPr>
+      <w:r>
+        <w:rPr>
+          <w:rStyle w:val="InternetLink"/>
+          <w:color w:val="000000"/>
+          <w:sz w:val="24"/>
+          <w:szCs w:val="24"/>
+          <w:u w:val="none"/>
+        </w:rPr>
+        <w:t xml:space="preserve">2-Opt, </w:t>
+      </w:r>
+      <w:hyperlink r:id="rId44">
+        <w:r>
+          <w:rPr>
+            <w:rStyle w:val="InternetLink"/>
+            <w:color w:val="000000"/>
+            <w:sz w:val="24"/>
+            <w:szCs w:val="24"/>
+            <w:u w:val="single"/>
+          </w:rPr>
+          <w:t>https://en.wikipedia.org/wiki/2-opt</w:t>
+        </w:r>
+      </w:hyperlink>
+    </w:p>
+    <w:p>
+      <w:pPr>
+        <w:pStyle w:val="TextBody"/>
+        <w:numPr>
+          <w:ilvl w:val="0"/>
+          <w:numId w:val="10"/>
+        </w:numPr>
+        <w:spacing w:before="0" w:after="0"/>
+        <w:jc w:val="left"/>
+        <w:rPr/>
+      </w:pPr>
+      <w:r>
+        <w:rPr/>
+        <w:t xml:space="preserve">Heuristics for the Traveling Salesman Problem, </w:t>
+      </w:r>
+      <w:r>
+        <w:rPr>
+          <w:u w:val="single"/>
+        </w:rPr>
+        <w:t>https://web.tuke.sk/fei-cit/butka/hop/htsp.pdf</w:t>
+      </w:r>
+    </w:p>
     <w:sectPr>
-      <w:footerReference w:type="default" r:id="rId44"/>
-      <w:footerReference w:type="first" r:id="rId45"/>
+      <w:footerReference w:type="default" r:id="rId45"/>
+      <w:footerReference w:type="first" r:id="rId46"/>
       <w:type w:val="nextPage"/>
       <w:pgSz w:w="11906" w:h="16838"/>
       <w:pgMar w:left="1134" w:right="1134" w:header="0" w:top="1134" w:footer="1134" w:bottom="1693" w:gutter="0"/>
@@ -30016,6 +30109,393 @@
       <w:rFonts w:cs="OpenSymbol"/>
     </w:rPr>
   </w:style>
+  <w:style w:type="character" w:styleId="ListLabel838">
+    <w:name w:val="ListLabel 838"/>
+    <w:qFormat/>
+    <w:rPr>
+      <w:rFonts w:cs="OpenSymbol"/>
+      <w:b/>
+    </w:rPr>
+  </w:style>
+  <w:style w:type="character" w:styleId="ListLabel839">
+    <w:name w:val="ListLabel 839"/>
+    <w:qFormat/>
+    <w:rPr>
+      <w:rFonts w:cs="OpenSymbol"/>
+    </w:rPr>
+  </w:style>
+  <w:style w:type="character" w:styleId="ListLabel840">
+    <w:name w:val="ListLabel 840"/>
+    <w:qFormat/>
+    <w:rPr>
+      <w:rFonts w:cs="OpenSymbol"/>
+    </w:rPr>
+  </w:style>
+  <w:style w:type="character" w:styleId="ListLabel841">
+    <w:name w:val="ListLabel 841"/>
+    <w:qFormat/>
+    <w:rPr>
+      <w:rFonts w:cs="OpenSymbol"/>
+    </w:rPr>
+  </w:style>
+  <w:style w:type="character" w:styleId="ListLabel842">
+    <w:name w:val="ListLabel 842"/>
+    <w:qFormat/>
+    <w:rPr>
+      <w:rFonts w:cs="OpenSymbol"/>
+    </w:rPr>
+  </w:style>
+  <w:style w:type="character" w:styleId="ListLabel843">
+    <w:name w:val="ListLabel 843"/>
+    <w:qFormat/>
+    <w:rPr>
+      <w:rFonts w:cs="OpenSymbol"/>
+    </w:rPr>
+  </w:style>
+  <w:style w:type="character" w:styleId="ListLabel844">
+    <w:name w:val="ListLabel 844"/>
+    <w:qFormat/>
+    <w:rPr>
+      <w:rFonts w:cs="OpenSymbol"/>
+    </w:rPr>
+  </w:style>
+  <w:style w:type="character" w:styleId="ListLabel845">
+    <w:name w:val="ListLabel 845"/>
+    <w:qFormat/>
+    <w:rPr>
+      <w:rFonts w:cs="OpenSymbol"/>
+    </w:rPr>
+  </w:style>
+  <w:style w:type="character" w:styleId="ListLabel846">
+    <w:name w:val="ListLabel 846"/>
+    <w:qFormat/>
+    <w:rPr>
+      <w:rFonts w:cs="OpenSymbol"/>
+    </w:rPr>
+  </w:style>
+  <w:style w:type="character" w:styleId="ListLabel847">
+    <w:name w:val="ListLabel 847"/>
+    <w:qFormat/>
+    <w:rPr>
+      <w:rFonts w:ascii="Liberation Serif" w:hAnsi="Liberation Serif" w:cs="OpenSymbol"/>
+      <w:sz w:val="24"/>
+    </w:rPr>
+  </w:style>
+  <w:style w:type="character" w:styleId="ListLabel848">
+    <w:name w:val="ListLabel 848"/>
+    <w:qFormat/>
+    <w:rPr>
+      <w:rFonts w:cs="OpenSymbol"/>
+    </w:rPr>
+  </w:style>
+  <w:style w:type="character" w:styleId="ListLabel849">
+    <w:name w:val="ListLabel 849"/>
+    <w:qFormat/>
+    <w:rPr>
+      <w:rFonts w:cs="OpenSymbol"/>
+    </w:rPr>
+  </w:style>
+  <w:style w:type="character" w:styleId="ListLabel850">
+    <w:name w:val="ListLabel 850"/>
+    <w:qFormat/>
+    <w:rPr>
+      <w:rFonts w:cs="OpenSymbol"/>
+    </w:rPr>
+  </w:style>
+  <w:style w:type="character" w:styleId="ListLabel851">
+    <w:name w:val="ListLabel 851"/>
+    <w:qFormat/>
+    <w:rPr>
+      <w:rFonts w:cs="OpenSymbol"/>
+    </w:rPr>
+  </w:style>
+  <w:style w:type="character" w:styleId="ListLabel852">
+    <w:name w:val="ListLabel 852"/>
+    <w:qFormat/>
+    <w:rPr>
+      <w:rFonts w:cs="OpenSymbol"/>
+    </w:rPr>
+  </w:style>
+  <w:style w:type="character" w:styleId="ListLabel853">
+    <w:name w:val="ListLabel 853"/>
+    <w:qFormat/>
+    <w:rPr>
+      <w:rFonts w:cs="OpenSymbol"/>
+    </w:rPr>
+  </w:style>
+  <w:style w:type="character" w:styleId="ListLabel854">
+    <w:name w:val="ListLabel 854"/>
+    <w:qFormat/>
+    <w:rPr>
+      <w:rFonts w:cs="OpenSymbol"/>
+    </w:rPr>
+  </w:style>
+  <w:style w:type="character" w:styleId="ListLabel855">
+    <w:name w:val="ListLabel 855"/>
+    <w:qFormat/>
+    <w:rPr>
+      <w:rFonts w:cs="OpenSymbol"/>
+    </w:rPr>
+  </w:style>
+  <w:style w:type="character" w:styleId="ListLabel856">
+    <w:name w:val="ListLabel 856"/>
+    <w:qFormat/>
+    <w:rPr>
+      <w:rFonts w:cs="OpenSymbol"/>
+      <w:sz w:val="24"/>
+    </w:rPr>
+  </w:style>
+  <w:style w:type="character" w:styleId="ListLabel857">
+    <w:name w:val="ListLabel 857"/>
+    <w:qFormat/>
+    <w:rPr>
+      <w:rFonts w:cs="OpenSymbol"/>
+    </w:rPr>
+  </w:style>
+  <w:style w:type="character" w:styleId="ListLabel858">
+    <w:name w:val="ListLabel 858"/>
+    <w:qFormat/>
+    <w:rPr>
+      <w:rFonts w:cs="OpenSymbol"/>
+    </w:rPr>
+  </w:style>
+  <w:style w:type="character" w:styleId="ListLabel859">
+    <w:name w:val="ListLabel 859"/>
+    <w:qFormat/>
+    <w:rPr>
+      <w:rFonts w:cs="OpenSymbol"/>
+    </w:rPr>
+  </w:style>
+  <w:style w:type="character" w:styleId="ListLabel860">
+    <w:name w:val="ListLabel 860"/>
+    <w:qFormat/>
+    <w:rPr>
+      <w:rFonts w:cs="OpenSymbol"/>
+    </w:rPr>
+  </w:style>
+  <w:style w:type="character" w:styleId="ListLabel861">
+    <w:name w:val="ListLabel 861"/>
+    <w:qFormat/>
+    <w:rPr>
+      <w:rFonts w:cs="OpenSymbol"/>
+    </w:rPr>
+  </w:style>
+  <w:style w:type="character" w:styleId="ListLabel862">
+    <w:name w:val="ListLabel 862"/>
+    <w:qFormat/>
+    <w:rPr>
+      <w:rFonts w:cs="OpenSymbol"/>
+    </w:rPr>
+  </w:style>
+  <w:style w:type="character" w:styleId="ListLabel863">
+    <w:name w:val="ListLabel 863"/>
+    <w:qFormat/>
+    <w:rPr>
+      <w:rFonts w:cs="OpenSymbol"/>
+    </w:rPr>
+  </w:style>
+  <w:style w:type="character" w:styleId="ListLabel864">
+    <w:name w:val="ListLabel 864"/>
+    <w:qFormat/>
+    <w:rPr>
+      <w:rFonts w:cs="OpenSymbol"/>
+    </w:rPr>
+  </w:style>
+  <w:style w:type="character" w:styleId="ListLabel865">
+    <w:name w:val="ListLabel 865"/>
+    <w:qFormat/>
+    <w:rPr>
+      <w:rFonts w:ascii="Liberation Serif" w:hAnsi="Liberation Serif" w:cs="OpenSymbol"/>
+    </w:rPr>
+  </w:style>
+  <w:style w:type="character" w:styleId="ListLabel866">
+    <w:name w:val="ListLabel 866"/>
+    <w:qFormat/>
+    <w:rPr>
+      <w:rFonts w:cs="OpenSymbol"/>
+    </w:rPr>
+  </w:style>
+  <w:style w:type="character" w:styleId="ListLabel867">
+    <w:name w:val="ListLabel 867"/>
+    <w:qFormat/>
+    <w:rPr>
+      <w:rFonts w:cs="OpenSymbol"/>
+    </w:rPr>
+  </w:style>
+  <w:style w:type="character" w:styleId="ListLabel868">
+    <w:name w:val="ListLabel 868"/>
+    <w:qFormat/>
+    <w:rPr>
+      <w:rFonts w:cs="OpenSymbol"/>
+    </w:rPr>
+  </w:style>
+  <w:style w:type="character" w:styleId="ListLabel869">
+    <w:name w:val="ListLabel 869"/>
+    <w:qFormat/>
+    <w:rPr>
+      <w:rFonts w:cs="OpenSymbol"/>
+    </w:rPr>
+  </w:style>
+  <w:style w:type="character" w:styleId="ListLabel870">
+    <w:name w:val="ListLabel 870"/>
+    <w:qFormat/>
+    <w:rPr>
+      <w:rFonts w:cs="OpenSymbol"/>
+    </w:rPr>
+  </w:style>
+  <w:style w:type="character" w:styleId="ListLabel871">
+    <w:name w:val="ListLabel 871"/>
+    <w:qFormat/>
+    <w:rPr>
+      <w:rFonts w:cs="OpenSymbol"/>
+    </w:rPr>
+  </w:style>
+  <w:style w:type="character" w:styleId="ListLabel872">
+    <w:name w:val="ListLabel 872"/>
+    <w:qFormat/>
+    <w:rPr>
+      <w:rFonts w:cs="OpenSymbol"/>
+    </w:rPr>
+  </w:style>
+  <w:style w:type="character" w:styleId="ListLabel873">
+    <w:name w:val="ListLabel 873"/>
+    <w:qFormat/>
+    <w:rPr>
+      <w:rFonts w:cs="OpenSymbol"/>
+    </w:rPr>
+  </w:style>
+  <w:style w:type="character" w:styleId="ListLabel874">
+    <w:name w:val="ListLabel 874"/>
+    <w:qFormat/>
+    <w:rPr>
+      <w:rFonts w:cs="OpenSymbol"/>
+      <w:b w:val="false"/>
+      <w:sz w:val="24"/>
+    </w:rPr>
+  </w:style>
+  <w:style w:type="character" w:styleId="ListLabel875">
+    <w:name w:val="ListLabel 875"/>
+    <w:qFormat/>
+    <w:rPr>
+      <w:rFonts w:cs="OpenSymbol"/>
+      <w:b/>
+      <w:sz w:val="24"/>
+    </w:rPr>
+  </w:style>
+  <w:style w:type="character" w:styleId="ListLabel876">
+    <w:name w:val="ListLabel 876"/>
+    <w:qFormat/>
+    <w:rPr>
+      <w:rFonts w:ascii="Liberation Serif" w:hAnsi="Liberation Serif" w:cs="OpenSymbol"/>
+      <w:b/>
+      <w:sz w:val="24"/>
+    </w:rPr>
+  </w:style>
+  <w:style w:type="character" w:styleId="ListLabel877">
+    <w:name w:val="ListLabel 877"/>
+    <w:qFormat/>
+    <w:rPr>
+      <w:rFonts w:cs="OpenSymbol"/>
+    </w:rPr>
+  </w:style>
+  <w:style w:type="character" w:styleId="ListLabel878">
+    <w:name w:val="ListLabel 878"/>
+    <w:qFormat/>
+    <w:rPr>
+      <w:rFonts w:cs="OpenSymbol"/>
+    </w:rPr>
+  </w:style>
+  <w:style w:type="character" w:styleId="ListLabel879">
+    <w:name w:val="ListLabel 879"/>
+    <w:qFormat/>
+    <w:rPr>
+      <w:rFonts w:cs="OpenSymbol"/>
+    </w:rPr>
+  </w:style>
+  <w:style w:type="character" w:styleId="ListLabel880">
+    <w:name w:val="ListLabel 880"/>
+    <w:qFormat/>
+    <w:rPr>
+      <w:rFonts w:cs="OpenSymbol"/>
+    </w:rPr>
+  </w:style>
+  <w:style w:type="character" w:styleId="ListLabel881">
+    <w:name w:val="ListLabel 881"/>
+    <w:qFormat/>
+    <w:rPr>
+      <w:rFonts w:cs="OpenSymbol"/>
+    </w:rPr>
+  </w:style>
+  <w:style w:type="character" w:styleId="ListLabel882">
+    <w:name w:val="ListLabel 882"/>
+    <w:qFormat/>
+    <w:rPr>
+      <w:rFonts w:cs="OpenSymbol"/>
+    </w:rPr>
+  </w:style>
+  <w:style w:type="character" w:styleId="ListLabel883">
+    <w:name w:val="ListLabel 883"/>
+    <w:qFormat/>
+    <w:rPr>
+      <w:rFonts w:cs="OpenSymbol"/>
+    </w:rPr>
+  </w:style>
+  <w:style w:type="character" w:styleId="ListLabel884">
+    <w:name w:val="ListLabel 884"/>
+    <w:qFormat/>
+    <w:rPr>
+      <w:rFonts w:cs="OpenSymbol"/>
+    </w:rPr>
+  </w:style>
+  <w:style w:type="character" w:styleId="ListLabel885">
+    <w:name w:val="ListLabel 885"/>
+    <w:qFormat/>
+    <w:rPr>
+      <w:rFonts w:cs="OpenSymbol"/>
+    </w:rPr>
+  </w:style>
+  <w:style w:type="character" w:styleId="ListLabel886">
+    <w:name w:val="ListLabel 886"/>
+    <w:qFormat/>
+    <w:rPr>
+      <w:rFonts w:cs="OpenSymbol"/>
+    </w:rPr>
+  </w:style>
+  <w:style w:type="character" w:styleId="ListLabel887">
+    <w:name w:val="ListLabel 887"/>
+    <w:qFormat/>
+    <w:rPr>
+      <w:rFonts w:cs="OpenSymbol"/>
+    </w:rPr>
+  </w:style>
+  <w:style w:type="character" w:styleId="ListLabel888">
+    <w:name w:val="ListLabel 888"/>
+    <w:qFormat/>
+    <w:rPr>
+      <w:rFonts w:cs="OpenSymbol"/>
+    </w:rPr>
+  </w:style>
+  <w:style w:type="character" w:styleId="ListLabel889">
+    <w:name w:val="ListLabel 889"/>
+    <w:qFormat/>
+    <w:rPr>
+      <w:rFonts w:cs="OpenSymbol"/>
+    </w:rPr>
+  </w:style>
+  <w:style w:type="character" w:styleId="ListLabel890">
+    <w:name w:val="ListLabel 890"/>
+    <w:qFormat/>
+    <w:rPr>
+      <w:rFonts w:cs="OpenSymbol"/>
+    </w:rPr>
+  </w:style>
+  <w:style w:type="character" w:styleId="ListLabel891">
+    <w:name w:val="ListLabel 891"/>
+    <w:qFormat/>
+    <w:rPr>
+      <w:rFonts w:cs="OpenSymbol"/>
+    </w:rPr>
+  </w:style>
   <w:style w:type="paragraph" w:styleId="Heading">
     <w:name w:val="Heading"/>
     <w:basedOn w:val="Normal"/>

</xml_diff>

<commit_message>
Added Report's final reviewed version.
</commit_message>
<xml_diff>
--- a/Report.docx
+++ b/Report.docx
@@ -16986,7 +16986,11 @@
         </w:numPr>
         <w:spacing w:lineRule="auto" w:line="288" w:before="57" w:after="197"/>
         <w:jc w:val="center"/>
-        <w:rPr/>
+        <w:rPr>
+          <w:i/>
+          <w:i/>
+          <w:iCs/>
+        </w:rPr>
       </w:pPr>
       <w:r>
         <w:drawing>
@@ -17039,19 +17043,23 @@
         <w:rPr>
           <w:b w:val="false"/>
           <w:bCs w:val="false"/>
-          <w:sz w:val="24"/>
-          <w:szCs w:val="24"/>
-        </w:rPr>
-        <w:t>F</w:t>
-      </w:r>
-      <w:r>
-        <w:rPr>
-          <w:b w:val="false"/>
-          <w:bCs w:val="false"/>
-          <w:sz w:val="24"/>
-          <w:szCs w:val="24"/>
-        </w:rPr>
-        <w:t>igura 1 – Menu Principal</w:t>
+          <w:i/>
+          <w:iCs/>
+          <w:sz w:val="24"/>
+          <w:szCs w:val="24"/>
+        </w:rPr>
+        <w:t>M</w:t>
+      </w:r>
+      <w:r>
+        <w:rPr>
+          <w:b w:val="false"/>
+          <w:bCs w:val="false"/>
+          <w:i/>
+          <w:iCs/>
+          <w:sz w:val="24"/>
+          <w:szCs w:val="24"/>
+        </w:rPr>
+        <w:t>enu Principal</w:t>
       </w:r>
     </w:p>
     <w:p>
@@ -17121,11 +17129,15 @@
         <w:widowControl/>
         <w:spacing w:lineRule="auto" w:line="288" w:before="171" w:after="171"/>
         <w:jc w:val="center"/>
-        <w:rPr/>
+        <w:rPr>
+          <w:i/>
+          <w:i/>
+          <w:iCs/>
+        </w:rPr>
       </w:pPr>
       <w:r>
         <w:drawing>
-          <wp:anchor behindDoc="0" distT="0" distB="0" distL="0" distR="0" simplePos="0" locked="0" layoutInCell="1" allowOverlap="1" relativeHeight="21">
+          <wp:anchor behindDoc="0" distT="0" distB="0" distL="0" distR="0" simplePos="0" locked="0" layoutInCell="1" allowOverlap="1" relativeHeight="22">
             <wp:simplePos x="0" y="0"/>
             <wp:positionH relativeFrom="column">
               <wp:align>center</wp:align>
@@ -17171,12 +17183,18 @@
         </w:drawing>
       </w:r>
       <w:r>
-        <w:rPr/>
-        <w:t>F</w:t>
-      </w:r>
-      <w:r>
-        <w:rPr/>
-        <w:t>igura 2 – Menu de Carregamento de um Mapa</w:t>
+        <w:rPr>
+          <w:i/>
+          <w:iCs/>
+        </w:rPr>
+        <w:t>M</w:t>
+      </w:r>
+      <w:r>
+        <w:rPr>
+          <w:i/>
+          <w:iCs/>
+        </w:rPr>
+        <w:t>enu de Carregamento de Mapas</w:t>
       </w:r>
     </w:p>
     <w:p>
@@ -17193,15 +17211,20 @@
           <w:b/>
           <w:b/>
           <w:bCs/>
-          <w:sz w:val="24"/>
-          <w:szCs w:val="24"/>
-          <w:u w:val="none"/>
-        </w:rPr>
-      </w:pPr>
-      <w:r>
-        <w:rPr>
-          <w:b/>
-          <w:bCs/>
+          <w:i/>
+          <w:i/>
+          <w:iCs/>
+          <w:sz w:val="24"/>
+          <w:szCs w:val="24"/>
+          <w:u w:val="none"/>
+        </w:rPr>
+      </w:pPr>
+      <w:r>
+        <w:rPr>
+          <w:b/>
+          <w:bCs/>
+          <w:i/>
+          <w:iCs/>
           <w:sz w:val="24"/>
           <w:szCs w:val="24"/>
           <w:u w:val="none"/>
@@ -17332,27 +17355,23 @@
       <w:pPr>
         <w:pStyle w:val="TextBody"/>
         <w:widowControl/>
-        <w:spacing w:lineRule="auto" w:line="288" w:before="57" w:after="197"/>
-        <w:jc w:val="both"/>
-        <w:rPr>
-          <w:b w:val="false"/>
-          <w:b w:val="false"/>
-          <w:bCs w:val="false"/>
-          <w:sz w:val="24"/>
-          <w:szCs w:val="24"/>
-          <w:u w:val="none"/>
-        </w:rPr>
-      </w:pPr>
-      <w:r>
-        <w:rPr>
-          <w:b w:val="false"/>
-          <w:bCs w:val="false"/>
-          <w:sz w:val="24"/>
-          <w:szCs w:val="24"/>
-          <w:u w:val="none"/>
-        </w:rPr>
+        <w:spacing w:lineRule="auto" w:line="288" w:before="342" w:after="482"/>
+        <w:jc w:val="center"/>
+        <w:rPr>
+          <w:b w:val="false"/>
+          <w:b w:val="false"/>
+          <w:bCs w:val="false"/>
+          <w:i/>
+          <w:i/>
+          <w:iCs/>
+          <w:sz w:val="24"/>
+          <w:szCs w:val="24"/>
+          <w:u w:val="none"/>
+        </w:rPr>
+      </w:pPr>
+      <w:r>
         <w:drawing>
-          <wp:anchor behindDoc="0" distT="0" distB="0" distL="0" distR="0" simplePos="0" locked="0" layoutInCell="1" allowOverlap="1" relativeHeight="22">
+          <wp:anchor behindDoc="0" distT="0" distB="0" distL="0" distR="0" simplePos="0" locked="0" layoutInCell="1" allowOverlap="1" relativeHeight="21">
             <wp:simplePos x="0" y="0"/>
             <wp:positionH relativeFrom="column">
               <wp:align>center</wp:align>
@@ -17397,6 +17416,30 @@
           </wp:anchor>
         </w:drawing>
       </w:r>
+      <w:r>
+        <w:rPr>
+          <w:b w:val="false"/>
+          <w:bCs w:val="false"/>
+          <w:i/>
+          <w:iCs/>
+          <w:sz w:val="24"/>
+          <w:szCs w:val="24"/>
+          <w:u w:val="none"/>
+        </w:rPr>
+        <w:t>M</w:t>
+      </w:r>
+      <w:r>
+        <w:rPr>
+          <w:b w:val="false"/>
+          <w:bCs w:val="false"/>
+          <w:i/>
+          <w:iCs/>
+          <w:sz w:val="24"/>
+          <w:szCs w:val="24"/>
+          <w:u w:val="none"/>
+        </w:rPr>
+        <w:t>enu de Navegação no Mapa</w:t>
+      </w:r>
     </w:p>
     <w:p>
       <w:pPr>
@@ -21859,12 +21902,11 @@
       </w:pPr>
       <w:r>
         <w:rPr>
-          <w:rFonts w:ascii="Liberation Serif" w:hAnsi="Liberation Serif"/>
-          <w:b w:val="false"/>
-          <w:i w:val="false"/>
-          <w:caps w:val="false"/>
-          <w:smallCaps w:val="false"/>
-          <w:color w:val="auto"/>
+          <w:b w:val="false"/>
+          <w:i w:val="false"/>
+          <w:caps w:val="false"/>
+          <w:smallCaps w:val="false"/>
+          <w:color w:val="00000A"/>
           <w:spacing w:val="0"/>
           <w:sz w:val="24"/>
           <w:szCs w:val="24"/>
@@ -30496,6 +30538,780 @@
       <w:rFonts w:cs="OpenSymbol"/>
     </w:rPr>
   </w:style>
+  <w:style w:type="character" w:styleId="ListLabel892">
+    <w:name w:val="ListLabel 892"/>
+    <w:qFormat/>
+    <w:rPr>
+      <w:rFonts w:cs="OpenSymbol"/>
+      <w:b/>
+    </w:rPr>
+  </w:style>
+  <w:style w:type="character" w:styleId="ListLabel893">
+    <w:name w:val="ListLabel 893"/>
+    <w:qFormat/>
+    <w:rPr>
+      <w:rFonts w:cs="OpenSymbol"/>
+    </w:rPr>
+  </w:style>
+  <w:style w:type="character" w:styleId="ListLabel894">
+    <w:name w:val="ListLabel 894"/>
+    <w:qFormat/>
+    <w:rPr>
+      <w:rFonts w:cs="OpenSymbol"/>
+    </w:rPr>
+  </w:style>
+  <w:style w:type="character" w:styleId="ListLabel895">
+    <w:name w:val="ListLabel 895"/>
+    <w:qFormat/>
+    <w:rPr>
+      <w:rFonts w:cs="OpenSymbol"/>
+    </w:rPr>
+  </w:style>
+  <w:style w:type="character" w:styleId="ListLabel896">
+    <w:name w:val="ListLabel 896"/>
+    <w:qFormat/>
+    <w:rPr>
+      <w:rFonts w:cs="OpenSymbol"/>
+    </w:rPr>
+  </w:style>
+  <w:style w:type="character" w:styleId="ListLabel897">
+    <w:name w:val="ListLabel 897"/>
+    <w:qFormat/>
+    <w:rPr>
+      <w:rFonts w:cs="OpenSymbol"/>
+    </w:rPr>
+  </w:style>
+  <w:style w:type="character" w:styleId="ListLabel898">
+    <w:name w:val="ListLabel 898"/>
+    <w:qFormat/>
+    <w:rPr>
+      <w:rFonts w:cs="OpenSymbol"/>
+    </w:rPr>
+  </w:style>
+  <w:style w:type="character" w:styleId="ListLabel899">
+    <w:name w:val="ListLabel 899"/>
+    <w:qFormat/>
+    <w:rPr>
+      <w:rFonts w:cs="OpenSymbol"/>
+    </w:rPr>
+  </w:style>
+  <w:style w:type="character" w:styleId="ListLabel900">
+    <w:name w:val="ListLabel 900"/>
+    <w:qFormat/>
+    <w:rPr>
+      <w:rFonts w:cs="OpenSymbol"/>
+    </w:rPr>
+  </w:style>
+  <w:style w:type="character" w:styleId="ListLabel901">
+    <w:name w:val="ListLabel 901"/>
+    <w:qFormat/>
+    <w:rPr>
+      <w:rFonts w:cs="OpenSymbol"/>
+      <w:sz w:val="24"/>
+    </w:rPr>
+  </w:style>
+  <w:style w:type="character" w:styleId="ListLabel902">
+    <w:name w:val="ListLabel 902"/>
+    <w:qFormat/>
+    <w:rPr>
+      <w:rFonts w:cs="OpenSymbol"/>
+    </w:rPr>
+  </w:style>
+  <w:style w:type="character" w:styleId="ListLabel903">
+    <w:name w:val="ListLabel 903"/>
+    <w:qFormat/>
+    <w:rPr>
+      <w:rFonts w:cs="OpenSymbol"/>
+    </w:rPr>
+  </w:style>
+  <w:style w:type="character" w:styleId="ListLabel904">
+    <w:name w:val="ListLabel 904"/>
+    <w:qFormat/>
+    <w:rPr>
+      <w:rFonts w:cs="OpenSymbol"/>
+    </w:rPr>
+  </w:style>
+  <w:style w:type="character" w:styleId="ListLabel905">
+    <w:name w:val="ListLabel 905"/>
+    <w:qFormat/>
+    <w:rPr>
+      <w:rFonts w:cs="OpenSymbol"/>
+    </w:rPr>
+  </w:style>
+  <w:style w:type="character" w:styleId="ListLabel906">
+    <w:name w:val="ListLabel 906"/>
+    <w:qFormat/>
+    <w:rPr>
+      <w:rFonts w:cs="OpenSymbol"/>
+    </w:rPr>
+  </w:style>
+  <w:style w:type="character" w:styleId="ListLabel907">
+    <w:name w:val="ListLabel 907"/>
+    <w:qFormat/>
+    <w:rPr>
+      <w:rFonts w:cs="OpenSymbol"/>
+    </w:rPr>
+  </w:style>
+  <w:style w:type="character" w:styleId="ListLabel908">
+    <w:name w:val="ListLabel 908"/>
+    <w:qFormat/>
+    <w:rPr>
+      <w:rFonts w:cs="OpenSymbol"/>
+    </w:rPr>
+  </w:style>
+  <w:style w:type="character" w:styleId="ListLabel909">
+    <w:name w:val="ListLabel 909"/>
+    <w:qFormat/>
+    <w:rPr>
+      <w:rFonts w:cs="OpenSymbol"/>
+    </w:rPr>
+  </w:style>
+  <w:style w:type="character" w:styleId="ListLabel910">
+    <w:name w:val="ListLabel 910"/>
+    <w:qFormat/>
+    <w:rPr>
+      <w:rFonts w:cs="OpenSymbol"/>
+      <w:sz w:val="24"/>
+    </w:rPr>
+  </w:style>
+  <w:style w:type="character" w:styleId="ListLabel911">
+    <w:name w:val="ListLabel 911"/>
+    <w:qFormat/>
+    <w:rPr>
+      <w:rFonts w:cs="OpenSymbol"/>
+    </w:rPr>
+  </w:style>
+  <w:style w:type="character" w:styleId="ListLabel912">
+    <w:name w:val="ListLabel 912"/>
+    <w:qFormat/>
+    <w:rPr>
+      <w:rFonts w:cs="OpenSymbol"/>
+    </w:rPr>
+  </w:style>
+  <w:style w:type="character" w:styleId="ListLabel913">
+    <w:name w:val="ListLabel 913"/>
+    <w:qFormat/>
+    <w:rPr>
+      <w:rFonts w:cs="OpenSymbol"/>
+    </w:rPr>
+  </w:style>
+  <w:style w:type="character" w:styleId="ListLabel914">
+    <w:name w:val="ListLabel 914"/>
+    <w:qFormat/>
+    <w:rPr>
+      <w:rFonts w:cs="OpenSymbol"/>
+    </w:rPr>
+  </w:style>
+  <w:style w:type="character" w:styleId="ListLabel915">
+    <w:name w:val="ListLabel 915"/>
+    <w:qFormat/>
+    <w:rPr>
+      <w:rFonts w:cs="OpenSymbol"/>
+    </w:rPr>
+  </w:style>
+  <w:style w:type="character" w:styleId="ListLabel916">
+    <w:name w:val="ListLabel 916"/>
+    <w:qFormat/>
+    <w:rPr>
+      <w:rFonts w:cs="OpenSymbol"/>
+    </w:rPr>
+  </w:style>
+  <w:style w:type="character" w:styleId="ListLabel917">
+    <w:name w:val="ListLabel 917"/>
+    <w:qFormat/>
+    <w:rPr>
+      <w:rFonts w:cs="OpenSymbol"/>
+    </w:rPr>
+  </w:style>
+  <w:style w:type="character" w:styleId="ListLabel918">
+    <w:name w:val="ListLabel 918"/>
+    <w:qFormat/>
+    <w:rPr>
+      <w:rFonts w:cs="OpenSymbol"/>
+    </w:rPr>
+  </w:style>
+  <w:style w:type="character" w:styleId="ListLabel919">
+    <w:name w:val="ListLabel 919"/>
+    <w:qFormat/>
+    <w:rPr>
+      <w:rFonts w:ascii="Liberation Serif" w:hAnsi="Liberation Serif" w:cs="OpenSymbol"/>
+    </w:rPr>
+  </w:style>
+  <w:style w:type="character" w:styleId="ListLabel920">
+    <w:name w:val="ListLabel 920"/>
+    <w:qFormat/>
+    <w:rPr>
+      <w:rFonts w:cs="OpenSymbol"/>
+    </w:rPr>
+  </w:style>
+  <w:style w:type="character" w:styleId="ListLabel921">
+    <w:name w:val="ListLabel 921"/>
+    <w:qFormat/>
+    <w:rPr>
+      <w:rFonts w:cs="OpenSymbol"/>
+    </w:rPr>
+  </w:style>
+  <w:style w:type="character" w:styleId="ListLabel922">
+    <w:name w:val="ListLabel 922"/>
+    <w:qFormat/>
+    <w:rPr>
+      <w:rFonts w:cs="OpenSymbol"/>
+    </w:rPr>
+  </w:style>
+  <w:style w:type="character" w:styleId="ListLabel923">
+    <w:name w:val="ListLabel 923"/>
+    <w:qFormat/>
+    <w:rPr>
+      <w:rFonts w:cs="OpenSymbol"/>
+    </w:rPr>
+  </w:style>
+  <w:style w:type="character" w:styleId="ListLabel924">
+    <w:name w:val="ListLabel 924"/>
+    <w:qFormat/>
+    <w:rPr>
+      <w:rFonts w:cs="OpenSymbol"/>
+    </w:rPr>
+  </w:style>
+  <w:style w:type="character" w:styleId="ListLabel925">
+    <w:name w:val="ListLabel 925"/>
+    <w:qFormat/>
+    <w:rPr>
+      <w:rFonts w:cs="OpenSymbol"/>
+    </w:rPr>
+  </w:style>
+  <w:style w:type="character" w:styleId="ListLabel926">
+    <w:name w:val="ListLabel 926"/>
+    <w:qFormat/>
+    <w:rPr>
+      <w:rFonts w:cs="OpenSymbol"/>
+    </w:rPr>
+  </w:style>
+  <w:style w:type="character" w:styleId="ListLabel927">
+    <w:name w:val="ListLabel 927"/>
+    <w:qFormat/>
+    <w:rPr>
+      <w:rFonts w:cs="OpenSymbol"/>
+    </w:rPr>
+  </w:style>
+  <w:style w:type="character" w:styleId="ListLabel928">
+    <w:name w:val="ListLabel 928"/>
+    <w:qFormat/>
+    <w:rPr>
+      <w:rFonts w:cs="OpenSymbol"/>
+      <w:b w:val="false"/>
+      <w:sz w:val="24"/>
+    </w:rPr>
+  </w:style>
+  <w:style w:type="character" w:styleId="ListLabel929">
+    <w:name w:val="ListLabel 929"/>
+    <w:qFormat/>
+    <w:rPr>
+      <w:rFonts w:cs="OpenSymbol"/>
+      <w:b/>
+      <w:sz w:val="24"/>
+    </w:rPr>
+  </w:style>
+  <w:style w:type="character" w:styleId="ListLabel930">
+    <w:name w:val="ListLabel 930"/>
+    <w:qFormat/>
+    <w:rPr>
+      <w:rFonts w:ascii="Liberation Serif" w:hAnsi="Liberation Serif" w:cs="OpenSymbol"/>
+      <w:b/>
+      <w:sz w:val="24"/>
+    </w:rPr>
+  </w:style>
+  <w:style w:type="character" w:styleId="ListLabel931">
+    <w:name w:val="ListLabel 931"/>
+    <w:qFormat/>
+    <w:rPr>
+      <w:rFonts w:cs="OpenSymbol"/>
+    </w:rPr>
+  </w:style>
+  <w:style w:type="character" w:styleId="ListLabel932">
+    <w:name w:val="ListLabel 932"/>
+    <w:qFormat/>
+    <w:rPr>
+      <w:rFonts w:cs="OpenSymbol"/>
+    </w:rPr>
+  </w:style>
+  <w:style w:type="character" w:styleId="ListLabel933">
+    <w:name w:val="ListLabel 933"/>
+    <w:qFormat/>
+    <w:rPr>
+      <w:rFonts w:cs="OpenSymbol"/>
+    </w:rPr>
+  </w:style>
+  <w:style w:type="character" w:styleId="ListLabel934">
+    <w:name w:val="ListLabel 934"/>
+    <w:qFormat/>
+    <w:rPr>
+      <w:rFonts w:cs="OpenSymbol"/>
+    </w:rPr>
+  </w:style>
+  <w:style w:type="character" w:styleId="ListLabel935">
+    <w:name w:val="ListLabel 935"/>
+    <w:qFormat/>
+    <w:rPr>
+      <w:rFonts w:cs="OpenSymbol"/>
+    </w:rPr>
+  </w:style>
+  <w:style w:type="character" w:styleId="ListLabel936">
+    <w:name w:val="ListLabel 936"/>
+    <w:qFormat/>
+    <w:rPr>
+      <w:rFonts w:cs="OpenSymbol"/>
+    </w:rPr>
+  </w:style>
+  <w:style w:type="character" w:styleId="ListLabel937">
+    <w:name w:val="ListLabel 937"/>
+    <w:qFormat/>
+    <w:rPr>
+      <w:rFonts w:cs="OpenSymbol"/>
+    </w:rPr>
+  </w:style>
+  <w:style w:type="character" w:styleId="ListLabel938">
+    <w:name w:val="ListLabel 938"/>
+    <w:qFormat/>
+    <w:rPr>
+      <w:rFonts w:cs="OpenSymbol"/>
+    </w:rPr>
+  </w:style>
+  <w:style w:type="character" w:styleId="ListLabel939">
+    <w:name w:val="ListLabel 939"/>
+    <w:qFormat/>
+    <w:rPr>
+      <w:rFonts w:cs="OpenSymbol"/>
+    </w:rPr>
+  </w:style>
+  <w:style w:type="character" w:styleId="ListLabel940">
+    <w:name w:val="ListLabel 940"/>
+    <w:qFormat/>
+    <w:rPr>
+      <w:rFonts w:cs="OpenSymbol"/>
+    </w:rPr>
+  </w:style>
+  <w:style w:type="character" w:styleId="ListLabel941">
+    <w:name w:val="ListLabel 941"/>
+    <w:qFormat/>
+    <w:rPr>
+      <w:rFonts w:cs="OpenSymbol"/>
+    </w:rPr>
+  </w:style>
+  <w:style w:type="character" w:styleId="ListLabel942">
+    <w:name w:val="ListLabel 942"/>
+    <w:qFormat/>
+    <w:rPr>
+      <w:rFonts w:cs="OpenSymbol"/>
+    </w:rPr>
+  </w:style>
+  <w:style w:type="character" w:styleId="ListLabel943">
+    <w:name w:val="ListLabel 943"/>
+    <w:qFormat/>
+    <w:rPr>
+      <w:rFonts w:cs="OpenSymbol"/>
+    </w:rPr>
+  </w:style>
+  <w:style w:type="character" w:styleId="ListLabel944">
+    <w:name w:val="ListLabel 944"/>
+    <w:qFormat/>
+    <w:rPr>
+      <w:rFonts w:cs="OpenSymbol"/>
+    </w:rPr>
+  </w:style>
+  <w:style w:type="character" w:styleId="ListLabel945">
+    <w:name w:val="ListLabel 945"/>
+    <w:qFormat/>
+    <w:rPr>
+      <w:rFonts w:cs="OpenSymbol"/>
+    </w:rPr>
+  </w:style>
+  <w:style w:type="character" w:styleId="ListLabel946">
+    <w:name w:val="ListLabel 946"/>
+    <w:qFormat/>
+    <w:rPr>
+      <w:rFonts w:cs="OpenSymbol"/>
+      <w:b/>
+    </w:rPr>
+  </w:style>
+  <w:style w:type="character" w:styleId="ListLabel947">
+    <w:name w:val="ListLabel 947"/>
+    <w:qFormat/>
+    <w:rPr>
+      <w:rFonts w:cs="OpenSymbol"/>
+    </w:rPr>
+  </w:style>
+  <w:style w:type="character" w:styleId="ListLabel948">
+    <w:name w:val="ListLabel 948"/>
+    <w:qFormat/>
+    <w:rPr>
+      <w:rFonts w:cs="OpenSymbol"/>
+    </w:rPr>
+  </w:style>
+  <w:style w:type="character" w:styleId="ListLabel949">
+    <w:name w:val="ListLabel 949"/>
+    <w:qFormat/>
+    <w:rPr>
+      <w:rFonts w:cs="OpenSymbol"/>
+    </w:rPr>
+  </w:style>
+  <w:style w:type="character" w:styleId="ListLabel950">
+    <w:name w:val="ListLabel 950"/>
+    <w:qFormat/>
+    <w:rPr>
+      <w:rFonts w:cs="OpenSymbol"/>
+    </w:rPr>
+  </w:style>
+  <w:style w:type="character" w:styleId="ListLabel951">
+    <w:name w:val="ListLabel 951"/>
+    <w:qFormat/>
+    <w:rPr>
+      <w:rFonts w:cs="OpenSymbol"/>
+    </w:rPr>
+  </w:style>
+  <w:style w:type="character" w:styleId="ListLabel952">
+    <w:name w:val="ListLabel 952"/>
+    <w:qFormat/>
+    <w:rPr>
+      <w:rFonts w:cs="OpenSymbol"/>
+    </w:rPr>
+  </w:style>
+  <w:style w:type="character" w:styleId="ListLabel953">
+    <w:name w:val="ListLabel 953"/>
+    <w:qFormat/>
+    <w:rPr>
+      <w:rFonts w:cs="OpenSymbol"/>
+    </w:rPr>
+  </w:style>
+  <w:style w:type="character" w:styleId="ListLabel954">
+    <w:name w:val="ListLabel 954"/>
+    <w:qFormat/>
+    <w:rPr>
+      <w:rFonts w:cs="OpenSymbol"/>
+    </w:rPr>
+  </w:style>
+  <w:style w:type="character" w:styleId="ListLabel955">
+    <w:name w:val="ListLabel 955"/>
+    <w:qFormat/>
+    <w:rPr>
+      <w:rFonts w:cs="OpenSymbol"/>
+      <w:sz w:val="24"/>
+    </w:rPr>
+  </w:style>
+  <w:style w:type="character" w:styleId="ListLabel956">
+    <w:name w:val="ListLabel 956"/>
+    <w:qFormat/>
+    <w:rPr>
+      <w:rFonts w:cs="OpenSymbol"/>
+    </w:rPr>
+  </w:style>
+  <w:style w:type="character" w:styleId="ListLabel957">
+    <w:name w:val="ListLabel 957"/>
+    <w:qFormat/>
+    <w:rPr>
+      <w:rFonts w:cs="OpenSymbol"/>
+    </w:rPr>
+  </w:style>
+  <w:style w:type="character" w:styleId="ListLabel958">
+    <w:name w:val="ListLabel 958"/>
+    <w:qFormat/>
+    <w:rPr>
+      <w:rFonts w:cs="OpenSymbol"/>
+    </w:rPr>
+  </w:style>
+  <w:style w:type="character" w:styleId="ListLabel959">
+    <w:name w:val="ListLabel 959"/>
+    <w:qFormat/>
+    <w:rPr>
+      <w:rFonts w:cs="OpenSymbol"/>
+    </w:rPr>
+  </w:style>
+  <w:style w:type="character" w:styleId="ListLabel960">
+    <w:name w:val="ListLabel 960"/>
+    <w:qFormat/>
+    <w:rPr>
+      <w:rFonts w:cs="OpenSymbol"/>
+    </w:rPr>
+  </w:style>
+  <w:style w:type="character" w:styleId="ListLabel961">
+    <w:name w:val="ListLabel 961"/>
+    <w:qFormat/>
+    <w:rPr>
+      <w:rFonts w:cs="OpenSymbol"/>
+    </w:rPr>
+  </w:style>
+  <w:style w:type="character" w:styleId="ListLabel962">
+    <w:name w:val="ListLabel 962"/>
+    <w:qFormat/>
+    <w:rPr>
+      <w:rFonts w:cs="OpenSymbol"/>
+    </w:rPr>
+  </w:style>
+  <w:style w:type="character" w:styleId="ListLabel963">
+    <w:name w:val="ListLabel 963"/>
+    <w:qFormat/>
+    <w:rPr>
+      <w:rFonts w:cs="OpenSymbol"/>
+    </w:rPr>
+  </w:style>
+  <w:style w:type="character" w:styleId="ListLabel964">
+    <w:name w:val="ListLabel 964"/>
+    <w:qFormat/>
+    <w:rPr>
+      <w:rFonts w:cs="OpenSymbol"/>
+      <w:sz w:val="24"/>
+    </w:rPr>
+  </w:style>
+  <w:style w:type="character" w:styleId="ListLabel965">
+    <w:name w:val="ListLabel 965"/>
+    <w:qFormat/>
+    <w:rPr>
+      <w:rFonts w:cs="OpenSymbol"/>
+    </w:rPr>
+  </w:style>
+  <w:style w:type="character" w:styleId="ListLabel966">
+    <w:name w:val="ListLabel 966"/>
+    <w:qFormat/>
+    <w:rPr>
+      <w:rFonts w:cs="OpenSymbol"/>
+    </w:rPr>
+  </w:style>
+  <w:style w:type="character" w:styleId="ListLabel967">
+    <w:name w:val="ListLabel 967"/>
+    <w:qFormat/>
+    <w:rPr>
+      <w:rFonts w:cs="OpenSymbol"/>
+    </w:rPr>
+  </w:style>
+  <w:style w:type="character" w:styleId="ListLabel968">
+    <w:name w:val="ListLabel 968"/>
+    <w:qFormat/>
+    <w:rPr>
+      <w:rFonts w:cs="OpenSymbol"/>
+    </w:rPr>
+  </w:style>
+  <w:style w:type="character" w:styleId="ListLabel969">
+    <w:name w:val="ListLabel 969"/>
+    <w:qFormat/>
+    <w:rPr>
+      <w:rFonts w:cs="OpenSymbol"/>
+    </w:rPr>
+  </w:style>
+  <w:style w:type="character" w:styleId="ListLabel970">
+    <w:name w:val="ListLabel 970"/>
+    <w:qFormat/>
+    <w:rPr>
+      <w:rFonts w:cs="OpenSymbol"/>
+    </w:rPr>
+  </w:style>
+  <w:style w:type="character" w:styleId="ListLabel971">
+    <w:name w:val="ListLabel 971"/>
+    <w:qFormat/>
+    <w:rPr>
+      <w:rFonts w:cs="OpenSymbol"/>
+    </w:rPr>
+  </w:style>
+  <w:style w:type="character" w:styleId="ListLabel972">
+    <w:name w:val="ListLabel 972"/>
+    <w:qFormat/>
+    <w:rPr>
+      <w:rFonts w:cs="OpenSymbol"/>
+    </w:rPr>
+  </w:style>
+  <w:style w:type="character" w:styleId="ListLabel973">
+    <w:name w:val="ListLabel 973"/>
+    <w:qFormat/>
+    <w:rPr>
+      <w:rFonts w:ascii="Liberation Serif" w:hAnsi="Liberation Serif" w:cs="OpenSymbol"/>
+    </w:rPr>
+  </w:style>
+  <w:style w:type="character" w:styleId="ListLabel974">
+    <w:name w:val="ListLabel 974"/>
+    <w:qFormat/>
+    <w:rPr>
+      <w:rFonts w:cs="OpenSymbol"/>
+    </w:rPr>
+  </w:style>
+  <w:style w:type="character" w:styleId="ListLabel975">
+    <w:name w:val="ListLabel 975"/>
+    <w:qFormat/>
+    <w:rPr>
+      <w:rFonts w:cs="OpenSymbol"/>
+    </w:rPr>
+  </w:style>
+  <w:style w:type="character" w:styleId="ListLabel976">
+    <w:name w:val="ListLabel 976"/>
+    <w:qFormat/>
+    <w:rPr>
+      <w:rFonts w:cs="OpenSymbol"/>
+    </w:rPr>
+  </w:style>
+  <w:style w:type="character" w:styleId="ListLabel977">
+    <w:name w:val="ListLabel 977"/>
+    <w:qFormat/>
+    <w:rPr>
+      <w:rFonts w:cs="OpenSymbol"/>
+    </w:rPr>
+  </w:style>
+  <w:style w:type="character" w:styleId="ListLabel978">
+    <w:name w:val="ListLabel 978"/>
+    <w:qFormat/>
+    <w:rPr>
+      <w:rFonts w:cs="OpenSymbol"/>
+    </w:rPr>
+  </w:style>
+  <w:style w:type="character" w:styleId="ListLabel979">
+    <w:name w:val="ListLabel 979"/>
+    <w:qFormat/>
+    <w:rPr>
+      <w:rFonts w:cs="OpenSymbol"/>
+    </w:rPr>
+  </w:style>
+  <w:style w:type="character" w:styleId="ListLabel980">
+    <w:name w:val="ListLabel 980"/>
+    <w:qFormat/>
+    <w:rPr>
+      <w:rFonts w:cs="OpenSymbol"/>
+    </w:rPr>
+  </w:style>
+  <w:style w:type="character" w:styleId="ListLabel981">
+    <w:name w:val="ListLabel 981"/>
+    <w:qFormat/>
+    <w:rPr>
+      <w:rFonts w:cs="OpenSymbol"/>
+    </w:rPr>
+  </w:style>
+  <w:style w:type="character" w:styleId="ListLabel982">
+    <w:name w:val="ListLabel 982"/>
+    <w:qFormat/>
+    <w:rPr>
+      <w:rFonts w:cs="OpenSymbol"/>
+      <w:b w:val="false"/>
+      <w:sz w:val="24"/>
+    </w:rPr>
+  </w:style>
+  <w:style w:type="character" w:styleId="ListLabel983">
+    <w:name w:val="ListLabel 983"/>
+    <w:qFormat/>
+    <w:rPr>
+      <w:rFonts w:cs="OpenSymbol"/>
+      <w:b/>
+      <w:sz w:val="24"/>
+    </w:rPr>
+  </w:style>
+  <w:style w:type="character" w:styleId="ListLabel984">
+    <w:name w:val="ListLabel 984"/>
+    <w:qFormat/>
+    <w:rPr>
+      <w:rFonts w:ascii="Liberation Serif" w:hAnsi="Liberation Serif" w:cs="OpenSymbol"/>
+      <w:b/>
+      <w:sz w:val="24"/>
+    </w:rPr>
+  </w:style>
+  <w:style w:type="character" w:styleId="ListLabel985">
+    <w:name w:val="ListLabel 985"/>
+    <w:qFormat/>
+    <w:rPr>
+      <w:rFonts w:cs="OpenSymbol"/>
+    </w:rPr>
+  </w:style>
+  <w:style w:type="character" w:styleId="ListLabel986">
+    <w:name w:val="ListLabel 986"/>
+    <w:qFormat/>
+    <w:rPr>
+      <w:rFonts w:cs="OpenSymbol"/>
+    </w:rPr>
+  </w:style>
+  <w:style w:type="character" w:styleId="ListLabel987">
+    <w:name w:val="ListLabel 987"/>
+    <w:qFormat/>
+    <w:rPr>
+      <w:rFonts w:cs="OpenSymbol"/>
+    </w:rPr>
+  </w:style>
+  <w:style w:type="character" w:styleId="ListLabel988">
+    <w:name w:val="ListLabel 988"/>
+    <w:qFormat/>
+    <w:rPr>
+      <w:rFonts w:cs="OpenSymbol"/>
+    </w:rPr>
+  </w:style>
+  <w:style w:type="character" w:styleId="ListLabel989">
+    <w:name w:val="ListLabel 989"/>
+    <w:qFormat/>
+    <w:rPr>
+      <w:rFonts w:cs="OpenSymbol"/>
+    </w:rPr>
+  </w:style>
+  <w:style w:type="character" w:styleId="ListLabel990">
+    <w:name w:val="ListLabel 990"/>
+    <w:qFormat/>
+    <w:rPr>
+      <w:rFonts w:cs="OpenSymbol"/>
+    </w:rPr>
+  </w:style>
+  <w:style w:type="character" w:styleId="ListLabel991">
+    <w:name w:val="ListLabel 991"/>
+    <w:qFormat/>
+    <w:rPr>
+      <w:rFonts w:cs="OpenSymbol"/>
+    </w:rPr>
+  </w:style>
+  <w:style w:type="character" w:styleId="ListLabel992">
+    <w:name w:val="ListLabel 992"/>
+    <w:qFormat/>
+    <w:rPr>
+      <w:rFonts w:cs="OpenSymbol"/>
+    </w:rPr>
+  </w:style>
+  <w:style w:type="character" w:styleId="ListLabel993">
+    <w:name w:val="ListLabel 993"/>
+    <w:qFormat/>
+    <w:rPr>
+      <w:rFonts w:cs="OpenSymbol"/>
+    </w:rPr>
+  </w:style>
+  <w:style w:type="character" w:styleId="ListLabel994">
+    <w:name w:val="ListLabel 994"/>
+    <w:qFormat/>
+    <w:rPr>
+      <w:rFonts w:cs="OpenSymbol"/>
+    </w:rPr>
+  </w:style>
+  <w:style w:type="character" w:styleId="ListLabel995">
+    <w:name w:val="ListLabel 995"/>
+    <w:qFormat/>
+    <w:rPr>
+      <w:rFonts w:cs="OpenSymbol"/>
+    </w:rPr>
+  </w:style>
+  <w:style w:type="character" w:styleId="ListLabel996">
+    <w:name w:val="ListLabel 996"/>
+    <w:qFormat/>
+    <w:rPr>
+      <w:rFonts w:cs="OpenSymbol"/>
+    </w:rPr>
+  </w:style>
+  <w:style w:type="character" w:styleId="ListLabel997">
+    <w:name w:val="ListLabel 997"/>
+    <w:qFormat/>
+    <w:rPr>
+      <w:rFonts w:cs="OpenSymbol"/>
+    </w:rPr>
+  </w:style>
+  <w:style w:type="character" w:styleId="ListLabel998">
+    <w:name w:val="ListLabel 998"/>
+    <w:qFormat/>
+    <w:rPr>
+      <w:rFonts w:cs="OpenSymbol"/>
+    </w:rPr>
+  </w:style>
+  <w:style w:type="character" w:styleId="ListLabel999">
+    <w:name w:val="ListLabel 999"/>
+    <w:qFormat/>
+    <w:rPr>
+      <w:rFonts w:cs="OpenSymbol"/>
+    </w:rPr>
+  </w:style>
   <w:style w:type="paragraph" w:styleId="Heading">
     <w:name w:val="Heading"/>
     <w:basedOn w:val="Normal"/>

</xml_diff>